<commit_message>
updated scrum log to include last 2 standups, added setup.py
</commit_message>
<xml_diff>
--- a/src/docs/scrum-log.docx
+++ b/src/docs/scrum-log.docx
@@ -1,6 +1,6 @@
 
 <file path=word/document.xml><?xml version="1.0" encoding="utf-8"?>
-<w:document xmlns:wpc="http://schemas.microsoft.com/office/word/2010/wordprocessingCanvas" xmlns:cx="http://schemas.microsoft.com/office/drawing/2014/chartex" xmlns:cx1="http://schemas.microsoft.com/office/drawing/2015/9/8/chartex" xmlns:cx2="http://schemas.microsoft.com/office/drawing/2015/10/21/chartex" xmlns:cx3="http://schemas.microsoft.com/office/drawing/2016/5/9/chartex" xmlns:cx4="http://schemas.microsoft.com/office/drawing/2016/5/10/chartex" xmlns:cx5="http://schemas.microsoft.com/office/drawing/2016/5/11/chartex" xmlns:mc="http://schemas.openxmlformats.org/markup-compatibility/2006" xmlns:o="urn:schemas-microsoft-com:office:office" xmlns:r="http://schemas.openxmlformats.org/officeDocument/2006/relationships" xmlns:m="http://schemas.openxmlformats.org/officeDocument/2006/math" xmlns:v="urn:schemas-microsoft-com:vml" xmlns:wp14="http://schemas.microsoft.com/office/word/2010/wordprocessingDrawing" xmlns:wp="http://schemas.openxmlformats.org/drawingml/2006/wordprocessingDrawing" xmlns:w10="urn:schemas-microsoft-com:office:word" xmlns:w="http://schemas.openxmlformats.org/wordprocessingml/2006/main" xmlns:w14="http://schemas.microsoft.com/office/word/2010/wordml" xmlns:w15="http://schemas.microsoft.com/office/word/2012/wordml" xmlns:w16se="http://schemas.microsoft.com/office/word/2015/wordml/symex" xmlns:wpg="http://schemas.microsoft.com/office/word/2010/wordprocessingGroup" xmlns:wpi="http://schemas.microsoft.com/office/word/2010/wordprocessingInk" xmlns:wne="http://schemas.microsoft.com/office/word/2006/wordml" xmlns:wps="http://schemas.microsoft.com/office/word/2010/wordprocessingShape" mc:Ignorable="w14 w15 w16se wp14">
+<w:document xmlns:wpc="http://schemas.microsoft.com/office/word/2010/wordprocessingCanvas" xmlns:cx="http://schemas.microsoft.com/office/drawing/2014/chartex" xmlns:cx1="http://schemas.microsoft.com/office/drawing/2015/9/8/chartex" xmlns:cx2="http://schemas.microsoft.com/office/drawing/2015/10/21/chartex" xmlns:cx3="http://schemas.microsoft.com/office/drawing/2016/5/9/chartex" xmlns:cx4="http://schemas.microsoft.com/office/drawing/2016/5/10/chartex" xmlns:cx5="http://schemas.microsoft.com/office/drawing/2016/5/11/chartex" xmlns:cx6="http://schemas.microsoft.com/office/drawing/2016/5/12/chartex" xmlns:cx7="http://schemas.microsoft.com/office/drawing/2016/5/13/chartex" xmlns:cx8="http://schemas.microsoft.com/office/drawing/2016/5/14/chartex" xmlns:mc="http://schemas.openxmlformats.org/markup-compatibility/2006" xmlns:o="urn:schemas-microsoft-com:office:office" xmlns:r="http://schemas.openxmlformats.org/officeDocument/2006/relationships" xmlns:m="http://schemas.openxmlformats.org/officeDocument/2006/math" xmlns:v="urn:schemas-microsoft-com:vml" xmlns:wp14="http://schemas.microsoft.com/office/word/2010/wordprocessingDrawing" xmlns:wp="http://schemas.openxmlformats.org/drawingml/2006/wordprocessingDrawing" xmlns:w10="urn:schemas-microsoft-com:office:word" xmlns:w="http://schemas.openxmlformats.org/wordprocessingml/2006/main" xmlns:w14="http://schemas.microsoft.com/office/word/2010/wordml" xmlns:w15="http://schemas.microsoft.com/office/word/2012/wordml" xmlns:w16se="http://schemas.microsoft.com/office/word/2015/wordml/symex" xmlns:wpg="http://schemas.microsoft.com/office/word/2010/wordprocessingGroup" xmlns:wpi="http://schemas.microsoft.com/office/word/2010/wordprocessingInk" xmlns:wne="http://schemas.microsoft.com/office/word/2006/wordml" xmlns:wps="http://schemas.microsoft.com/office/word/2010/wordprocessingShape" mc:Ignorable="w14 w15 w16se wp14">
   <w:body>
     <w:p>
       <w:pPr>
@@ -559,7 +559,6 @@
           <w:szCs w:val="28"/>
           <w:u w:val="single"/>
         </w:rPr>
-        <w:lastRenderedPageBreak/>
         <w:t xml:space="preserve">Standup Meeting: 14th March 2017: </w:t>
       </w:r>
     </w:p>
@@ -592,8 +591,6 @@
         <w:tab/>
         <w:t xml:space="preserve">After our initial research, we confirmed that the highest priority tasks are the scraper, the database and the front end site. We divided these tasks up as reflected below. We decided that for the database we are going to use Amazon RDS and MySQL, because we are all already familiar with MySQL. We have moved the Flask application task to the backlog for now. Choosing to focus on the three above listed tasks as high priority for this Sprint. </w:t>
       </w:r>
-      <w:bookmarkStart w:id="0" w:name="_GoBack"/>
-      <w:bookmarkEnd w:id="0"/>
     </w:p>
     <w:p>
       <w:pPr>
@@ -1024,6 +1021,879 @@
           <w:rFonts w:ascii="Times New Roman" w:hAnsi="Times New Roman" w:cs="Times New Roman"/>
           <w:sz w:val="24"/>
           <w:szCs w:val="28"/>
+        </w:rPr>
+      </w:pPr>
+    </w:p>
+    <w:p>
+      <w:pPr>
+        <w:pStyle w:val="PlainText"/>
+        <w:rPr>
+          <w:rFonts w:ascii="Times New Roman" w:hAnsi="Times New Roman" w:cs="Times New Roman"/>
+          <w:sz w:val="24"/>
+          <w:szCs w:val="24"/>
+        </w:rPr>
+      </w:pPr>
+    </w:p>
+    <w:p>
+      <w:pPr>
+        <w:pStyle w:val="PlainText"/>
+        <w:rPr>
+          <w:rFonts w:ascii="Times New Roman" w:hAnsi="Times New Roman" w:cs="Times New Roman"/>
+          <w:sz w:val="28"/>
+          <w:szCs w:val="28"/>
+          <w:u w:val="single"/>
+        </w:rPr>
+      </w:pPr>
+      <w:r>
+        <w:rPr>
+          <w:rFonts w:ascii="Times New Roman" w:hAnsi="Times New Roman" w:cs="Times New Roman"/>
+          <w:sz w:val="28"/>
+          <w:szCs w:val="28"/>
+          <w:u w:val="single"/>
+        </w:rPr>
+        <w:t>Standup Meeting: 17</w:t>
+      </w:r>
+      <w:r>
+        <w:rPr>
+          <w:rFonts w:ascii="Times New Roman" w:hAnsi="Times New Roman" w:cs="Times New Roman"/>
+          <w:sz w:val="28"/>
+          <w:szCs w:val="28"/>
+          <w:u w:val="single"/>
+        </w:rPr>
+        <w:t xml:space="preserve">th March 2017: </w:t>
+      </w:r>
+    </w:p>
+    <w:p>
+      <w:pPr>
+        <w:pStyle w:val="PlainText"/>
+        <w:rPr>
+          <w:rFonts w:ascii="Times New Roman" w:hAnsi="Times New Roman" w:cs="Times New Roman"/>
+          <w:sz w:val="28"/>
+          <w:szCs w:val="28"/>
+          <w:u w:val="single"/>
+        </w:rPr>
+      </w:pPr>
+    </w:p>
+    <w:p>
+      <w:pPr>
+        <w:pStyle w:val="PlainText"/>
+        <w:rPr>
+          <w:rFonts w:ascii="Times New Roman" w:hAnsi="Times New Roman" w:cs="Times New Roman"/>
+          <w:sz w:val="24"/>
+          <w:szCs w:val="28"/>
+          <w:u w:val="single"/>
+        </w:rPr>
+      </w:pPr>
+      <w:r>
+        <w:rPr>
+          <w:rFonts w:ascii="Times New Roman" w:hAnsi="Times New Roman" w:cs="Times New Roman"/>
+          <w:sz w:val="24"/>
+          <w:szCs w:val="28"/>
+          <w:u w:val="single"/>
+        </w:rPr>
+        <w:t>Pamela:</w:t>
+      </w:r>
+    </w:p>
+    <w:p>
+      <w:pPr>
+        <w:pStyle w:val="PlainText"/>
+        <w:numPr>
+          <w:ilvl w:val="0"/>
+          <w:numId w:val="6"/>
+        </w:numPr>
+        <w:rPr>
+          <w:rFonts w:ascii="Times New Roman" w:hAnsi="Times New Roman" w:cs="Times New Roman"/>
+          <w:sz w:val="24"/>
+          <w:szCs w:val="28"/>
+        </w:rPr>
+      </w:pPr>
+      <w:r>
+        <w:rPr>
+          <w:rFonts w:ascii="Times New Roman" w:hAnsi="Times New Roman" w:cs="Times New Roman"/>
+          <w:sz w:val="24"/>
+          <w:szCs w:val="28"/>
+        </w:rPr>
+        <w:t xml:space="preserve">Started work on the scraper. Signed up for a Dublin Bikes API key. </w:t>
+      </w:r>
+    </w:p>
+    <w:p>
+      <w:pPr>
+        <w:pStyle w:val="PlainText"/>
+        <w:numPr>
+          <w:ilvl w:val="0"/>
+          <w:numId w:val="6"/>
+        </w:numPr>
+        <w:rPr>
+          <w:rFonts w:ascii="Times New Roman" w:hAnsi="Times New Roman" w:cs="Times New Roman"/>
+          <w:sz w:val="24"/>
+          <w:szCs w:val="28"/>
+        </w:rPr>
+      </w:pPr>
+      <w:r>
+        <w:rPr>
+          <w:rFonts w:ascii="Times New Roman" w:hAnsi="Times New Roman" w:cs="Times New Roman"/>
+          <w:sz w:val="24"/>
+          <w:szCs w:val="28"/>
+        </w:rPr>
+        <w:t xml:space="preserve">Read through documentation and lecture notes on API requests. </w:t>
+      </w:r>
+    </w:p>
+    <w:p>
+      <w:pPr>
+        <w:pStyle w:val="PlainText"/>
+        <w:numPr>
+          <w:ilvl w:val="0"/>
+          <w:numId w:val="6"/>
+        </w:numPr>
+        <w:rPr>
+          <w:rFonts w:ascii="Times New Roman" w:hAnsi="Times New Roman" w:cs="Times New Roman"/>
+          <w:sz w:val="24"/>
+          <w:szCs w:val="28"/>
+        </w:rPr>
+      </w:pPr>
+      <w:r>
+        <w:rPr>
+          <w:rFonts w:ascii="Times New Roman" w:hAnsi="Times New Roman" w:cs="Times New Roman"/>
+          <w:sz w:val="24"/>
+          <w:szCs w:val="28"/>
+        </w:rPr>
+        <w:t xml:space="preserve">Wrote a basic script for sending requests. </w:t>
+      </w:r>
+    </w:p>
+    <w:p>
+      <w:pPr>
+        <w:pStyle w:val="PlainText"/>
+        <w:numPr>
+          <w:ilvl w:val="0"/>
+          <w:numId w:val="6"/>
+        </w:numPr>
+        <w:rPr>
+          <w:rFonts w:ascii="Times New Roman" w:hAnsi="Times New Roman" w:cs="Times New Roman"/>
+          <w:sz w:val="24"/>
+          <w:szCs w:val="28"/>
+        </w:rPr>
+      </w:pPr>
+      <w:r>
+        <w:rPr>
+          <w:rFonts w:ascii="Times New Roman" w:hAnsi="Times New Roman" w:cs="Times New Roman"/>
+          <w:sz w:val="24"/>
+          <w:szCs w:val="28"/>
+        </w:rPr>
+        <w:t xml:space="preserve">Next step: continue work on the scraper. Store information pulled from the API in files. For now store them in files until the database is up and running. </w:t>
+      </w:r>
+    </w:p>
+    <w:p>
+      <w:pPr>
+        <w:pStyle w:val="PlainText"/>
+        <w:numPr>
+          <w:ilvl w:val="0"/>
+          <w:numId w:val="6"/>
+        </w:numPr>
+        <w:rPr>
+          <w:rFonts w:ascii="Times New Roman" w:hAnsi="Times New Roman" w:cs="Times New Roman"/>
+          <w:sz w:val="24"/>
+          <w:szCs w:val="28"/>
+        </w:rPr>
+      </w:pPr>
+      <w:r>
+        <w:rPr>
+          <w:rFonts w:ascii="Times New Roman" w:hAnsi="Times New Roman" w:cs="Times New Roman"/>
+          <w:sz w:val="24"/>
+          <w:szCs w:val="28"/>
+        </w:rPr>
+        <w:t xml:space="preserve">Not Blocked. </w:t>
+      </w:r>
+    </w:p>
+    <w:p>
+      <w:pPr>
+        <w:pStyle w:val="PlainText"/>
+        <w:rPr>
+          <w:rFonts w:ascii="Times New Roman" w:hAnsi="Times New Roman" w:cs="Times New Roman"/>
+          <w:sz w:val="24"/>
+          <w:szCs w:val="28"/>
+        </w:rPr>
+      </w:pPr>
+    </w:p>
+    <w:p>
+      <w:pPr>
+        <w:pStyle w:val="PlainText"/>
+        <w:rPr>
+          <w:rFonts w:ascii="Times New Roman" w:hAnsi="Times New Roman" w:cs="Times New Roman"/>
+          <w:sz w:val="24"/>
+          <w:szCs w:val="28"/>
+          <w:u w:val="single"/>
+        </w:rPr>
+      </w:pPr>
+      <w:r>
+        <w:rPr>
+          <w:rFonts w:ascii="Times New Roman" w:hAnsi="Times New Roman" w:cs="Times New Roman"/>
+          <w:sz w:val="24"/>
+          <w:szCs w:val="28"/>
+          <w:u w:val="single"/>
+        </w:rPr>
+        <w:t>Emma:</w:t>
+      </w:r>
+    </w:p>
+    <w:p>
+      <w:pPr>
+        <w:pStyle w:val="PlainText"/>
+        <w:numPr>
+          <w:ilvl w:val="0"/>
+          <w:numId w:val="7"/>
+        </w:numPr>
+        <w:rPr>
+          <w:rFonts w:ascii="Times New Roman" w:hAnsi="Times New Roman" w:cs="Times New Roman"/>
+          <w:sz w:val="24"/>
+          <w:szCs w:val="28"/>
+        </w:rPr>
+      </w:pPr>
+      <w:r>
+        <w:rPr>
+          <w:rFonts w:ascii="Times New Roman" w:hAnsi="Times New Roman" w:cs="Times New Roman"/>
+          <w:sz w:val="24"/>
+          <w:szCs w:val="28"/>
+        </w:rPr>
+        <w:t xml:space="preserve">Started working on the front end HTML and CSS. Signed up for a Google API key for use of maps and markers. </w:t>
+      </w:r>
+    </w:p>
+    <w:p>
+      <w:pPr>
+        <w:pStyle w:val="PlainText"/>
+        <w:numPr>
+          <w:ilvl w:val="0"/>
+          <w:numId w:val="7"/>
+        </w:numPr>
+        <w:rPr>
+          <w:rFonts w:ascii="Times New Roman" w:hAnsi="Times New Roman" w:cs="Times New Roman"/>
+          <w:sz w:val="24"/>
+          <w:szCs w:val="28"/>
+        </w:rPr>
+      </w:pPr>
+      <w:r>
+        <w:rPr>
+          <w:rFonts w:ascii="Times New Roman" w:hAnsi="Times New Roman" w:cs="Times New Roman"/>
+          <w:sz w:val="24"/>
+          <w:szCs w:val="28"/>
+        </w:rPr>
+        <w:t xml:space="preserve">Wrote a basic HTML webpage which includes the Google map and 1 marker set at a specific location. </w:t>
+      </w:r>
+    </w:p>
+    <w:p>
+      <w:pPr>
+        <w:pStyle w:val="PlainText"/>
+        <w:numPr>
+          <w:ilvl w:val="0"/>
+          <w:numId w:val="7"/>
+        </w:numPr>
+        <w:rPr>
+          <w:rFonts w:ascii="Times New Roman" w:hAnsi="Times New Roman" w:cs="Times New Roman"/>
+          <w:sz w:val="24"/>
+          <w:szCs w:val="28"/>
+        </w:rPr>
+      </w:pPr>
+      <w:r>
+        <w:rPr>
+          <w:rFonts w:ascii="Times New Roman" w:hAnsi="Times New Roman" w:cs="Times New Roman"/>
+          <w:sz w:val="24"/>
+          <w:szCs w:val="28"/>
+        </w:rPr>
+        <w:t xml:space="preserve">Next Step: Set up markers for all the locations of the bike stations from some of the data that we have scraped already. Redesign colour scheme of webpage. </w:t>
+      </w:r>
+    </w:p>
+    <w:p>
+      <w:pPr>
+        <w:pStyle w:val="PlainText"/>
+        <w:numPr>
+          <w:ilvl w:val="0"/>
+          <w:numId w:val="7"/>
+        </w:numPr>
+        <w:rPr>
+          <w:rFonts w:ascii="Times New Roman" w:hAnsi="Times New Roman" w:cs="Times New Roman"/>
+          <w:sz w:val="24"/>
+          <w:szCs w:val="28"/>
+        </w:rPr>
+      </w:pPr>
+      <w:r>
+        <w:rPr>
+          <w:rFonts w:ascii="Times New Roman" w:hAnsi="Times New Roman" w:cs="Times New Roman"/>
+          <w:sz w:val="24"/>
+          <w:szCs w:val="28"/>
+        </w:rPr>
+        <w:t xml:space="preserve">Note Blocked. </w:t>
+      </w:r>
+    </w:p>
+    <w:p>
+      <w:pPr>
+        <w:pStyle w:val="PlainText"/>
+        <w:rPr>
+          <w:rFonts w:ascii="Times New Roman" w:hAnsi="Times New Roman" w:cs="Times New Roman"/>
+          <w:sz w:val="24"/>
+          <w:szCs w:val="28"/>
+          <w:u w:val="single"/>
+        </w:rPr>
+      </w:pPr>
+      <w:r>
+        <w:rPr>
+          <w:rFonts w:ascii="Times New Roman" w:hAnsi="Times New Roman" w:cs="Times New Roman"/>
+          <w:sz w:val="24"/>
+          <w:szCs w:val="28"/>
+          <w:u w:val="single"/>
+        </w:rPr>
+        <w:t xml:space="preserve">Katherine: </w:t>
+      </w:r>
+    </w:p>
+    <w:p>
+      <w:pPr>
+        <w:pStyle w:val="PlainText"/>
+        <w:numPr>
+          <w:ilvl w:val="0"/>
+          <w:numId w:val="8"/>
+        </w:numPr>
+        <w:rPr>
+          <w:rFonts w:ascii="Times New Roman" w:hAnsi="Times New Roman" w:cs="Times New Roman"/>
+          <w:sz w:val="24"/>
+          <w:szCs w:val="28"/>
+          <w:u w:val="single"/>
+        </w:rPr>
+      </w:pPr>
+      <w:r>
+        <w:rPr>
+          <w:rFonts w:ascii="Times New Roman" w:hAnsi="Times New Roman" w:cs="Times New Roman"/>
+          <w:sz w:val="24"/>
+          <w:szCs w:val="28"/>
+        </w:rPr>
+        <w:t xml:space="preserve">Familiarized myself with and have thoroughly read through the documenation for creating a MySQL instance and connecting to a database on a MySQL DB instance via Amazon Web Services. </w:t>
+      </w:r>
+    </w:p>
+    <w:p>
+      <w:pPr>
+        <w:pStyle w:val="PlainText"/>
+        <w:numPr>
+          <w:ilvl w:val="0"/>
+          <w:numId w:val="8"/>
+        </w:numPr>
+        <w:rPr>
+          <w:rFonts w:ascii="Times New Roman" w:hAnsi="Times New Roman" w:cs="Times New Roman"/>
+          <w:sz w:val="24"/>
+          <w:szCs w:val="28"/>
+          <w:u w:val="single"/>
+        </w:rPr>
+      </w:pPr>
+      <w:r>
+        <w:rPr>
+          <w:rFonts w:ascii="Times New Roman" w:hAnsi="Times New Roman" w:cs="Times New Roman"/>
+          <w:sz w:val="24"/>
+          <w:szCs w:val="28"/>
+        </w:rPr>
+        <w:t xml:space="preserve">Read through Amazon VPC documention. </w:t>
+      </w:r>
+    </w:p>
+    <w:p>
+      <w:pPr>
+        <w:pStyle w:val="PlainText"/>
+        <w:numPr>
+          <w:ilvl w:val="0"/>
+          <w:numId w:val="8"/>
+        </w:numPr>
+        <w:rPr>
+          <w:rFonts w:ascii="Times New Roman" w:hAnsi="Times New Roman" w:cs="Times New Roman"/>
+          <w:sz w:val="24"/>
+          <w:szCs w:val="28"/>
+          <w:u w:val="single"/>
+        </w:rPr>
+      </w:pPr>
+      <w:r>
+        <w:rPr>
+          <w:rFonts w:ascii="Times New Roman" w:hAnsi="Times New Roman" w:cs="Times New Roman"/>
+          <w:sz w:val="24"/>
+          <w:szCs w:val="28"/>
+        </w:rPr>
+        <w:t xml:space="preserve">Next Step: Set up the database. </w:t>
+      </w:r>
+    </w:p>
+    <w:p>
+      <w:pPr>
+        <w:pStyle w:val="PlainText"/>
+        <w:numPr>
+          <w:ilvl w:val="0"/>
+          <w:numId w:val="8"/>
+        </w:numPr>
+        <w:rPr>
+          <w:rFonts w:ascii="Times New Roman" w:hAnsi="Times New Roman" w:cs="Times New Roman"/>
+          <w:sz w:val="24"/>
+          <w:szCs w:val="28"/>
+          <w:u w:val="single"/>
+        </w:rPr>
+      </w:pPr>
+      <w:r>
+        <w:rPr>
+          <w:rFonts w:ascii="Times New Roman" w:hAnsi="Times New Roman" w:cs="Times New Roman"/>
+          <w:sz w:val="24"/>
+          <w:szCs w:val="28"/>
+        </w:rPr>
+        <w:t xml:space="preserve">Not Blocked. </w:t>
+      </w:r>
+    </w:p>
+    <w:p>
+      <w:pPr>
+        <w:pStyle w:val="PlainText"/>
+        <w:rPr>
+          <w:rFonts w:ascii="Times New Roman" w:hAnsi="Times New Roman" w:cs="Times New Roman"/>
+          <w:sz w:val="24"/>
+          <w:szCs w:val="28"/>
+        </w:rPr>
+      </w:pPr>
+    </w:p>
+    <w:p>
+      <w:pPr>
+        <w:pStyle w:val="PlainText"/>
+        <w:rPr>
+          <w:rFonts w:ascii="Times New Roman" w:hAnsi="Times New Roman" w:cs="Times New Roman"/>
+          <w:sz w:val="28"/>
+          <w:szCs w:val="28"/>
+          <w:u w:val="single"/>
+        </w:rPr>
+      </w:pPr>
+      <w:r>
+        <w:rPr>
+          <w:rFonts w:ascii="Times New Roman" w:hAnsi="Times New Roman" w:cs="Times New Roman"/>
+          <w:sz w:val="28"/>
+          <w:szCs w:val="28"/>
+          <w:u w:val="single"/>
+        </w:rPr>
+        <w:t>Standup Meeting: 21st</w:t>
+      </w:r>
+      <w:r>
+        <w:rPr>
+          <w:rFonts w:ascii="Times New Roman" w:hAnsi="Times New Roman" w:cs="Times New Roman"/>
+          <w:sz w:val="28"/>
+          <w:szCs w:val="28"/>
+          <w:u w:val="single"/>
+        </w:rPr>
+        <w:t xml:space="preserve"> March 2017: </w:t>
+      </w:r>
+    </w:p>
+    <w:p>
+      <w:pPr>
+        <w:pStyle w:val="PlainText"/>
+        <w:rPr>
+          <w:rFonts w:ascii="Times New Roman" w:hAnsi="Times New Roman" w:cs="Times New Roman"/>
+          <w:sz w:val="28"/>
+          <w:szCs w:val="28"/>
+          <w:u w:val="single"/>
+        </w:rPr>
+      </w:pPr>
+    </w:p>
+    <w:p>
+      <w:pPr>
+        <w:pStyle w:val="PlainText"/>
+        <w:rPr>
+          <w:rFonts w:ascii="Times New Roman" w:hAnsi="Times New Roman" w:cs="Times New Roman"/>
+          <w:sz w:val="24"/>
+          <w:szCs w:val="28"/>
+          <w:u w:val="single"/>
+        </w:rPr>
+      </w:pPr>
+      <w:r>
+        <w:rPr>
+          <w:rFonts w:ascii="Times New Roman" w:hAnsi="Times New Roman" w:cs="Times New Roman"/>
+          <w:sz w:val="24"/>
+          <w:szCs w:val="28"/>
+          <w:u w:val="single"/>
+        </w:rPr>
+        <w:t xml:space="preserve">Pamela: </w:t>
+      </w:r>
+    </w:p>
+    <w:p>
+      <w:pPr>
+        <w:pStyle w:val="PlainText"/>
+        <w:numPr>
+          <w:ilvl w:val="0"/>
+          <w:numId w:val="9"/>
+        </w:numPr>
+        <w:rPr>
+          <w:rFonts w:ascii="Times New Roman" w:hAnsi="Times New Roman" w:cs="Times New Roman"/>
+          <w:sz w:val="24"/>
+          <w:szCs w:val="28"/>
+          <w:u w:val="single"/>
+        </w:rPr>
+      </w:pPr>
+      <w:r>
+        <w:rPr>
+          <w:rFonts w:ascii="Times New Roman" w:hAnsi="Times New Roman" w:cs="Times New Roman"/>
+          <w:sz w:val="24"/>
+          <w:szCs w:val="28"/>
+        </w:rPr>
+        <w:t xml:space="preserve">The scraper script is set up to send queries every 5 minutes and store the results in files. </w:t>
+      </w:r>
+    </w:p>
+    <w:p>
+      <w:pPr>
+        <w:pStyle w:val="PlainText"/>
+        <w:numPr>
+          <w:ilvl w:val="0"/>
+          <w:numId w:val="9"/>
+        </w:numPr>
+        <w:rPr>
+          <w:rFonts w:ascii="Times New Roman" w:hAnsi="Times New Roman" w:cs="Times New Roman"/>
+          <w:sz w:val="24"/>
+          <w:szCs w:val="28"/>
+          <w:u w:val="single"/>
+        </w:rPr>
+      </w:pPr>
+      <w:r>
+        <w:rPr>
+          <w:rFonts w:ascii="Times New Roman" w:hAnsi="Times New Roman" w:cs="Times New Roman"/>
+          <w:sz w:val="24"/>
+          <w:szCs w:val="28"/>
+        </w:rPr>
+        <w:t xml:space="preserve">Got sidetracked by some git and eclipse errors which needed to be resolved before moving forward. </w:t>
+      </w:r>
+    </w:p>
+    <w:p>
+      <w:pPr>
+        <w:pStyle w:val="PlainText"/>
+        <w:numPr>
+          <w:ilvl w:val="0"/>
+          <w:numId w:val="9"/>
+        </w:numPr>
+        <w:rPr>
+          <w:rFonts w:ascii="Times New Roman" w:hAnsi="Times New Roman" w:cs="Times New Roman"/>
+          <w:sz w:val="24"/>
+          <w:szCs w:val="28"/>
+          <w:u w:val="single"/>
+        </w:rPr>
+      </w:pPr>
+      <w:r>
+        <w:rPr>
+          <w:rFonts w:ascii="Times New Roman" w:hAnsi="Times New Roman" w:cs="Times New Roman"/>
+          <w:sz w:val="24"/>
+          <w:szCs w:val="28"/>
+        </w:rPr>
+        <w:t xml:space="preserve">Next Step: Get the scraper running on EC2 continuously. </w:t>
+      </w:r>
+    </w:p>
+    <w:p>
+      <w:pPr>
+        <w:pStyle w:val="PlainText"/>
+        <w:numPr>
+          <w:ilvl w:val="0"/>
+          <w:numId w:val="9"/>
+        </w:numPr>
+        <w:rPr>
+          <w:rFonts w:ascii="Times New Roman" w:hAnsi="Times New Roman" w:cs="Times New Roman"/>
+          <w:sz w:val="24"/>
+          <w:szCs w:val="28"/>
+          <w:u w:val="single"/>
+        </w:rPr>
+      </w:pPr>
+      <w:r>
+        <w:rPr>
+          <w:rFonts w:ascii="Times New Roman" w:hAnsi="Times New Roman" w:cs="Times New Roman"/>
+          <w:sz w:val="24"/>
+          <w:szCs w:val="28"/>
+        </w:rPr>
+        <w:t xml:space="preserve">Blocked: Have to wait for the database to be set up so that when the scraper is running on the EC2 it has somewhere to send the data to, other than storing it in the backup files. </w:t>
+      </w:r>
+    </w:p>
+    <w:p>
+      <w:pPr>
+        <w:pStyle w:val="PlainText"/>
+        <w:rPr>
+          <w:rFonts w:ascii="Times New Roman" w:hAnsi="Times New Roman" w:cs="Times New Roman"/>
+          <w:sz w:val="24"/>
+          <w:szCs w:val="28"/>
+        </w:rPr>
+      </w:pPr>
+    </w:p>
+    <w:p>
+      <w:pPr>
+        <w:pStyle w:val="PlainText"/>
+        <w:rPr>
+          <w:rFonts w:ascii="Times New Roman" w:hAnsi="Times New Roman" w:cs="Times New Roman"/>
+          <w:sz w:val="24"/>
+          <w:szCs w:val="28"/>
+          <w:u w:val="single"/>
+        </w:rPr>
+      </w:pPr>
+      <w:r>
+        <w:rPr>
+          <w:rFonts w:ascii="Times New Roman" w:hAnsi="Times New Roman" w:cs="Times New Roman"/>
+          <w:sz w:val="24"/>
+          <w:szCs w:val="28"/>
+          <w:u w:val="single"/>
+        </w:rPr>
+        <w:t xml:space="preserve">Emma: </w:t>
+      </w:r>
+    </w:p>
+    <w:p>
+      <w:pPr>
+        <w:pStyle w:val="PlainText"/>
+        <w:numPr>
+          <w:ilvl w:val="0"/>
+          <w:numId w:val="11"/>
+        </w:numPr>
+        <w:rPr>
+          <w:rFonts w:ascii="Times New Roman" w:hAnsi="Times New Roman" w:cs="Times New Roman"/>
+          <w:sz w:val="24"/>
+          <w:szCs w:val="28"/>
+          <w:u w:val="single"/>
+        </w:rPr>
+      </w:pPr>
+      <w:r>
+        <w:rPr>
+          <w:rFonts w:ascii="Times New Roman" w:hAnsi="Times New Roman" w:cs="Times New Roman"/>
+          <w:sz w:val="24"/>
+          <w:szCs w:val="28"/>
+        </w:rPr>
+        <w:t xml:space="preserve">Continued working on the basic HTML and CSS. </w:t>
+      </w:r>
+    </w:p>
+    <w:p>
+      <w:pPr>
+        <w:pStyle w:val="PlainText"/>
+        <w:numPr>
+          <w:ilvl w:val="0"/>
+          <w:numId w:val="11"/>
+        </w:numPr>
+        <w:rPr>
+          <w:rFonts w:ascii="Times New Roman" w:hAnsi="Times New Roman" w:cs="Times New Roman"/>
+          <w:sz w:val="24"/>
+          <w:szCs w:val="28"/>
+          <w:u w:val="single"/>
+        </w:rPr>
+      </w:pPr>
+      <w:r>
+        <w:rPr>
+          <w:rFonts w:ascii="Times New Roman" w:hAnsi="Times New Roman" w:cs="Times New Roman"/>
+          <w:sz w:val="24"/>
+          <w:szCs w:val="28"/>
+        </w:rPr>
+        <w:t xml:space="preserve">The map and first marker marker are set up. </w:t>
+      </w:r>
+    </w:p>
+    <w:p>
+      <w:pPr>
+        <w:pStyle w:val="PlainText"/>
+        <w:numPr>
+          <w:ilvl w:val="0"/>
+          <w:numId w:val="11"/>
+        </w:numPr>
+        <w:rPr>
+          <w:rFonts w:ascii="Times New Roman" w:hAnsi="Times New Roman" w:cs="Times New Roman"/>
+          <w:sz w:val="24"/>
+          <w:szCs w:val="28"/>
+          <w:u w:val="single"/>
+        </w:rPr>
+      </w:pPr>
+      <w:r>
+        <w:rPr>
+          <w:rFonts w:ascii="Times New Roman" w:hAnsi="Times New Roman" w:cs="Times New Roman"/>
+          <w:sz w:val="24"/>
+          <w:szCs w:val="28"/>
+        </w:rPr>
+        <w:t xml:space="preserve">Next Step: Set up markers for the rest of the station locations. </w:t>
+      </w:r>
+    </w:p>
+    <w:p>
+      <w:pPr>
+        <w:pStyle w:val="PlainText"/>
+        <w:numPr>
+          <w:ilvl w:val="0"/>
+          <w:numId w:val="11"/>
+        </w:numPr>
+        <w:rPr>
+          <w:rFonts w:ascii="Times New Roman" w:hAnsi="Times New Roman" w:cs="Times New Roman"/>
+          <w:sz w:val="24"/>
+          <w:szCs w:val="28"/>
+          <w:u w:val="single"/>
+        </w:rPr>
+      </w:pPr>
+      <w:r>
+        <w:rPr>
+          <w:rFonts w:ascii="Times New Roman" w:hAnsi="Times New Roman" w:cs="Times New Roman"/>
+          <w:sz w:val="24"/>
+          <w:szCs w:val="28"/>
+        </w:rPr>
+        <w:t xml:space="preserve">Blocked: Waiting for data from the API in order to set up the remaining markers. </w:t>
+      </w:r>
+    </w:p>
+    <w:p>
+      <w:pPr>
+        <w:pStyle w:val="PlainText"/>
+        <w:rPr>
+          <w:rFonts w:ascii="Times New Roman" w:hAnsi="Times New Roman" w:cs="Times New Roman"/>
+          <w:sz w:val="24"/>
+          <w:szCs w:val="28"/>
+        </w:rPr>
+      </w:pPr>
+    </w:p>
+    <w:p>
+      <w:pPr>
+        <w:pStyle w:val="PlainText"/>
+        <w:rPr>
+          <w:rFonts w:ascii="Times New Roman" w:hAnsi="Times New Roman" w:cs="Times New Roman"/>
+          <w:sz w:val="24"/>
+          <w:szCs w:val="28"/>
+          <w:u w:val="single"/>
+        </w:rPr>
+      </w:pPr>
+      <w:r>
+        <w:rPr>
+          <w:rFonts w:ascii="Times New Roman" w:hAnsi="Times New Roman" w:cs="Times New Roman"/>
+          <w:sz w:val="24"/>
+          <w:szCs w:val="28"/>
+          <w:u w:val="single"/>
+        </w:rPr>
+        <w:t xml:space="preserve">Katherine: </w:t>
+      </w:r>
+    </w:p>
+    <w:p>
+      <w:pPr>
+        <w:pStyle w:val="PlainText"/>
+        <w:numPr>
+          <w:ilvl w:val="0"/>
+          <w:numId w:val="12"/>
+        </w:numPr>
+        <w:rPr>
+          <w:rFonts w:ascii="Times New Roman" w:hAnsi="Times New Roman" w:cs="Times New Roman"/>
+          <w:sz w:val="24"/>
+          <w:szCs w:val="28"/>
+        </w:rPr>
+      </w:pPr>
+      <w:r>
+        <w:rPr>
+          <w:rFonts w:ascii="Times New Roman" w:hAnsi="Times New Roman" w:cs="Times New Roman"/>
+          <w:sz w:val="24"/>
+          <w:szCs w:val="28"/>
+        </w:rPr>
+        <w:t xml:space="preserve">Read over the Amazon RDS documentation. Decided the best route will be to go with a MYSQL database instance. </w:t>
+      </w:r>
+    </w:p>
+    <w:p>
+      <w:pPr>
+        <w:pStyle w:val="PlainText"/>
+        <w:numPr>
+          <w:ilvl w:val="0"/>
+          <w:numId w:val="12"/>
+        </w:numPr>
+        <w:rPr>
+          <w:rFonts w:ascii="Times New Roman" w:hAnsi="Times New Roman" w:cs="Times New Roman"/>
+          <w:sz w:val="24"/>
+          <w:szCs w:val="28"/>
+        </w:rPr>
+      </w:pPr>
+      <w:r>
+        <w:rPr>
+          <w:rFonts w:ascii="Times New Roman" w:hAnsi="Times New Roman" w:cs="Times New Roman"/>
+          <w:sz w:val="24"/>
+          <w:szCs w:val="28"/>
+        </w:rPr>
+        <w:t xml:space="preserve">Next Step: Start construction of the database. </w:t>
+      </w:r>
+    </w:p>
+    <w:p>
+      <w:pPr>
+        <w:pStyle w:val="PlainText"/>
+        <w:numPr>
+          <w:ilvl w:val="0"/>
+          <w:numId w:val="12"/>
+        </w:numPr>
+        <w:rPr>
+          <w:rFonts w:ascii="Times New Roman" w:hAnsi="Times New Roman" w:cs="Times New Roman"/>
+          <w:sz w:val="24"/>
+          <w:szCs w:val="28"/>
+        </w:rPr>
+      </w:pPr>
+      <w:r>
+        <w:rPr>
+          <w:rFonts w:ascii="Times New Roman" w:hAnsi="Times New Roman" w:cs="Times New Roman"/>
+          <w:sz w:val="24"/>
+          <w:szCs w:val="28"/>
+        </w:rPr>
+        <w:t xml:space="preserve">Blocked: Need to decide on an agreed password and username for the database so that we can all access it. Having some issues understanding Amazon VPC which is needed to move forward. </w:t>
+      </w:r>
+    </w:p>
+    <w:p>
+      <w:pPr>
+        <w:pStyle w:val="PlainText"/>
+        <w:rPr>
+          <w:rFonts w:ascii="Times New Roman" w:hAnsi="Times New Roman" w:cs="Times New Roman"/>
+          <w:sz w:val="24"/>
+          <w:szCs w:val="28"/>
+        </w:rPr>
+      </w:pPr>
+    </w:p>
+    <w:p>
+      <w:pPr>
+        <w:pStyle w:val="PlainText"/>
+        <w:rPr>
+          <w:rFonts w:ascii="Times New Roman" w:hAnsi="Times New Roman" w:cs="Times New Roman"/>
+          <w:sz w:val="24"/>
+          <w:szCs w:val="28"/>
+        </w:rPr>
+      </w:pPr>
+      <w:r>
+        <w:rPr>
+          <w:rFonts w:ascii="Times New Roman" w:hAnsi="Times New Roman" w:cs="Times New Roman"/>
+          <w:sz w:val="24"/>
+          <w:szCs w:val="28"/>
+        </w:rPr>
+        <w:t xml:space="preserve">Issues Resolved: </w:t>
+      </w:r>
+    </w:p>
+    <w:p>
+      <w:pPr>
+        <w:pStyle w:val="PlainText"/>
+        <w:numPr>
+          <w:ilvl w:val="0"/>
+          <w:numId w:val="13"/>
+        </w:numPr>
+        <w:rPr>
+          <w:rFonts w:ascii="Times New Roman" w:hAnsi="Times New Roman" w:cs="Times New Roman"/>
+          <w:sz w:val="24"/>
+          <w:szCs w:val="28"/>
+        </w:rPr>
+      </w:pPr>
+      <w:r>
+        <w:rPr>
+          <w:rFonts w:ascii="Times New Roman" w:hAnsi="Times New Roman" w:cs="Times New Roman"/>
+          <w:sz w:val="24"/>
+          <w:szCs w:val="28"/>
+        </w:rPr>
+        <w:t xml:space="preserve">Used the data gathered from the scraper to send the rest of the station information on to Emma. Block removed. </w:t>
+      </w:r>
+    </w:p>
+    <w:p>
+      <w:pPr>
+        <w:pStyle w:val="PlainText"/>
+        <w:numPr>
+          <w:ilvl w:val="0"/>
+          <w:numId w:val="13"/>
+        </w:numPr>
+        <w:rPr>
+          <w:rFonts w:ascii="Times New Roman" w:hAnsi="Times New Roman" w:cs="Times New Roman"/>
+          <w:sz w:val="24"/>
+          <w:szCs w:val="28"/>
+        </w:rPr>
+      </w:pPr>
+      <w:r>
+        <w:rPr>
+          <w:rFonts w:ascii="Times New Roman" w:hAnsi="Times New Roman" w:cs="Times New Roman"/>
+          <w:sz w:val="24"/>
+          <w:szCs w:val="28"/>
+        </w:rPr>
+        <w:t xml:space="preserve">Decided on username and password for Amazon RDS. </w:t>
+      </w:r>
+    </w:p>
+    <w:p>
+      <w:pPr>
+        <w:pStyle w:val="PlainText"/>
+        <w:rPr>
+          <w:rFonts w:ascii="Times New Roman" w:hAnsi="Times New Roman" w:cs="Times New Roman"/>
+          <w:sz w:val="28"/>
+          <w:szCs w:val="28"/>
+          <w:u w:val="single"/>
         </w:rPr>
       </w:pPr>
     </w:p>
@@ -1068,8 +1938,121 @@
 </file>
 
 <file path=word/numbering.xml><?xml version="1.0" encoding="utf-8"?>
-<w:numbering xmlns:wpc="http://schemas.microsoft.com/office/word/2010/wordprocessingCanvas" xmlns:cx="http://schemas.microsoft.com/office/drawing/2014/chartex" xmlns:cx1="http://schemas.microsoft.com/office/drawing/2015/9/8/chartex" xmlns:cx2="http://schemas.microsoft.com/office/drawing/2015/10/21/chartex" xmlns:cx3="http://schemas.microsoft.com/office/drawing/2016/5/9/chartex" xmlns:cx4="http://schemas.microsoft.com/office/drawing/2016/5/10/chartex" xmlns:cx5="http://schemas.microsoft.com/office/drawing/2016/5/11/chartex" xmlns:mc="http://schemas.openxmlformats.org/markup-compatibility/2006" xmlns:o="urn:schemas-microsoft-com:office:office" xmlns:r="http://schemas.openxmlformats.org/officeDocument/2006/relationships" xmlns:m="http://schemas.openxmlformats.org/officeDocument/2006/math" xmlns:v="urn:schemas-microsoft-com:vml" xmlns:wp14="http://schemas.microsoft.com/office/word/2010/wordprocessingDrawing" xmlns:wp="http://schemas.openxmlformats.org/drawingml/2006/wordprocessingDrawing" xmlns:w10="urn:schemas-microsoft-com:office:word" xmlns:w="http://schemas.openxmlformats.org/wordprocessingml/2006/main" xmlns:w14="http://schemas.microsoft.com/office/word/2010/wordml" xmlns:w15="http://schemas.microsoft.com/office/word/2012/wordml" xmlns:w16se="http://schemas.microsoft.com/office/word/2015/wordml/symex" xmlns:wpg="http://schemas.microsoft.com/office/word/2010/wordprocessingGroup" xmlns:wpi="http://schemas.microsoft.com/office/word/2010/wordprocessingInk" xmlns:wne="http://schemas.microsoft.com/office/word/2006/wordml" xmlns:wps="http://schemas.microsoft.com/office/word/2010/wordprocessingShape" mc:Ignorable="w14 w15 w16se wp14">
+<w:numbering xmlns:wpc="http://schemas.microsoft.com/office/word/2010/wordprocessingCanvas" xmlns:cx="http://schemas.microsoft.com/office/drawing/2014/chartex" xmlns:cx1="http://schemas.microsoft.com/office/drawing/2015/9/8/chartex" xmlns:cx2="http://schemas.microsoft.com/office/drawing/2015/10/21/chartex" xmlns:cx3="http://schemas.microsoft.com/office/drawing/2016/5/9/chartex" xmlns:cx4="http://schemas.microsoft.com/office/drawing/2016/5/10/chartex" xmlns:cx5="http://schemas.microsoft.com/office/drawing/2016/5/11/chartex" xmlns:cx6="http://schemas.microsoft.com/office/drawing/2016/5/12/chartex" xmlns:cx7="http://schemas.microsoft.com/office/drawing/2016/5/13/chartex" xmlns:cx8="http://schemas.microsoft.com/office/drawing/2016/5/14/chartex" xmlns:mc="http://schemas.openxmlformats.org/markup-compatibility/2006" xmlns:o="urn:schemas-microsoft-com:office:office" xmlns:r="http://schemas.openxmlformats.org/officeDocument/2006/relationships" xmlns:m="http://schemas.openxmlformats.org/officeDocument/2006/math" xmlns:v="urn:schemas-microsoft-com:vml" xmlns:wp14="http://schemas.microsoft.com/office/word/2010/wordprocessingDrawing" xmlns:wp="http://schemas.openxmlformats.org/drawingml/2006/wordprocessingDrawing" xmlns:w10="urn:schemas-microsoft-com:office:word" xmlns:w="http://schemas.openxmlformats.org/wordprocessingml/2006/main" xmlns:w14="http://schemas.microsoft.com/office/word/2010/wordml" xmlns:w15="http://schemas.microsoft.com/office/word/2012/wordml" xmlns:w16se="http://schemas.microsoft.com/office/word/2015/wordml/symex" xmlns:wpg="http://schemas.microsoft.com/office/word/2010/wordprocessingGroup" xmlns:wpi="http://schemas.microsoft.com/office/word/2010/wordprocessingInk" xmlns:wne="http://schemas.microsoft.com/office/word/2006/wordml" xmlns:wps="http://schemas.microsoft.com/office/word/2010/wordprocessingShape" mc:Ignorable="w14 w15 w16se wp14">
   <w:abstractNum w:abstractNumId="0" w15:restartNumberingAfterBreak="0">
+    <w:nsid w:val="03A577C2"/>
+    <w:multiLevelType w:val="hybridMultilevel"/>
+    <w:tmpl w:val="33B6422C"/>
+    <w:lvl w:ilvl="0" w:tplc="18090001">
+      <w:start w:val="1"/>
+      <w:numFmt w:val="bullet"/>
+      <w:lvlText w:val=""/>
+      <w:lvlJc w:val="left"/>
+      <w:pPr>
+        <w:ind w:left="720" w:hanging="360"/>
+      </w:pPr>
+      <w:rPr>
+        <w:rFonts w:ascii="Symbol" w:hAnsi="Symbol" w:hint="default"/>
+      </w:rPr>
+    </w:lvl>
+    <w:lvl w:ilvl="1" w:tplc="18090003" w:tentative="1">
+      <w:start w:val="1"/>
+      <w:numFmt w:val="bullet"/>
+      <w:lvlText w:val="o"/>
+      <w:lvlJc w:val="left"/>
+      <w:pPr>
+        <w:ind w:left="1440" w:hanging="360"/>
+      </w:pPr>
+      <w:rPr>
+        <w:rFonts w:ascii="Courier New" w:hAnsi="Courier New" w:cs="Courier New" w:hint="default"/>
+      </w:rPr>
+    </w:lvl>
+    <w:lvl w:ilvl="2" w:tplc="18090005" w:tentative="1">
+      <w:start w:val="1"/>
+      <w:numFmt w:val="bullet"/>
+      <w:lvlText w:val=""/>
+      <w:lvlJc w:val="left"/>
+      <w:pPr>
+        <w:ind w:left="2160" w:hanging="360"/>
+      </w:pPr>
+      <w:rPr>
+        <w:rFonts w:ascii="Wingdings" w:hAnsi="Wingdings" w:hint="default"/>
+      </w:rPr>
+    </w:lvl>
+    <w:lvl w:ilvl="3" w:tplc="18090001" w:tentative="1">
+      <w:start w:val="1"/>
+      <w:numFmt w:val="bullet"/>
+      <w:lvlText w:val=""/>
+      <w:lvlJc w:val="left"/>
+      <w:pPr>
+        <w:ind w:left="2880" w:hanging="360"/>
+      </w:pPr>
+      <w:rPr>
+        <w:rFonts w:ascii="Symbol" w:hAnsi="Symbol" w:hint="default"/>
+      </w:rPr>
+    </w:lvl>
+    <w:lvl w:ilvl="4" w:tplc="18090003" w:tentative="1">
+      <w:start w:val="1"/>
+      <w:numFmt w:val="bullet"/>
+      <w:lvlText w:val="o"/>
+      <w:lvlJc w:val="left"/>
+      <w:pPr>
+        <w:ind w:left="3600" w:hanging="360"/>
+      </w:pPr>
+      <w:rPr>
+        <w:rFonts w:ascii="Courier New" w:hAnsi="Courier New" w:cs="Courier New" w:hint="default"/>
+      </w:rPr>
+    </w:lvl>
+    <w:lvl w:ilvl="5" w:tplc="18090005" w:tentative="1">
+      <w:start w:val="1"/>
+      <w:numFmt w:val="bullet"/>
+      <w:lvlText w:val=""/>
+      <w:lvlJc w:val="left"/>
+      <w:pPr>
+        <w:ind w:left="4320" w:hanging="360"/>
+      </w:pPr>
+      <w:rPr>
+        <w:rFonts w:ascii="Wingdings" w:hAnsi="Wingdings" w:hint="default"/>
+      </w:rPr>
+    </w:lvl>
+    <w:lvl w:ilvl="6" w:tplc="18090001" w:tentative="1">
+      <w:start w:val="1"/>
+      <w:numFmt w:val="bullet"/>
+      <w:lvlText w:val=""/>
+      <w:lvlJc w:val="left"/>
+      <w:pPr>
+        <w:ind w:left="5040" w:hanging="360"/>
+      </w:pPr>
+      <w:rPr>
+        <w:rFonts w:ascii="Symbol" w:hAnsi="Symbol" w:hint="default"/>
+      </w:rPr>
+    </w:lvl>
+    <w:lvl w:ilvl="7" w:tplc="18090003" w:tentative="1">
+      <w:start w:val="1"/>
+      <w:numFmt w:val="bullet"/>
+      <w:lvlText w:val="o"/>
+      <w:lvlJc w:val="left"/>
+      <w:pPr>
+        <w:ind w:left="5760" w:hanging="360"/>
+      </w:pPr>
+      <w:rPr>
+        <w:rFonts w:ascii="Courier New" w:hAnsi="Courier New" w:cs="Courier New" w:hint="default"/>
+      </w:rPr>
+    </w:lvl>
+    <w:lvl w:ilvl="8" w:tplc="18090005" w:tentative="1">
+      <w:start w:val="1"/>
+      <w:numFmt w:val="bullet"/>
+      <w:lvlText w:val=""/>
+      <w:lvlJc w:val="left"/>
+      <w:pPr>
+        <w:ind w:left="6480" w:hanging="360"/>
+      </w:pPr>
+      <w:rPr>
+        <w:rFonts w:ascii="Wingdings" w:hAnsi="Wingdings" w:hint="default"/>
+      </w:rPr>
+    </w:lvl>
+  </w:abstractNum>
+  <w:abstractNum w:abstractNumId="1" w15:restartNumberingAfterBreak="0">
     <w:nsid w:val="10D72D30"/>
     <w:multiLevelType w:val="hybridMultilevel"/>
     <w:tmpl w:val="A664C956"/>
@@ -1182,7 +2165,7 @@
       </w:rPr>
     </w:lvl>
   </w:abstractNum>
-  <w:abstractNum w:abstractNumId="1" w15:restartNumberingAfterBreak="0">
+  <w:abstractNum w:abstractNumId="2" w15:restartNumberingAfterBreak="0">
     <w:nsid w:val="116045ED"/>
     <w:multiLevelType w:val="hybridMultilevel"/>
     <w:tmpl w:val="90266E20"/>
@@ -1295,7 +2278,7 @@
       </w:rPr>
     </w:lvl>
   </w:abstractNum>
-  <w:abstractNum w:abstractNumId="2" w15:restartNumberingAfterBreak="0">
+  <w:abstractNum w:abstractNumId="3" w15:restartNumberingAfterBreak="0">
     <w:nsid w:val="1E3E623F"/>
     <w:multiLevelType w:val="hybridMultilevel"/>
     <w:tmpl w:val="8814F9EE"/>
@@ -1408,7 +2391,459 @@
       </w:rPr>
     </w:lvl>
   </w:abstractNum>
-  <w:abstractNum w:abstractNumId="3" w15:restartNumberingAfterBreak="0">
+  <w:abstractNum w:abstractNumId="4" w15:restartNumberingAfterBreak="0">
+    <w:nsid w:val="20B9141C"/>
+    <w:multiLevelType w:val="hybridMultilevel"/>
+    <w:tmpl w:val="665C42C8"/>
+    <w:lvl w:ilvl="0" w:tplc="18090001">
+      <w:start w:val="1"/>
+      <w:numFmt w:val="bullet"/>
+      <w:lvlText w:val=""/>
+      <w:lvlJc w:val="left"/>
+      <w:pPr>
+        <w:ind w:left="720" w:hanging="360"/>
+      </w:pPr>
+      <w:rPr>
+        <w:rFonts w:ascii="Symbol" w:hAnsi="Symbol" w:hint="default"/>
+      </w:rPr>
+    </w:lvl>
+    <w:lvl w:ilvl="1" w:tplc="18090003" w:tentative="1">
+      <w:start w:val="1"/>
+      <w:numFmt w:val="bullet"/>
+      <w:lvlText w:val="o"/>
+      <w:lvlJc w:val="left"/>
+      <w:pPr>
+        <w:ind w:left="1440" w:hanging="360"/>
+      </w:pPr>
+      <w:rPr>
+        <w:rFonts w:ascii="Courier New" w:hAnsi="Courier New" w:cs="Courier New" w:hint="default"/>
+      </w:rPr>
+    </w:lvl>
+    <w:lvl w:ilvl="2" w:tplc="18090005" w:tentative="1">
+      <w:start w:val="1"/>
+      <w:numFmt w:val="bullet"/>
+      <w:lvlText w:val=""/>
+      <w:lvlJc w:val="left"/>
+      <w:pPr>
+        <w:ind w:left="2160" w:hanging="360"/>
+      </w:pPr>
+      <w:rPr>
+        <w:rFonts w:ascii="Wingdings" w:hAnsi="Wingdings" w:hint="default"/>
+      </w:rPr>
+    </w:lvl>
+    <w:lvl w:ilvl="3" w:tplc="18090001" w:tentative="1">
+      <w:start w:val="1"/>
+      <w:numFmt w:val="bullet"/>
+      <w:lvlText w:val=""/>
+      <w:lvlJc w:val="left"/>
+      <w:pPr>
+        <w:ind w:left="2880" w:hanging="360"/>
+      </w:pPr>
+      <w:rPr>
+        <w:rFonts w:ascii="Symbol" w:hAnsi="Symbol" w:hint="default"/>
+      </w:rPr>
+    </w:lvl>
+    <w:lvl w:ilvl="4" w:tplc="18090003" w:tentative="1">
+      <w:start w:val="1"/>
+      <w:numFmt w:val="bullet"/>
+      <w:lvlText w:val="o"/>
+      <w:lvlJc w:val="left"/>
+      <w:pPr>
+        <w:ind w:left="3600" w:hanging="360"/>
+      </w:pPr>
+      <w:rPr>
+        <w:rFonts w:ascii="Courier New" w:hAnsi="Courier New" w:cs="Courier New" w:hint="default"/>
+      </w:rPr>
+    </w:lvl>
+    <w:lvl w:ilvl="5" w:tplc="18090005" w:tentative="1">
+      <w:start w:val="1"/>
+      <w:numFmt w:val="bullet"/>
+      <w:lvlText w:val=""/>
+      <w:lvlJc w:val="left"/>
+      <w:pPr>
+        <w:ind w:left="4320" w:hanging="360"/>
+      </w:pPr>
+      <w:rPr>
+        <w:rFonts w:ascii="Wingdings" w:hAnsi="Wingdings" w:hint="default"/>
+      </w:rPr>
+    </w:lvl>
+    <w:lvl w:ilvl="6" w:tplc="18090001" w:tentative="1">
+      <w:start w:val="1"/>
+      <w:numFmt w:val="bullet"/>
+      <w:lvlText w:val=""/>
+      <w:lvlJc w:val="left"/>
+      <w:pPr>
+        <w:ind w:left="5040" w:hanging="360"/>
+      </w:pPr>
+      <w:rPr>
+        <w:rFonts w:ascii="Symbol" w:hAnsi="Symbol" w:hint="default"/>
+      </w:rPr>
+    </w:lvl>
+    <w:lvl w:ilvl="7" w:tplc="18090003" w:tentative="1">
+      <w:start w:val="1"/>
+      <w:numFmt w:val="bullet"/>
+      <w:lvlText w:val="o"/>
+      <w:lvlJc w:val="left"/>
+      <w:pPr>
+        <w:ind w:left="5760" w:hanging="360"/>
+      </w:pPr>
+      <w:rPr>
+        <w:rFonts w:ascii="Courier New" w:hAnsi="Courier New" w:cs="Courier New" w:hint="default"/>
+      </w:rPr>
+    </w:lvl>
+    <w:lvl w:ilvl="8" w:tplc="18090005" w:tentative="1">
+      <w:start w:val="1"/>
+      <w:numFmt w:val="bullet"/>
+      <w:lvlText w:val=""/>
+      <w:lvlJc w:val="left"/>
+      <w:pPr>
+        <w:ind w:left="6480" w:hanging="360"/>
+      </w:pPr>
+      <w:rPr>
+        <w:rFonts w:ascii="Wingdings" w:hAnsi="Wingdings" w:hint="default"/>
+      </w:rPr>
+    </w:lvl>
+  </w:abstractNum>
+  <w:abstractNum w:abstractNumId="5" w15:restartNumberingAfterBreak="0">
+    <w:nsid w:val="34805AE9"/>
+    <w:multiLevelType w:val="hybridMultilevel"/>
+    <w:tmpl w:val="B93A948C"/>
+    <w:lvl w:ilvl="0" w:tplc="18090001">
+      <w:start w:val="1"/>
+      <w:numFmt w:val="bullet"/>
+      <w:lvlText w:val=""/>
+      <w:lvlJc w:val="left"/>
+      <w:pPr>
+        <w:ind w:left="720" w:hanging="360"/>
+      </w:pPr>
+      <w:rPr>
+        <w:rFonts w:ascii="Symbol" w:hAnsi="Symbol" w:hint="default"/>
+      </w:rPr>
+    </w:lvl>
+    <w:lvl w:ilvl="1" w:tplc="18090003" w:tentative="1">
+      <w:start w:val="1"/>
+      <w:numFmt w:val="bullet"/>
+      <w:lvlText w:val="o"/>
+      <w:lvlJc w:val="left"/>
+      <w:pPr>
+        <w:ind w:left="1440" w:hanging="360"/>
+      </w:pPr>
+      <w:rPr>
+        <w:rFonts w:ascii="Courier New" w:hAnsi="Courier New" w:cs="Courier New" w:hint="default"/>
+      </w:rPr>
+    </w:lvl>
+    <w:lvl w:ilvl="2" w:tplc="18090005" w:tentative="1">
+      <w:start w:val="1"/>
+      <w:numFmt w:val="bullet"/>
+      <w:lvlText w:val=""/>
+      <w:lvlJc w:val="left"/>
+      <w:pPr>
+        <w:ind w:left="2160" w:hanging="360"/>
+      </w:pPr>
+      <w:rPr>
+        <w:rFonts w:ascii="Wingdings" w:hAnsi="Wingdings" w:hint="default"/>
+      </w:rPr>
+    </w:lvl>
+    <w:lvl w:ilvl="3" w:tplc="18090001" w:tentative="1">
+      <w:start w:val="1"/>
+      <w:numFmt w:val="bullet"/>
+      <w:lvlText w:val=""/>
+      <w:lvlJc w:val="left"/>
+      <w:pPr>
+        <w:ind w:left="2880" w:hanging="360"/>
+      </w:pPr>
+      <w:rPr>
+        <w:rFonts w:ascii="Symbol" w:hAnsi="Symbol" w:hint="default"/>
+      </w:rPr>
+    </w:lvl>
+    <w:lvl w:ilvl="4" w:tplc="18090003" w:tentative="1">
+      <w:start w:val="1"/>
+      <w:numFmt w:val="bullet"/>
+      <w:lvlText w:val="o"/>
+      <w:lvlJc w:val="left"/>
+      <w:pPr>
+        <w:ind w:left="3600" w:hanging="360"/>
+      </w:pPr>
+      <w:rPr>
+        <w:rFonts w:ascii="Courier New" w:hAnsi="Courier New" w:cs="Courier New" w:hint="default"/>
+      </w:rPr>
+    </w:lvl>
+    <w:lvl w:ilvl="5" w:tplc="18090005" w:tentative="1">
+      <w:start w:val="1"/>
+      <w:numFmt w:val="bullet"/>
+      <w:lvlText w:val=""/>
+      <w:lvlJc w:val="left"/>
+      <w:pPr>
+        <w:ind w:left="4320" w:hanging="360"/>
+      </w:pPr>
+      <w:rPr>
+        <w:rFonts w:ascii="Wingdings" w:hAnsi="Wingdings" w:hint="default"/>
+      </w:rPr>
+    </w:lvl>
+    <w:lvl w:ilvl="6" w:tplc="18090001" w:tentative="1">
+      <w:start w:val="1"/>
+      <w:numFmt w:val="bullet"/>
+      <w:lvlText w:val=""/>
+      <w:lvlJc w:val="left"/>
+      <w:pPr>
+        <w:ind w:left="5040" w:hanging="360"/>
+      </w:pPr>
+      <w:rPr>
+        <w:rFonts w:ascii="Symbol" w:hAnsi="Symbol" w:hint="default"/>
+      </w:rPr>
+    </w:lvl>
+    <w:lvl w:ilvl="7" w:tplc="18090003" w:tentative="1">
+      <w:start w:val="1"/>
+      <w:numFmt w:val="bullet"/>
+      <w:lvlText w:val="o"/>
+      <w:lvlJc w:val="left"/>
+      <w:pPr>
+        <w:ind w:left="5760" w:hanging="360"/>
+      </w:pPr>
+      <w:rPr>
+        <w:rFonts w:ascii="Courier New" w:hAnsi="Courier New" w:cs="Courier New" w:hint="default"/>
+      </w:rPr>
+    </w:lvl>
+    <w:lvl w:ilvl="8" w:tplc="18090005" w:tentative="1">
+      <w:start w:val="1"/>
+      <w:numFmt w:val="bullet"/>
+      <w:lvlText w:val=""/>
+      <w:lvlJc w:val="left"/>
+      <w:pPr>
+        <w:ind w:left="6480" w:hanging="360"/>
+      </w:pPr>
+      <w:rPr>
+        <w:rFonts w:ascii="Wingdings" w:hAnsi="Wingdings" w:hint="default"/>
+      </w:rPr>
+    </w:lvl>
+  </w:abstractNum>
+  <w:abstractNum w:abstractNumId="6" w15:restartNumberingAfterBreak="0">
+    <w:nsid w:val="39C755DB"/>
+    <w:multiLevelType w:val="hybridMultilevel"/>
+    <w:tmpl w:val="FA4A80B6"/>
+    <w:lvl w:ilvl="0" w:tplc="18090001">
+      <w:start w:val="1"/>
+      <w:numFmt w:val="bullet"/>
+      <w:lvlText w:val=""/>
+      <w:lvlJc w:val="left"/>
+      <w:pPr>
+        <w:ind w:left="720" w:hanging="360"/>
+      </w:pPr>
+      <w:rPr>
+        <w:rFonts w:ascii="Symbol" w:hAnsi="Symbol" w:hint="default"/>
+      </w:rPr>
+    </w:lvl>
+    <w:lvl w:ilvl="1" w:tplc="18090003" w:tentative="1">
+      <w:start w:val="1"/>
+      <w:numFmt w:val="bullet"/>
+      <w:lvlText w:val="o"/>
+      <w:lvlJc w:val="left"/>
+      <w:pPr>
+        <w:ind w:left="1440" w:hanging="360"/>
+      </w:pPr>
+      <w:rPr>
+        <w:rFonts w:ascii="Courier New" w:hAnsi="Courier New" w:cs="Courier New" w:hint="default"/>
+      </w:rPr>
+    </w:lvl>
+    <w:lvl w:ilvl="2" w:tplc="18090005" w:tentative="1">
+      <w:start w:val="1"/>
+      <w:numFmt w:val="bullet"/>
+      <w:lvlText w:val=""/>
+      <w:lvlJc w:val="left"/>
+      <w:pPr>
+        <w:ind w:left="2160" w:hanging="360"/>
+      </w:pPr>
+      <w:rPr>
+        <w:rFonts w:ascii="Wingdings" w:hAnsi="Wingdings" w:hint="default"/>
+      </w:rPr>
+    </w:lvl>
+    <w:lvl w:ilvl="3" w:tplc="18090001" w:tentative="1">
+      <w:start w:val="1"/>
+      <w:numFmt w:val="bullet"/>
+      <w:lvlText w:val=""/>
+      <w:lvlJc w:val="left"/>
+      <w:pPr>
+        <w:ind w:left="2880" w:hanging="360"/>
+      </w:pPr>
+      <w:rPr>
+        <w:rFonts w:ascii="Symbol" w:hAnsi="Symbol" w:hint="default"/>
+      </w:rPr>
+    </w:lvl>
+    <w:lvl w:ilvl="4" w:tplc="18090003" w:tentative="1">
+      <w:start w:val="1"/>
+      <w:numFmt w:val="bullet"/>
+      <w:lvlText w:val="o"/>
+      <w:lvlJc w:val="left"/>
+      <w:pPr>
+        <w:ind w:left="3600" w:hanging="360"/>
+      </w:pPr>
+      <w:rPr>
+        <w:rFonts w:ascii="Courier New" w:hAnsi="Courier New" w:cs="Courier New" w:hint="default"/>
+      </w:rPr>
+    </w:lvl>
+    <w:lvl w:ilvl="5" w:tplc="18090005" w:tentative="1">
+      <w:start w:val="1"/>
+      <w:numFmt w:val="bullet"/>
+      <w:lvlText w:val=""/>
+      <w:lvlJc w:val="left"/>
+      <w:pPr>
+        <w:ind w:left="4320" w:hanging="360"/>
+      </w:pPr>
+      <w:rPr>
+        <w:rFonts w:ascii="Wingdings" w:hAnsi="Wingdings" w:hint="default"/>
+      </w:rPr>
+    </w:lvl>
+    <w:lvl w:ilvl="6" w:tplc="18090001" w:tentative="1">
+      <w:start w:val="1"/>
+      <w:numFmt w:val="bullet"/>
+      <w:lvlText w:val=""/>
+      <w:lvlJc w:val="left"/>
+      <w:pPr>
+        <w:ind w:left="5040" w:hanging="360"/>
+      </w:pPr>
+      <w:rPr>
+        <w:rFonts w:ascii="Symbol" w:hAnsi="Symbol" w:hint="default"/>
+      </w:rPr>
+    </w:lvl>
+    <w:lvl w:ilvl="7" w:tplc="18090003" w:tentative="1">
+      <w:start w:val="1"/>
+      <w:numFmt w:val="bullet"/>
+      <w:lvlText w:val="o"/>
+      <w:lvlJc w:val="left"/>
+      <w:pPr>
+        <w:ind w:left="5760" w:hanging="360"/>
+      </w:pPr>
+      <w:rPr>
+        <w:rFonts w:ascii="Courier New" w:hAnsi="Courier New" w:cs="Courier New" w:hint="default"/>
+      </w:rPr>
+    </w:lvl>
+    <w:lvl w:ilvl="8" w:tplc="18090005" w:tentative="1">
+      <w:start w:val="1"/>
+      <w:numFmt w:val="bullet"/>
+      <w:lvlText w:val=""/>
+      <w:lvlJc w:val="left"/>
+      <w:pPr>
+        <w:ind w:left="6480" w:hanging="360"/>
+      </w:pPr>
+      <w:rPr>
+        <w:rFonts w:ascii="Wingdings" w:hAnsi="Wingdings" w:hint="default"/>
+      </w:rPr>
+    </w:lvl>
+  </w:abstractNum>
+  <w:abstractNum w:abstractNumId="7" w15:restartNumberingAfterBreak="0">
+    <w:nsid w:val="3C6E1214"/>
+    <w:multiLevelType w:val="hybridMultilevel"/>
+    <w:tmpl w:val="8F24E52E"/>
+    <w:lvl w:ilvl="0" w:tplc="18090001">
+      <w:start w:val="1"/>
+      <w:numFmt w:val="bullet"/>
+      <w:lvlText w:val=""/>
+      <w:lvlJc w:val="left"/>
+      <w:pPr>
+        <w:ind w:left="720" w:hanging="360"/>
+      </w:pPr>
+      <w:rPr>
+        <w:rFonts w:ascii="Symbol" w:hAnsi="Symbol" w:hint="default"/>
+      </w:rPr>
+    </w:lvl>
+    <w:lvl w:ilvl="1" w:tplc="18090003" w:tentative="1">
+      <w:start w:val="1"/>
+      <w:numFmt w:val="bullet"/>
+      <w:lvlText w:val="o"/>
+      <w:lvlJc w:val="left"/>
+      <w:pPr>
+        <w:ind w:left="1440" w:hanging="360"/>
+      </w:pPr>
+      <w:rPr>
+        <w:rFonts w:ascii="Courier New" w:hAnsi="Courier New" w:cs="Courier New" w:hint="default"/>
+      </w:rPr>
+    </w:lvl>
+    <w:lvl w:ilvl="2" w:tplc="18090005" w:tentative="1">
+      <w:start w:val="1"/>
+      <w:numFmt w:val="bullet"/>
+      <w:lvlText w:val=""/>
+      <w:lvlJc w:val="left"/>
+      <w:pPr>
+        <w:ind w:left="2160" w:hanging="360"/>
+      </w:pPr>
+      <w:rPr>
+        <w:rFonts w:ascii="Wingdings" w:hAnsi="Wingdings" w:hint="default"/>
+      </w:rPr>
+    </w:lvl>
+    <w:lvl w:ilvl="3" w:tplc="18090001" w:tentative="1">
+      <w:start w:val="1"/>
+      <w:numFmt w:val="bullet"/>
+      <w:lvlText w:val=""/>
+      <w:lvlJc w:val="left"/>
+      <w:pPr>
+        <w:ind w:left="2880" w:hanging="360"/>
+      </w:pPr>
+      <w:rPr>
+        <w:rFonts w:ascii="Symbol" w:hAnsi="Symbol" w:hint="default"/>
+      </w:rPr>
+    </w:lvl>
+    <w:lvl w:ilvl="4" w:tplc="18090003" w:tentative="1">
+      <w:start w:val="1"/>
+      <w:numFmt w:val="bullet"/>
+      <w:lvlText w:val="o"/>
+      <w:lvlJc w:val="left"/>
+      <w:pPr>
+        <w:ind w:left="3600" w:hanging="360"/>
+      </w:pPr>
+      <w:rPr>
+        <w:rFonts w:ascii="Courier New" w:hAnsi="Courier New" w:cs="Courier New" w:hint="default"/>
+      </w:rPr>
+    </w:lvl>
+    <w:lvl w:ilvl="5" w:tplc="18090005" w:tentative="1">
+      <w:start w:val="1"/>
+      <w:numFmt w:val="bullet"/>
+      <w:lvlText w:val=""/>
+      <w:lvlJc w:val="left"/>
+      <w:pPr>
+        <w:ind w:left="4320" w:hanging="360"/>
+      </w:pPr>
+      <w:rPr>
+        <w:rFonts w:ascii="Wingdings" w:hAnsi="Wingdings" w:hint="default"/>
+      </w:rPr>
+    </w:lvl>
+    <w:lvl w:ilvl="6" w:tplc="18090001" w:tentative="1">
+      <w:start w:val="1"/>
+      <w:numFmt w:val="bullet"/>
+      <w:lvlText w:val=""/>
+      <w:lvlJc w:val="left"/>
+      <w:pPr>
+        <w:ind w:left="5040" w:hanging="360"/>
+      </w:pPr>
+      <w:rPr>
+        <w:rFonts w:ascii="Symbol" w:hAnsi="Symbol" w:hint="default"/>
+      </w:rPr>
+    </w:lvl>
+    <w:lvl w:ilvl="7" w:tplc="18090003" w:tentative="1">
+      <w:start w:val="1"/>
+      <w:numFmt w:val="bullet"/>
+      <w:lvlText w:val="o"/>
+      <w:lvlJc w:val="left"/>
+      <w:pPr>
+        <w:ind w:left="5760" w:hanging="360"/>
+      </w:pPr>
+      <w:rPr>
+        <w:rFonts w:ascii="Courier New" w:hAnsi="Courier New" w:cs="Courier New" w:hint="default"/>
+      </w:rPr>
+    </w:lvl>
+    <w:lvl w:ilvl="8" w:tplc="18090005" w:tentative="1">
+      <w:start w:val="1"/>
+      <w:numFmt w:val="bullet"/>
+      <w:lvlText w:val=""/>
+      <w:lvlJc w:val="left"/>
+      <w:pPr>
+        <w:ind w:left="6480" w:hanging="360"/>
+      </w:pPr>
+      <w:rPr>
+        <w:rFonts w:ascii="Wingdings" w:hAnsi="Wingdings" w:hint="default"/>
+      </w:rPr>
+    </w:lvl>
+  </w:abstractNum>
+  <w:abstractNum w:abstractNumId="8" w15:restartNumberingAfterBreak="0">
     <w:nsid w:val="47CF015C"/>
     <w:multiLevelType w:val="hybridMultilevel"/>
     <w:tmpl w:val="AC2454C0"/>
@@ -1521,7 +2956,233 @@
       </w:rPr>
     </w:lvl>
   </w:abstractNum>
-  <w:abstractNum w:abstractNumId="4" w15:restartNumberingAfterBreak="0">
+  <w:abstractNum w:abstractNumId="9" w15:restartNumberingAfterBreak="0">
+    <w:nsid w:val="4F6A665D"/>
+    <w:multiLevelType w:val="hybridMultilevel"/>
+    <w:tmpl w:val="8496F250"/>
+    <w:lvl w:ilvl="0" w:tplc="18090001">
+      <w:start w:val="1"/>
+      <w:numFmt w:val="bullet"/>
+      <w:lvlText w:val=""/>
+      <w:lvlJc w:val="left"/>
+      <w:pPr>
+        <w:ind w:left="720" w:hanging="360"/>
+      </w:pPr>
+      <w:rPr>
+        <w:rFonts w:ascii="Symbol" w:hAnsi="Symbol" w:hint="default"/>
+      </w:rPr>
+    </w:lvl>
+    <w:lvl w:ilvl="1" w:tplc="18090003" w:tentative="1">
+      <w:start w:val="1"/>
+      <w:numFmt w:val="bullet"/>
+      <w:lvlText w:val="o"/>
+      <w:lvlJc w:val="left"/>
+      <w:pPr>
+        <w:ind w:left="1440" w:hanging="360"/>
+      </w:pPr>
+      <w:rPr>
+        <w:rFonts w:ascii="Courier New" w:hAnsi="Courier New" w:cs="Courier New" w:hint="default"/>
+      </w:rPr>
+    </w:lvl>
+    <w:lvl w:ilvl="2" w:tplc="18090005" w:tentative="1">
+      <w:start w:val="1"/>
+      <w:numFmt w:val="bullet"/>
+      <w:lvlText w:val=""/>
+      <w:lvlJc w:val="left"/>
+      <w:pPr>
+        <w:ind w:left="2160" w:hanging="360"/>
+      </w:pPr>
+      <w:rPr>
+        <w:rFonts w:ascii="Wingdings" w:hAnsi="Wingdings" w:hint="default"/>
+      </w:rPr>
+    </w:lvl>
+    <w:lvl w:ilvl="3" w:tplc="18090001" w:tentative="1">
+      <w:start w:val="1"/>
+      <w:numFmt w:val="bullet"/>
+      <w:lvlText w:val=""/>
+      <w:lvlJc w:val="left"/>
+      <w:pPr>
+        <w:ind w:left="2880" w:hanging="360"/>
+      </w:pPr>
+      <w:rPr>
+        <w:rFonts w:ascii="Symbol" w:hAnsi="Symbol" w:hint="default"/>
+      </w:rPr>
+    </w:lvl>
+    <w:lvl w:ilvl="4" w:tplc="18090003" w:tentative="1">
+      <w:start w:val="1"/>
+      <w:numFmt w:val="bullet"/>
+      <w:lvlText w:val="o"/>
+      <w:lvlJc w:val="left"/>
+      <w:pPr>
+        <w:ind w:left="3600" w:hanging="360"/>
+      </w:pPr>
+      <w:rPr>
+        <w:rFonts w:ascii="Courier New" w:hAnsi="Courier New" w:cs="Courier New" w:hint="default"/>
+      </w:rPr>
+    </w:lvl>
+    <w:lvl w:ilvl="5" w:tplc="18090005" w:tentative="1">
+      <w:start w:val="1"/>
+      <w:numFmt w:val="bullet"/>
+      <w:lvlText w:val=""/>
+      <w:lvlJc w:val="left"/>
+      <w:pPr>
+        <w:ind w:left="4320" w:hanging="360"/>
+      </w:pPr>
+      <w:rPr>
+        <w:rFonts w:ascii="Wingdings" w:hAnsi="Wingdings" w:hint="default"/>
+      </w:rPr>
+    </w:lvl>
+    <w:lvl w:ilvl="6" w:tplc="18090001" w:tentative="1">
+      <w:start w:val="1"/>
+      <w:numFmt w:val="bullet"/>
+      <w:lvlText w:val=""/>
+      <w:lvlJc w:val="left"/>
+      <w:pPr>
+        <w:ind w:left="5040" w:hanging="360"/>
+      </w:pPr>
+      <w:rPr>
+        <w:rFonts w:ascii="Symbol" w:hAnsi="Symbol" w:hint="default"/>
+      </w:rPr>
+    </w:lvl>
+    <w:lvl w:ilvl="7" w:tplc="18090003" w:tentative="1">
+      <w:start w:val="1"/>
+      <w:numFmt w:val="bullet"/>
+      <w:lvlText w:val="o"/>
+      <w:lvlJc w:val="left"/>
+      <w:pPr>
+        <w:ind w:left="5760" w:hanging="360"/>
+      </w:pPr>
+      <w:rPr>
+        <w:rFonts w:ascii="Courier New" w:hAnsi="Courier New" w:cs="Courier New" w:hint="default"/>
+      </w:rPr>
+    </w:lvl>
+    <w:lvl w:ilvl="8" w:tplc="18090005" w:tentative="1">
+      <w:start w:val="1"/>
+      <w:numFmt w:val="bullet"/>
+      <w:lvlText w:val=""/>
+      <w:lvlJc w:val="left"/>
+      <w:pPr>
+        <w:ind w:left="6480" w:hanging="360"/>
+      </w:pPr>
+      <w:rPr>
+        <w:rFonts w:ascii="Wingdings" w:hAnsi="Wingdings" w:hint="default"/>
+      </w:rPr>
+    </w:lvl>
+  </w:abstractNum>
+  <w:abstractNum w:abstractNumId="10" w15:restartNumberingAfterBreak="0">
+    <w:nsid w:val="78372B1C"/>
+    <w:multiLevelType w:val="hybridMultilevel"/>
+    <w:tmpl w:val="29B45C5C"/>
+    <w:lvl w:ilvl="0" w:tplc="18090001">
+      <w:start w:val="1"/>
+      <w:numFmt w:val="bullet"/>
+      <w:lvlText w:val=""/>
+      <w:lvlJc w:val="left"/>
+      <w:pPr>
+        <w:ind w:left="720" w:hanging="360"/>
+      </w:pPr>
+      <w:rPr>
+        <w:rFonts w:ascii="Symbol" w:hAnsi="Symbol" w:hint="default"/>
+      </w:rPr>
+    </w:lvl>
+    <w:lvl w:ilvl="1" w:tplc="18090003" w:tentative="1">
+      <w:start w:val="1"/>
+      <w:numFmt w:val="bullet"/>
+      <w:lvlText w:val="o"/>
+      <w:lvlJc w:val="left"/>
+      <w:pPr>
+        <w:ind w:left="1440" w:hanging="360"/>
+      </w:pPr>
+      <w:rPr>
+        <w:rFonts w:ascii="Courier New" w:hAnsi="Courier New" w:cs="Courier New" w:hint="default"/>
+      </w:rPr>
+    </w:lvl>
+    <w:lvl w:ilvl="2" w:tplc="18090005" w:tentative="1">
+      <w:start w:val="1"/>
+      <w:numFmt w:val="bullet"/>
+      <w:lvlText w:val=""/>
+      <w:lvlJc w:val="left"/>
+      <w:pPr>
+        <w:ind w:left="2160" w:hanging="360"/>
+      </w:pPr>
+      <w:rPr>
+        <w:rFonts w:ascii="Wingdings" w:hAnsi="Wingdings" w:hint="default"/>
+      </w:rPr>
+    </w:lvl>
+    <w:lvl w:ilvl="3" w:tplc="18090001" w:tentative="1">
+      <w:start w:val="1"/>
+      <w:numFmt w:val="bullet"/>
+      <w:lvlText w:val=""/>
+      <w:lvlJc w:val="left"/>
+      <w:pPr>
+        <w:ind w:left="2880" w:hanging="360"/>
+      </w:pPr>
+      <w:rPr>
+        <w:rFonts w:ascii="Symbol" w:hAnsi="Symbol" w:hint="default"/>
+      </w:rPr>
+    </w:lvl>
+    <w:lvl w:ilvl="4" w:tplc="18090003" w:tentative="1">
+      <w:start w:val="1"/>
+      <w:numFmt w:val="bullet"/>
+      <w:lvlText w:val="o"/>
+      <w:lvlJc w:val="left"/>
+      <w:pPr>
+        <w:ind w:left="3600" w:hanging="360"/>
+      </w:pPr>
+      <w:rPr>
+        <w:rFonts w:ascii="Courier New" w:hAnsi="Courier New" w:cs="Courier New" w:hint="default"/>
+      </w:rPr>
+    </w:lvl>
+    <w:lvl w:ilvl="5" w:tplc="18090005" w:tentative="1">
+      <w:start w:val="1"/>
+      <w:numFmt w:val="bullet"/>
+      <w:lvlText w:val=""/>
+      <w:lvlJc w:val="left"/>
+      <w:pPr>
+        <w:ind w:left="4320" w:hanging="360"/>
+      </w:pPr>
+      <w:rPr>
+        <w:rFonts w:ascii="Wingdings" w:hAnsi="Wingdings" w:hint="default"/>
+      </w:rPr>
+    </w:lvl>
+    <w:lvl w:ilvl="6" w:tplc="18090001" w:tentative="1">
+      <w:start w:val="1"/>
+      <w:numFmt w:val="bullet"/>
+      <w:lvlText w:val=""/>
+      <w:lvlJc w:val="left"/>
+      <w:pPr>
+        <w:ind w:left="5040" w:hanging="360"/>
+      </w:pPr>
+      <w:rPr>
+        <w:rFonts w:ascii="Symbol" w:hAnsi="Symbol" w:hint="default"/>
+      </w:rPr>
+    </w:lvl>
+    <w:lvl w:ilvl="7" w:tplc="18090003" w:tentative="1">
+      <w:start w:val="1"/>
+      <w:numFmt w:val="bullet"/>
+      <w:lvlText w:val="o"/>
+      <w:lvlJc w:val="left"/>
+      <w:pPr>
+        <w:ind w:left="5760" w:hanging="360"/>
+      </w:pPr>
+      <w:rPr>
+        <w:rFonts w:ascii="Courier New" w:hAnsi="Courier New" w:cs="Courier New" w:hint="default"/>
+      </w:rPr>
+    </w:lvl>
+    <w:lvl w:ilvl="8" w:tplc="18090005" w:tentative="1">
+      <w:start w:val="1"/>
+      <w:numFmt w:val="bullet"/>
+      <w:lvlText w:val=""/>
+      <w:lvlJc w:val="left"/>
+      <w:pPr>
+        <w:ind w:left="6480" w:hanging="360"/>
+      </w:pPr>
+      <w:rPr>
+        <w:rFonts w:ascii="Wingdings" w:hAnsi="Wingdings" w:hint="default"/>
+      </w:rPr>
+    </w:lvl>
+  </w:abstractNum>
+  <w:abstractNum w:abstractNumId="11" w15:restartNumberingAfterBreak="0">
     <w:nsid w:val="78EE09DD"/>
     <w:multiLevelType w:val="hybridMultilevel"/>
     <w:tmpl w:val="4C605AEC"/>
@@ -1634,20 +3295,157 @@
       </w:rPr>
     </w:lvl>
   </w:abstractNum>
+  <w:abstractNum w:abstractNumId="12" w15:restartNumberingAfterBreak="0">
+    <w:nsid w:val="7A375CB4"/>
+    <w:multiLevelType w:val="hybridMultilevel"/>
+    <w:tmpl w:val="4DE0F064"/>
+    <w:lvl w:ilvl="0" w:tplc="18090001">
+      <w:start w:val="1"/>
+      <w:numFmt w:val="bullet"/>
+      <w:lvlText w:val=""/>
+      <w:lvlJc w:val="left"/>
+      <w:pPr>
+        <w:ind w:left="720" w:hanging="360"/>
+      </w:pPr>
+      <w:rPr>
+        <w:rFonts w:ascii="Symbol" w:hAnsi="Symbol" w:hint="default"/>
+      </w:rPr>
+    </w:lvl>
+    <w:lvl w:ilvl="1" w:tplc="18090003" w:tentative="1">
+      <w:start w:val="1"/>
+      <w:numFmt w:val="bullet"/>
+      <w:lvlText w:val="o"/>
+      <w:lvlJc w:val="left"/>
+      <w:pPr>
+        <w:ind w:left="1440" w:hanging="360"/>
+      </w:pPr>
+      <w:rPr>
+        <w:rFonts w:ascii="Courier New" w:hAnsi="Courier New" w:cs="Courier New" w:hint="default"/>
+      </w:rPr>
+    </w:lvl>
+    <w:lvl w:ilvl="2" w:tplc="18090005" w:tentative="1">
+      <w:start w:val="1"/>
+      <w:numFmt w:val="bullet"/>
+      <w:lvlText w:val=""/>
+      <w:lvlJc w:val="left"/>
+      <w:pPr>
+        <w:ind w:left="2160" w:hanging="360"/>
+      </w:pPr>
+      <w:rPr>
+        <w:rFonts w:ascii="Wingdings" w:hAnsi="Wingdings" w:hint="default"/>
+      </w:rPr>
+    </w:lvl>
+    <w:lvl w:ilvl="3" w:tplc="18090001" w:tentative="1">
+      <w:start w:val="1"/>
+      <w:numFmt w:val="bullet"/>
+      <w:lvlText w:val=""/>
+      <w:lvlJc w:val="left"/>
+      <w:pPr>
+        <w:ind w:left="2880" w:hanging="360"/>
+      </w:pPr>
+      <w:rPr>
+        <w:rFonts w:ascii="Symbol" w:hAnsi="Symbol" w:hint="default"/>
+      </w:rPr>
+    </w:lvl>
+    <w:lvl w:ilvl="4" w:tplc="18090003" w:tentative="1">
+      <w:start w:val="1"/>
+      <w:numFmt w:val="bullet"/>
+      <w:lvlText w:val="o"/>
+      <w:lvlJc w:val="left"/>
+      <w:pPr>
+        <w:ind w:left="3600" w:hanging="360"/>
+      </w:pPr>
+      <w:rPr>
+        <w:rFonts w:ascii="Courier New" w:hAnsi="Courier New" w:cs="Courier New" w:hint="default"/>
+      </w:rPr>
+    </w:lvl>
+    <w:lvl w:ilvl="5" w:tplc="18090005" w:tentative="1">
+      <w:start w:val="1"/>
+      <w:numFmt w:val="bullet"/>
+      <w:lvlText w:val=""/>
+      <w:lvlJc w:val="left"/>
+      <w:pPr>
+        <w:ind w:left="4320" w:hanging="360"/>
+      </w:pPr>
+      <w:rPr>
+        <w:rFonts w:ascii="Wingdings" w:hAnsi="Wingdings" w:hint="default"/>
+      </w:rPr>
+    </w:lvl>
+    <w:lvl w:ilvl="6" w:tplc="18090001" w:tentative="1">
+      <w:start w:val="1"/>
+      <w:numFmt w:val="bullet"/>
+      <w:lvlText w:val=""/>
+      <w:lvlJc w:val="left"/>
+      <w:pPr>
+        <w:ind w:left="5040" w:hanging="360"/>
+      </w:pPr>
+      <w:rPr>
+        <w:rFonts w:ascii="Symbol" w:hAnsi="Symbol" w:hint="default"/>
+      </w:rPr>
+    </w:lvl>
+    <w:lvl w:ilvl="7" w:tplc="18090003" w:tentative="1">
+      <w:start w:val="1"/>
+      <w:numFmt w:val="bullet"/>
+      <w:lvlText w:val="o"/>
+      <w:lvlJc w:val="left"/>
+      <w:pPr>
+        <w:ind w:left="5760" w:hanging="360"/>
+      </w:pPr>
+      <w:rPr>
+        <w:rFonts w:ascii="Courier New" w:hAnsi="Courier New" w:cs="Courier New" w:hint="default"/>
+      </w:rPr>
+    </w:lvl>
+    <w:lvl w:ilvl="8" w:tplc="18090005" w:tentative="1">
+      <w:start w:val="1"/>
+      <w:numFmt w:val="bullet"/>
+      <w:lvlText w:val=""/>
+      <w:lvlJc w:val="left"/>
+      <w:pPr>
+        <w:ind w:left="6480" w:hanging="360"/>
+      </w:pPr>
+      <w:rPr>
+        <w:rFonts w:ascii="Wingdings" w:hAnsi="Wingdings" w:hint="default"/>
+      </w:rPr>
+    </w:lvl>
+  </w:abstractNum>
   <w:num w:numId="1">
+    <w:abstractNumId w:val="3"/>
+  </w:num>
+  <w:num w:numId="2">
+    <w:abstractNumId w:val="11"/>
+  </w:num>
+  <w:num w:numId="3">
     <w:abstractNumId w:val="2"/>
   </w:num>
-  <w:num w:numId="2">
+  <w:num w:numId="4">
+    <w:abstractNumId w:val="1"/>
+  </w:num>
+  <w:num w:numId="5">
+    <w:abstractNumId w:val="8"/>
+  </w:num>
+  <w:num w:numId="6">
+    <w:abstractNumId w:val="7"/>
+  </w:num>
+  <w:num w:numId="7">
+    <w:abstractNumId w:val="0"/>
+  </w:num>
+  <w:num w:numId="8">
+    <w:abstractNumId w:val="12"/>
+  </w:num>
+  <w:num w:numId="9">
+    <w:abstractNumId w:val="10"/>
+  </w:num>
+  <w:num w:numId="10">
+    <w:abstractNumId w:val="9"/>
+  </w:num>
+  <w:num w:numId="11">
+    <w:abstractNumId w:val="6"/>
+  </w:num>
+  <w:num w:numId="12">
     <w:abstractNumId w:val="4"/>
   </w:num>
-  <w:num w:numId="3">
-    <w:abstractNumId w:val="1"/>
-  </w:num>
-  <w:num w:numId="4">
-    <w:abstractNumId w:val="0"/>
-  </w:num>
-  <w:num w:numId="5">
-    <w:abstractNumId w:val="3"/>
+  <w:num w:numId="13">
+    <w:abstractNumId w:val="5"/>
   </w:num>
 </w:numbering>
 </file>

</xml_diff>

<commit_message>
scrum log update - scraper update beginning write to db function
</commit_message>
<xml_diff>
--- a/src/docs/scrum-log.docx
+++ b/src/docs/scrum-log.docx
@@ -237,7 +237,7 @@
                     <pic:cNvPicPr/>
                   </pic:nvPicPr>
                   <pic:blipFill>
-                    <a:blip r:embed="rId5">
+                    <a:blip r:embed="rId6">
                       <a:extLst>
                         <a:ext uri="{28A0092B-C50C-407E-A947-70E740481C1C}">
                           <a14:useLocalDpi xmlns:a14="http://schemas.microsoft.com/office/drawing/2010/main" val="0"/>
@@ -559,6 +559,7 @@
           <w:szCs w:val="28"/>
           <w:u w:val="single"/>
         </w:rPr>
+        <w:lastRenderedPageBreak/>
         <w:t xml:space="preserve">Standup Meeting: 14th March 2017: </w:t>
       </w:r>
     </w:p>
@@ -1339,6 +1340,7 @@
           <w:szCs w:val="28"/>
           <w:u w:val="single"/>
         </w:rPr>
+        <w:lastRenderedPageBreak/>
         <w:t xml:space="preserve">Katherine: </w:t>
       </w:r>
     </w:p>
@@ -1885,6 +1887,802 @@
         </w:rPr>
         <w:t xml:space="preserve">Decided on username and password for Amazon RDS. </w:t>
       </w:r>
+    </w:p>
+    <w:p>
+      <w:pPr>
+        <w:pStyle w:val="PlainText"/>
+        <w:rPr>
+          <w:rFonts w:ascii="Times New Roman" w:hAnsi="Times New Roman" w:cs="Times New Roman"/>
+          <w:sz w:val="24"/>
+          <w:szCs w:val="28"/>
+        </w:rPr>
+      </w:pPr>
+    </w:p>
+    <w:p>
+      <w:pPr>
+        <w:pStyle w:val="PlainText"/>
+        <w:rPr>
+          <w:rFonts w:ascii="Times New Roman" w:hAnsi="Times New Roman" w:cs="Times New Roman"/>
+          <w:sz w:val="28"/>
+          <w:szCs w:val="28"/>
+          <w:u w:val="single"/>
+        </w:rPr>
+      </w:pPr>
+      <w:r>
+        <w:rPr>
+          <w:rFonts w:ascii="Times New Roman" w:hAnsi="Times New Roman" w:cs="Times New Roman"/>
+          <w:sz w:val="28"/>
+          <w:szCs w:val="28"/>
+          <w:u w:val="single"/>
+        </w:rPr>
+        <w:t xml:space="preserve">Sprint </w:t>
+      </w:r>
+      <w:r>
+        <w:rPr>
+          <w:rFonts w:ascii="Times New Roman" w:hAnsi="Times New Roman" w:cs="Times New Roman"/>
+          <w:sz w:val="28"/>
+          <w:szCs w:val="28"/>
+          <w:u w:val="single"/>
+        </w:rPr>
+        <w:t>1: Retrospective 27</w:t>
+      </w:r>
+      <w:r>
+        <w:rPr>
+          <w:rFonts w:ascii="Times New Roman" w:hAnsi="Times New Roman" w:cs="Times New Roman"/>
+          <w:sz w:val="28"/>
+          <w:szCs w:val="28"/>
+          <w:u w:val="single"/>
+          <w:vertAlign w:val="superscript"/>
+        </w:rPr>
+        <w:t>th</w:t>
+      </w:r>
+      <w:r>
+        <w:rPr>
+          <w:rFonts w:ascii="Times New Roman" w:hAnsi="Times New Roman" w:cs="Times New Roman"/>
+          <w:sz w:val="28"/>
+          <w:szCs w:val="28"/>
+          <w:u w:val="single"/>
+        </w:rPr>
+        <w:t xml:space="preserve"> March 2017</w:t>
+      </w:r>
+    </w:p>
+    <w:p>
+      <w:pPr>
+        <w:pStyle w:val="PlainText"/>
+        <w:rPr>
+          <w:rFonts w:ascii="Times New Roman" w:hAnsi="Times New Roman" w:cs="Times New Roman"/>
+          <w:sz w:val="24"/>
+          <w:szCs w:val="28"/>
+          <w:u w:val="single"/>
+        </w:rPr>
+      </w:pPr>
+    </w:p>
+    <w:p>
+      <w:pPr>
+        <w:pStyle w:val="PlainText"/>
+        <w:rPr>
+          <w:rFonts w:ascii="Times New Roman" w:hAnsi="Times New Roman" w:cs="Times New Roman"/>
+          <w:sz w:val="24"/>
+          <w:szCs w:val="28"/>
+          <w:u w:val="single"/>
+        </w:rPr>
+      </w:pPr>
+      <w:r>
+        <w:rPr>
+          <w:rFonts w:ascii="Times New Roman" w:hAnsi="Times New Roman" w:cs="Times New Roman"/>
+          <w:sz w:val="24"/>
+          <w:szCs w:val="28"/>
+          <w:u w:val="single"/>
+        </w:rPr>
+        <w:t>Attended By:</w:t>
+      </w:r>
+    </w:p>
+    <w:p>
+      <w:pPr>
+        <w:pStyle w:val="PlainText"/>
+        <w:rPr>
+          <w:rFonts w:ascii="Times New Roman" w:hAnsi="Times New Roman" w:cs="Times New Roman"/>
+          <w:sz w:val="24"/>
+          <w:szCs w:val="28"/>
+        </w:rPr>
+      </w:pPr>
+      <w:r>
+        <w:rPr>
+          <w:rFonts w:ascii="Times New Roman" w:hAnsi="Times New Roman" w:cs="Times New Roman"/>
+          <w:sz w:val="24"/>
+          <w:szCs w:val="28"/>
+        </w:rPr>
+        <w:t>Customer: Devin Stacey</w:t>
+      </w:r>
+    </w:p>
+    <w:p>
+      <w:pPr>
+        <w:pStyle w:val="PlainText"/>
+        <w:rPr>
+          <w:rFonts w:ascii="Times New Roman" w:hAnsi="Times New Roman" w:cs="Times New Roman"/>
+          <w:sz w:val="24"/>
+          <w:szCs w:val="28"/>
+        </w:rPr>
+      </w:pPr>
+      <w:r>
+        <w:rPr>
+          <w:rFonts w:ascii="Times New Roman" w:hAnsi="Times New Roman" w:cs="Times New Roman"/>
+          <w:sz w:val="24"/>
+          <w:szCs w:val="28"/>
+        </w:rPr>
+        <w:t xml:space="preserve">Team Members: Pamela, Katherine, Emma. </w:t>
+      </w:r>
+    </w:p>
+    <w:p>
+      <w:pPr>
+        <w:pStyle w:val="PlainText"/>
+        <w:rPr>
+          <w:rFonts w:ascii="Times New Roman" w:hAnsi="Times New Roman" w:cs="Times New Roman"/>
+          <w:sz w:val="24"/>
+          <w:szCs w:val="28"/>
+        </w:rPr>
+      </w:pPr>
+    </w:p>
+    <w:p>
+      <w:pPr>
+        <w:pStyle w:val="PlainText"/>
+        <w:rPr>
+          <w:rFonts w:ascii="Times New Roman" w:hAnsi="Times New Roman" w:cs="Times New Roman"/>
+          <w:sz w:val="24"/>
+          <w:szCs w:val="28"/>
+          <w:u w:val="single"/>
+        </w:rPr>
+      </w:pPr>
+      <w:r>
+        <w:rPr>
+          <w:rFonts w:ascii="Times New Roman" w:hAnsi="Times New Roman" w:cs="Times New Roman"/>
+          <w:sz w:val="24"/>
+          <w:szCs w:val="28"/>
+          <w:u w:val="single"/>
+        </w:rPr>
+        <w:t xml:space="preserve">Discussed current state of project: </w:t>
+      </w:r>
+    </w:p>
+    <w:p>
+      <w:pPr>
+        <w:pStyle w:val="PlainText"/>
+        <w:numPr>
+          <w:ilvl w:val="0"/>
+          <w:numId w:val="15"/>
+        </w:numPr>
+        <w:rPr>
+          <w:rFonts w:ascii="Times New Roman" w:hAnsi="Times New Roman" w:cs="Times New Roman"/>
+          <w:sz w:val="24"/>
+          <w:szCs w:val="28"/>
+          <w:u w:val="single"/>
+        </w:rPr>
+      </w:pPr>
+      <w:r>
+        <w:rPr>
+          <w:rFonts w:ascii="Times New Roman" w:hAnsi="Times New Roman" w:cs="Times New Roman"/>
+          <w:sz w:val="24"/>
+          <w:szCs w:val="28"/>
+        </w:rPr>
+        <w:t>Front end HTML/CSS template is done, with all markers on the map. Pop up window showing individual station information appears for each marker. Information currently pulled from a</w:t>
+      </w:r>
+      <w:r>
+        <w:rPr>
+          <w:rFonts w:ascii="Times New Roman" w:hAnsi="Times New Roman" w:cs="Times New Roman"/>
+          <w:sz w:val="24"/>
+          <w:szCs w:val="28"/>
+        </w:rPr>
+        <w:t xml:space="preserve"> static file (this will be refactored as part of the flask application).</w:t>
+      </w:r>
+    </w:p>
+    <w:p>
+      <w:pPr>
+        <w:pStyle w:val="PlainText"/>
+        <w:numPr>
+          <w:ilvl w:val="0"/>
+          <w:numId w:val="15"/>
+        </w:numPr>
+        <w:rPr>
+          <w:rFonts w:ascii="Times New Roman" w:hAnsi="Times New Roman" w:cs="Times New Roman"/>
+          <w:sz w:val="24"/>
+          <w:szCs w:val="28"/>
+          <w:u w:val="single"/>
+        </w:rPr>
+      </w:pPr>
+      <w:r>
+        <w:rPr>
+          <w:rFonts w:ascii="Times New Roman" w:hAnsi="Times New Roman" w:cs="Times New Roman"/>
+          <w:sz w:val="24"/>
+          <w:szCs w:val="28"/>
+        </w:rPr>
+        <w:lastRenderedPageBreak/>
+        <w:t xml:space="preserve">Web Scraper is scraping static and dynamic data from the Dublin Bikes API and storing it locally in text files in JSON format. The program is running continuously on EC2 – using screen – and storing the data there locally. </w:t>
+      </w:r>
+    </w:p>
+    <w:p>
+      <w:pPr>
+        <w:pStyle w:val="PlainText"/>
+        <w:numPr>
+          <w:ilvl w:val="0"/>
+          <w:numId w:val="15"/>
+        </w:numPr>
+        <w:rPr>
+          <w:rFonts w:ascii="Times New Roman" w:hAnsi="Times New Roman" w:cs="Times New Roman"/>
+          <w:sz w:val="24"/>
+          <w:szCs w:val="28"/>
+          <w:u w:val="single"/>
+        </w:rPr>
+      </w:pPr>
+      <w:r>
+        <w:rPr>
+          <w:rFonts w:ascii="Times New Roman" w:hAnsi="Times New Roman" w:cs="Times New Roman"/>
+          <w:sz w:val="24"/>
+          <w:szCs w:val="28"/>
+        </w:rPr>
+        <w:t xml:space="preserve">Initial database is set up on Amazon RDS. Security groups are set to open so that it can be accessed remotely. </w:t>
+      </w:r>
+    </w:p>
+    <w:p>
+      <w:pPr>
+        <w:pStyle w:val="PlainText"/>
+        <w:rPr>
+          <w:rFonts w:ascii="Times New Roman" w:hAnsi="Times New Roman" w:cs="Times New Roman"/>
+          <w:sz w:val="24"/>
+          <w:szCs w:val="28"/>
+          <w:u w:val="single"/>
+        </w:rPr>
+      </w:pPr>
+      <w:r>
+        <w:rPr>
+          <w:rFonts w:ascii="Times New Roman" w:hAnsi="Times New Roman" w:cs="Times New Roman"/>
+          <w:sz w:val="24"/>
+          <w:szCs w:val="28"/>
+          <w:u w:val="single"/>
+        </w:rPr>
+        <w:t xml:space="preserve">Issues to be addressed: </w:t>
+      </w:r>
+    </w:p>
+    <w:p>
+      <w:pPr>
+        <w:pStyle w:val="PlainText"/>
+        <w:numPr>
+          <w:ilvl w:val="0"/>
+          <w:numId w:val="16"/>
+        </w:numPr>
+        <w:rPr>
+          <w:rFonts w:ascii="Times New Roman" w:hAnsi="Times New Roman" w:cs="Times New Roman"/>
+          <w:sz w:val="24"/>
+          <w:szCs w:val="28"/>
+        </w:rPr>
+      </w:pPr>
+      <w:r>
+        <w:rPr>
+          <w:rFonts w:ascii="Times New Roman" w:hAnsi="Times New Roman" w:cs="Times New Roman"/>
+          <w:sz w:val="24"/>
+          <w:szCs w:val="28"/>
+        </w:rPr>
+        <w:t xml:space="preserve">We realised that the design of our database was flawed after Monday’s lecture. We will have to push that back and prioritise redesigning and implementing it in Sprint 2. In hindsight we could have spent more time thinking through and discussing out the design of the database before beginning implementation. </w:t>
+      </w:r>
+    </w:p>
+    <w:p>
+      <w:pPr>
+        <w:pStyle w:val="PlainText"/>
+        <w:numPr>
+          <w:ilvl w:val="0"/>
+          <w:numId w:val="16"/>
+        </w:numPr>
+        <w:rPr>
+          <w:rFonts w:ascii="Times New Roman" w:hAnsi="Times New Roman" w:cs="Times New Roman"/>
+          <w:sz w:val="24"/>
+          <w:szCs w:val="28"/>
+        </w:rPr>
+      </w:pPr>
+      <w:r>
+        <w:rPr>
+          <w:rFonts w:ascii="Times New Roman" w:hAnsi="Times New Roman" w:cs="Times New Roman"/>
+          <w:sz w:val="24"/>
+          <w:szCs w:val="28"/>
+        </w:rPr>
+        <w:t xml:space="preserve">Error in the files outputed by the scraper. The json dump is producing additional unwanted forward slashes. </w:t>
+      </w:r>
+    </w:p>
+    <w:p>
+      <w:pPr>
+        <w:pStyle w:val="PlainText"/>
+        <w:rPr>
+          <w:rFonts w:ascii="Times New Roman" w:hAnsi="Times New Roman" w:cs="Times New Roman"/>
+          <w:sz w:val="24"/>
+          <w:szCs w:val="28"/>
+        </w:rPr>
+      </w:pPr>
+    </w:p>
+    <w:p>
+      <w:pPr>
+        <w:pStyle w:val="PlainText"/>
+        <w:rPr>
+          <w:rFonts w:ascii="Times New Roman" w:hAnsi="Times New Roman" w:cs="Times New Roman"/>
+          <w:sz w:val="24"/>
+          <w:szCs w:val="28"/>
+          <w:u w:val="single"/>
+        </w:rPr>
+      </w:pPr>
+      <w:r>
+        <w:rPr>
+          <w:rFonts w:ascii="Times New Roman" w:hAnsi="Times New Roman" w:cs="Times New Roman"/>
+          <w:sz w:val="24"/>
+          <w:szCs w:val="28"/>
+          <w:u w:val="single"/>
+        </w:rPr>
+        <w:t xml:space="preserve">Challenges in Sprint 1: </w:t>
+      </w:r>
+    </w:p>
+    <w:p>
+      <w:pPr>
+        <w:pStyle w:val="PlainText"/>
+        <w:numPr>
+          <w:ilvl w:val="0"/>
+          <w:numId w:val="16"/>
+        </w:numPr>
+        <w:rPr>
+          <w:rFonts w:ascii="Times New Roman" w:hAnsi="Times New Roman" w:cs="Times New Roman"/>
+          <w:sz w:val="24"/>
+          <w:szCs w:val="28"/>
+        </w:rPr>
+      </w:pPr>
+      <w:r>
+        <w:rPr>
+          <w:rFonts w:ascii="Times New Roman" w:hAnsi="Times New Roman" w:cs="Times New Roman"/>
+          <w:sz w:val="24"/>
+          <w:szCs w:val="28"/>
+        </w:rPr>
+        <w:t xml:space="preserve">Encountered some issues using git with eclipse – committed a mistake and had to try to reset the repository to a previous commit, as realised that this would affect other team members and could cause conflict issues. Resetting didn’t have the expected results and deleted some of the files – had to go back through old commits to piece back together the appropriate file, reproduce it locally and commit again. </w:t>
+      </w:r>
+    </w:p>
+    <w:p>
+      <w:pPr>
+        <w:pStyle w:val="PlainText"/>
+        <w:rPr>
+          <w:rFonts w:ascii="Times New Roman" w:hAnsi="Times New Roman" w:cs="Times New Roman"/>
+          <w:sz w:val="24"/>
+          <w:szCs w:val="28"/>
+        </w:rPr>
+      </w:pPr>
+    </w:p>
+    <w:p>
+      <w:pPr>
+        <w:pStyle w:val="PlainText"/>
+        <w:rPr>
+          <w:rFonts w:ascii="Times New Roman" w:hAnsi="Times New Roman" w:cs="Times New Roman"/>
+          <w:sz w:val="24"/>
+          <w:szCs w:val="28"/>
+          <w:u w:val="single"/>
+        </w:rPr>
+      </w:pPr>
+      <w:r>
+        <w:rPr>
+          <w:rFonts w:ascii="Times New Roman" w:hAnsi="Times New Roman" w:cs="Times New Roman"/>
+          <w:sz w:val="24"/>
+          <w:szCs w:val="28"/>
+          <w:u w:val="single"/>
+        </w:rPr>
+        <w:t xml:space="preserve">Feedback from customer: </w:t>
+      </w:r>
+    </w:p>
+    <w:p>
+      <w:pPr>
+        <w:pStyle w:val="PlainText"/>
+        <w:numPr>
+          <w:ilvl w:val="0"/>
+          <w:numId w:val="16"/>
+        </w:numPr>
+        <w:rPr>
+          <w:rFonts w:ascii="Times New Roman" w:hAnsi="Times New Roman" w:cs="Times New Roman"/>
+          <w:sz w:val="24"/>
+          <w:szCs w:val="28"/>
+        </w:rPr>
+      </w:pPr>
+      <w:r>
+        <w:rPr>
+          <w:rFonts w:ascii="Times New Roman" w:hAnsi="Times New Roman" w:cs="Times New Roman"/>
+          <w:sz w:val="24"/>
+          <w:szCs w:val="28"/>
+        </w:rPr>
+        <w:t xml:space="preserve">After initial functionality priority focus should be features like expanding on a historical way of accessing the data (real time updates), predictions. Weather and heatmap sensors are prioritised lower than the above features, but can be considered for Sprint 3. </w:t>
+      </w:r>
+    </w:p>
+    <w:p>
+      <w:pPr>
+        <w:pStyle w:val="PlainText"/>
+        <w:numPr>
+          <w:ilvl w:val="0"/>
+          <w:numId w:val="16"/>
+        </w:numPr>
+        <w:rPr>
+          <w:rFonts w:ascii="Times New Roman" w:hAnsi="Times New Roman" w:cs="Times New Roman"/>
+          <w:sz w:val="24"/>
+          <w:szCs w:val="28"/>
+        </w:rPr>
+      </w:pPr>
+      <w:r>
+        <w:rPr>
+          <w:rFonts w:ascii="Times New Roman" w:hAnsi="Times New Roman" w:cs="Times New Roman"/>
+          <w:sz w:val="24"/>
+          <w:szCs w:val="28"/>
+        </w:rPr>
+        <w:t xml:space="preserve">Ensure that as we move forward into the Flask application part of the project that we design efficient SQL queries. Aim for response time – less than a second. High priority in terms of user retention. </w:t>
+      </w:r>
+      <w:r>
+        <w:rPr>
+          <w:rFonts w:ascii="Times New Roman" w:hAnsi="Times New Roman" w:cs="Times New Roman"/>
+          <w:sz w:val="24"/>
+          <w:szCs w:val="28"/>
+        </w:rPr>
+        <w:t xml:space="preserve">This should be taken into consideration as we decide how long to leave the scraper running for – the more data to check the longer the query will take. </w:t>
+      </w:r>
+    </w:p>
+    <w:p>
+      <w:pPr>
+        <w:pStyle w:val="PlainText"/>
+        <w:rPr>
+          <w:rFonts w:ascii="Times New Roman" w:hAnsi="Times New Roman" w:cs="Times New Roman"/>
+          <w:sz w:val="24"/>
+          <w:szCs w:val="28"/>
+        </w:rPr>
+      </w:pPr>
+    </w:p>
+    <w:p>
+      <w:pPr>
+        <w:pStyle w:val="PlainText"/>
+        <w:rPr>
+          <w:rFonts w:ascii="Times New Roman" w:hAnsi="Times New Roman" w:cs="Times New Roman"/>
+          <w:sz w:val="28"/>
+          <w:szCs w:val="28"/>
+          <w:u w:val="single"/>
+        </w:rPr>
+      </w:pPr>
+      <w:r>
+        <w:rPr>
+          <w:rFonts w:ascii="Times New Roman" w:hAnsi="Times New Roman" w:cs="Times New Roman"/>
+          <w:sz w:val="28"/>
+          <w:szCs w:val="28"/>
+          <w:u w:val="single"/>
+        </w:rPr>
+        <w:t>Sprint 2: Planning Meeting 27</w:t>
+      </w:r>
+      <w:r>
+        <w:rPr>
+          <w:rFonts w:ascii="Times New Roman" w:hAnsi="Times New Roman" w:cs="Times New Roman"/>
+          <w:sz w:val="28"/>
+          <w:szCs w:val="28"/>
+          <w:u w:val="single"/>
+          <w:vertAlign w:val="superscript"/>
+        </w:rPr>
+        <w:t>th</w:t>
+      </w:r>
+      <w:r>
+        <w:rPr>
+          <w:rFonts w:ascii="Times New Roman" w:hAnsi="Times New Roman" w:cs="Times New Roman"/>
+          <w:sz w:val="28"/>
+          <w:szCs w:val="28"/>
+          <w:u w:val="single"/>
+        </w:rPr>
+        <w:t xml:space="preserve"> March 2017</w:t>
+      </w:r>
+    </w:p>
+    <w:p>
+      <w:pPr>
+        <w:pStyle w:val="PlainText"/>
+        <w:rPr>
+          <w:rFonts w:ascii="Times New Roman" w:hAnsi="Times New Roman" w:cs="Times New Roman"/>
+          <w:sz w:val="28"/>
+          <w:szCs w:val="28"/>
+          <w:u w:val="single"/>
+        </w:rPr>
+      </w:pPr>
+    </w:p>
+    <w:p>
+      <w:pPr>
+        <w:pStyle w:val="PlainText"/>
+        <w:rPr>
+          <w:rFonts w:ascii="Times New Roman" w:hAnsi="Times New Roman" w:cs="Times New Roman"/>
+          <w:sz w:val="24"/>
+          <w:szCs w:val="28"/>
+        </w:rPr>
+      </w:pPr>
+      <w:r>
+        <w:rPr>
+          <w:rFonts w:ascii="Times New Roman" w:hAnsi="Times New Roman" w:cs="Times New Roman"/>
+          <w:sz w:val="24"/>
+          <w:szCs w:val="28"/>
+        </w:rPr>
+        <w:t>Attended by:</w:t>
+      </w:r>
+    </w:p>
+    <w:p>
+      <w:pPr>
+        <w:pStyle w:val="PlainText"/>
+        <w:rPr>
+          <w:rFonts w:ascii="Times New Roman" w:hAnsi="Times New Roman" w:cs="Times New Roman"/>
+          <w:sz w:val="24"/>
+          <w:szCs w:val="28"/>
+        </w:rPr>
+      </w:pPr>
+      <w:r>
+        <w:rPr>
+          <w:rFonts w:ascii="Times New Roman" w:hAnsi="Times New Roman" w:cs="Times New Roman"/>
+          <w:sz w:val="24"/>
+          <w:szCs w:val="28"/>
+        </w:rPr>
+        <w:t>Customer: Devin Stacey</w:t>
+      </w:r>
+    </w:p>
+    <w:p>
+      <w:pPr>
+        <w:pStyle w:val="PlainText"/>
+        <w:rPr>
+          <w:rFonts w:ascii="Times New Roman" w:hAnsi="Times New Roman" w:cs="Times New Roman"/>
+          <w:sz w:val="24"/>
+          <w:szCs w:val="28"/>
+        </w:rPr>
+      </w:pPr>
+      <w:r>
+        <w:rPr>
+          <w:rFonts w:ascii="Times New Roman" w:hAnsi="Times New Roman" w:cs="Times New Roman"/>
+          <w:sz w:val="24"/>
+          <w:szCs w:val="28"/>
+        </w:rPr>
+        <w:t xml:space="preserve">Team Members: Pamela, Katherine, Emma. </w:t>
+      </w:r>
+    </w:p>
+    <w:p>
+      <w:pPr>
+        <w:pStyle w:val="PlainText"/>
+        <w:rPr>
+          <w:rFonts w:ascii="Times New Roman" w:hAnsi="Times New Roman" w:cs="Times New Roman"/>
+          <w:sz w:val="24"/>
+          <w:szCs w:val="28"/>
+        </w:rPr>
+      </w:pPr>
+    </w:p>
+    <w:p>
+      <w:pPr>
+        <w:pStyle w:val="PlainText"/>
+        <w:rPr>
+          <w:rFonts w:ascii="Times New Roman" w:hAnsi="Times New Roman" w:cs="Times New Roman"/>
+          <w:sz w:val="24"/>
+          <w:szCs w:val="28"/>
+        </w:rPr>
+      </w:pPr>
+      <w:r>
+        <w:rPr>
+          <w:rFonts w:ascii="Times New Roman" w:hAnsi="Times New Roman" w:cs="Times New Roman"/>
+          <w:sz w:val="24"/>
+          <w:szCs w:val="28"/>
+        </w:rPr>
+        <w:t>Plan for Sprint 2:</w:t>
+      </w:r>
+    </w:p>
+    <w:p>
+      <w:pPr>
+        <w:pStyle w:val="PlainText"/>
+        <w:numPr>
+          <w:ilvl w:val="0"/>
+          <w:numId w:val="16"/>
+        </w:numPr>
+        <w:rPr>
+          <w:rFonts w:ascii="Times New Roman" w:hAnsi="Times New Roman" w:cs="Times New Roman"/>
+          <w:sz w:val="24"/>
+          <w:szCs w:val="28"/>
+        </w:rPr>
+      </w:pPr>
+      <w:r>
+        <w:rPr>
+          <w:rFonts w:ascii="Times New Roman" w:hAnsi="Times New Roman" w:cs="Times New Roman"/>
+          <w:sz w:val="24"/>
+          <w:szCs w:val="28"/>
+        </w:rPr>
+        <w:t xml:space="preserve">Discussed </w:t>
+      </w:r>
+      <w:r>
+        <w:rPr>
+          <w:rFonts w:ascii="Times New Roman" w:hAnsi="Times New Roman" w:cs="Times New Roman"/>
+          <w:sz w:val="24"/>
+          <w:szCs w:val="28"/>
+        </w:rPr>
+        <w:t xml:space="preserve">the redesign for the database – it needs to have 2 tables, one for static data and one for dynamic data. </w:t>
+      </w:r>
+      <w:r>
+        <w:rPr>
+          <w:rFonts w:ascii="Times New Roman" w:hAnsi="Times New Roman" w:cs="Times New Roman"/>
+          <w:sz w:val="24"/>
+          <w:szCs w:val="28"/>
+        </w:rPr>
+        <w:t xml:space="preserve">Possibly a table for predictive data in the future. </w:t>
+      </w:r>
+    </w:p>
+    <w:p>
+      <w:pPr>
+        <w:pStyle w:val="PlainText"/>
+        <w:numPr>
+          <w:ilvl w:val="0"/>
+          <w:numId w:val="16"/>
+        </w:numPr>
+        <w:rPr>
+          <w:rFonts w:ascii="Times New Roman" w:hAnsi="Times New Roman" w:cs="Times New Roman"/>
+          <w:sz w:val="24"/>
+          <w:szCs w:val="28"/>
+        </w:rPr>
+      </w:pPr>
+      <w:r>
+        <w:rPr>
+          <w:rFonts w:ascii="Times New Roman" w:hAnsi="Times New Roman" w:cs="Times New Roman"/>
+          <w:sz w:val="24"/>
+          <w:szCs w:val="28"/>
+        </w:rPr>
+        <w:t>Implement this new design through Amazon RDS. We were initially</w:t>
+      </w:r>
+      <w:r>
+        <w:rPr>
+          <w:rFonts w:ascii="Times New Roman" w:hAnsi="Times New Roman" w:cs="Times New Roman"/>
+          <w:sz w:val="24"/>
+          <w:szCs w:val="28"/>
+        </w:rPr>
+        <w:t xml:space="preserve"> using workbench but based on</w:t>
+      </w:r>
+      <w:r>
+        <w:rPr>
+          <w:rFonts w:ascii="Times New Roman" w:hAnsi="Times New Roman" w:cs="Times New Roman"/>
+          <w:sz w:val="24"/>
+          <w:szCs w:val="28"/>
+        </w:rPr>
+        <w:t xml:space="preserve"> advice given by Devin, we are going to implement the db through python instead</w:t>
+      </w:r>
+      <w:r>
+        <w:rPr>
+          <w:rFonts w:ascii="Times New Roman" w:hAnsi="Times New Roman" w:cs="Times New Roman"/>
+          <w:sz w:val="24"/>
+          <w:szCs w:val="28"/>
+        </w:rPr>
+        <w:t xml:space="preserve"> to avoid unecessary dependencies for the client’s machine and to increase abstraction of the final product for the client. </w:t>
+      </w:r>
+    </w:p>
+    <w:p>
+      <w:pPr>
+        <w:pStyle w:val="PlainText"/>
+        <w:numPr>
+          <w:ilvl w:val="0"/>
+          <w:numId w:val="16"/>
+        </w:numPr>
+        <w:rPr>
+          <w:rFonts w:ascii="Times New Roman" w:hAnsi="Times New Roman" w:cs="Times New Roman"/>
+          <w:sz w:val="24"/>
+          <w:szCs w:val="28"/>
+        </w:rPr>
+      </w:pPr>
+      <w:r>
+        <w:rPr>
+          <w:rFonts w:ascii="Times New Roman" w:hAnsi="Times New Roman" w:cs="Times New Roman"/>
+          <w:sz w:val="24"/>
+          <w:szCs w:val="28"/>
+        </w:rPr>
+        <w:t>Once the database is ready, implement functionality in the scraper fo</w:t>
+      </w:r>
+      <w:r>
+        <w:rPr>
+          <w:rFonts w:ascii="Times New Roman" w:hAnsi="Times New Roman" w:cs="Times New Roman"/>
+          <w:sz w:val="24"/>
+          <w:szCs w:val="28"/>
+        </w:rPr>
+        <w:t xml:space="preserve">r writing to the database, using SQL alchemy and/or pymysql. </w:t>
+      </w:r>
+    </w:p>
+    <w:p>
+      <w:pPr>
+        <w:pStyle w:val="PlainText"/>
+        <w:numPr>
+          <w:ilvl w:val="0"/>
+          <w:numId w:val="16"/>
+        </w:numPr>
+        <w:rPr>
+          <w:rFonts w:ascii="Times New Roman" w:hAnsi="Times New Roman" w:cs="Times New Roman"/>
+          <w:sz w:val="24"/>
+          <w:szCs w:val="28"/>
+        </w:rPr>
+      </w:pPr>
+      <w:r>
+        <w:rPr>
+          <w:rFonts w:ascii="Times New Roman" w:hAnsi="Times New Roman" w:cs="Times New Roman"/>
+          <w:sz w:val="24"/>
+          <w:szCs w:val="28"/>
+        </w:rPr>
+        <w:t xml:space="preserve">Transfer data already collected in file format to the database. </w:t>
+      </w:r>
+    </w:p>
+    <w:p>
+      <w:pPr>
+        <w:pStyle w:val="PlainText"/>
+        <w:numPr>
+          <w:ilvl w:val="0"/>
+          <w:numId w:val="16"/>
+        </w:numPr>
+        <w:rPr>
+          <w:rFonts w:ascii="Times New Roman" w:hAnsi="Times New Roman" w:cs="Times New Roman"/>
+          <w:sz w:val="24"/>
+          <w:szCs w:val="28"/>
+        </w:rPr>
+      </w:pPr>
+      <w:r>
+        <w:rPr>
+          <w:rFonts w:ascii="Times New Roman" w:hAnsi="Times New Roman" w:cs="Times New Roman"/>
+          <w:sz w:val="24"/>
+          <w:szCs w:val="28"/>
+        </w:rPr>
+        <w:t xml:space="preserve">Start working on the Flask application – in particular look at how to decompose this aspect of the project – as Devin advised that each team member should get experience with using Flask. </w:t>
+      </w:r>
+    </w:p>
+    <w:p>
+      <w:pPr>
+        <w:pStyle w:val="PlainText"/>
+        <w:numPr>
+          <w:ilvl w:val="0"/>
+          <w:numId w:val="16"/>
+        </w:numPr>
+        <w:rPr>
+          <w:rFonts w:ascii="Times New Roman" w:hAnsi="Times New Roman" w:cs="Times New Roman"/>
+          <w:sz w:val="24"/>
+          <w:szCs w:val="28"/>
+        </w:rPr>
+      </w:pPr>
+      <w:r>
+        <w:rPr>
+          <w:rFonts w:ascii="Times New Roman" w:hAnsi="Times New Roman" w:cs="Times New Roman"/>
+          <w:sz w:val="24"/>
+          <w:szCs w:val="28"/>
+        </w:rPr>
+        <w:lastRenderedPageBreak/>
+        <w:t xml:space="preserve">Start working on additional features such as predictive analysis, real time responses etc. </w:t>
+      </w:r>
+      <w:bookmarkStart w:id="0" w:name="_GoBack"/>
+      <w:bookmarkEnd w:id="0"/>
+    </w:p>
+    <w:p>
+      <w:pPr>
+        <w:pStyle w:val="PlainText"/>
+        <w:rPr>
+          <w:rFonts w:ascii="Times New Roman" w:hAnsi="Times New Roman" w:cs="Times New Roman"/>
+          <w:sz w:val="24"/>
+          <w:szCs w:val="28"/>
+        </w:rPr>
+      </w:pPr>
+    </w:p>
+    <w:p>
+      <w:pPr>
+        <w:pStyle w:val="PlainText"/>
+        <w:rPr>
+          <w:rFonts w:ascii="Times New Roman" w:hAnsi="Times New Roman" w:cs="Times New Roman"/>
+          <w:sz w:val="24"/>
+          <w:szCs w:val="28"/>
+        </w:rPr>
+      </w:pPr>
+    </w:p>
+    <w:p>
+      <w:pPr>
+        <w:pStyle w:val="PlainText"/>
+        <w:rPr>
+          <w:rFonts w:ascii="Times New Roman" w:hAnsi="Times New Roman" w:cs="Times New Roman"/>
+          <w:sz w:val="24"/>
+          <w:szCs w:val="28"/>
+        </w:rPr>
+      </w:pPr>
+    </w:p>
+    <w:p>
+      <w:pPr>
+        <w:pStyle w:val="PlainText"/>
+        <w:rPr>
+          <w:rFonts w:ascii="Times New Roman" w:hAnsi="Times New Roman" w:cs="Times New Roman"/>
+          <w:sz w:val="24"/>
+          <w:szCs w:val="28"/>
+        </w:rPr>
+      </w:pPr>
     </w:p>
     <w:p>
       <w:pPr>
@@ -2053,6 +2851,119 @@
     </w:lvl>
   </w:abstractNum>
   <w:abstractNum w:abstractNumId="1" w15:restartNumberingAfterBreak="0">
+    <w:nsid w:val="05B23F82"/>
+    <w:multiLevelType w:val="hybridMultilevel"/>
+    <w:tmpl w:val="6CCC5502"/>
+    <w:lvl w:ilvl="0" w:tplc="18090001">
+      <w:start w:val="1"/>
+      <w:numFmt w:val="bullet"/>
+      <w:lvlText w:val=""/>
+      <w:lvlJc w:val="left"/>
+      <w:pPr>
+        <w:ind w:left="720" w:hanging="360"/>
+      </w:pPr>
+      <w:rPr>
+        <w:rFonts w:ascii="Symbol" w:hAnsi="Symbol" w:hint="default"/>
+      </w:rPr>
+    </w:lvl>
+    <w:lvl w:ilvl="1" w:tplc="18090003" w:tentative="1">
+      <w:start w:val="1"/>
+      <w:numFmt w:val="bullet"/>
+      <w:lvlText w:val="o"/>
+      <w:lvlJc w:val="left"/>
+      <w:pPr>
+        <w:ind w:left="1440" w:hanging="360"/>
+      </w:pPr>
+      <w:rPr>
+        <w:rFonts w:ascii="Courier New" w:hAnsi="Courier New" w:cs="Courier New" w:hint="default"/>
+      </w:rPr>
+    </w:lvl>
+    <w:lvl w:ilvl="2" w:tplc="18090005" w:tentative="1">
+      <w:start w:val="1"/>
+      <w:numFmt w:val="bullet"/>
+      <w:lvlText w:val=""/>
+      <w:lvlJc w:val="left"/>
+      <w:pPr>
+        <w:ind w:left="2160" w:hanging="360"/>
+      </w:pPr>
+      <w:rPr>
+        <w:rFonts w:ascii="Wingdings" w:hAnsi="Wingdings" w:hint="default"/>
+      </w:rPr>
+    </w:lvl>
+    <w:lvl w:ilvl="3" w:tplc="18090001" w:tentative="1">
+      <w:start w:val="1"/>
+      <w:numFmt w:val="bullet"/>
+      <w:lvlText w:val=""/>
+      <w:lvlJc w:val="left"/>
+      <w:pPr>
+        <w:ind w:left="2880" w:hanging="360"/>
+      </w:pPr>
+      <w:rPr>
+        <w:rFonts w:ascii="Symbol" w:hAnsi="Symbol" w:hint="default"/>
+      </w:rPr>
+    </w:lvl>
+    <w:lvl w:ilvl="4" w:tplc="18090003" w:tentative="1">
+      <w:start w:val="1"/>
+      <w:numFmt w:val="bullet"/>
+      <w:lvlText w:val="o"/>
+      <w:lvlJc w:val="left"/>
+      <w:pPr>
+        <w:ind w:left="3600" w:hanging="360"/>
+      </w:pPr>
+      <w:rPr>
+        <w:rFonts w:ascii="Courier New" w:hAnsi="Courier New" w:cs="Courier New" w:hint="default"/>
+      </w:rPr>
+    </w:lvl>
+    <w:lvl w:ilvl="5" w:tplc="18090005" w:tentative="1">
+      <w:start w:val="1"/>
+      <w:numFmt w:val="bullet"/>
+      <w:lvlText w:val=""/>
+      <w:lvlJc w:val="left"/>
+      <w:pPr>
+        <w:ind w:left="4320" w:hanging="360"/>
+      </w:pPr>
+      <w:rPr>
+        <w:rFonts w:ascii="Wingdings" w:hAnsi="Wingdings" w:hint="default"/>
+      </w:rPr>
+    </w:lvl>
+    <w:lvl w:ilvl="6" w:tplc="18090001" w:tentative="1">
+      <w:start w:val="1"/>
+      <w:numFmt w:val="bullet"/>
+      <w:lvlText w:val=""/>
+      <w:lvlJc w:val="left"/>
+      <w:pPr>
+        <w:ind w:left="5040" w:hanging="360"/>
+      </w:pPr>
+      <w:rPr>
+        <w:rFonts w:ascii="Symbol" w:hAnsi="Symbol" w:hint="default"/>
+      </w:rPr>
+    </w:lvl>
+    <w:lvl w:ilvl="7" w:tplc="18090003" w:tentative="1">
+      <w:start w:val="1"/>
+      <w:numFmt w:val="bullet"/>
+      <w:lvlText w:val="o"/>
+      <w:lvlJc w:val="left"/>
+      <w:pPr>
+        <w:ind w:left="5760" w:hanging="360"/>
+      </w:pPr>
+      <w:rPr>
+        <w:rFonts w:ascii="Courier New" w:hAnsi="Courier New" w:cs="Courier New" w:hint="default"/>
+      </w:rPr>
+    </w:lvl>
+    <w:lvl w:ilvl="8" w:tplc="18090005" w:tentative="1">
+      <w:start w:val="1"/>
+      <w:numFmt w:val="bullet"/>
+      <w:lvlText w:val=""/>
+      <w:lvlJc w:val="left"/>
+      <w:pPr>
+        <w:ind w:left="6480" w:hanging="360"/>
+      </w:pPr>
+      <w:rPr>
+        <w:rFonts w:ascii="Wingdings" w:hAnsi="Wingdings" w:hint="default"/>
+      </w:rPr>
+    </w:lvl>
+  </w:abstractNum>
+  <w:abstractNum w:abstractNumId="2" w15:restartNumberingAfterBreak="0">
     <w:nsid w:val="10D72D30"/>
     <w:multiLevelType w:val="hybridMultilevel"/>
     <w:tmpl w:val="A664C956"/>
@@ -2165,7 +3076,7 @@
       </w:rPr>
     </w:lvl>
   </w:abstractNum>
-  <w:abstractNum w:abstractNumId="2" w15:restartNumberingAfterBreak="0">
+  <w:abstractNum w:abstractNumId="3" w15:restartNumberingAfterBreak="0">
     <w:nsid w:val="116045ED"/>
     <w:multiLevelType w:val="hybridMultilevel"/>
     <w:tmpl w:val="90266E20"/>
@@ -2278,7 +3189,120 @@
       </w:rPr>
     </w:lvl>
   </w:abstractNum>
-  <w:abstractNum w:abstractNumId="3" w15:restartNumberingAfterBreak="0">
+  <w:abstractNum w:abstractNumId="4" w15:restartNumberingAfterBreak="0">
+    <w:nsid w:val="1C44153E"/>
+    <w:multiLevelType w:val="hybridMultilevel"/>
+    <w:tmpl w:val="4CFAA03E"/>
+    <w:lvl w:ilvl="0" w:tplc="18090001">
+      <w:start w:val="1"/>
+      <w:numFmt w:val="bullet"/>
+      <w:lvlText w:val=""/>
+      <w:lvlJc w:val="left"/>
+      <w:pPr>
+        <w:ind w:left="720" w:hanging="360"/>
+      </w:pPr>
+      <w:rPr>
+        <w:rFonts w:ascii="Symbol" w:hAnsi="Symbol" w:hint="default"/>
+      </w:rPr>
+    </w:lvl>
+    <w:lvl w:ilvl="1" w:tplc="18090003" w:tentative="1">
+      <w:start w:val="1"/>
+      <w:numFmt w:val="bullet"/>
+      <w:lvlText w:val="o"/>
+      <w:lvlJc w:val="left"/>
+      <w:pPr>
+        <w:ind w:left="1440" w:hanging="360"/>
+      </w:pPr>
+      <w:rPr>
+        <w:rFonts w:ascii="Courier New" w:hAnsi="Courier New" w:cs="Courier New" w:hint="default"/>
+      </w:rPr>
+    </w:lvl>
+    <w:lvl w:ilvl="2" w:tplc="18090005" w:tentative="1">
+      <w:start w:val="1"/>
+      <w:numFmt w:val="bullet"/>
+      <w:lvlText w:val=""/>
+      <w:lvlJc w:val="left"/>
+      <w:pPr>
+        <w:ind w:left="2160" w:hanging="360"/>
+      </w:pPr>
+      <w:rPr>
+        <w:rFonts w:ascii="Wingdings" w:hAnsi="Wingdings" w:hint="default"/>
+      </w:rPr>
+    </w:lvl>
+    <w:lvl w:ilvl="3" w:tplc="18090001" w:tentative="1">
+      <w:start w:val="1"/>
+      <w:numFmt w:val="bullet"/>
+      <w:lvlText w:val=""/>
+      <w:lvlJc w:val="left"/>
+      <w:pPr>
+        <w:ind w:left="2880" w:hanging="360"/>
+      </w:pPr>
+      <w:rPr>
+        <w:rFonts w:ascii="Symbol" w:hAnsi="Symbol" w:hint="default"/>
+      </w:rPr>
+    </w:lvl>
+    <w:lvl w:ilvl="4" w:tplc="18090003" w:tentative="1">
+      <w:start w:val="1"/>
+      <w:numFmt w:val="bullet"/>
+      <w:lvlText w:val="o"/>
+      <w:lvlJc w:val="left"/>
+      <w:pPr>
+        <w:ind w:left="3600" w:hanging="360"/>
+      </w:pPr>
+      <w:rPr>
+        <w:rFonts w:ascii="Courier New" w:hAnsi="Courier New" w:cs="Courier New" w:hint="default"/>
+      </w:rPr>
+    </w:lvl>
+    <w:lvl w:ilvl="5" w:tplc="18090005" w:tentative="1">
+      <w:start w:val="1"/>
+      <w:numFmt w:val="bullet"/>
+      <w:lvlText w:val=""/>
+      <w:lvlJc w:val="left"/>
+      <w:pPr>
+        <w:ind w:left="4320" w:hanging="360"/>
+      </w:pPr>
+      <w:rPr>
+        <w:rFonts w:ascii="Wingdings" w:hAnsi="Wingdings" w:hint="default"/>
+      </w:rPr>
+    </w:lvl>
+    <w:lvl w:ilvl="6" w:tplc="18090001" w:tentative="1">
+      <w:start w:val="1"/>
+      <w:numFmt w:val="bullet"/>
+      <w:lvlText w:val=""/>
+      <w:lvlJc w:val="left"/>
+      <w:pPr>
+        <w:ind w:left="5040" w:hanging="360"/>
+      </w:pPr>
+      <w:rPr>
+        <w:rFonts w:ascii="Symbol" w:hAnsi="Symbol" w:hint="default"/>
+      </w:rPr>
+    </w:lvl>
+    <w:lvl w:ilvl="7" w:tplc="18090003" w:tentative="1">
+      <w:start w:val="1"/>
+      <w:numFmt w:val="bullet"/>
+      <w:lvlText w:val="o"/>
+      <w:lvlJc w:val="left"/>
+      <w:pPr>
+        <w:ind w:left="5760" w:hanging="360"/>
+      </w:pPr>
+      <w:rPr>
+        <w:rFonts w:ascii="Courier New" w:hAnsi="Courier New" w:cs="Courier New" w:hint="default"/>
+      </w:rPr>
+    </w:lvl>
+    <w:lvl w:ilvl="8" w:tplc="18090005" w:tentative="1">
+      <w:start w:val="1"/>
+      <w:numFmt w:val="bullet"/>
+      <w:lvlText w:val=""/>
+      <w:lvlJc w:val="left"/>
+      <w:pPr>
+        <w:ind w:left="6480" w:hanging="360"/>
+      </w:pPr>
+      <w:rPr>
+        <w:rFonts w:ascii="Wingdings" w:hAnsi="Wingdings" w:hint="default"/>
+      </w:rPr>
+    </w:lvl>
+  </w:abstractNum>
+  <w:abstractNum w:abstractNumId="5" w15:restartNumberingAfterBreak="0">
     <w:nsid w:val="1E3E623F"/>
     <w:multiLevelType w:val="hybridMultilevel"/>
     <w:tmpl w:val="8814F9EE"/>
@@ -2391,7 +3415,7 @@
       </w:rPr>
     </w:lvl>
   </w:abstractNum>
-  <w:abstractNum w:abstractNumId="4" w15:restartNumberingAfterBreak="0">
+  <w:abstractNum w:abstractNumId="6" w15:restartNumberingAfterBreak="0">
     <w:nsid w:val="20B9141C"/>
     <w:multiLevelType w:val="hybridMultilevel"/>
     <w:tmpl w:val="665C42C8"/>
@@ -2504,7 +3528,7 @@
       </w:rPr>
     </w:lvl>
   </w:abstractNum>
-  <w:abstractNum w:abstractNumId="5" w15:restartNumberingAfterBreak="0">
+  <w:abstractNum w:abstractNumId="7" w15:restartNumberingAfterBreak="0">
     <w:nsid w:val="34805AE9"/>
     <w:multiLevelType w:val="hybridMultilevel"/>
     <w:tmpl w:val="B93A948C"/>
@@ -2617,7 +3641,7 @@
       </w:rPr>
     </w:lvl>
   </w:abstractNum>
-  <w:abstractNum w:abstractNumId="6" w15:restartNumberingAfterBreak="0">
+  <w:abstractNum w:abstractNumId="8" w15:restartNumberingAfterBreak="0">
     <w:nsid w:val="39C755DB"/>
     <w:multiLevelType w:val="hybridMultilevel"/>
     <w:tmpl w:val="FA4A80B6"/>
@@ -2730,7 +3754,7 @@
       </w:rPr>
     </w:lvl>
   </w:abstractNum>
-  <w:abstractNum w:abstractNumId="7" w15:restartNumberingAfterBreak="0">
+  <w:abstractNum w:abstractNumId="9" w15:restartNumberingAfterBreak="0">
     <w:nsid w:val="3C6E1214"/>
     <w:multiLevelType w:val="hybridMultilevel"/>
     <w:tmpl w:val="8F24E52E"/>
@@ -2843,7 +3867,7 @@
       </w:rPr>
     </w:lvl>
   </w:abstractNum>
-  <w:abstractNum w:abstractNumId="8" w15:restartNumberingAfterBreak="0">
+  <w:abstractNum w:abstractNumId="10" w15:restartNumberingAfterBreak="0">
     <w:nsid w:val="47CF015C"/>
     <w:multiLevelType w:val="hybridMultilevel"/>
     <w:tmpl w:val="AC2454C0"/>
@@ -2956,7 +3980,7 @@
       </w:rPr>
     </w:lvl>
   </w:abstractNum>
-  <w:abstractNum w:abstractNumId="9" w15:restartNumberingAfterBreak="0">
+  <w:abstractNum w:abstractNumId="11" w15:restartNumberingAfterBreak="0">
     <w:nsid w:val="4F6A665D"/>
     <w:multiLevelType w:val="hybridMultilevel"/>
     <w:tmpl w:val="8496F250"/>
@@ -3069,7 +4093,120 @@
       </w:rPr>
     </w:lvl>
   </w:abstractNum>
-  <w:abstractNum w:abstractNumId="10" w15:restartNumberingAfterBreak="0">
+  <w:abstractNum w:abstractNumId="12" w15:restartNumberingAfterBreak="0">
+    <w:nsid w:val="59723719"/>
+    <w:multiLevelType w:val="hybridMultilevel"/>
+    <w:tmpl w:val="FF8AECBA"/>
+    <w:lvl w:ilvl="0" w:tplc="18090001">
+      <w:start w:val="1"/>
+      <w:numFmt w:val="bullet"/>
+      <w:lvlText w:val=""/>
+      <w:lvlJc w:val="left"/>
+      <w:pPr>
+        <w:ind w:left="720" w:hanging="360"/>
+      </w:pPr>
+      <w:rPr>
+        <w:rFonts w:ascii="Symbol" w:hAnsi="Symbol" w:hint="default"/>
+      </w:rPr>
+    </w:lvl>
+    <w:lvl w:ilvl="1" w:tplc="18090003" w:tentative="1">
+      <w:start w:val="1"/>
+      <w:numFmt w:val="bullet"/>
+      <w:lvlText w:val="o"/>
+      <w:lvlJc w:val="left"/>
+      <w:pPr>
+        <w:ind w:left="1440" w:hanging="360"/>
+      </w:pPr>
+      <w:rPr>
+        <w:rFonts w:ascii="Courier New" w:hAnsi="Courier New" w:cs="Courier New" w:hint="default"/>
+      </w:rPr>
+    </w:lvl>
+    <w:lvl w:ilvl="2" w:tplc="18090005" w:tentative="1">
+      <w:start w:val="1"/>
+      <w:numFmt w:val="bullet"/>
+      <w:lvlText w:val=""/>
+      <w:lvlJc w:val="left"/>
+      <w:pPr>
+        <w:ind w:left="2160" w:hanging="360"/>
+      </w:pPr>
+      <w:rPr>
+        <w:rFonts w:ascii="Wingdings" w:hAnsi="Wingdings" w:hint="default"/>
+      </w:rPr>
+    </w:lvl>
+    <w:lvl w:ilvl="3" w:tplc="18090001" w:tentative="1">
+      <w:start w:val="1"/>
+      <w:numFmt w:val="bullet"/>
+      <w:lvlText w:val=""/>
+      <w:lvlJc w:val="left"/>
+      <w:pPr>
+        <w:ind w:left="2880" w:hanging="360"/>
+      </w:pPr>
+      <w:rPr>
+        <w:rFonts w:ascii="Symbol" w:hAnsi="Symbol" w:hint="default"/>
+      </w:rPr>
+    </w:lvl>
+    <w:lvl w:ilvl="4" w:tplc="18090003" w:tentative="1">
+      <w:start w:val="1"/>
+      <w:numFmt w:val="bullet"/>
+      <w:lvlText w:val="o"/>
+      <w:lvlJc w:val="left"/>
+      <w:pPr>
+        <w:ind w:left="3600" w:hanging="360"/>
+      </w:pPr>
+      <w:rPr>
+        <w:rFonts w:ascii="Courier New" w:hAnsi="Courier New" w:cs="Courier New" w:hint="default"/>
+      </w:rPr>
+    </w:lvl>
+    <w:lvl w:ilvl="5" w:tplc="18090005" w:tentative="1">
+      <w:start w:val="1"/>
+      <w:numFmt w:val="bullet"/>
+      <w:lvlText w:val=""/>
+      <w:lvlJc w:val="left"/>
+      <w:pPr>
+        <w:ind w:left="4320" w:hanging="360"/>
+      </w:pPr>
+      <w:rPr>
+        <w:rFonts w:ascii="Wingdings" w:hAnsi="Wingdings" w:hint="default"/>
+      </w:rPr>
+    </w:lvl>
+    <w:lvl w:ilvl="6" w:tplc="18090001" w:tentative="1">
+      <w:start w:val="1"/>
+      <w:numFmt w:val="bullet"/>
+      <w:lvlText w:val=""/>
+      <w:lvlJc w:val="left"/>
+      <w:pPr>
+        <w:ind w:left="5040" w:hanging="360"/>
+      </w:pPr>
+      <w:rPr>
+        <w:rFonts w:ascii="Symbol" w:hAnsi="Symbol" w:hint="default"/>
+      </w:rPr>
+    </w:lvl>
+    <w:lvl w:ilvl="7" w:tplc="18090003" w:tentative="1">
+      <w:start w:val="1"/>
+      <w:numFmt w:val="bullet"/>
+      <w:lvlText w:val="o"/>
+      <w:lvlJc w:val="left"/>
+      <w:pPr>
+        <w:ind w:left="5760" w:hanging="360"/>
+      </w:pPr>
+      <w:rPr>
+        <w:rFonts w:ascii="Courier New" w:hAnsi="Courier New" w:cs="Courier New" w:hint="default"/>
+      </w:rPr>
+    </w:lvl>
+    <w:lvl w:ilvl="8" w:tplc="18090005" w:tentative="1">
+      <w:start w:val="1"/>
+      <w:numFmt w:val="bullet"/>
+      <w:lvlText w:val=""/>
+      <w:lvlJc w:val="left"/>
+      <w:pPr>
+        <w:ind w:left="6480" w:hanging="360"/>
+      </w:pPr>
+      <w:rPr>
+        <w:rFonts w:ascii="Wingdings" w:hAnsi="Wingdings" w:hint="default"/>
+      </w:rPr>
+    </w:lvl>
+  </w:abstractNum>
+  <w:abstractNum w:abstractNumId="13" w15:restartNumberingAfterBreak="0">
     <w:nsid w:val="78372B1C"/>
     <w:multiLevelType w:val="hybridMultilevel"/>
     <w:tmpl w:val="29B45C5C"/>
@@ -3182,7 +4319,7 @@
       </w:rPr>
     </w:lvl>
   </w:abstractNum>
-  <w:abstractNum w:abstractNumId="11" w15:restartNumberingAfterBreak="0">
+  <w:abstractNum w:abstractNumId="14" w15:restartNumberingAfterBreak="0">
     <w:nsid w:val="78EE09DD"/>
     <w:multiLevelType w:val="hybridMultilevel"/>
     <w:tmpl w:val="4C605AEC"/>
@@ -3295,7 +4432,7 @@
       </w:rPr>
     </w:lvl>
   </w:abstractNum>
-  <w:abstractNum w:abstractNumId="12" w15:restartNumberingAfterBreak="0">
+  <w:abstractNum w:abstractNumId="15" w15:restartNumberingAfterBreak="0">
     <w:nsid w:val="7A375CB4"/>
     <w:multiLevelType w:val="hybridMultilevel"/>
     <w:tmpl w:val="4DE0F064"/>
@@ -3409,43 +4546,52 @@
     </w:lvl>
   </w:abstractNum>
   <w:num w:numId="1">
+    <w:abstractNumId w:val="5"/>
+  </w:num>
+  <w:num w:numId="2">
+    <w:abstractNumId w:val="14"/>
+  </w:num>
+  <w:num w:numId="3">
     <w:abstractNumId w:val="3"/>
   </w:num>
-  <w:num w:numId="2">
-    <w:abstractNumId w:val="11"/>
-  </w:num>
-  <w:num w:numId="3">
+  <w:num w:numId="4">
     <w:abstractNumId w:val="2"/>
   </w:num>
-  <w:num w:numId="4">
-    <w:abstractNumId w:val="1"/>
-  </w:num>
   <w:num w:numId="5">
-    <w:abstractNumId w:val="8"/>
+    <w:abstractNumId w:val="10"/>
   </w:num>
   <w:num w:numId="6">
-    <w:abstractNumId w:val="7"/>
+    <w:abstractNumId w:val="9"/>
   </w:num>
   <w:num w:numId="7">
     <w:abstractNumId w:val="0"/>
   </w:num>
   <w:num w:numId="8">
+    <w:abstractNumId w:val="15"/>
+  </w:num>
+  <w:num w:numId="9">
+    <w:abstractNumId w:val="13"/>
+  </w:num>
+  <w:num w:numId="10">
+    <w:abstractNumId w:val="11"/>
+  </w:num>
+  <w:num w:numId="11">
+    <w:abstractNumId w:val="8"/>
+  </w:num>
+  <w:num w:numId="12">
+    <w:abstractNumId w:val="6"/>
+  </w:num>
+  <w:num w:numId="13">
+    <w:abstractNumId w:val="7"/>
+  </w:num>
+  <w:num w:numId="14">
     <w:abstractNumId w:val="12"/>
   </w:num>
-  <w:num w:numId="9">
-    <w:abstractNumId w:val="10"/>
-  </w:num>
-  <w:num w:numId="10">
-    <w:abstractNumId w:val="9"/>
-  </w:num>
-  <w:num w:numId="11">
-    <w:abstractNumId w:val="6"/>
-  </w:num>
-  <w:num w:numId="12">
+  <w:num w:numId="15">
     <w:abstractNumId w:val="4"/>
   </w:num>
-  <w:num w:numId="13">
-    <w:abstractNumId w:val="5"/>
+  <w:num w:numId="16">
+    <w:abstractNumId w:val="1"/>
   </w:num>
 </w:numbering>
 </file>
@@ -4198,4 +5344,16 @@
     </a:ext>
   </a:extLst>
 </a:theme>
+</file>
+
+<file path=customXml/item1.xml><?xml version="1.0" encoding="utf-8"?>
+<b:Sources xmlns:b="http://schemas.openxmlformats.org/officeDocument/2006/bibliography" xmlns="http://schemas.openxmlformats.org/officeDocument/2006/bibliography" SelectedStyle="\APASixthEditionOfficeOnline.xsl" StyleName="APA" Version="6"/>
+</file>
+
+<file path=customXml/itemProps1.xml><?xml version="1.0" encoding="utf-8"?>
+<ds:datastoreItem xmlns:ds="http://schemas.openxmlformats.org/officeDocument/2006/customXml" ds:itemID="{DB4BAE70-EDD2-4052-97D4-CAA713FD66D0}">
+  <ds:schemaRefs>
+    <ds:schemaRef ds:uri="http://schemas.openxmlformats.org/officeDocument/2006/bibliography"/>
+  </ds:schemaRefs>
+</ds:datastoreItem>
 </file>
</xml_diff>

<commit_message>
fixed code and new scrum log
</commit_message>
<xml_diff>
--- a/src/docs/scrum-log.docx
+++ b/src/docs/scrum-log.docx
@@ -416,25 +416,37 @@
           <w:sz w:val="24"/>
           <w:szCs w:val="24"/>
         </w:rPr>
-        <w:t xml:space="preserve">Plan </w:t>
-      </w:r>
-      <w:proofErr w:type="spellStart"/>
-      <w:r>
+        <w:t xml:space="preserve">Plan standups (may vary over the break in terms of what days suit – the team will decide on regular days prior to when classes recommence). </w:t>
+      </w:r>
+    </w:p>
+    <w:p>
+      <w:pPr>
+        <w:pStyle w:val="PlainText"/>
+        <w:numPr>
+          <w:ilvl w:val="0"/>
+          <w:numId w:val="2"/>
+        </w:numPr>
         <w:rPr>
           <w:rFonts w:ascii="Times New Roman" w:hAnsi="Times New Roman" w:cs="Times New Roman"/>
           <w:sz w:val="24"/>
           <w:szCs w:val="24"/>
         </w:rPr>
-        <w:t>standups</w:t>
-      </w:r>
-      <w:proofErr w:type="spellEnd"/>
+      </w:pPr>
       <w:r>
         <w:rPr>
           <w:rFonts w:ascii="Times New Roman" w:hAnsi="Times New Roman" w:cs="Times New Roman"/>
           <w:sz w:val="24"/>
           <w:szCs w:val="24"/>
         </w:rPr>
-        <w:t xml:space="preserve"> (may vary over the break in terms of what days suit – the team will decide on regular days prior to when classes recommence). </w:t>
+        <w:t xml:space="preserve">Set up scraper to scrape information from the APIs. </w:t>
+      </w:r>
+      <w:r>
+        <w:rPr>
+          <w:rFonts w:ascii="Times New Roman" w:hAnsi="Times New Roman" w:cs="Times New Roman"/>
+          <w:sz w:val="24"/>
+          <w:szCs w:val="24"/>
+        </w:rPr>
+        <w:t>(Priority: High 1)</w:t>
       </w:r>
     </w:p>
     <w:p>
@@ -456,7 +468,7 @@
           <w:sz w:val="24"/>
           <w:szCs w:val="24"/>
         </w:rPr>
-        <w:t xml:space="preserve">Set up scraper to scrape information from the APIs. </w:t>
+        <w:t xml:space="preserve">Set up database so that information can be stored immediately once scraper is ready. </w:t>
       </w:r>
       <w:r>
         <w:rPr>
@@ -464,7 +476,7 @@
           <w:sz w:val="24"/>
           <w:szCs w:val="24"/>
         </w:rPr>
-        <w:t>(Priority: High 1)</w:t>
+        <w:t>(Priority High 1)</w:t>
       </w:r>
     </w:p>
     <w:p>
@@ -486,7 +498,7 @@
           <w:sz w:val="24"/>
           <w:szCs w:val="24"/>
         </w:rPr>
-        <w:t xml:space="preserve">Set up database so that information can be stored immediately once scraper is ready. </w:t>
+        <w:t xml:space="preserve">Create basic html/css front end site. </w:t>
       </w:r>
       <w:r>
         <w:rPr>
@@ -494,7 +506,7 @@
           <w:sz w:val="24"/>
           <w:szCs w:val="24"/>
         </w:rPr>
-        <w:t>(Priority High 1)</w:t>
+        <w:t>(Priority: Medium 1)</w:t>
       </w:r>
     </w:p>
     <w:p>
@@ -516,66 +528,18 @@
           <w:sz w:val="24"/>
           <w:szCs w:val="24"/>
         </w:rPr>
-        <w:t>Create basic html/</w:t>
-      </w:r>
-      <w:proofErr w:type="spellStart"/>
-      <w:r>
+        <w:t>Set up Flask App to process queries to the database from the front end site. (Priority: Medium 2)</w:t>
+      </w:r>
+    </w:p>
+    <w:p>
+      <w:pPr>
+        <w:pStyle w:val="PlainText"/>
+        <w:ind w:left="360"/>
         <w:rPr>
           <w:rFonts w:ascii="Times New Roman" w:hAnsi="Times New Roman" w:cs="Times New Roman"/>
           <w:sz w:val="24"/>
           <w:szCs w:val="24"/>
         </w:rPr>
-        <w:t>css</w:t>
-      </w:r>
-      <w:proofErr w:type="spellEnd"/>
-      <w:r>
-        <w:rPr>
-          <w:rFonts w:ascii="Times New Roman" w:hAnsi="Times New Roman" w:cs="Times New Roman"/>
-          <w:sz w:val="24"/>
-          <w:szCs w:val="24"/>
-        </w:rPr>
-        <w:t xml:space="preserve"> front end site. </w:t>
-      </w:r>
-      <w:r>
-        <w:rPr>
-          <w:rFonts w:ascii="Times New Roman" w:hAnsi="Times New Roman" w:cs="Times New Roman"/>
-          <w:sz w:val="24"/>
-          <w:szCs w:val="24"/>
-        </w:rPr>
-        <w:t>(Priority: Medium 1)</w:t>
-      </w:r>
-    </w:p>
-    <w:p>
-      <w:pPr>
-        <w:pStyle w:val="PlainText"/>
-        <w:numPr>
-          <w:ilvl w:val="0"/>
-          <w:numId w:val="2"/>
-        </w:numPr>
-        <w:rPr>
-          <w:rFonts w:ascii="Times New Roman" w:hAnsi="Times New Roman" w:cs="Times New Roman"/>
-          <w:sz w:val="24"/>
-          <w:szCs w:val="24"/>
-        </w:rPr>
-      </w:pPr>
-      <w:r>
-        <w:rPr>
-          <w:rFonts w:ascii="Times New Roman" w:hAnsi="Times New Roman" w:cs="Times New Roman"/>
-          <w:sz w:val="24"/>
-          <w:szCs w:val="24"/>
-        </w:rPr>
-        <w:t>Set up Flask App to process queries to the database from the front end site. (Priority: Medium 2)</w:t>
-      </w:r>
-    </w:p>
-    <w:p>
-      <w:pPr>
-        <w:pStyle w:val="PlainText"/>
-        <w:ind w:left="360"/>
-        <w:rPr>
-          <w:rFonts w:ascii="Times New Roman" w:hAnsi="Times New Roman" w:cs="Times New Roman"/>
-          <w:sz w:val="24"/>
-          <w:szCs w:val="24"/>
-        </w:rPr>
       </w:pPr>
     </w:p>
     <w:p>
@@ -588,7 +552,6 @@
           <w:u w:val="single"/>
         </w:rPr>
       </w:pPr>
-      <w:proofErr w:type="spellStart"/>
       <w:r>
         <w:rPr>
           <w:rFonts w:ascii="Times New Roman" w:hAnsi="Times New Roman" w:cs="Times New Roman"/>
@@ -596,17 +559,8 @@
           <w:szCs w:val="28"/>
           <w:u w:val="single"/>
         </w:rPr>
-        <w:t>Standup</w:t>
-      </w:r>
-      <w:proofErr w:type="spellEnd"/>
-      <w:r>
-        <w:rPr>
-          <w:rFonts w:ascii="Times New Roman" w:hAnsi="Times New Roman" w:cs="Times New Roman"/>
-          <w:sz w:val="28"/>
-          <w:szCs w:val="28"/>
-          <w:u w:val="single"/>
-        </w:rPr>
-        <w:t xml:space="preserve"> Meeting: 14th March 2017: </w:t>
+        <w:lastRenderedPageBreak/>
+        <w:t xml:space="preserve">Standup Meeting: 14th March 2017: </w:t>
       </w:r>
     </w:p>
     <w:p>
@@ -992,25 +946,7 @@
           <w:sz w:val="24"/>
           <w:szCs w:val="28"/>
         </w:rPr>
-        <w:t xml:space="preserve">Looked at scraping the API and using </w:t>
-      </w:r>
-      <w:proofErr w:type="spellStart"/>
-      <w:r>
-        <w:rPr>
-          <w:rFonts w:ascii="Times New Roman" w:hAnsi="Times New Roman" w:cs="Times New Roman"/>
-          <w:sz w:val="24"/>
-          <w:szCs w:val="28"/>
-        </w:rPr>
-        <w:t>javascript</w:t>
-      </w:r>
-      <w:proofErr w:type="spellEnd"/>
-      <w:r>
-        <w:rPr>
-          <w:rFonts w:ascii="Times New Roman" w:hAnsi="Times New Roman" w:cs="Times New Roman"/>
-          <w:sz w:val="24"/>
-          <w:szCs w:val="28"/>
-        </w:rPr>
-        <w:t xml:space="preserve"> to access information. </w:t>
+        <w:t xml:space="preserve">Looked at scraping the API and using javascript to access information. </w:t>
       </w:r>
     </w:p>
     <w:p>
@@ -1109,7 +1045,6 @@
           <w:u w:val="single"/>
         </w:rPr>
       </w:pPr>
-      <w:proofErr w:type="spellStart"/>
       <w:r>
         <w:rPr>
           <w:rFonts w:ascii="Times New Roman" w:hAnsi="Times New Roman" w:cs="Times New Roman"/>
@@ -1117,9 +1052,8 @@
           <w:szCs w:val="28"/>
           <w:u w:val="single"/>
         </w:rPr>
-        <w:t>Standup</w:t>
-      </w:r>
-      <w:proofErr w:type="spellEnd"/>
+        <w:t>Standup Meeting: 17</w:t>
+      </w:r>
       <w:r>
         <w:rPr>
           <w:rFonts w:ascii="Times New Roman" w:hAnsi="Times New Roman" w:cs="Times New Roman"/>
@@ -1127,17 +1061,390 @@
           <w:szCs w:val="28"/>
           <w:u w:val="single"/>
         </w:rPr>
-        <w:t xml:space="preserve"> Meeting: 17</w:t>
-      </w:r>
-      <w:r>
+        <w:t xml:space="preserve">th March 2017: </w:t>
+      </w:r>
+    </w:p>
+    <w:p>
+      <w:pPr>
+        <w:pStyle w:val="PlainText"/>
         <w:rPr>
           <w:rFonts w:ascii="Times New Roman" w:hAnsi="Times New Roman" w:cs="Times New Roman"/>
           <w:sz w:val="28"/>
           <w:szCs w:val="28"/>
           <w:u w:val="single"/>
         </w:rPr>
-        <w:t xml:space="preserve">th March 2017: </w:t>
-      </w:r>
+      </w:pPr>
+    </w:p>
+    <w:p>
+      <w:pPr>
+        <w:pStyle w:val="PlainText"/>
+        <w:rPr>
+          <w:rFonts w:ascii="Times New Roman" w:hAnsi="Times New Roman" w:cs="Times New Roman"/>
+          <w:sz w:val="24"/>
+          <w:szCs w:val="28"/>
+          <w:u w:val="single"/>
+        </w:rPr>
+      </w:pPr>
+      <w:r>
+        <w:rPr>
+          <w:rFonts w:ascii="Times New Roman" w:hAnsi="Times New Roman" w:cs="Times New Roman"/>
+          <w:sz w:val="24"/>
+          <w:szCs w:val="28"/>
+          <w:u w:val="single"/>
+        </w:rPr>
+        <w:t>Pamela:</w:t>
+      </w:r>
+    </w:p>
+    <w:p>
+      <w:pPr>
+        <w:pStyle w:val="PlainText"/>
+        <w:numPr>
+          <w:ilvl w:val="0"/>
+          <w:numId w:val="6"/>
+        </w:numPr>
+        <w:rPr>
+          <w:rFonts w:ascii="Times New Roman" w:hAnsi="Times New Roman" w:cs="Times New Roman"/>
+          <w:sz w:val="24"/>
+          <w:szCs w:val="28"/>
+        </w:rPr>
+      </w:pPr>
+      <w:r>
+        <w:rPr>
+          <w:rFonts w:ascii="Times New Roman" w:hAnsi="Times New Roman" w:cs="Times New Roman"/>
+          <w:sz w:val="24"/>
+          <w:szCs w:val="28"/>
+        </w:rPr>
+        <w:t xml:space="preserve">Started work on the scraper. Signed up for a Dublin Bikes API key. </w:t>
+      </w:r>
+    </w:p>
+    <w:p>
+      <w:pPr>
+        <w:pStyle w:val="PlainText"/>
+        <w:numPr>
+          <w:ilvl w:val="0"/>
+          <w:numId w:val="6"/>
+        </w:numPr>
+        <w:rPr>
+          <w:rFonts w:ascii="Times New Roman" w:hAnsi="Times New Roman" w:cs="Times New Roman"/>
+          <w:sz w:val="24"/>
+          <w:szCs w:val="28"/>
+        </w:rPr>
+      </w:pPr>
+      <w:r>
+        <w:rPr>
+          <w:rFonts w:ascii="Times New Roman" w:hAnsi="Times New Roman" w:cs="Times New Roman"/>
+          <w:sz w:val="24"/>
+          <w:szCs w:val="28"/>
+        </w:rPr>
+        <w:t xml:space="preserve">Read through documentation and lecture notes on API requests. </w:t>
+      </w:r>
+    </w:p>
+    <w:p>
+      <w:pPr>
+        <w:pStyle w:val="PlainText"/>
+        <w:numPr>
+          <w:ilvl w:val="0"/>
+          <w:numId w:val="6"/>
+        </w:numPr>
+        <w:rPr>
+          <w:rFonts w:ascii="Times New Roman" w:hAnsi="Times New Roman" w:cs="Times New Roman"/>
+          <w:sz w:val="24"/>
+          <w:szCs w:val="28"/>
+        </w:rPr>
+      </w:pPr>
+      <w:r>
+        <w:rPr>
+          <w:rFonts w:ascii="Times New Roman" w:hAnsi="Times New Roman" w:cs="Times New Roman"/>
+          <w:sz w:val="24"/>
+          <w:szCs w:val="28"/>
+        </w:rPr>
+        <w:t xml:space="preserve">Wrote a basic script for sending requests. </w:t>
+      </w:r>
+    </w:p>
+    <w:p>
+      <w:pPr>
+        <w:pStyle w:val="PlainText"/>
+        <w:numPr>
+          <w:ilvl w:val="0"/>
+          <w:numId w:val="6"/>
+        </w:numPr>
+        <w:rPr>
+          <w:rFonts w:ascii="Times New Roman" w:hAnsi="Times New Roman" w:cs="Times New Roman"/>
+          <w:sz w:val="24"/>
+          <w:szCs w:val="28"/>
+        </w:rPr>
+      </w:pPr>
+      <w:r>
+        <w:rPr>
+          <w:rFonts w:ascii="Times New Roman" w:hAnsi="Times New Roman" w:cs="Times New Roman"/>
+          <w:sz w:val="24"/>
+          <w:szCs w:val="28"/>
+        </w:rPr>
+        <w:t xml:space="preserve">Next step: continue work on the scraper. Store information pulled from the API in files. For now store them in files until the database is up and running. </w:t>
+      </w:r>
+    </w:p>
+    <w:p>
+      <w:pPr>
+        <w:pStyle w:val="PlainText"/>
+        <w:numPr>
+          <w:ilvl w:val="0"/>
+          <w:numId w:val="6"/>
+        </w:numPr>
+        <w:rPr>
+          <w:rFonts w:ascii="Times New Roman" w:hAnsi="Times New Roman" w:cs="Times New Roman"/>
+          <w:sz w:val="24"/>
+          <w:szCs w:val="28"/>
+        </w:rPr>
+      </w:pPr>
+      <w:r>
+        <w:rPr>
+          <w:rFonts w:ascii="Times New Roman" w:hAnsi="Times New Roman" w:cs="Times New Roman"/>
+          <w:sz w:val="24"/>
+          <w:szCs w:val="28"/>
+        </w:rPr>
+        <w:t xml:space="preserve">Not Blocked. </w:t>
+      </w:r>
+    </w:p>
+    <w:p>
+      <w:pPr>
+        <w:pStyle w:val="PlainText"/>
+        <w:rPr>
+          <w:rFonts w:ascii="Times New Roman" w:hAnsi="Times New Roman" w:cs="Times New Roman"/>
+          <w:sz w:val="24"/>
+          <w:szCs w:val="28"/>
+        </w:rPr>
+      </w:pPr>
+    </w:p>
+    <w:p>
+      <w:pPr>
+        <w:pStyle w:val="PlainText"/>
+        <w:rPr>
+          <w:rFonts w:ascii="Times New Roman" w:hAnsi="Times New Roman" w:cs="Times New Roman"/>
+          <w:sz w:val="24"/>
+          <w:szCs w:val="28"/>
+          <w:u w:val="single"/>
+        </w:rPr>
+      </w:pPr>
+      <w:r>
+        <w:rPr>
+          <w:rFonts w:ascii="Times New Roman" w:hAnsi="Times New Roman" w:cs="Times New Roman"/>
+          <w:sz w:val="24"/>
+          <w:szCs w:val="28"/>
+          <w:u w:val="single"/>
+        </w:rPr>
+        <w:t>Emma:</w:t>
+      </w:r>
+    </w:p>
+    <w:p>
+      <w:pPr>
+        <w:pStyle w:val="PlainText"/>
+        <w:numPr>
+          <w:ilvl w:val="0"/>
+          <w:numId w:val="7"/>
+        </w:numPr>
+        <w:rPr>
+          <w:rFonts w:ascii="Times New Roman" w:hAnsi="Times New Roman" w:cs="Times New Roman"/>
+          <w:sz w:val="24"/>
+          <w:szCs w:val="28"/>
+        </w:rPr>
+      </w:pPr>
+      <w:r>
+        <w:rPr>
+          <w:rFonts w:ascii="Times New Roman" w:hAnsi="Times New Roman" w:cs="Times New Roman"/>
+          <w:sz w:val="24"/>
+          <w:szCs w:val="28"/>
+        </w:rPr>
+        <w:t xml:space="preserve">Started working on the front end HTML and CSS. Signed up for a Google API key for use of maps and markers. </w:t>
+      </w:r>
+    </w:p>
+    <w:p>
+      <w:pPr>
+        <w:pStyle w:val="PlainText"/>
+        <w:numPr>
+          <w:ilvl w:val="0"/>
+          <w:numId w:val="7"/>
+        </w:numPr>
+        <w:rPr>
+          <w:rFonts w:ascii="Times New Roman" w:hAnsi="Times New Roman" w:cs="Times New Roman"/>
+          <w:sz w:val="24"/>
+          <w:szCs w:val="28"/>
+        </w:rPr>
+      </w:pPr>
+      <w:r>
+        <w:rPr>
+          <w:rFonts w:ascii="Times New Roman" w:hAnsi="Times New Roman" w:cs="Times New Roman"/>
+          <w:sz w:val="24"/>
+          <w:szCs w:val="28"/>
+        </w:rPr>
+        <w:t xml:space="preserve">Wrote a basic HTML webpage which includes the Google map and 1 marker set at a specific location. </w:t>
+      </w:r>
+    </w:p>
+    <w:p>
+      <w:pPr>
+        <w:pStyle w:val="PlainText"/>
+        <w:numPr>
+          <w:ilvl w:val="0"/>
+          <w:numId w:val="7"/>
+        </w:numPr>
+        <w:rPr>
+          <w:rFonts w:ascii="Times New Roman" w:hAnsi="Times New Roman" w:cs="Times New Roman"/>
+          <w:sz w:val="24"/>
+          <w:szCs w:val="28"/>
+        </w:rPr>
+      </w:pPr>
+      <w:r>
+        <w:rPr>
+          <w:rFonts w:ascii="Times New Roman" w:hAnsi="Times New Roman" w:cs="Times New Roman"/>
+          <w:sz w:val="24"/>
+          <w:szCs w:val="28"/>
+        </w:rPr>
+        <w:t xml:space="preserve">Next Step: Set up markers for all the locations of the bike stations from some of the data that we have scraped already. Redesign colour scheme of webpage. </w:t>
+      </w:r>
+    </w:p>
+    <w:p>
+      <w:pPr>
+        <w:pStyle w:val="PlainText"/>
+        <w:numPr>
+          <w:ilvl w:val="0"/>
+          <w:numId w:val="7"/>
+        </w:numPr>
+        <w:rPr>
+          <w:rFonts w:ascii="Times New Roman" w:hAnsi="Times New Roman" w:cs="Times New Roman"/>
+          <w:sz w:val="24"/>
+          <w:szCs w:val="28"/>
+        </w:rPr>
+      </w:pPr>
+      <w:r>
+        <w:rPr>
+          <w:rFonts w:ascii="Times New Roman" w:hAnsi="Times New Roman" w:cs="Times New Roman"/>
+          <w:sz w:val="24"/>
+          <w:szCs w:val="28"/>
+        </w:rPr>
+        <w:t xml:space="preserve">Note Blocked. </w:t>
+      </w:r>
+    </w:p>
+    <w:p>
+      <w:pPr>
+        <w:pStyle w:val="PlainText"/>
+        <w:rPr>
+          <w:rFonts w:ascii="Times New Roman" w:hAnsi="Times New Roman" w:cs="Times New Roman"/>
+          <w:sz w:val="24"/>
+          <w:szCs w:val="28"/>
+          <w:u w:val="single"/>
+        </w:rPr>
+      </w:pPr>
+      <w:r>
+        <w:rPr>
+          <w:rFonts w:ascii="Times New Roman" w:hAnsi="Times New Roman" w:cs="Times New Roman"/>
+          <w:sz w:val="24"/>
+          <w:szCs w:val="28"/>
+          <w:u w:val="single"/>
+        </w:rPr>
+        <w:lastRenderedPageBreak/>
+        <w:t xml:space="preserve">Katherine: </w:t>
+      </w:r>
+    </w:p>
+    <w:p>
+      <w:pPr>
+        <w:pStyle w:val="PlainText"/>
+        <w:numPr>
+          <w:ilvl w:val="0"/>
+          <w:numId w:val="8"/>
+        </w:numPr>
+        <w:rPr>
+          <w:rFonts w:ascii="Times New Roman" w:hAnsi="Times New Roman" w:cs="Times New Roman"/>
+          <w:sz w:val="24"/>
+          <w:szCs w:val="28"/>
+          <w:u w:val="single"/>
+        </w:rPr>
+      </w:pPr>
+      <w:r>
+        <w:rPr>
+          <w:rFonts w:ascii="Times New Roman" w:hAnsi="Times New Roman" w:cs="Times New Roman"/>
+          <w:sz w:val="24"/>
+          <w:szCs w:val="28"/>
+        </w:rPr>
+        <w:t xml:space="preserve">Familiarized myself with and have thoroughly read through the documenation for creating a MySQL instance and connecting to a database on a MySQL DB instance via Amazon Web Services. </w:t>
+      </w:r>
+    </w:p>
+    <w:p>
+      <w:pPr>
+        <w:pStyle w:val="PlainText"/>
+        <w:numPr>
+          <w:ilvl w:val="0"/>
+          <w:numId w:val="8"/>
+        </w:numPr>
+        <w:rPr>
+          <w:rFonts w:ascii="Times New Roman" w:hAnsi="Times New Roman" w:cs="Times New Roman"/>
+          <w:sz w:val="24"/>
+          <w:szCs w:val="28"/>
+          <w:u w:val="single"/>
+        </w:rPr>
+      </w:pPr>
+      <w:r>
+        <w:rPr>
+          <w:rFonts w:ascii="Times New Roman" w:hAnsi="Times New Roman" w:cs="Times New Roman"/>
+          <w:sz w:val="24"/>
+          <w:szCs w:val="28"/>
+        </w:rPr>
+        <w:t xml:space="preserve">Read through Amazon VPC documention. </w:t>
+      </w:r>
+    </w:p>
+    <w:p>
+      <w:pPr>
+        <w:pStyle w:val="PlainText"/>
+        <w:numPr>
+          <w:ilvl w:val="0"/>
+          <w:numId w:val="8"/>
+        </w:numPr>
+        <w:rPr>
+          <w:rFonts w:ascii="Times New Roman" w:hAnsi="Times New Roman" w:cs="Times New Roman"/>
+          <w:sz w:val="24"/>
+          <w:szCs w:val="28"/>
+          <w:u w:val="single"/>
+        </w:rPr>
+      </w:pPr>
+      <w:r>
+        <w:rPr>
+          <w:rFonts w:ascii="Times New Roman" w:hAnsi="Times New Roman" w:cs="Times New Roman"/>
+          <w:sz w:val="24"/>
+          <w:szCs w:val="28"/>
+        </w:rPr>
+        <w:t xml:space="preserve">Next Step: Set up the database. </w:t>
+      </w:r>
+    </w:p>
+    <w:p>
+      <w:pPr>
+        <w:pStyle w:val="PlainText"/>
+        <w:numPr>
+          <w:ilvl w:val="0"/>
+          <w:numId w:val="8"/>
+        </w:numPr>
+        <w:rPr>
+          <w:rFonts w:ascii="Times New Roman" w:hAnsi="Times New Roman" w:cs="Times New Roman"/>
+          <w:sz w:val="24"/>
+          <w:szCs w:val="28"/>
+          <w:u w:val="single"/>
+        </w:rPr>
+      </w:pPr>
+      <w:r>
+        <w:rPr>
+          <w:rFonts w:ascii="Times New Roman" w:hAnsi="Times New Roman" w:cs="Times New Roman"/>
+          <w:sz w:val="24"/>
+          <w:szCs w:val="28"/>
+        </w:rPr>
+        <w:t xml:space="preserve">Not Blocked. </w:t>
+      </w:r>
+    </w:p>
+    <w:p>
+      <w:pPr>
+        <w:pStyle w:val="PlainText"/>
+        <w:rPr>
+          <w:rFonts w:ascii="Times New Roman" w:hAnsi="Times New Roman" w:cs="Times New Roman"/>
+          <w:sz w:val="24"/>
+          <w:szCs w:val="28"/>
+        </w:rPr>
+      </w:pPr>
     </w:p>
     <w:p>
       <w:pPr>
@@ -1149,121 +1456,1469 @@
           <w:u w:val="single"/>
         </w:rPr>
       </w:pPr>
-    </w:p>
-    <w:p>
-      <w:pPr>
-        <w:pStyle w:val="PlainText"/>
-        <w:rPr>
-          <w:rFonts w:ascii="Times New Roman" w:hAnsi="Times New Roman" w:cs="Times New Roman"/>
-          <w:sz w:val="24"/>
-          <w:szCs w:val="28"/>
-          <w:u w:val="single"/>
-        </w:rPr>
-      </w:pPr>
-      <w:r>
-        <w:rPr>
-          <w:rFonts w:ascii="Times New Roman" w:hAnsi="Times New Roman" w:cs="Times New Roman"/>
-          <w:sz w:val="24"/>
-          <w:szCs w:val="28"/>
-          <w:u w:val="single"/>
-        </w:rPr>
-        <w:t>Pamela:</w:t>
-      </w:r>
-    </w:p>
-    <w:p>
-      <w:pPr>
-        <w:pStyle w:val="PlainText"/>
-        <w:numPr>
-          <w:ilvl w:val="0"/>
-          <w:numId w:val="6"/>
-        </w:numPr>
-        <w:rPr>
-          <w:rFonts w:ascii="Times New Roman" w:hAnsi="Times New Roman" w:cs="Times New Roman"/>
-          <w:sz w:val="24"/>
-          <w:szCs w:val="28"/>
-        </w:rPr>
-      </w:pPr>
-      <w:r>
-        <w:rPr>
-          <w:rFonts w:ascii="Times New Roman" w:hAnsi="Times New Roman" w:cs="Times New Roman"/>
-          <w:sz w:val="24"/>
-          <w:szCs w:val="28"/>
-        </w:rPr>
-        <w:t xml:space="preserve">Started work on the scraper. Signed up for a Dublin Bikes API key. </w:t>
-      </w:r>
-    </w:p>
-    <w:p>
-      <w:pPr>
-        <w:pStyle w:val="PlainText"/>
-        <w:numPr>
-          <w:ilvl w:val="0"/>
-          <w:numId w:val="6"/>
-        </w:numPr>
-        <w:rPr>
-          <w:rFonts w:ascii="Times New Roman" w:hAnsi="Times New Roman" w:cs="Times New Roman"/>
-          <w:sz w:val="24"/>
-          <w:szCs w:val="28"/>
-        </w:rPr>
-      </w:pPr>
-      <w:r>
-        <w:rPr>
-          <w:rFonts w:ascii="Times New Roman" w:hAnsi="Times New Roman" w:cs="Times New Roman"/>
-          <w:sz w:val="24"/>
-          <w:szCs w:val="28"/>
-        </w:rPr>
-        <w:t xml:space="preserve">Read through documentation and lecture notes on API requests. </w:t>
-      </w:r>
-    </w:p>
-    <w:p>
-      <w:pPr>
-        <w:pStyle w:val="PlainText"/>
-        <w:numPr>
-          <w:ilvl w:val="0"/>
-          <w:numId w:val="6"/>
-        </w:numPr>
-        <w:rPr>
-          <w:rFonts w:ascii="Times New Roman" w:hAnsi="Times New Roman" w:cs="Times New Roman"/>
-          <w:sz w:val="24"/>
-          <w:szCs w:val="28"/>
-        </w:rPr>
-      </w:pPr>
-      <w:r>
-        <w:rPr>
-          <w:rFonts w:ascii="Times New Roman" w:hAnsi="Times New Roman" w:cs="Times New Roman"/>
-          <w:sz w:val="24"/>
-          <w:szCs w:val="28"/>
-        </w:rPr>
-        <w:t xml:space="preserve">Wrote a basic script for sending requests. </w:t>
-      </w:r>
-    </w:p>
-    <w:p>
-      <w:pPr>
-        <w:pStyle w:val="PlainText"/>
-        <w:numPr>
-          <w:ilvl w:val="0"/>
-          <w:numId w:val="6"/>
-        </w:numPr>
-        <w:rPr>
-          <w:rFonts w:ascii="Times New Roman" w:hAnsi="Times New Roman" w:cs="Times New Roman"/>
-          <w:sz w:val="24"/>
-          <w:szCs w:val="28"/>
-        </w:rPr>
-      </w:pPr>
-      <w:r>
-        <w:rPr>
-          <w:rFonts w:ascii="Times New Roman" w:hAnsi="Times New Roman" w:cs="Times New Roman"/>
-          <w:sz w:val="24"/>
-          <w:szCs w:val="28"/>
-        </w:rPr>
-        <w:t xml:space="preserve">Next step: continue work on the scraper. Store information pulled from the API in files. For now store them in files until the database is up and running. </w:t>
-      </w:r>
-    </w:p>
-    <w:p>
-      <w:pPr>
-        <w:pStyle w:val="PlainText"/>
-        <w:numPr>
-          <w:ilvl w:val="0"/>
-          <w:numId w:val="6"/>
+      <w:r>
+        <w:rPr>
+          <w:rFonts w:ascii="Times New Roman" w:hAnsi="Times New Roman" w:cs="Times New Roman"/>
+          <w:sz w:val="28"/>
+          <w:szCs w:val="28"/>
+          <w:u w:val="single"/>
+        </w:rPr>
+        <w:t>Standup Meeting: 21st</w:t>
+      </w:r>
+      <w:r>
+        <w:rPr>
+          <w:rFonts w:ascii="Times New Roman" w:hAnsi="Times New Roman" w:cs="Times New Roman"/>
+          <w:sz w:val="28"/>
+          <w:szCs w:val="28"/>
+          <w:u w:val="single"/>
+        </w:rPr>
+        <w:t xml:space="preserve"> March 2017: </w:t>
+      </w:r>
+    </w:p>
+    <w:p>
+      <w:pPr>
+        <w:pStyle w:val="PlainText"/>
+        <w:rPr>
+          <w:rFonts w:ascii="Times New Roman" w:hAnsi="Times New Roman" w:cs="Times New Roman"/>
+          <w:sz w:val="28"/>
+          <w:szCs w:val="28"/>
+          <w:u w:val="single"/>
+        </w:rPr>
+      </w:pPr>
+    </w:p>
+    <w:p>
+      <w:pPr>
+        <w:pStyle w:val="PlainText"/>
+        <w:rPr>
+          <w:rFonts w:ascii="Times New Roman" w:hAnsi="Times New Roman" w:cs="Times New Roman"/>
+          <w:sz w:val="24"/>
+          <w:szCs w:val="28"/>
+          <w:u w:val="single"/>
+        </w:rPr>
+      </w:pPr>
+      <w:r>
+        <w:rPr>
+          <w:rFonts w:ascii="Times New Roman" w:hAnsi="Times New Roman" w:cs="Times New Roman"/>
+          <w:sz w:val="24"/>
+          <w:szCs w:val="28"/>
+          <w:u w:val="single"/>
+        </w:rPr>
+        <w:t xml:space="preserve">Pamela: </w:t>
+      </w:r>
+    </w:p>
+    <w:p>
+      <w:pPr>
+        <w:pStyle w:val="PlainText"/>
+        <w:numPr>
+          <w:ilvl w:val="0"/>
+          <w:numId w:val="9"/>
+        </w:numPr>
+        <w:rPr>
+          <w:rFonts w:ascii="Times New Roman" w:hAnsi="Times New Roman" w:cs="Times New Roman"/>
+          <w:sz w:val="24"/>
+          <w:szCs w:val="28"/>
+          <w:u w:val="single"/>
+        </w:rPr>
+      </w:pPr>
+      <w:r>
+        <w:rPr>
+          <w:rFonts w:ascii="Times New Roman" w:hAnsi="Times New Roman" w:cs="Times New Roman"/>
+          <w:sz w:val="24"/>
+          <w:szCs w:val="28"/>
+        </w:rPr>
+        <w:t xml:space="preserve">The scraper script is set up to send queries every 5 minutes and store the results in files. </w:t>
+      </w:r>
+    </w:p>
+    <w:p>
+      <w:pPr>
+        <w:pStyle w:val="PlainText"/>
+        <w:numPr>
+          <w:ilvl w:val="0"/>
+          <w:numId w:val="9"/>
+        </w:numPr>
+        <w:rPr>
+          <w:rFonts w:ascii="Times New Roman" w:hAnsi="Times New Roman" w:cs="Times New Roman"/>
+          <w:sz w:val="24"/>
+          <w:szCs w:val="28"/>
+          <w:u w:val="single"/>
+        </w:rPr>
+      </w:pPr>
+      <w:r>
+        <w:rPr>
+          <w:rFonts w:ascii="Times New Roman" w:hAnsi="Times New Roman" w:cs="Times New Roman"/>
+          <w:sz w:val="24"/>
+          <w:szCs w:val="28"/>
+        </w:rPr>
+        <w:t xml:space="preserve">Got sidetracked by some git and eclipse errors which needed to be resolved before moving forward. </w:t>
+      </w:r>
+    </w:p>
+    <w:p>
+      <w:pPr>
+        <w:pStyle w:val="PlainText"/>
+        <w:numPr>
+          <w:ilvl w:val="0"/>
+          <w:numId w:val="9"/>
+        </w:numPr>
+        <w:rPr>
+          <w:rFonts w:ascii="Times New Roman" w:hAnsi="Times New Roman" w:cs="Times New Roman"/>
+          <w:sz w:val="24"/>
+          <w:szCs w:val="28"/>
+          <w:u w:val="single"/>
+        </w:rPr>
+      </w:pPr>
+      <w:r>
+        <w:rPr>
+          <w:rFonts w:ascii="Times New Roman" w:hAnsi="Times New Roman" w:cs="Times New Roman"/>
+          <w:sz w:val="24"/>
+          <w:szCs w:val="28"/>
+        </w:rPr>
+        <w:t xml:space="preserve">Next Step: Get the scraper running on EC2 continuously. </w:t>
+      </w:r>
+    </w:p>
+    <w:p>
+      <w:pPr>
+        <w:pStyle w:val="PlainText"/>
+        <w:numPr>
+          <w:ilvl w:val="0"/>
+          <w:numId w:val="9"/>
+        </w:numPr>
+        <w:rPr>
+          <w:rFonts w:ascii="Times New Roman" w:hAnsi="Times New Roman" w:cs="Times New Roman"/>
+          <w:sz w:val="24"/>
+          <w:szCs w:val="28"/>
+          <w:u w:val="single"/>
+        </w:rPr>
+      </w:pPr>
+      <w:r>
+        <w:rPr>
+          <w:rFonts w:ascii="Times New Roman" w:hAnsi="Times New Roman" w:cs="Times New Roman"/>
+          <w:sz w:val="24"/>
+          <w:szCs w:val="28"/>
+        </w:rPr>
+        <w:t xml:space="preserve">Blocked: Have to wait for the database to be set up so that when the scraper is running on the EC2 it has somewhere to send the data to, other than storing it in the backup files. </w:t>
+      </w:r>
+    </w:p>
+    <w:p>
+      <w:pPr>
+        <w:pStyle w:val="PlainText"/>
+        <w:rPr>
+          <w:rFonts w:ascii="Times New Roman" w:hAnsi="Times New Roman" w:cs="Times New Roman"/>
+          <w:sz w:val="24"/>
+          <w:szCs w:val="28"/>
+        </w:rPr>
+      </w:pPr>
+    </w:p>
+    <w:p>
+      <w:pPr>
+        <w:pStyle w:val="PlainText"/>
+        <w:rPr>
+          <w:rFonts w:ascii="Times New Roman" w:hAnsi="Times New Roman" w:cs="Times New Roman"/>
+          <w:sz w:val="24"/>
+          <w:szCs w:val="28"/>
+          <w:u w:val="single"/>
+        </w:rPr>
+      </w:pPr>
+      <w:r>
+        <w:rPr>
+          <w:rFonts w:ascii="Times New Roman" w:hAnsi="Times New Roman" w:cs="Times New Roman"/>
+          <w:sz w:val="24"/>
+          <w:szCs w:val="28"/>
+          <w:u w:val="single"/>
+        </w:rPr>
+        <w:t xml:space="preserve">Emma: </w:t>
+      </w:r>
+    </w:p>
+    <w:p>
+      <w:pPr>
+        <w:pStyle w:val="PlainText"/>
+        <w:numPr>
+          <w:ilvl w:val="0"/>
+          <w:numId w:val="11"/>
+        </w:numPr>
+        <w:rPr>
+          <w:rFonts w:ascii="Times New Roman" w:hAnsi="Times New Roman" w:cs="Times New Roman"/>
+          <w:sz w:val="24"/>
+          <w:szCs w:val="28"/>
+          <w:u w:val="single"/>
+        </w:rPr>
+      </w:pPr>
+      <w:r>
+        <w:rPr>
+          <w:rFonts w:ascii="Times New Roman" w:hAnsi="Times New Roman" w:cs="Times New Roman"/>
+          <w:sz w:val="24"/>
+          <w:szCs w:val="28"/>
+        </w:rPr>
+        <w:t xml:space="preserve">Continued working on the basic HTML and CSS. </w:t>
+      </w:r>
+    </w:p>
+    <w:p>
+      <w:pPr>
+        <w:pStyle w:val="PlainText"/>
+        <w:numPr>
+          <w:ilvl w:val="0"/>
+          <w:numId w:val="11"/>
+        </w:numPr>
+        <w:rPr>
+          <w:rFonts w:ascii="Times New Roman" w:hAnsi="Times New Roman" w:cs="Times New Roman"/>
+          <w:sz w:val="24"/>
+          <w:szCs w:val="28"/>
+          <w:u w:val="single"/>
+        </w:rPr>
+      </w:pPr>
+      <w:r>
+        <w:rPr>
+          <w:rFonts w:ascii="Times New Roman" w:hAnsi="Times New Roman" w:cs="Times New Roman"/>
+          <w:sz w:val="24"/>
+          <w:szCs w:val="28"/>
+        </w:rPr>
+        <w:t xml:space="preserve">The map and first marker marker are set up. </w:t>
+      </w:r>
+    </w:p>
+    <w:p>
+      <w:pPr>
+        <w:pStyle w:val="PlainText"/>
+        <w:numPr>
+          <w:ilvl w:val="0"/>
+          <w:numId w:val="11"/>
+        </w:numPr>
+        <w:rPr>
+          <w:rFonts w:ascii="Times New Roman" w:hAnsi="Times New Roman" w:cs="Times New Roman"/>
+          <w:sz w:val="24"/>
+          <w:szCs w:val="28"/>
+          <w:u w:val="single"/>
+        </w:rPr>
+      </w:pPr>
+      <w:r>
+        <w:rPr>
+          <w:rFonts w:ascii="Times New Roman" w:hAnsi="Times New Roman" w:cs="Times New Roman"/>
+          <w:sz w:val="24"/>
+          <w:szCs w:val="28"/>
+        </w:rPr>
+        <w:t xml:space="preserve">Next Step: Set up markers for the rest of the station locations. </w:t>
+      </w:r>
+    </w:p>
+    <w:p>
+      <w:pPr>
+        <w:pStyle w:val="PlainText"/>
+        <w:numPr>
+          <w:ilvl w:val="0"/>
+          <w:numId w:val="11"/>
+        </w:numPr>
+        <w:rPr>
+          <w:rFonts w:ascii="Times New Roman" w:hAnsi="Times New Roman" w:cs="Times New Roman"/>
+          <w:sz w:val="24"/>
+          <w:szCs w:val="28"/>
+          <w:u w:val="single"/>
+        </w:rPr>
+      </w:pPr>
+      <w:r>
+        <w:rPr>
+          <w:rFonts w:ascii="Times New Roman" w:hAnsi="Times New Roman" w:cs="Times New Roman"/>
+          <w:sz w:val="24"/>
+          <w:szCs w:val="28"/>
+        </w:rPr>
+        <w:t xml:space="preserve">Blocked: Waiting for data from the API in order to set up the remaining markers. </w:t>
+      </w:r>
+    </w:p>
+    <w:p>
+      <w:pPr>
+        <w:pStyle w:val="PlainText"/>
+        <w:rPr>
+          <w:rFonts w:ascii="Times New Roman" w:hAnsi="Times New Roman" w:cs="Times New Roman"/>
+          <w:sz w:val="24"/>
+          <w:szCs w:val="28"/>
+        </w:rPr>
+      </w:pPr>
+    </w:p>
+    <w:p>
+      <w:pPr>
+        <w:pStyle w:val="PlainText"/>
+        <w:rPr>
+          <w:rFonts w:ascii="Times New Roman" w:hAnsi="Times New Roman" w:cs="Times New Roman"/>
+          <w:sz w:val="24"/>
+          <w:szCs w:val="28"/>
+          <w:u w:val="single"/>
+        </w:rPr>
+      </w:pPr>
+      <w:r>
+        <w:rPr>
+          <w:rFonts w:ascii="Times New Roman" w:hAnsi="Times New Roman" w:cs="Times New Roman"/>
+          <w:sz w:val="24"/>
+          <w:szCs w:val="28"/>
+          <w:u w:val="single"/>
+        </w:rPr>
+        <w:t xml:space="preserve">Katherine: </w:t>
+      </w:r>
+    </w:p>
+    <w:p>
+      <w:pPr>
+        <w:pStyle w:val="PlainText"/>
+        <w:numPr>
+          <w:ilvl w:val="0"/>
+          <w:numId w:val="12"/>
+        </w:numPr>
+        <w:rPr>
+          <w:rFonts w:ascii="Times New Roman" w:hAnsi="Times New Roman" w:cs="Times New Roman"/>
+          <w:sz w:val="24"/>
+          <w:szCs w:val="28"/>
+        </w:rPr>
+      </w:pPr>
+      <w:r>
+        <w:rPr>
+          <w:rFonts w:ascii="Times New Roman" w:hAnsi="Times New Roman" w:cs="Times New Roman"/>
+          <w:sz w:val="24"/>
+          <w:szCs w:val="28"/>
+        </w:rPr>
+        <w:t xml:space="preserve">Read over the Amazon RDS documentation. Decided the best route will be to go with a MYSQL database instance. </w:t>
+      </w:r>
+    </w:p>
+    <w:p>
+      <w:pPr>
+        <w:pStyle w:val="PlainText"/>
+        <w:numPr>
+          <w:ilvl w:val="0"/>
+          <w:numId w:val="12"/>
+        </w:numPr>
+        <w:rPr>
+          <w:rFonts w:ascii="Times New Roman" w:hAnsi="Times New Roman" w:cs="Times New Roman"/>
+          <w:sz w:val="24"/>
+          <w:szCs w:val="28"/>
+        </w:rPr>
+      </w:pPr>
+      <w:r>
+        <w:rPr>
+          <w:rFonts w:ascii="Times New Roman" w:hAnsi="Times New Roman" w:cs="Times New Roman"/>
+          <w:sz w:val="24"/>
+          <w:szCs w:val="28"/>
+        </w:rPr>
+        <w:t xml:space="preserve">Next Step: Start construction of the database. </w:t>
+      </w:r>
+    </w:p>
+    <w:p>
+      <w:pPr>
+        <w:pStyle w:val="PlainText"/>
+        <w:numPr>
+          <w:ilvl w:val="0"/>
+          <w:numId w:val="12"/>
+        </w:numPr>
+        <w:rPr>
+          <w:rFonts w:ascii="Times New Roman" w:hAnsi="Times New Roman" w:cs="Times New Roman"/>
+          <w:sz w:val="24"/>
+          <w:szCs w:val="28"/>
+        </w:rPr>
+      </w:pPr>
+      <w:r>
+        <w:rPr>
+          <w:rFonts w:ascii="Times New Roman" w:hAnsi="Times New Roman" w:cs="Times New Roman"/>
+          <w:sz w:val="24"/>
+          <w:szCs w:val="28"/>
+        </w:rPr>
+        <w:t xml:space="preserve">Blocked: Need to decide on an agreed password and username for the database so that we can all access it. Having some issues understanding Amazon VPC which is needed to move forward. </w:t>
+      </w:r>
+    </w:p>
+    <w:p>
+      <w:pPr>
+        <w:pStyle w:val="PlainText"/>
+        <w:rPr>
+          <w:rFonts w:ascii="Times New Roman" w:hAnsi="Times New Roman" w:cs="Times New Roman"/>
+          <w:sz w:val="24"/>
+          <w:szCs w:val="28"/>
+        </w:rPr>
+      </w:pPr>
+    </w:p>
+    <w:p>
+      <w:pPr>
+        <w:pStyle w:val="PlainText"/>
+        <w:rPr>
+          <w:rFonts w:ascii="Times New Roman" w:hAnsi="Times New Roman" w:cs="Times New Roman"/>
+          <w:sz w:val="24"/>
+          <w:szCs w:val="28"/>
+        </w:rPr>
+      </w:pPr>
+      <w:r>
+        <w:rPr>
+          <w:rFonts w:ascii="Times New Roman" w:hAnsi="Times New Roman" w:cs="Times New Roman"/>
+          <w:sz w:val="24"/>
+          <w:szCs w:val="28"/>
+        </w:rPr>
+        <w:t xml:space="preserve">Issues Resolved: </w:t>
+      </w:r>
+    </w:p>
+    <w:p>
+      <w:pPr>
+        <w:pStyle w:val="PlainText"/>
+        <w:numPr>
+          <w:ilvl w:val="0"/>
+          <w:numId w:val="13"/>
+        </w:numPr>
+        <w:rPr>
+          <w:rFonts w:ascii="Times New Roman" w:hAnsi="Times New Roman" w:cs="Times New Roman"/>
+          <w:sz w:val="24"/>
+          <w:szCs w:val="28"/>
+        </w:rPr>
+      </w:pPr>
+      <w:r>
+        <w:rPr>
+          <w:rFonts w:ascii="Times New Roman" w:hAnsi="Times New Roman" w:cs="Times New Roman"/>
+          <w:sz w:val="24"/>
+          <w:szCs w:val="28"/>
+        </w:rPr>
+        <w:t xml:space="preserve">Used the data gathered from the scraper to send the rest of the station information on to Emma. Block removed. </w:t>
+      </w:r>
+    </w:p>
+    <w:p>
+      <w:pPr>
+        <w:pStyle w:val="PlainText"/>
+        <w:numPr>
+          <w:ilvl w:val="0"/>
+          <w:numId w:val="13"/>
+        </w:numPr>
+        <w:rPr>
+          <w:rFonts w:ascii="Times New Roman" w:hAnsi="Times New Roman" w:cs="Times New Roman"/>
+          <w:sz w:val="24"/>
+          <w:szCs w:val="28"/>
+        </w:rPr>
+      </w:pPr>
+      <w:r>
+        <w:rPr>
+          <w:rFonts w:ascii="Times New Roman" w:hAnsi="Times New Roman" w:cs="Times New Roman"/>
+          <w:sz w:val="24"/>
+          <w:szCs w:val="28"/>
+        </w:rPr>
+        <w:t xml:space="preserve">Decided on username and password for Amazon RDS. </w:t>
+      </w:r>
+    </w:p>
+    <w:p>
+      <w:pPr>
+        <w:pStyle w:val="PlainText"/>
+        <w:rPr>
+          <w:rFonts w:ascii="Times New Roman" w:hAnsi="Times New Roman" w:cs="Times New Roman"/>
+          <w:sz w:val="24"/>
+          <w:szCs w:val="28"/>
+        </w:rPr>
+      </w:pPr>
+    </w:p>
+    <w:p>
+      <w:pPr>
+        <w:pStyle w:val="PlainText"/>
+        <w:rPr>
+          <w:rFonts w:ascii="Times New Roman" w:hAnsi="Times New Roman" w:cs="Times New Roman"/>
+          <w:sz w:val="28"/>
+          <w:szCs w:val="28"/>
+          <w:u w:val="single"/>
+        </w:rPr>
+      </w:pPr>
+      <w:r>
+        <w:rPr>
+          <w:rFonts w:ascii="Times New Roman" w:hAnsi="Times New Roman" w:cs="Times New Roman"/>
+          <w:sz w:val="28"/>
+          <w:szCs w:val="28"/>
+          <w:u w:val="single"/>
+        </w:rPr>
+        <w:t xml:space="preserve">Sprint </w:t>
+      </w:r>
+      <w:r>
+        <w:rPr>
+          <w:rFonts w:ascii="Times New Roman" w:hAnsi="Times New Roman" w:cs="Times New Roman"/>
+          <w:sz w:val="28"/>
+          <w:szCs w:val="28"/>
+          <w:u w:val="single"/>
+        </w:rPr>
+        <w:t>1: Retrospective 27</w:t>
+      </w:r>
+      <w:r>
+        <w:rPr>
+          <w:rFonts w:ascii="Times New Roman" w:hAnsi="Times New Roman" w:cs="Times New Roman"/>
+          <w:sz w:val="28"/>
+          <w:szCs w:val="28"/>
+          <w:u w:val="single"/>
+          <w:vertAlign w:val="superscript"/>
+        </w:rPr>
+        <w:t>th</w:t>
+      </w:r>
+      <w:r>
+        <w:rPr>
+          <w:rFonts w:ascii="Times New Roman" w:hAnsi="Times New Roman" w:cs="Times New Roman"/>
+          <w:sz w:val="28"/>
+          <w:szCs w:val="28"/>
+          <w:u w:val="single"/>
+        </w:rPr>
+        <w:t xml:space="preserve"> March 2017</w:t>
+      </w:r>
+    </w:p>
+    <w:p>
+      <w:pPr>
+        <w:pStyle w:val="PlainText"/>
+        <w:rPr>
+          <w:rFonts w:ascii="Times New Roman" w:hAnsi="Times New Roman" w:cs="Times New Roman"/>
+          <w:sz w:val="24"/>
+          <w:szCs w:val="28"/>
+          <w:u w:val="single"/>
+        </w:rPr>
+      </w:pPr>
+    </w:p>
+    <w:p>
+      <w:pPr>
+        <w:pStyle w:val="PlainText"/>
+        <w:rPr>
+          <w:rFonts w:ascii="Times New Roman" w:hAnsi="Times New Roman" w:cs="Times New Roman"/>
+          <w:sz w:val="24"/>
+          <w:szCs w:val="28"/>
+          <w:u w:val="single"/>
+        </w:rPr>
+      </w:pPr>
+      <w:r>
+        <w:rPr>
+          <w:rFonts w:ascii="Times New Roman" w:hAnsi="Times New Roman" w:cs="Times New Roman"/>
+          <w:sz w:val="24"/>
+          <w:szCs w:val="28"/>
+          <w:u w:val="single"/>
+        </w:rPr>
+        <w:t>Attended By:</w:t>
+      </w:r>
+    </w:p>
+    <w:p>
+      <w:pPr>
+        <w:pStyle w:val="PlainText"/>
+        <w:rPr>
+          <w:rFonts w:ascii="Times New Roman" w:hAnsi="Times New Roman" w:cs="Times New Roman"/>
+          <w:sz w:val="24"/>
+          <w:szCs w:val="28"/>
+        </w:rPr>
+      </w:pPr>
+      <w:r>
+        <w:rPr>
+          <w:rFonts w:ascii="Times New Roman" w:hAnsi="Times New Roman" w:cs="Times New Roman"/>
+          <w:sz w:val="24"/>
+          <w:szCs w:val="28"/>
+        </w:rPr>
+        <w:t>Customer: Devin Stacey</w:t>
+      </w:r>
+    </w:p>
+    <w:p>
+      <w:pPr>
+        <w:pStyle w:val="PlainText"/>
+        <w:rPr>
+          <w:rFonts w:ascii="Times New Roman" w:hAnsi="Times New Roman" w:cs="Times New Roman"/>
+          <w:sz w:val="24"/>
+          <w:szCs w:val="28"/>
+        </w:rPr>
+      </w:pPr>
+      <w:r>
+        <w:rPr>
+          <w:rFonts w:ascii="Times New Roman" w:hAnsi="Times New Roman" w:cs="Times New Roman"/>
+          <w:sz w:val="24"/>
+          <w:szCs w:val="28"/>
+        </w:rPr>
+        <w:t xml:space="preserve">Team Members: Pamela, Katherine, Emma. </w:t>
+      </w:r>
+    </w:p>
+    <w:p>
+      <w:pPr>
+        <w:pStyle w:val="PlainText"/>
+        <w:rPr>
+          <w:rFonts w:ascii="Times New Roman" w:hAnsi="Times New Roman" w:cs="Times New Roman"/>
+          <w:sz w:val="24"/>
+          <w:szCs w:val="28"/>
+        </w:rPr>
+      </w:pPr>
+    </w:p>
+    <w:p>
+      <w:pPr>
+        <w:pStyle w:val="PlainText"/>
+        <w:rPr>
+          <w:rFonts w:ascii="Times New Roman" w:hAnsi="Times New Roman" w:cs="Times New Roman"/>
+          <w:sz w:val="24"/>
+          <w:szCs w:val="28"/>
+          <w:u w:val="single"/>
+        </w:rPr>
+      </w:pPr>
+      <w:r>
+        <w:rPr>
+          <w:rFonts w:ascii="Times New Roman" w:hAnsi="Times New Roman" w:cs="Times New Roman"/>
+          <w:sz w:val="24"/>
+          <w:szCs w:val="28"/>
+          <w:u w:val="single"/>
+        </w:rPr>
+        <w:t xml:space="preserve">Discussed current state of project: </w:t>
+      </w:r>
+    </w:p>
+    <w:p>
+      <w:pPr>
+        <w:pStyle w:val="PlainText"/>
+        <w:numPr>
+          <w:ilvl w:val="0"/>
+          <w:numId w:val="15"/>
+        </w:numPr>
+        <w:rPr>
+          <w:rFonts w:ascii="Times New Roman" w:hAnsi="Times New Roman" w:cs="Times New Roman"/>
+          <w:sz w:val="24"/>
+          <w:szCs w:val="28"/>
+          <w:u w:val="single"/>
+        </w:rPr>
+      </w:pPr>
+      <w:r>
+        <w:rPr>
+          <w:rFonts w:ascii="Times New Roman" w:hAnsi="Times New Roman" w:cs="Times New Roman"/>
+          <w:sz w:val="24"/>
+          <w:szCs w:val="28"/>
+        </w:rPr>
+        <w:t>Front end HTML/CSS template is done, with all markers on the map. Pop up window showing individual station information appears for each marker. Information currently pulled from a</w:t>
+      </w:r>
+      <w:r>
+        <w:rPr>
+          <w:rFonts w:ascii="Times New Roman" w:hAnsi="Times New Roman" w:cs="Times New Roman"/>
+          <w:sz w:val="24"/>
+          <w:szCs w:val="28"/>
+        </w:rPr>
+        <w:t xml:space="preserve"> static file (this will be refactored as part of the flask application).</w:t>
+      </w:r>
+    </w:p>
+    <w:p>
+      <w:pPr>
+        <w:pStyle w:val="PlainText"/>
+        <w:numPr>
+          <w:ilvl w:val="0"/>
+          <w:numId w:val="15"/>
+        </w:numPr>
+        <w:rPr>
+          <w:rFonts w:ascii="Times New Roman" w:hAnsi="Times New Roman" w:cs="Times New Roman"/>
+          <w:sz w:val="24"/>
+          <w:szCs w:val="28"/>
+          <w:u w:val="single"/>
+        </w:rPr>
+      </w:pPr>
+      <w:r>
+        <w:rPr>
+          <w:rFonts w:ascii="Times New Roman" w:hAnsi="Times New Roman" w:cs="Times New Roman"/>
+          <w:sz w:val="24"/>
+          <w:szCs w:val="28"/>
+        </w:rPr>
+        <w:lastRenderedPageBreak/>
+        <w:t xml:space="preserve">Web Scraper is scraping static and dynamic data from the Dublin Bikes API and storing it locally in text files in JSON format. The program is running continuously on EC2 – using screen – and storing the data there locally. </w:t>
+      </w:r>
+    </w:p>
+    <w:p>
+      <w:pPr>
+        <w:pStyle w:val="PlainText"/>
+        <w:numPr>
+          <w:ilvl w:val="0"/>
+          <w:numId w:val="15"/>
+        </w:numPr>
+        <w:rPr>
+          <w:rFonts w:ascii="Times New Roman" w:hAnsi="Times New Roman" w:cs="Times New Roman"/>
+          <w:sz w:val="24"/>
+          <w:szCs w:val="28"/>
+          <w:u w:val="single"/>
+        </w:rPr>
+      </w:pPr>
+      <w:r>
+        <w:rPr>
+          <w:rFonts w:ascii="Times New Roman" w:hAnsi="Times New Roman" w:cs="Times New Roman"/>
+          <w:sz w:val="24"/>
+          <w:szCs w:val="28"/>
+        </w:rPr>
+        <w:t xml:space="preserve">Initial database is set up on Amazon RDS. Security groups are set to open so that it can be accessed remotely. </w:t>
+      </w:r>
+    </w:p>
+    <w:p>
+      <w:pPr>
+        <w:pStyle w:val="PlainText"/>
+        <w:rPr>
+          <w:rFonts w:ascii="Times New Roman" w:hAnsi="Times New Roman" w:cs="Times New Roman"/>
+          <w:sz w:val="24"/>
+          <w:szCs w:val="28"/>
+          <w:u w:val="single"/>
+        </w:rPr>
+      </w:pPr>
+      <w:r>
+        <w:rPr>
+          <w:rFonts w:ascii="Times New Roman" w:hAnsi="Times New Roman" w:cs="Times New Roman"/>
+          <w:sz w:val="24"/>
+          <w:szCs w:val="28"/>
+          <w:u w:val="single"/>
+        </w:rPr>
+        <w:t xml:space="preserve">Issues to be addressed: </w:t>
+      </w:r>
+    </w:p>
+    <w:p>
+      <w:pPr>
+        <w:pStyle w:val="PlainText"/>
+        <w:numPr>
+          <w:ilvl w:val="0"/>
+          <w:numId w:val="16"/>
+        </w:numPr>
+        <w:rPr>
+          <w:rFonts w:ascii="Times New Roman" w:hAnsi="Times New Roman" w:cs="Times New Roman"/>
+          <w:sz w:val="24"/>
+          <w:szCs w:val="28"/>
+        </w:rPr>
+      </w:pPr>
+      <w:r>
+        <w:rPr>
+          <w:rFonts w:ascii="Times New Roman" w:hAnsi="Times New Roman" w:cs="Times New Roman"/>
+          <w:sz w:val="24"/>
+          <w:szCs w:val="28"/>
+        </w:rPr>
+        <w:t xml:space="preserve">We realised that the design of our database was flawed after Monday’s lecture. We will have to push that back and prioritise redesigning and implementing it in Sprint 2. In hindsight we could have spent more time thinking through and discussing out the design of the database before beginning implementation. </w:t>
+      </w:r>
+    </w:p>
+    <w:p>
+      <w:pPr>
+        <w:pStyle w:val="PlainText"/>
+        <w:numPr>
+          <w:ilvl w:val="0"/>
+          <w:numId w:val="16"/>
+        </w:numPr>
+        <w:rPr>
+          <w:rFonts w:ascii="Times New Roman" w:hAnsi="Times New Roman" w:cs="Times New Roman"/>
+          <w:sz w:val="24"/>
+          <w:szCs w:val="28"/>
+        </w:rPr>
+      </w:pPr>
+      <w:r>
+        <w:rPr>
+          <w:rFonts w:ascii="Times New Roman" w:hAnsi="Times New Roman" w:cs="Times New Roman"/>
+          <w:sz w:val="24"/>
+          <w:szCs w:val="28"/>
+        </w:rPr>
+        <w:t xml:space="preserve">Error in the files outputed by the scraper. The json dump is producing additional unwanted forward slashes. </w:t>
+      </w:r>
+    </w:p>
+    <w:p>
+      <w:pPr>
+        <w:pStyle w:val="PlainText"/>
+        <w:rPr>
+          <w:rFonts w:ascii="Times New Roman" w:hAnsi="Times New Roman" w:cs="Times New Roman"/>
+          <w:sz w:val="24"/>
+          <w:szCs w:val="28"/>
+        </w:rPr>
+      </w:pPr>
+    </w:p>
+    <w:p>
+      <w:pPr>
+        <w:pStyle w:val="PlainText"/>
+        <w:rPr>
+          <w:rFonts w:ascii="Times New Roman" w:hAnsi="Times New Roman" w:cs="Times New Roman"/>
+          <w:sz w:val="24"/>
+          <w:szCs w:val="28"/>
+          <w:u w:val="single"/>
+        </w:rPr>
+      </w:pPr>
+      <w:r>
+        <w:rPr>
+          <w:rFonts w:ascii="Times New Roman" w:hAnsi="Times New Roman" w:cs="Times New Roman"/>
+          <w:sz w:val="24"/>
+          <w:szCs w:val="28"/>
+          <w:u w:val="single"/>
+        </w:rPr>
+        <w:t xml:space="preserve">Challenges in Sprint 1: </w:t>
+      </w:r>
+    </w:p>
+    <w:p>
+      <w:pPr>
+        <w:pStyle w:val="PlainText"/>
+        <w:numPr>
+          <w:ilvl w:val="0"/>
+          <w:numId w:val="16"/>
+        </w:numPr>
+        <w:rPr>
+          <w:rFonts w:ascii="Times New Roman" w:hAnsi="Times New Roman" w:cs="Times New Roman"/>
+          <w:sz w:val="24"/>
+          <w:szCs w:val="28"/>
+        </w:rPr>
+      </w:pPr>
+      <w:r>
+        <w:rPr>
+          <w:rFonts w:ascii="Times New Roman" w:hAnsi="Times New Roman" w:cs="Times New Roman"/>
+          <w:sz w:val="24"/>
+          <w:szCs w:val="28"/>
+        </w:rPr>
+        <w:t xml:space="preserve">Encountered some issues using git with eclipse – committed a mistake and had to try to reset the repository to a previous commit, as realised that this would affect other team members and could cause conflict issues. Resetting didn’t have the expected results and deleted some of the files – had to go back through old commits to piece back together the appropriate file, reproduce it locally and commit again. </w:t>
+      </w:r>
+    </w:p>
+    <w:p>
+      <w:pPr>
+        <w:pStyle w:val="PlainText"/>
+        <w:rPr>
+          <w:rFonts w:ascii="Times New Roman" w:hAnsi="Times New Roman" w:cs="Times New Roman"/>
+          <w:sz w:val="24"/>
+          <w:szCs w:val="28"/>
+        </w:rPr>
+      </w:pPr>
+    </w:p>
+    <w:p>
+      <w:pPr>
+        <w:pStyle w:val="PlainText"/>
+        <w:rPr>
+          <w:rFonts w:ascii="Times New Roman" w:hAnsi="Times New Roman" w:cs="Times New Roman"/>
+          <w:sz w:val="24"/>
+          <w:szCs w:val="28"/>
+          <w:u w:val="single"/>
+        </w:rPr>
+      </w:pPr>
+      <w:r>
+        <w:rPr>
+          <w:rFonts w:ascii="Times New Roman" w:hAnsi="Times New Roman" w:cs="Times New Roman"/>
+          <w:sz w:val="24"/>
+          <w:szCs w:val="28"/>
+          <w:u w:val="single"/>
+        </w:rPr>
+        <w:t xml:space="preserve">Feedback from customer: </w:t>
+      </w:r>
+    </w:p>
+    <w:p>
+      <w:pPr>
+        <w:pStyle w:val="PlainText"/>
+        <w:numPr>
+          <w:ilvl w:val="0"/>
+          <w:numId w:val="16"/>
+        </w:numPr>
+        <w:rPr>
+          <w:rFonts w:ascii="Times New Roman" w:hAnsi="Times New Roman" w:cs="Times New Roman"/>
+          <w:sz w:val="24"/>
+          <w:szCs w:val="28"/>
+        </w:rPr>
+      </w:pPr>
+      <w:r>
+        <w:rPr>
+          <w:rFonts w:ascii="Times New Roman" w:hAnsi="Times New Roman" w:cs="Times New Roman"/>
+          <w:sz w:val="24"/>
+          <w:szCs w:val="28"/>
+        </w:rPr>
+        <w:t xml:space="preserve">After initial functionality priority focus should be features like expanding on a historical way of accessing the data (real time updates), predictions. Weather and heatmap sensors are prioritised lower than the above features, but can be considered for Sprint 3. </w:t>
+      </w:r>
+    </w:p>
+    <w:p>
+      <w:pPr>
+        <w:pStyle w:val="PlainText"/>
+        <w:numPr>
+          <w:ilvl w:val="0"/>
+          <w:numId w:val="16"/>
+        </w:numPr>
+        <w:rPr>
+          <w:rFonts w:ascii="Times New Roman" w:hAnsi="Times New Roman" w:cs="Times New Roman"/>
+          <w:sz w:val="24"/>
+          <w:szCs w:val="28"/>
+        </w:rPr>
+      </w:pPr>
+      <w:r>
+        <w:rPr>
+          <w:rFonts w:ascii="Times New Roman" w:hAnsi="Times New Roman" w:cs="Times New Roman"/>
+          <w:sz w:val="24"/>
+          <w:szCs w:val="28"/>
+        </w:rPr>
+        <w:t xml:space="preserve">Ensure that as we move forward into the Flask application part of the project that we design efficient SQL queries. Aim for response time – less than a second. High priority in terms of user retention. </w:t>
+      </w:r>
+      <w:r>
+        <w:rPr>
+          <w:rFonts w:ascii="Times New Roman" w:hAnsi="Times New Roman" w:cs="Times New Roman"/>
+          <w:sz w:val="24"/>
+          <w:szCs w:val="28"/>
+        </w:rPr>
+        <w:t xml:space="preserve">This should be taken into consideration as we decide how long to leave the scraper running for – the more data to check the longer the query will take. </w:t>
+      </w:r>
+    </w:p>
+    <w:p>
+      <w:pPr>
+        <w:pStyle w:val="PlainText"/>
+        <w:rPr>
+          <w:rFonts w:ascii="Times New Roman" w:hAnsi="Times New Roman" w:cs="Times New Roman"/>
+          <w:sz w:val="24"/>
+          <w:szCs w:val="28"/>
+        </w:rPr>
+      </w:pPr>
+    </w:p>
+    <w:p>
+      <w:pPr>
+        <w:pStyle w:val="PlainText"/>
+        <w:rPr>
+          <w:rFonts w:ascii="Times New Roman" w:hAnsi="Times New Roman" w:cs="Times New Roman"/>
+          <w:sz w:val="28"/>
+          <w:szCs w:val="28"/>
+          <w:u w:val="single"/>
+        </w:rPr>
+      </w:pPr>
+      <w:r>
+        <w:rPr>
+          <w:rFonts w:ascii="Times New Roman" w:hAnsi="Times New Roman" w:cs="Times New Roman"/>
+          <w:sz w:val="28"/>
+          <w:szCs w:val="28"/>
+          <w:u w:val="single"/>
+        </w:rPr>
+        <w:t>Sprint 2: Planning Meeting 27</w:t>
+      </w:r>
+      <w:r>
+        <w:rPr>
+          <w:rFonts w:ascii="Times New Roman" w:hAnsi="Times New Roman" w:cs="Times New Roman"/>
+          <w:sz w:val="28"/>
+          <w:szCs w:val="28"/>
+          <w:u w:val="single"/>
+          <w:vertAlign w:val="superscript"/>
+        </w:rPr>
+        <w:t>th</w:t>
+      </w:r>
+      <w:r>
+        <w:rPr>
+          <w:rFonts w:ascii="Times New Roman" w:hAnsi="Times New Roman" w:cs="Times New Roman"/>
+          <w:sz w:val="28"/>
+          <w:szCs w:val="28"/>
+          <w:u w:val="single"/>
+        </w:rPr>
+        <w:t xml:space="preserve"> March 2017</w:t>
+      </w:r>
+    </w:p>
+    <w:p>
+      <w:pPr>
+        <w:pStyle w:val="PlainText"/>
+        <w:rPr>
+          <w:rFonts w:ascii="Times New Roman" w:hAnsi="Times New Roman" w:cs="Times New Roman"/>
+          <w:sz w:val="28"/>
+          <w:szCs w:val="28"/>
+          <w:u w:val="single"/>
+        </w:rPr>
+      </w:pPr>
+    </w:p>
+    <w:p>
+      <w:pPr>
+        <w:pStyle w:val="PlainText"/>
+        <w:rPr>
+          <w:rFonts w:ascii="Times New Roman" w:hAnsi="Times New Roman" w:cs="Times New Roman"/>
+          <w:sz w:val="24"/>
+          <w:szCs w:val="28"/>
+        </w:rPr>
+      </w:pPr>
+      <w:r>
+        <w:rPr>
+          <w:rFonts w:ascii="Times New Roman" w:hAnsi="Times New Roman" w:cs="Times New Roman"/>
+          <w:sz w:val="24"/>
+          <w:szCs w:val="28"/>
+        </w:rPr>
+        <w:t>Attended by:</w:t>
+      </w:r>
+    </w:p>
+    <w:p>
+      <w:pPr>
+        <w:pStyle w:val="PlainText"/>
+        <w:rPr>
+          <w:rFonts w:ascii="Times New Roman" w:hAnsi="Times New Roman" w:cs="Times New Roman"/>
+          <w:sz w:val="24"/>
+          <w:szCs w:val="28"/>
+        </w:rPr>
+      </w:pPr>
+      <w:r>
+        <w:rPr>
+          <w:rFonts w:ascii="Times New Roman" w:hAnsi="Times New Roman" w:cs="Times New Roman"/>
+          <w:sz w:val="24"/>
+          <w:szCs w:val="28"/>
+        </w:rPr>
+        <w:t>Customer: Devin Stacey</w:t>
+      </w:r>
+    </w:p>
+    <w:p>
+      <w:pPr>
+        <w:pStyle w:val="PlainText"/>
+        <w:rPr>
+          <w:rFonts w:ascii="Times New Roman" w:hAnsi="Times New Roman" w:cs="Times New Roman"/>
+          <w:sz w:val="24"/>
+          <w:szCs w:val="28"/>
+        </w:rPr>
+      </w:pPr>
+      <w:r>
+        <w:rPr>
+          <w:rFonts w:ascii="Times New Roman" w:hAnsi="Times New Roman" w:cs="Times New Roman"/>
+          <w:sz w:val="24"/>
+          <w:szCs w:val="28"/>
+        </w:rPr>
+        <w:t xml:space="preserve">Team Members: Pamela, Katherine, Emma. </w:t>
+      </w:r>
+    </w:p>
+    <w:p>
+      <w:pPr>
+        <w:pStyle w:val="PlainText"/>
+        <w:rPr>
+          <w:rFonts w:ascii="Times New Roman" w:hAnsi="Times New Roman" w:cs="Times New Roman"/>
+          <w:sz w:val="24"/>
+          <w:szCs w:val="28"/>
+        </w:rPr>
+      </w:pPr>
+    </w:p>
+    <w:p>
+      <w:pPr>
+        <w:pStyle w:val="PlainText"/>
+        <w:rPr>
+          <w:rFonts w:ascii="Times New Roman" w:hAnsi="Times New Roman" w:cs="Times New Roman"/>
+          <w:sz w:val="24"/>
+          <w:szCs w:val="28"/>
+        </w:rPr>
+      </w:pPr>
+      <w:r>
+        <w:rPr>
+          <w:rFonts w:ascii="Times New Roman" w:hAnsi="Times New Roman" w:cs="Times New Roman"/>
+          <w:sz w:val="24"/>
+          <w:szCs w:val="28"/>
+        </w:rPr>
+        <w:t>Plan for Sprint 2:</w:t>
+      </w:r>
+    </w:p>
+    <w:p>
+      <w:pPr>
+        <w:pStyle w:val="PlainText"/>
+        <w:numPr>
+          <w:ilvl w:val="0"/>
+          <w:numId w:val="16"/>
+        </w:numPr>
+        <w:rPr>
+          <w:rFonts w:ascii="Times New Roman" w:hAnsi="Times New Roman" w:cs="Times New Roman"/>
+          <w:sz w:val="24"/>
+          <w:szCs w:val="28"/>
+        </w:rPr>
+      </w:pPr>
+      <w:r>
+        <w:rPr>
+          <w:rFonts w:ascii="Times New Roman" w:hAnsi="Times New Roman" w:cs="Times New Roman"/>
+          <w:sz w:val="24"/>
+          <w:szCs w:val="28"/>
+        </w:rPr>
+        <w:t xml:space="preserve">Discussed </w:t>
+      </w:r>
+      <w:r>
+        <w:rPr>
+          <w:rFonts w:ascii="Times New Roman" w:hAnsi="Times New Roman" w:cs="Times New Roman"/>
+          <w:sz w:val="24"/>
+          <w:szCs w:val="28"/>
+        </w:rPr>
+        <w:t xml:space="preserve">the redesign for the database – it needs to have 2 tables, one for static data and one for dynamic data. </w:t>
+      </w:r>
+      <w:r>
+        <w:rPr>
+          <w:rFonts w:ascii="Times New Roman" w:hAnsi="Times New Roman" w:cs="Times New Roman"/>
+          <w:sz w:val="24"/>
+          <w:szCs w:val="28"/>
+        </w:rPr>
+        <w:t xml:space="preserve">Possibly a table for predictive data in the future. </w:t>
+      </w:r>
+    </w:p>
+    <w:p>
+      <w:pPr>
+        <w:pStyle w:val="PlainText"/>
+        <w:numPr>
+          <w:ilvl w:val="0"/>
+          <w:numId w:val="16"/>
+        </w:numPr>
+        <w:rPr>
+          <w:rFonts w:ascii="Times New Roman" w:hAnsi="Times New Roman" w:cs="Times New Roman"/>
+          <w:sz w:val="24"/>
+          <w:szCs w:val="28"/>
+        </w:rPr>
+      </w:pPr>
+      <w:r>
+        <w:rPr>
+          <w:rFonts w:ascii="Times New Roman" w:hAnsi="Times New Roman" w:cs="Times New Roman"/>
+          <w:sz w:val="24"/>
+          <w:szCs w:val="28"/>
+        </w:rPr>
+        <w:t>Implement this new design through Amazon RDS. We were initially</w:t>
+      </w:r>
+      <w:r>
+        <w:rPr>
+          <w:rFonts w:ascii="Times New Roman" w:hAnsi="Times New Roman" w:cs="Times New Roman"/>
+          <w:sz w:val="24"/>
+          <w:szCs w:val="28"/>
+        </w:rPr>
+        <w:t xml:space="preserve"> using workbench but based on</w:t>
+      </w:r>
+      <w:r>
+        <w:rPr>
+          <w:rFonts w:ascii="Times New Roman" w:hAnsi="Times New Roman" w:cs="Times New Roman"/>
+          <w:sz w:val="24"/>
+          <w:szCs w:val="28"/>
+        </w:rPr>
+        <w:t xml:space="preserve"> advice given by Devin, we are going to implement the db through python instead</w:t>
+      </w:r>
+      <w:r>
+        <w:rPr>
+          <w:rFonts w:ascii="Times New Roman" w:hAnsi="Times New Roman" w:cs="Times New Roman"/>
+          <w:sz w:val="24"/>
+          <w:szCs w:val="28"/>
+        </w:rPr>
+        <w:t xml:space="preserve"> to avoid </w:t>
+      </w:r>
+      <w:r>
+        <w:rPr>
+          <w:rFonts w:ascii="Times New Roman" w:hAnsi="Times New Roman" w:cs="Times New Roman"/>
+          <w:sz w:val="24"/>
+          <w:szCs w:val="28"/>
+        </w:rPr>
+        <w:t>unnecessary</w:t>
+      </w:r>
+      <w:r>
+        <w:rPr>
+          <w:rFonts w:ascii="Times New Roman" w:hAnsi="Times New Roman" w:cs="Times New Roman"/>
+          <w:sz w:val="24"/>
+          <w:szCs w:val="28"/>
+        </w:rPr>
+        <w:t xml:space="preserve"> dependencies for the client’s machine and to increase abstraction of the final product for the client. </w:t>
+      </w:r>
+    </w:p>
+    <w:p>
+      <w:pPr>
+        <w:pStyle w:val="PlainText"/>
+        <w:numPr>
+          <w:ilvl w:val="0"/>
+          <w:numId w:val="16"/>
+        </w:numPr>
+        <w:rPr>
+          <w:rFonts w:ascii="Times New Roman" w:hAnsi="Times New Roman" w:cs="Times New Roman"/>
+          <w:sz w:val="24"/>
+          <w:szCs w:val="28"/>
+        </w:rPr>
+      </w:pPr>
+      <w:r>
+        <w:rPr>
+          <w:rFonts w:ascii="Times New Roman" w:hAnsi="Times New Roman" w:cs="Times New Roman"/>
+          <w:sz w:val="24"/>
+          <w:szCs w:val="28"/>
+        </w:rPr>
+        <w:t>Once the database is ready, implement functionality in the scraper fo</w:t>
+      </w:r>
+      <w:r>
+        <w:rPr>
+          <w:rFonts w:ascii="Times New Roman" w:hAnsi="Times New Roman" w:cs="Times New Roman"/>
+          <w:sz w:val="24"/>
+          <w:szCs w:val="28"/>
+        </w:rPr>
+        <w:t xml:space="preserve">r writing to the database, using SQL alchemy and/or pymysql. </w:t>
+      </w:r>
+    </w:p>
+    <w:p>
+      <w:pPr>
+        <w:pStyle w:val="PlainText"/>
+        <w:numPr>
+          <w:ilvl w:val="0"/>
+          <w:numId w:val="16"/>
+        </w:numPr>
+        <w:rPr>
+          <w:rFonts w:ascii="Times New Roman" w:hAnsi="Times New Roman" w:cs="Times New Roman"/>
+          <w:sz w:val="24"/>
+          <w:szCs w:val="28"/>
+        </w:rPr>
+      </w:pPr>
+      <w:r>
+        <w:rPr>
+          <w:rFonts w:ascii="Times New Roman" w:hAnsi="Times New Roman" w:cs="Times New Roman"/>
+          <w:sz w:val="24"/>
+          <w:szCs w:val="28"/>
+        </w:rPr>
+        <w:t xml:space="preserve">Transfer data already collected in file format to the database. </w:t>
+      </w:r>
+    </w:p>
+    <w:p>
+      <w:pPr>
+        <w:pStyle w:val="PlainText"/>
+        <w:numPr>
+          <w:ilvl w:val="0"/>
+          <w:numId w:val="16"/>
+        </w:numPr>
+        <w:rPr>
+          <w:rFonts w:ascii="Times New Roman" w:hAnsi="Times New Roman" w:cs="Times New Roman"/>
+          <w:sz w:val="24"/>
+          <w:szCs w:val="28"/>
+        </w:rPr>
+      </w:pPr>
+      <w:r>
+        <w:rPr>
+          <w:rFonts w:ascii="Times New Roman" w:hAnsi="Times New Roman" w:cs="Times New Roman"/>
+          <w:sz w:val="24"/>
+          <w:szCs w:val="28"/>
+        </w:rPr>
+        <w:t xml:space="preserve">Start working on the Flask application – in particular look at how to decompose this aspect of the project – as Devin advised that each team member should get experience with using Flask. </w:t>
+      </w:r>
+    </w:p>
+    <w:p>
+      <w:pPr>
+        <w:pStyle w:val="PlainText"/>
+        <w:numPr>
+          <w:ilvl w:val="0"/>
+          <w:numId w:val="16"/>
+        </w:numPr>
+        <w:rPr>
+          <w:rFonts w:ascii="Times New Roman" w:hAnsi="Times New Roman" w:cs="Times New Roman"/>
+          <w:sz w:val="24"/>
+          <w:szCs w:val="28"/>
+        </w:rPr>
+      </w:pPr>
+      <w:r>
+        <w:rPr>
+          <w:rFonts w:ascii="Times New Roman" w:hAnsi="Times New Roman" w:cs="Times New Roman"/>
+          <w:sz w:val="24"/>
+          <w:szCs w:val="28"/>
+        </w:rPr>
+        <w:lastRenderedPageBreak/>
+        <w:t xml:space="preserve">Start working on additional features such as predictive analysis, real time responses etc. </w:t>
+      </w:r>
+    </w:p>
+    <w:p>
+      <w:pPr>
+        <w:pStyle w:val="PlainText"/>
+        <w:ind w:left="360"/>
+        <w:rPr>
+          <w:rFonts w:ascii="Times New Roman" w:hAnsi="Times New Roman" w:cs="Times New Roman"/>
+          <w:sz w:val="24"/>
+          <w:szCs w:val="28"/>
+        </w:rPr>
+      </w:pPr>
+    </w:p>
+    <w:p>
+      <w:pPr>
+        <w:pStyle w:val="PlainText"/>
+        <w:rPr>
+          <w:rFonts w:ascii="Times New Roman" w:hAnsi="Times New Roman" w:cs="Times New Roman"/>
+          <w:sz w:val="28"/>
+          <w:szCs w:val="28"/>
+          <w:u w:val="single"/>
+        </w:rPr>
+      </w:pPr>
+      <w:r>
+        <w:rPr>
+          <w:rFonts w:ascii="Times New Roman" w:hAnsi="Times New Roman" w:cs="Times New Roman"/>
+          <w:sz w:val="28"/>
+          <w:szCs w:val="28"/>
+          <w:u w:val="single"/>
+        </w:rPr>
+        <w:t>Standup Meeting: 31st</w:t>
+      </w:r>
+      <w:r>
+        <w:rPr>
+          <w:rFonts w:ascii="Times New Roman" w:hAnsi="Times New Roman" w:cs="Times New Roman"/>
+          <w:sz w:val="28"/>
+          <w:szCs w:val="28"/>
+          <w:u w:val="single"/>
+        </w:rPr>
+        <w:t xml:space="preserve"> March 2017: </w:t>
+      </w:r>
+    </w:p>
+    <w:p>
+      <w:pPr>
+        <w:pStyle w:val="PlainText"/>
+        <w:rPr>
+          <w:rFonts w:ascii="Times New Roman" w:hAnsi="Times New Roman" w:cs="Times New Roman"/>
+          <w:sz w:val="28"/>
+          <w:szCs w:val="28"/>
+          <w:u w:val="single"/>
+        </w:rPr>
+      </w:pPr>
+    </w:p>
+    <w:p>
+      <w:pPr>
+        <w:pStyle w:val="PlainText"/>
+        <w:rPr>
+          <w:rFonts w:ascii="Times New Roman" w:hAnsi="Times New Roman" w:cs="Times New Roman"/>
+          <w:sz w:val="24"/>
+          <w:szCs w:val="28"/>
+          <w:u w:val="single"/>
+        </w:rPr>
+      </w:pPr>
+      <w:r>
+        <w:rPr>
+          <w:rFonts w:ascii="Times New Roman" w:hAnsi="Times New Roman" w:cs="Times New Roman"/>
+          <w:sz w:val="24"/>
+          <w:szCs w:val="28"/>
+          <w:u w:val="single"/>
+        </w:rPr>
+        <w:t xml:space="preserve">Katherine: </w:t>
+      </w:r>
+    </w:p>
+    <w:p>
+      <w:pPr>
+        <w:pStyle w:val="PlainText"/>
+        <w:numPr>
+          <w:ilvl w:val="0"/>
+          <w:numId w:val="3"/>
+        </w:numPr>
+        <w:rPr>
+          <w:rFonts w:ascii="Times New Roman" w:hAnsi="Times New Roman" w:cs="Times New Roman"/>
+          <w:sz w:val="24"/>
+          <w:szCs w:val="28"/>
+        </w:rPr>
+      </w:pPr>
+      <w:r>
+        <w:rPr>
+          <w:rFonts w:ascii="Times New Roman" w:hAnsi="Times New Roman" w:cs="Times New Roman"/>
+          <w:sz w:val="24"/>
+          <w:szCs w:val="28"/>
+        </w:rPr>
+        <w:t>Redesigned DB from one large table to a 2-table one-to-one relation structure</w:t>
+      </w:r>
+      <w:r>
+        <w:rPr>
+          <w:rFonts w:ascii="Times New Roman" w:hAnsi="Times New Roman" w:cs="Times New Roman"/>
+          <w:sz w:val="24"/>
+          <w:szCs w:val="28"/>
+        </w:rPr>
+        <w:t xml:space="preserve">. </w:t>
+      </w:r>
+    </w:p>
+    <w:p>
+      <w:pPr>
+        <w:pStyle w:val="PlainText"/>
+        <w:numPr>
+          <w:ilvl w:val="0"/>
+          <w:numId w:val="3"/>
+        </w:numPr>
+        <w:rPr>
+          <w:rFonts w:ascii="Times New Roman" w:hAnsi="Times New Roman" w:cs="Times New Roman"/>
+          <w:sz w:val="24"/>
+          <w:szCs w:val="28"/>
+        </w:rPr>
+      </w:pPr>
+      <w:r>
+        <w:rPr>
+          <w:rFonts w:ascii="Times New Roman" w:hAnsi="Times New Roman" w:cs="Times New Roman"/>
+          <w:sz w:val="24"/>
+          <w:szCs w:val="28"/>
+        </w:rPr>
+        <w:t>Set-up instance for DB in RDS</w:t>
+      </w:r>
+      <w:r>
+        <w:rPr>
+          <w:rFonts w:ascii="Times New Roman" w:hAnsi="Times New Roman" w:cs="Times New Roman"/>
+          <w:sz w:val="24"/>
+          <w:szCs w:val="28"/>
+        </w:rPr>
+        <w:t xml:space="preserve"> and</w:t>
+      </w:r>
+      <w:r>
+        <w:rPr>
+          <w:rFonts w:ascii="Times New Roman" w:hAnsi="Times New Roman" w:cs="Times New Roman"/>
+          <w:sz w:val="24"/>
+          <w:szCs w:val="28"/>
+        </w:rPr>
+        <w:t xml:space="preserve"> made it accessible to everyone - f</w:t>
+      </w:r>
+      <w:r>
+        <w:rPr>
+          <w:rFonts w:ascii="Times New Roman" w:hAnsi="Times New Roman" w:cs="Times New Roman"/>
+          <w:sz w:val="24"/>
+          <w:szCs w:val="28"/>
+        </w:rPr>
+        <w:t>ixed DB security issues.</w:t>
+      </w:r>
+    </w:p>
+    <w:p>
+      <w:pPr>
+        <w:pStyle w:val="PlainText"/>
+        <w:numPr>
+          <w:ilvl w:val="0"/>
+          <w:numId w:val="3"/>
+        </w:numPr>
+        <w:rPr>
+          <w:rFonts w:ascii="Times New Roman" w:hAnsi="Times New Roman" w:cs="Times New Roman"/>
+          <w:sz w:val="24"/>
+          <w:szCs w:val="28"/>
+        </w:rPr>
+      </w:pPr>
+      <w:r>
+        <w:rPr>
+          <w:rFonts w:ascii="Times New Roman" w:hAnsi="Times New Roman" w:cs="Times New Roman"/>
+          <w:sz w:val="24"/>
+          <w:szCs w:val="28"/>
+        </w:rPr>
+        <w:t xml:space="preserve">Wrote </w:t>
+      </w:r>
+      <w:r>
+        <w:rPr>
+          <w:rFonts w:ascii="Times New Roman" w:hAnsi="Times New Roman" w:cs="Times New Roman"/>
+          <w:sz w:val="24"/>
+          <w:szCs w:val="28"/>
+        </w:rPr>
+        <w:t xml:space="preserve">and tested </w:t>
+      </w:r>
+      <w:r>
+        <w:rPr>
+          <w:rFonts w:ascii="Times New Roman" w:hAnsi="Times New Roman" w:cs="Times New Roman"/>
+          <w:sz w:val="24"/>
+          <w:szCs w:val="28"/>
+        </w:rPr>
+        <w:t>code to create said tables in the DB</w:t>
+      </w:r>
+      <w:r>
+        <w:rPr>
+          <w:rFonts w:ascii="Times New Roman" w:hAnsi="Times New Roman" w:cs="Times New Roman"/>
+          <w:sz w:val="24"/>
+          <w:szCs w:val="28"/>
+        </w:rPr>
+        <w:t xml:space="preserve">. </w:t>
+      </w:r>
+    </w:p>
+    <w:p>
+      <w:pPr>
+        <w:pStyle w:val="PlainText"/>
+        <w:numPr>
+          <w:ilvl w:val="0"/>
+          <w:numId w:val="3"/>
+        </w:numPr>
+        <w:rPr>
+          <w:rFonts w:ascii="Times New Roman" w:hAnsi="Times New Roman" w:cs="Times New Roman"/>
+          <w:sz w:val="24"/>
+          <w:szCs w:val="28"/>
+        </w:rPr>
+      </w:pPr>
+      <w:r>
+        <w:rPr>
+          <w:rFonts w:ascii="Times New Roman" w:hAnsi="Times New Roman" w:cs="Times New Roman"/>
+          <w:sz w:val="24"/>
+          <w:szCs w:val="28"/>
+        </w:rPr>
+        <w:t>Have read flask documentation and have i</w:t>
+      </w:r>
+      <w:r>
+        <w:rPr>
+          <w:rFonts w:ascii="Times New Roman" w:hAnsi="Times New Roman" w:cs="Times New Roman"/>
+          <w:sz w:val="24"/>
+          <w:szCs w:val="28"/>
+        </w:rPr>
+        <w:t xml:space="preserve">nstalled flask, </w:t>
+      </w:r>
+      <w:bookmarkStart w:id="0" w:name="_GoBack"/>
+      <w:bookmarkEnd w:id="0"/>
+      <w:r>
+        <w:rPr>
+          <w:rFonts w:ascii="Times New Roman" w:hAnsi="Times New Roman" w:cs="Times New Roman"/>
+          <w:sz w:val="24"/>
+          <w:szCs w:val="28"/>
+        </w:rPr>
+        <w:t>sqlalchemy, and other packages in preparation for next step</w:t>
+      </w:r>
+    </w:p>
+    <w:p>
+      <w:pPr>
+        <w:pStyle w:val="PlainText"/>
+        <w:numPr>
+          <w:ilvl w:val="0"/>
+          <w:numId w:val="3"/>
+        </w:numPr>
+        <w:rPr>
+          <w:rFonts w:ascii="Times New Roman" w:hAnsi="Times New Roman" w:cs="Times New Roman"/>
+          <w:sz w:val="24"/>
+          <w:szCs w:val="28"/>
+        </w:rPr>
+      </w:pPr>
+      <w:r>
+        <w:rPr>
+          <w:rFonts w:ascii="Times New Roman" w:hAnsi="Times New Roman" w:cs="Times New Roman"/>
+          <w:sz w:val="24"/>
+          <w:szCs w:val="28"/>
+        </w:rPr>
+        <w:t>Next step:</w:t>
+      </w:r>
+    </w:p>
+    <w:p>
+      <w:pPr>
+        <w:pStyle w:val="PlainText"/>
+        <w:numPr>
+          <w:ilvl w:val="0"/>
+          <w:numId w:val="3"/>
         </w:numPr>
         <w:rPr>
           <w:rFonts w:ascii="Times New Roman" w:hAnsi="Times New Roman" w:cs="Times New Roman"/>
@@ -1283,327 +2938,11 @@
     <w:p>
       <w:pPr>
         <w:pStyle w:val="PlainText"/>
-        <w:rPr>
-          <w:rFonts w:ascii="Times New Roman" w:hAnsi="Times New Roman" w:cs="Times New Roman"/>
-          <w:sz w:val="24"/>
-          <w:szCs w:val="28"/>
-        </w:rPr>
-      </w:pPr>
-    </w:p>
-    <w:p>
-      <w:pPr>
-        <w:pStyle w:val="PlainText"/>
-        <w:rPr>
-          <w:rFonts w:ascii="Times New Roman" w:hAnsi="Times New Roman" w:cs="Times New Roman"/>
-          <w:sz w:val="24"/>
-          <w:szCs w:val="28"/>
-          <w:u w:val="single"/>
-        </w:rPr>
-      </w:pPr>
-      <w:r>
-        <w:rPr>
-          <w:rFonts w:ascii="Times New Roman" w:hAnsi="Times New Roman" w:cs="Times New Roman"/>
-          <w:sz w:val="24"/>
-          <w:szCs w:val="28"/>
-          <w:u w:val="single"/>
-        </w:rPr>
-        <w:t>Emma:</w:t>
-      </w:r>
-    </w:p>
-    <w:p>
-      <w:pPr>
-        <w:pStyle w:val="PlainText"/>
-        <w:numPr>
-          <w:ilvl w:val="0"/>
-          <w:numId w:val="7"/>
-        </w:numPr>
-        <w:rPr>
-          <w:rFonts w:ascii="Times New Roman" w:hAnsi="Times New Roman" w:cs="Times New Roman"/>
-          <w:sz w:val="24"/>
-          <w:szCs w:val="28"/>
-        </w:rPr>
-      </w:pPr>
-      <w:r>
-        <w:rPr>
-          <w:rFonts w:ascii="Times New Roman" w:hAnsi="Times New Roman" w:cs="Times New Roman"/>
-          <w:sz w:val="24"/>
-          <w:szCs w:val="28"/>
-        </w:rPr>
-        <w:t xml:space="preserve">Started working on the front end HTML and CSS. Signed up for a Google API key for use of maps and markers. </w:t>
-      </w:r>
-    </w:p>
-    <w:p>
-      <w:pPr>
-        <w:pStyle w:val="PlainText"/>
-        <w:numPr>
-          <w:ilvl w:val="0"/>
-          <w:numId w:val="7"/>
-        </w:numPr>
-        <w:rPr>
-          <w:rFonts w:ascii="Times New Roman" w:hAnsi="Times New Roman" w:cs="Times New Roman"/>
-          <w:sz w:val="24"/>
-          <w:szCs w:val="28"/>
-        </w:rPr>
-      </w:pPr>
-      <w:r>
-        <w:rPr>
-          <w:rFonts w:ascii="Times New Roman" w:hAnsi="Times New Roman" w:cs="Times New Roman"/>
-          <w:sz w:val="24"/>
-          <w:szCs w:val="28"/>
-        </w:rPr>
-        <w:t xml:space="preserve">Wrote a basic HTML webpage which includes the Google map and 1 marker set at a specific location. </w:t>
-      </w:r>
-    </w:p>
-    <w:p>
-      <w:pPr>
-        <w:pStyle w:val="PlainText"/>
-        <w:numPr>
-          <w:ilvl w:val="0"/>
-          <w:numId w:val="7"/>
-        </w:numPr>
-        <w:rPr>
-          <w:rFonts w:ascii="Times New Roman" w:hAnsi="Times New Roman" w:cs="Times New Roman"/>
-          <w:sz w:val="24"/>
-          <w:szCs w:val="28"/>
-        </w:rPr>
-      </w:pPr>
-      <w:r>
-        <w:rPr>
-          <w:rFonts w:ascii="Times New Roman" w:hAnsi="Times New Roman" w:cs="Times New Roman"/>
-          <w:sz w:val="24"/>
-          <w:szCs w:val="28"/>
-        </w:rPr>
-        <w:t xml:space="preserve">Next Step: Set up markers for all the locations of the bike stations from some of the data that we have scraped already. Redesign colour scheme of webpage. </w:t>
-      </w:r>
-    </w:p>
-    <w:p>
-      <w:pPr>
-        <w:pStyle w:val="PlainText"/>
-        <w:numPr>
-          <w:ilvl w:val="0"/>
-          <w:numId w:val="7"/>
-        </w:numPr>
-        <w:rPr>
-          <w:rFonts w:ascii="Times New Roman" w:hAnsi="Times New Roman" w:cs="Times New Roman"/>
-          <w:sz w:val="24"/>
-          <w:szCs w:val="28"/>
-        </w:rPr>
-      </w:pPr>
-      <w:r>
-        <w:rPr>
-          <w:rFonts w:ascii="Times New Roman" w:hAnsi="Times New Roman" w:cs="Times New Roman"/>
-          <w:sz w:val="24"/>
-          <w:szCs w:val="28"/>
-        </w:rPr>
-        <w:t xml:space="preserve">Note Blocked. </w:t>
-      </w:r>
-    </w:p>
-    <w:p>
-      <w:pPr>
-        <w:pStyle w:val="PlainText"/>
-        <w:rPr>
-          <w:rFonts w:ascii="Times New Roman" w:hAnsi="Times New Roman" w:cs="Times New Roman"/>
-          <w:sz w:val="24"/>
-          <w:szCs w:val="28"/>
-          <w:u w:val="single"/>
-        </w:rPr>
-      </w:pPr>
-      <w:r>
-        <w:rPr>
-          <w:rFonts w:ascii="Times New Roman" w:hAnsi="Times New Roman" w:cs="Times New Roman"/>
-          <w:sz w:val="24"/>
-          <w:szCs w:val="28"/>
-          <w:u w:val="single"/>
-        </w:rPr>
-        <w:t xml:space="preserve">Katherine: </w:t>
-      </w:r>
-    </w:p>
-    <w:p>
-      <w:pPr>
-        <w:pStyle w:val="PlainText"/>
-        <w:numPr>
-          <w:ilvl w:val="0"/>
-          <w:numId w:val="8"/>
-        </w:numPr>
-        <w:rPr>
-          <w:rFonts w:ascii="Times New Roman" w:hAnsi="Times New Roman" w:cs="Times New Roman"/>
-          <w:sz w:val="24"/>
-          <w:szCs w:val="28"/>
-          <w:u w:val="single"/>
-        </w:rPr>
-      </w:pPr>
-      <w:r>
-        <w:rPr>
-          <w:rFonts w:ascii="Times New Roman" w:hAnsi="Times New Roman" w:cs="Times New Roman"/>
-          <w:sz w:val="24"/>
-          <w:szCs w:val="28"/>
-        </w:rPr>
-        <w:t xml:space="preserve">Familiarized myself with and have thoroughly read through the </w:t>
-      </w:r>
-      <w:proofErr w:type="spellStart"/>
-      <w:r>
-        <w:rPr>
-          <w:rFonts w:ascii="Times New Roman" w:hAnsi="Times New Roman" w:cs="Times New Roman"/>
-          <w:sz w:val="24"/>
-          <w:szCs w:val="28"/>
-        </w:rPr>
-        <w:t>documenation</w:t>
-      </w:r>
-      <w:proofErr w:type="spellEnd"/>
-      <w:r>
-        <w:rPr>
-          <w:rFonts w:ascii="Times New Roman" w:hAnsi="Times New Roman" w:cs="Times New Roman"/>
-          <w:sz w:val="24"/>
-          <w:szCs w:val="28"/>
-        </w:rPr>
-        <w:t xml:space="preserve"> for creating a MySQL instance and connecting to a database on a MySQL DB instance via Amazon Web Services. </w:t>
-      </w:r>
-    </w:p>
-    <w:p>
-      <w:pPr>
-        <w:pStyle w:val="PlainText"/>
-        <w:numPr>
-          <w:ilvl w:val="0"/>
-          <w:numId w:val="8"/>
-        </w:numPr>
-        <w:rPr>
-          <w:rFonts w:ascii="Times New Roman" w:hAnsi="Times New Roman" w:cs="Times New Roman"/>
-          <w:sz w:val="24"/>
-          <w:szCs w:val="28"/>
-          <w:u w:val="single"/>
-        </w:rPr>
-      </w:pPr>
-      <w:r>
-        <w:rPr>
-          <w:rFonts w:ascii="Times New Roman" w:hAnsi="Times New Roman" w:cs="Times New Roman"/>
-          <w:sz w:val="24"/>
-          <w:szCs w:val="28"/>
-        </w:rPr>
-        <w:t xml:space="preserve">Read through Amazon VPC </w:t>
-      </w:r>
-      <w:proofErr w:type="spellStart"/>
-      <w:r>
-        <w:rPr>
-          <w:rFonts w:ascii="Times New Roman" w:hAnsi="Times New Roman" w:cs="Times New Roman"/>
-          <w:sz w:val="24"/>
-          <w:szCs w:val="28"/>
-        </w:rPr>
-        <w:t>documention</w:t>
-      </w:r>
-      <w:proofErr w:type="spellEnd"/>
-      <w:r>
-        <w:rPr>
-          <w:rFonts w:ascii="Times New Roman" w:hAnsi="Times New Roman" w:cs="Times New Roman"/>
-          <w:sz w:val="24"/>
-          <w:szCs w:val="28"/>
-        </w:rPr>
-        <w:t xml:space="preserve">. </w:t>
-      </w:r>
-    </w:p>
-    <w:p>
-      <w:pPr>
-        <w:pStyle w:val="PlainText"/>
-        <w:numPr>
-          <w:ilvl w:val="0"/>
-          <w:numId w:val="8"/>
-        </w:numPr>
-        <w:rPr>
-          <w:rFonts w:ascii="Times New Roman" w:hAnsi="Times New Roman" w:cs="Times New Roman"/>
-          <w:sz w:val="24"/>
-          <w:szCs w:val="28"/>
-          <w:u w:val="single"/>
-        </w:rPr>
-      </w:pPr>
-      <w:r>
-        <w:rPr>
-          <w:rFonts w:ascii="Times New Roman" w:hAnsi="Times New Roman" w:cs="Times New Roman"/>
-          <w:sz w:val="24"/>
-          <w:szCs w:val="28"/>
-        </w:rPr>
-        <w:t xml:space="preserve">Next Step: Set up the database. </w:t>
-      </w:r>
-    </w:p>
-    <w:p>
-      <w:pPr>
-        <w:pStyle w:val="PlainText"/>
-        <w:numPr>
-          <w:ilvl w:val="0"/>
-          <w:numId w:val="8"/>
-        </w:numPr>
-        <w:rPr>
-          <w:rFonts w:ascii="Times New Roman" w:hAnsi="Times New Roman" w:cs="Times New Roman"/>
-          <w:sz w:val="24"/>
-          <w:szCs w:val="28"/>
-          <w:u w:val="single"/>
-        </w:rPr>
-      </w:pPr>
-      <w:r>
-        <w:rPr>
-          <w:rFonts w:ascii="Times New Roman" w:hAnsi="Times New Roman" w:cs="Times New Roman"/>
-          <w:sz w:val="24"/>
-          <w:szCs w:val="28"/>
-        </w:rPr>
-        <w:t xml:space="preserve">Not Blocked. </w:t>
-      </w:r>
-    </w:p>
-    <w:p>
-      <w:pPr>
-        <w:pStyle w:val="PlainText"/>
-        <w:rPr>
-          <w:rFonts w:ascii="Times New Roman" w:hAnsi="Times New Roman" w:cs="Times New Roman"/>
-          <w:sz w:val="24"/>
-          <w:szCs w:val="28"/>
-        </w:rPr>
-      </w:pPr>
-    </w:p>
-    <w:p>
-      <w:pPr>
-        <w:pStyle w:val="PlainText"/>
-        <w:rPr>
-          <w:rFonts w:ascii="Times New Roman" w:hAnsi="Times New Roman" w:cs="Times New Roman"/>
-          <w:sz w:val="28"/>
-          <w:szCs w:val="28"/>
-          <w:u w:val="single"/>
-        </w:rPr>
-      </w:pPr>
-      <w:proofErr w:type="spellStart"/>
-      <w:r>
-        <w:rPr>
-          <w:rFonts w:ascii="Times New Roman" w:hAnsi="Times New Roman" w:cs="Times New Roman"/>
-          <w:sz w:val="28"/>
-          <w:szCs w:val="28"/>
-          <w:u w:val="single"/>
-        </w:rPr>
-        <w:t>Standup</w:t>
-      </w:r>
-      <w:proofErr w:type="spellEnd"/>
-      <w:r>
-        <w:rPr>
-          <w:rFonts w:ascii="Times New Roman" w:hAnsi="Times New Roman" w:cs="Times New Roman"/>
-          <w:sz w:val="28"/>
-          <w:szCs w:val="28"/>
-          <w:u w:val="single"/>
-        </w:rPr>
-        <w:t xml:space="preserve"> Meeting: 21st</w:t>
-      </w:r>
-      <w:r>
-        <w:rPr>
-          <w:rFonts w:ascii="Times New Roman" w:hAnsi="Times New Roman" w:cs="Times New Roman"/>
-          <w:sz w:val="28"/>
-          <w:szCs w:val="28"/>
-          <w:u w:val="single"/>
-        </w:rPr>
-        <w:t xml:space="preserve"> March 2017: </w:t>
-      </w:r>
-    </w:p>
-    <w:p>
-      <w:pPr>
-        <w:pStyle w:val="PlainText"/>
-        <w:rPr>
-          <w:rFonts w:ascii="Times New Roman" w:hAnsi="Times New Roman" w:cs="Times New Roman"/>
-          <w:sz w:val="28"/>
-          <w:szCs w:val="28"/>
-          <w:u w:val="single"/>
+        <w:ind w:left="720"/>
+        <w:rPr>
+          <w:rFonts w:ascii="Times New Roman" w:hAnsi="Times New Roman" w:cs="Times New Roman"/>
+          <w:sz w:val="24"/>
+          <w:szCs w:val="28"/>
         </w:rPr>
       </w:pPr>
     </w:p>
@@ -1632,109 +2971,103 @@
         <w:pStyle w:val="PlainText"/>
         <w:numPr>
           <w:ilvl w:val="0"/>
-          <w:numId w:val="9"/>
-        </w:numPr>
-        <w:rPr>
-          <w:rFonts w:ascii="Times New Roman" w:hAnsi="Times New Roman" w:cs="Times New Roman"/>
-          <w:sz w:val="24"/>
-          <w:szCs w:val="28"/>
-          <w:u w:val="single"/>
-        </w:rPr>
-      </w:pPr>
-      <w:r>
-        <w:rPr>
-          <w:rFonts w:ascii="Times New Roman" w:hAnsi="Times New Roman" w:cs="Times New Roman"/>
-          <w:sz w:val="24"/>
-          <w:szCs w:val="28"/>
-        </w:rPr>
-        <w:t xml:space="preserve">The scraper script is set up to send queries every 5 minutes and store the results in files. </w:t>
-      </w:r>
-    </w:p>
-    <w:p>
-      <w:pPr>
-        <w:pStyle w:val="PlainText"/>
-        <w:numPr>
-          <w:ilvl w:val="0"/>
-          <w:numId w:val="9"/>
-        </w:numPr>
-        <w:rPr>
-          <w:rFonts w:ascii="Times New Roman" w:hAnsi="Times New Roman" w:cs="Times New Roman"/>
-          <w:sz w:val="24"/>
-          <w:szCs w:val="28"/>
-          <w:u w:val="single"/>
-        </w:rPr>
-      </w:pPr>
-      <w:r>
-        <w:rPr>
-          <w:rFonts w:ascii="Times New Roman" w:hAnsi="Times New Roman" w:cs="Times New Roman"/>
-          <w:sz w:val="24"/>
-          <w:szCs w:val="28"/>
-        </w:rPr>
-        <w:t xml:space="preserve">Got </w:t>
-      </w:r>
-      <w:proofErr w:type="spellStart"/>
-      <w:r>
-        <w:rPr>
-          <w:rFonts w:ascii="Times New Roman" w:hAnsi="Times New Roman" w:cs="Times New Roman"/>
-          <w:sz w:val="24"/>
-          <w:szCs w:val="28"/>
-        </w:rPr>
-        <w:t>sidetracked</w:t>
-      </w:r>
-      <w:proofErr w:type="spellEnd"/>
-      <w:r>
-        <w:rPr>
-          <w:rFonts w:ascii="Times New Roman" w:hAnsi="Times New Roman" w:cs="Times New Roman"/>
-          <w:sz w:val="24"/>
-          <w:szCs w:val="28"/>
-        </w:rPr>
-        <w:t xml:space="preserve"> by some git and eclipse errors which needed to be resolved before moving forward. </w:t>
-      </w:r>
-    </w:p>
-    <w:p>
-      <w:pPr>
-        <w:pStyle w:val="PlainText"/>
-        <w:numPr>
-          <w:ilvl w:val="0"/>
-          <w:numId w:val="9"/>
-        </w:numPr>
-        <w:rPr>
-          <w:rFonts w:ascii="Times New Roman" w:hAnsi="Times New Roman" w:cs="Times New Roman"/>
-          <w:sz w:val="24"/>
-          <w:szCs w:val="28"/>
-          <w:u w:val="single"/>
-        </w:rPr>
-      </w:pPr>
-      <w:r>
-        <w:rPr>
-          <w:rFonts w:ascii="Times New Roman" w:hAnsi="Times New Roman" w:cs="Times New Roman"/>
-          <w:sz w:val="24"/>
-          <w:szCs w:val="28"/>
-        </w:rPr>
-        <w:t xml:space="preserve">Next Step: Get the scraper running on EC2 continuously. </w:t>
-      </w:r>
-    </w:p>
-    <w:p>
-      <w:pPr>
-        <w:pStyle w:val="PlainText"/>
-        <w:numPr>
-          <w:ilvl w:val="0"/>
-          <w:numId w:val="9"/>
-        </w:numPr>
-        <w:rPr>
-          <w:rFonts w:ascii="Times New Roman" w:hAnsi="Times New Roman" w:cs="Times New Roman"/>
-          <w:sz w:val="24"/>
-          <w:szCs w:val="28"/>
-          <w:u w:val="single"/>
-        </w:rPr>
-      </w:pPr>
-      <w:r>
-        <w:rPr>
-          <w:rFonts w:ascii="Times New Roman" w:hAnsi="Times New Roman" w:cs="Times New Roman"/>
-          <w:sz w:val="24"/>
-          <w:szCs w:val="28"/>
-        </w:rPr>
-        <w:t xml:space="preserve">Blocked: Have to wait for the database to be set up so that when the scraper is running on the EC2 it has somewhere to send the data to, other than storing it in the backup files. </w:t>
+          <w:numId w:val="4"/>
+        </w:numPr>
+        <w:rPr>
+          <w:rFonts w:ascii="Times New Roman" w:hAnsi="Times New Roman" w:cs="Times New Roman"/>
+          <w:sz w:val="24"/>
+          <w:szCs w:val="28"/>
+        </w:rPr>
+      </w:pPr>
+      <w:r>
+        <w:rPr>
+          <w:rFonts w:ascii="Times New Roman" w:hAnsi="Times New Roman" w:cs="Times New Roman"/>
+          <w:sz w:val="24"/>
+          <w:szCs w:val="28"/>
+        </w:rPr>
+        <w:t>Fine-tuned the scraper as far as possible whilst waiting for the DB</w:t>
+      </w:r>
+    </w:p>
+    <w:p>
+      <w:pPr>
+        <w:pStyle w:val="PlainText"/>
+        <w:numPr>
+          <w:ilvl w:val="0"/>
+          <w:numId w:val="4"/>
+        </w:numPr>
+        <w:rPr>
+          <w:rFonts w:ascii="Times New Roman" w:hAnsi="Times New Roman" w:cs="Times New Roman"/>
+          <w:sz w:val="24"/>
+          <w:szCs w:val="28"/>
+        </w:rPr>
+      </w:pPr>
+      <w:r>
+        <w:rPr>
+          <w:rFonts w:ascii="Times New Roman" w:hAnsi="Times New Roman" w:cs="Times New Roman"/>
+          <w:sz w:val="24"/>
+          <w:szCs w:val="28"/>
+        </w:rPr>
+        <w:t>Helped debug the db script</w:t>
+      </w:r>
+    </w:p>
+    <w:p>
+      <w:pPr>
+        <w:pStyle w:val="PlainText"/>
+        <w:numPr>
+          <w:ilvl w:val="0"/>
+          <w:numId w:val="4"/>
+        </w:numPr>
+        <w:rPr>
+          <w:rFonts w:ascii="Times New Roman" w:hAnsi="Times New Roman" w:cs="Times New Roman"/>
+          <w:sz w:val="24"/>
+          <w:szCs w:val="28"/>
+        </w:rPr>
+      </w:pPr>
+      <w:r>
+        <w:rPr>
+          <w:rFonts w:ascii="Times New Roman" w:hAnsi="Times New Roman" w:cs="Times New Roman"/>
+          <w:sz w:val="24"/>
+          <w:szCs w:val="28"/>
+        </w:rPr>
+        <w:t xml:space="preserve">Next step: </w:t>
+      </w:r>
+      <w:r>
+        <w:rPr>
+          <w:rFonts w:ascii="Times New Roman" w:hAnsi="Times New Roman" w:cs="Times New Roman"/>
+          <w:sz w:val="24"/>
+          <w:szCs w:val="28"/>
+        </w:rPr>
+        <w:t>address and fix issue with the time for the scraper and other bugs</w:t>
+      </w:r>
+      <w:r>
+        <w:rPr>
+          <w:rFonts w:ascii="Times New Roman" w:hAnsi="Times New Roman" w:cs="Times New Roman"/>
+          <w:sz w:val="24"/>
+          <w:szCs w:val="28"/>
+        </w:rPr>
+        <w:t xml:space="preserve"> </w:t>
+      </w:r>
+    </w:p>
+    <w:p>
+      <w:pPr>
+        <w:pStyle w:val="PlainText"/>
+        <w:numPr>
+          <w:ilvl w:val="0"/>
+          <w:numId w:val="4"/>
+        </w:numPr>
+        <w:rPr>
+          <w:rFonts w:ascii="Times New Roman" w:hAnsi="Times New Roman" w:cs="Times New Roman"/>
+          <w:sz w:val="24"/>
+          <w:szCs w:val="28"/>
+        </w:rPr>
+      </w:pPr>
+      <w:r>
+        <w:rPr>
+          <w:rFonts w:ascii="Times New Roman" w:hAnsi="Times New Roman" w:cs="Times New Roman"/>
+          <w:sz w:val="24"/>
+          <w:szCs w:val="28"/>
+        </w:rPr>
+        <w:t xml:space="preserve">Not Blocked.  </w:t>
       </w:r>
     </w:p>
     <w:p>
@@ -1772,1118 +3105,121 @@
         <w:pStyle w:val="PlainText"/>
         <w:numPr>
           <w:ilvl w:val="0"/>
-          <w:numId w:val="11"/>
-        </w:numPr>
-        <w:rPr>
-          <w:rFonts w:ascii="Times New Roman" w:hAnsi="Times New Roman" w:cs="Times New Roman"/>
-          <w:sz w:val="24"/>
-          <w:szCs w:val="28"/>
-          <w:u w:val="single"/>
-        </w:rPr>
-      </w:pPr>
-      <w:r>
-        <w:rPr>
-          <w:rFonts w:ascii="Times New Roman" w:hAnsi="Times New Roman" w:cs="Times New Roman"/>
-          <w:sz w:val="24"/>
-          <w:szCs w:val="28"/>
-        </w:rPr>
-        <w:t xml:space="preserve">Continued working on the basic HTML and CSS. </w:t>
-      </w:r>
-    </w:p>
-    <w:p>
-      <w:pPr>
-        <w:pStyle w:val="PlainText"/>
-        <w:numPr>
-          <w:ilvl w:val="0"/>
-          <w:numId w:val="11"/>
-        </w:numPr>
-        <w:rPr>
-          <w:rFonts w:ascii="Times New Roman" w:hAnsi="Times New Roman" w:cs="Times New Roman"/>
-          <w:sz w:val="24"/>
-          <w:szCs w:val="28"/>
-          <w:u w:val="single"/>
-        </w:rPr>
-      </w:pPr>
-      <w:r>
-        <w:rPr>
-          <w:rFonts w:ascii="Times New Roman" w:hAnsi="Times New Roman" w:cs="Times New Roman"/>
-          <w:sz w:val="24"/>
-          <w:szCs w:val="28"/>
-        </w:rPr>
-        <w:t xml:space="preserve">The map and first marker </w:t>
-      </w:r>
-      <w:proofErr w:type="spellStart"/>
-      <w:r>
-        <w:rPr>
-          <w:rFonts w:ascii="Times New Roman" w:hAnsi="Times New Roman" w:cs="Times New Roman"/>
-          <w:sz w:val="24"/>
-          <w:szCs w:val="28"/>
-        </w:rPr>
-        <w:t>marker</w:t>
-      </w:r>
-      <w:proofErr w:type="spellEnd"/>
-      <w:r>
-        <w:rPr>
-          <w:rFonts w:ascii="Times New Roman" w:hAnsi="Times New Roman" w:cs="Times New Roman"/>
-          <w:sz w:val="24"/>
-          <w:szCs w:val="28"/>
-        </w:rPr>
-        <w:t xml:space="preserve"> are set up. </w:t>
-      </w:r>
-    </w:p>
-    <w:p>
-      <w:pPr>
-        <w:pStyle w:val="PlainText"/>
-        <w:numPr>
-          <w:ilvl w:val="0"/>
-          <w:numId w:val="11"/>
-        </w:numPr>
-        <w:rPr>
-          <w:rFonts w:ascii="Times New Roman" w:hAnsi="Times New Roman" w:cs="Times New Roman"/>
-          <w:sz w:val="24"/>
-          <w:szCs w:val="28"/>
-          <w:u w:val="single"/>
-        </w:rPr>
-      </w:pPr>
-      <w:r>
-        <w:rPr>
-          <w:rFonts w:ascii="Times New Roman" w:hAnsi="Times New Roman" w:cs="Times New Roman"/>
-          <w:sz w:val="24"/>
-          <w:szCs w:val="28"/>
-        </w:rPr>
-        <w:t xml:space="preserve">Next Step: Set up markers for the rest of the station locations. </w:t>
-      </w:r>
-    </w:p>
-    <w:p>
-      <w:pPr>
-        <w:pStyle w:val="PlainText"/>
-        <w:numPr>
-          <w:ilvl w:val="0"/>
-          <w:numId w:val="11"/>
-        </w:numPr>
-        <w:rPr>
-          <w:rFonts w:ascii="Times New Roman" w:hAnsi="Times New Roman" w:cs="Times New Roman"/>
-          <w:sz w:val="24"/>
-          <w:szCs w:val="28"/>
-          <w:u w:val="single"/>
-        </w:rPr>
-      </w:pPr>
-      <w:r>
-        <w:rPr>
-          <w:rFonts w:ascii="Times New Roman" w:hAnsi="Times New Roman" w:cs="Times New Roman"/>
-          <w:sz w:val="24"/>
-          <w:szCs w:val="28"/>
-        </w:rPr>
-        <w:t xml:space="preserve">Blocked: Waiting for data from the API in order to set up the remaining markers. </w:t>
-      </w:r>
-    </w:p>
-    <w:p>
-      <w:pPr>
-        <w:pStyle w:val="PlainText"/>
-        <w:rPr>
-          <w:rFonts w:ascii="Times New Roman" w:hAnsi="Times New Roman" w:cs="Times New Roman"/>
-          <w:sz w:val="24"/>
-          <w:szCs w:val="28"/>
-        </w:rPr>
-      </w:pPr>
-    </w:p>
-    <w:p>
-      <w:pPr>
-        <w:pStyle w:val="PlainText"/>
-        <w:rPr>
-          <w:rFonts w:ascii="Times New Roman" w:hAnsi="Times New Roman" w:cs="Times New Roman"/>
-          <w:sz w:val="24"/>
-          <w:szCs w:val="28"/>
-          <w:u w:val="single"/>
-        </w:rPr>
-      </w:pPr>
-      <w:r>
-        <w:rPr>
-          <w:rFonts w:ascii="Times New Roman" w:hAnsi="Times New Roman" w:cs="Times New Roman"/>
-          <w:sz w:val="24"/>
-          <w:szCs w:val="28"/>
-          <w:u w:val="single"/>
-        </w:rPr>
-        <w:t xml:space="preserve">Katherine: </w:t>
-      </w:r>
-    </w:p>
-    <w:p>
-      <w:pPr>
-        <w:pStyle w:val="PlainText"/>
-        <w:numPr>
-          <w:ilvl w:val="0"/>
-          <w:numId w:val="12"/>
-        </w:numPr>
-        <w:rPr>
-          <w:rFonts w:ascii="Times New Roman" w:hAnsi="Times New Roman" w:cs="Times New Roman"/>
-          <w:sz w:val="24"/>
-          <w:szCs w:val="28"/>
-        </w:rPr>
-      </w:pPr>
-      <w:r>
-        <w:rPr>
-          <w:rFonts w:ascii="Times New Roman" w:hAnsi="Times New Roman" w:cs="Times New Roman"/>
-          <w:sz w:val="24"/>
-          <w:szCs w:val="28"/>
-        </w:rPr>
-        <w:t xml:space="preserve">Read over the Amazon RDS documentation. Decided the best route will be to go with a MYSQL database instance. </w:t>
-      </w:r>
-    </w:p>
-    <w:p>
-      <w:pPr>
-        <w:pStyle w:val="PlainText"/>
-        <w:numPr>
-          <w:ilvl w:val="0"/>
-          <w:numId w:val="12"/>
-        </w:numPr>
-        <w:rPr>
-          <w:rFonts w:ascii="Times New Roman" w:hAnsi="Times New Roman" w:cs="Times New Roman"/>
-          <w:sz w:val="24"/>
-          <w:szCs w:val="28"/>
-        </w:rPr>
-      </w:pPr>
-      <w:r>
-        <w:rPr>
-          <w:rFonts w:ascii="Times New Roman" w:hAnsi="Times New Roman" w:cs="Times New Roman"/>
-          <w:sz w:val="24"/>
-          <w:szCs w:val="28"/>
-        </w:rPr>
-        <w:t xml:space="preserve">Next Step: Start construction of the database. </w:t>
-      </w:r>
-    </w:p>
-    <w:p>
-      <w:pPr>
-        <w:pStyle w:val="PlainText"/>
-        <w:numPr>
-          <w:ilvl w:val="0"/>
-          <w:numId w:val="12"/>
-        </w:numPr>
-        <w:rPr>
-          <w:rFonts w:ascii="Times New Roman" w:hAnsi="Times New Roman" w:cs="Times New Roman"/>
-          <w:sz w:val="24"/>
-          <w:szCs w:val="28"/>
-        </w:rPr>
-      </w:pPr>
-      <w:r>
-        <w:rPr>
-          <w:rFonts w:ascii="Times New Roman" w:hAnsi="Times New Roman" w:cs="Times New Roman"/>
-          <w:sz w:val="24"/>
-          <w:szCs w:val="28"/>
-        </w:rPr>
-        <w:t xml:space="preserve">Blocked: Need to decide on an agreed password and username for the database so that we can all access it. Having some issues understanding Amazon VPC which is needed to move forward. </w:t>
-      </w:r>
-    </w:p>
-    <w:p>
-      <w:pPr>
-        <w:pStyle w:val="PlainText"/>
-        <w:rPr>
-          <w:rFonts w:ascii="Times New Roman" w:hAnsi="Times New Roman" w:cs="Times New Roman"/>
-          <w:sz w:val="24"/>
-          <w:szCs w:val="28"/>
-        </w:rPr>
-      </w:pPr>
-    </w:p>
-    <w:p>
-      <w:pPr>
-        <w:pStyle w:val="PlainText"/>
-        <w:rPr>
-          <w:rFonts w:ascii="Times New Roman" w:hAnsi="Times New Roman" w:cs="Times New Roman"/>
-          <w:sz w:val="24"/>
-          <w:szCs w:val="28"/>
-        </w:rPr>
-      </w:pPr>
-      <w:r>
-        <w:rPr>
-          <w:rFonts w:ascii="Times New Roman" w:hAnsi="Times New Roman" w:cs="Times New Roman"/>
-          <w:sz w:val="24"/>
-          <w:szCs w:val="28"/>
-        </w:rPr>
-        <w:t xml:space="preserve">Issues Resolved: </w:t>
-      </w:r>
-    </w:p>
-    <w:p>
-      <w:pPr>
-        <w:pStyle w:val="PlainText"/>
-        <w:numPr>
-          <w:ilvl w:val="0"/>
-          <w:numId w:val="13"/>
-        </w:numPr>
-        <w:rPr>
-          <w:rFonts w:ascii="Times New Roman" w:hAnsi="Times New Roman" w:cs="Times New Roman"/>
-          <w:sz w:val="24"/>
-          <w:szCs w:val="28"/>
-        </w:rPr>
-      </w:pPr>
-      <w:r>
-        <w:rPr>
-          <w:rFonts w:ascii="Times New Roman" w:hAnsi="Times New Roman" w:cs="Times New Roman"/>
-          <w:sz w:val="24"/>
-          <w:szCs w:val="28"/>
-        </w:rPr>
-        <w:t xml:space="preserve">Used the data gathered from the scraper to send the rest of the station information on to Emma. Block removed. </w:t>
-      </w:r>
-    </w:p>
-    <w:p>
-      <w:pPr>
-        <w:pStyle w:val="PlainText"/>
-        <w:numPr>
-          <w:ilvl w:val="0"/>
-          <w:numId w:val="13"/>
-        </w:numPr>
-        <w:rPr>
-          <w:rFonts w:ascii="Times New Roman" w:hAnsi="Times New Roman" w:cs="Times New Roman"/>
-          <w:sz w:val="24"/>
-          <w:szCs w:val="28"/>
-        </w:rPr>
-      </w:pPr>
-      <w:r>
-        <w:rPr>
-          <w:rFonts w:ascii="Times New Roman" w:hAnsi="Times New Roman" w:cs="Times New Roman"/>
-          <w:sz w:val="24"/>
-          <w:szCs w:val="28"/>
-        </w:rPr>
-        <w:t xml:space="preserve">Decided on username and password for Amazon RDS. </w:t>
-      </w:r>
-    </w:p>
-    <w:p>
-      <w:pPr>
-        <w:pStyle w:val="PlainText"/>
-        <w:rPr>
-          <w:rFonts w:ascii="Times New Roman" w:hAnsi="Times New Roman" w:cs="Times New Roman"/>
-          <w:sz w:val="24"/>
-          <w:szCs w:val="28"/>
-        </w:rPr>
-      </w:pPr>
-    </w:p>
-    <w:p>
-      <w:pPr>
-        <w:pStyle w:val="PlainText"/>
-        <w:rPr>
-          <w:rFonts w:ascii="Times New Roman" w:hAnsi="Times New Roman" w:cs="Times New Roman"/>
-          <w:sz w:val="28"/>
-          <w:szCs w:val="28"/>
-          <w:u w:val="single"/>
-        </w:rPr>
-      </w:pPr>
-      <w:r>
-        <w:rPr>
-          <w:rFonts w:ascii="Times New Roman" w:hAnsi="Times New Roman" w:cs="Times New Roman"/>
-          <w:sz w:val="28"/>
-          <w:szCs w:val="28"/>
-          <w:u w:val="single"/>
-        </w:rPr>
-        <w:t xml:space="preserve">Sprint </w:t>
-      </w:r>
-      <w:r>
-        <w:rPr>
-          <w:rFonts w:ascii="Times New Roman" w:hAnsi="Times New Roman" w:cs="Times New Roman"/>
-          <w:sz w:val="28"/>
-          <w:szCs w:val="28"/>
-          <w:u w:val="single"/>
-        </w:rPr>
-        <w:t>1: Retrospective 27</w:t>
-      </w:r>
-      <w:r>
-        <w:rPr>
-          <w:rFonts w:ascii="Times New Roman" w:hAnsi="Times New Roman" w:cs="Times New Roman"/>
-          <w:sz w:val="28"/>
-          <w:szCs w:val="28"/>
-          <w:u w:val="single"/>
-          <w:vertAlign w:val="superscript"/>
-        </w:rPr>
-        <w:t>th</w:t>
-      </w:r>
-      <w:r>
-        <w:rPr>
-          <w:rFonts w:ascii="Times New Roman" w:hAnsi="Times New Roman" w:cs="Times New Roman"/>
-          <w:sz w:val="28"/>
-          <w:szCs w:val="28"/>
-          <w:u w:val="single"/>
-        </w:rPr>
-        <w:t xml:space="preserve"> March 2017</w:t>
-      </w:r>
-    </w:p>
-    <w:p>
-      <w:pPr>
-        <w:pStyle w:val="PlainText"/>
-        <w:rPr>
-          <w:rFonts w:ascii="Times New Roman" w:hAnsi="Times New Roman" w:cs="Times New Roman"/>
-          <w:sz w:val="24"/>
-          <w:szCs w:val="28"/>
-          <w:u w:val="single"/>
-        </w:rPr>
-      </w:pPr>
-    </w:p>
-    <w:p>
-      <w:pPr>
-        <w:pStyle w:val="PlainText"/>
-        <w:rPr>
-          <w:rFonts w:ascii="Times New Roman" w:hAnsi="Times New Roman" w:cs="Times New Roman"/>
-          <w:sz w:val="24"/>
-          <w:szCs w:val="28"/>
-          <w:u w:val="single"/>
-        </w:rPr>
-      </w:pPr>
-      <w:r>
-        <w:rPr>
-          <w:rFonts w:ascii="Times New Roman" w:hAnsi="Times New Roman" w:cs="Times New Roman"/>
-          <w:sz w:val="24"/>
-          <w:szCs w:val="28"/>
-          <w:u w:val="single"/>
-        </w:rPr>
-        <w:t>Attended By:</w:t>
-      </w:r>
-    </w:p>
-    <w:p>
-      <w:pPr>
-        <w:pStyle w:val="PlainText"/>
-        <w:rPr>
-          <w:rFonts w:ascii="Times New Roman" w:hAnsi="Times New Roman" w:cs="Times New Roman"/>
-          <w:sz w:val="24"/>
-          <w:szCs w:val="28"/>
-        </w:rPr>
-      </w:pPr>
-      <w:r>
-        <w:rPr>
-          <w:rFonts w:ascii="Times New Roman" w:hAnsi="Times New Roman" w:cs="Times New Roman"/>
-          <w:sz w:val="24"/>
-          <w:szCs w:val="28"/>
-        </w:rPr>
-        <w:t>Customer: Devin Stacey</w:t>
-      </w:r>
-    </w:p>
-    <w:p>
-      <w:pPr>
-        <w:pStyle w:val="PlainText"/>
-        <w:rPr>
-          <w:rFonts w:ascii="Times New Roman" w:hAnsi="Times New Roman" w:cs="Times New Roman"/>
-          <w:sz w:val="24"/>
-          <w:szCs w:val="28"/>
-        </w:rPr>
-      </w:pPr>
-      <w:r>
-        <w:rPr>
-          <w:rFonts w:ascii="Times New Roman" w:hAnsi="Times New Roman" w:cs="Times New Roman"/>
-          <w:sz w:val="24"/>
-          <w:szCs w:val="28"/>
-        </w:rPr>
-        <w:t xml:space="preserve">Team Members: Pamela, Katherine, Emma. </w:t>
-      </w:r>
-    </w:p>
-    <w:p>
-      <w:pPr>
-        <w:pStyle w:val="PlainText"/>
-        <w:rPr>
-          <w:rFonts w:ascii="Times New Roman" w:hAnsi="Times New Roman" w:cs="Times New Roman"/>
-          <w:sz w:val="24"/>
-          <w:szCs w:val="28"/>
-        </w:rPr>
-      </w:pPr>
-    </w:p>
-    <w:p>
-      <w:pPr>
-        <w:pStyle w:val="PlainText"/>
-        <w:rPr>
-          <w:rFonts w:ascii="Times New Roman" w:hAnsi="Times New Roman" w:cs="Times New Roman"/>
-          <w:sz w:val="24"/>
-          <w:szCs w:val="28"/>
-          <w:u w:val="single"/>
-        </w:rPr>
-      </w:pPr>
-      <w:r>
-        <w:rPr>
-          <w:rFonts w:ascii="Times New Roman" w:hAnsi="Times New Roman" w:cs="Times New Roman"/>
-          <w:sz w:val="24"/>
-          <w:szCs w:val="28"/>
-          <w:u w:val="single"/>
-        </w:rPr>
-        <w:t xml:space="preserve">Discussed current state of project: </w:t>
-      </w:r>
-    </w:p>
-    <w:p>
-      <w:pPr>
-        <w:pStyle w:val="PlainText"/>
-        <w:numPr>
-          <w:ilvl w:val="0"/>
-          <w:numId w:val="15"/>
-        </w:numPr>
-        <w:rPr>
-          <w:rFonts w:ascii="Times New Roman" w:hAnsi="Times New Roman" w:cs="Times New Roman"/>
-          <w:sz w:val="24"/>
-          <w:szCs w:val="28"/>
-          <w:u w:val="single"/>
-        </w:rPr>
-      </w:pPr>
-      <w:r>
-        <w:rPr>
-          <w:rFonts w:ascii="Times New Roman" w:hAnsi="Times New Roman" w:cs="Times New Roman"/>
-          <w:sz w:val="24"/>
-          <w:szCs w:val="28"/>
-        </w:rPr>
-        <w:t>Front end HTML/CSS template is done, with all markers on the map. Pop up window showing individual station information appears for each marker. Information currently pulled from a</w:t>
-      </w:r>
-      <w:r>
-        <w:rPr>
-          <w:rFonts w:ascii="Times New Roman" w:hAnsi="Times New Roman" w:cs="Times New Roman"/>
-          <w:sz w:val="24"/>
-          <w:szCs w:val="28"/>
-        </w:rPr>
-        <w:t xml:space="preserve"> static file (this will be refactored as part of the flask application).</w:t>
-      </w:r>
-    </w:p>
-    <w:p>
-      <w:pPr>
-        <w:pStyle w:val="PlainText"/>
-        <w:numPr>
-          <w:ilvl w:val="0"/>
-          <w:numId w:val="15"/>
-        </w:numPr>
-        <w:rPr>
-          <w:rFonts w:ascii="Times New Roman" w:hAnsi="Times New Roman" w:cs="Times New Roman"/>
-          <w:sz w:val="24"/>
-          <w:szCs w:val="28"/>
-          <w:u w:val="single"/>
-        </w:rPr>
-      </w:pPr>
-      <w:r>
-        <w:rPr>
-          <w:rFonts w:ascii="Times New Roman" w:hAnsi="Times New Roman" w:cs="Times New Roman"/>
-          <w:sz w:val="24"/>
-          <w:szCs w:val="28"/>
-        </w:rPr>
-        <w:t xml:space="preserve">Web Scraper is scraping static and dynamic data from the Dublin Bikes API and storing it locally in text files in JSON format. The program is running continuously on EC2 – using screen – and storing the data there locally. </w:t>
-      </w:r>
-    </w:p>
-    <w:p>
-      <w:pPr>
-        <w:pStyle w:val="PlainText"/>
-        <w:numPr>
-          <w:ilvl w:val="0"/>
-          <w:numId w:val="15"/>
-        </w:numPr>
-        <w:rPr>
-          <w:rFonts w:ascii="Times New Roman" w:hAnsi="Times New Roman" w:cs="Times New Roman"/>
-          <w:sz w:val="24"/>
-          <w:szCs w:val="28"/>
-          <w:u w:val="single"/>
-        </w:rPr>
-      </w:pPr>
-      <w:r>
-        <w:rPr>
-          <w:rFonts w:ascii="Times New Roman" w:hAnsi="Times New Roman" w:cs="Times New Roman"/>
-          <w:sz w:val="24"/>
-          <w:szCs w:val="28"/>
-        </w:rPr>
-        <w:t xml:space="preserve">Initial database is set up on Amazon RDS. Security groups are set to open so that it can be accessed remotely. </w:t>
-      </w:r>
-    </w:p>
-    <w:p>
-      <w:pPr>
-        <w:pStyle w:val="PlainText"/>
-        <w:rPr>
-          <w:rFonts w:ascii="Times New Roman" w:hAnsi="Times New Roman" w:cs="Times New Roman"/>
-          <w:sz w:val="24"/>
-          <w:szCs w:val="28"/>
-          <w:u w:val="single"/>
-        </w:rPr>
-      </w:pPr>
-      <w:r>
-        <w:rPr>
-          <w:rFonts w:ascii="Times New Roman" w:hAnsi="Times New Roman" w:cs="Times New Roman"/>
-          <w:sz w:val="24"/>
-          <w:szCs w:val="28"/>
-          <w:u w:val="single"/>
-        </w:rPr>
-        <w:t xml:space="preserve">Issues to be addressed: </w:t>
-      </w:r>
-    </w:p>
-    <w:p>
-      <w:pPr>
-        <w:pStyle w:val="PlainText"/>
-        <w:numPr>
-          <w:ilvl w:val="0"/>
-          <w:numId w:val="16"/>
-        </w:numPr>
-        <w:rPr>
-          <w:rFonts w:ascii="Times New Roman" w:hAnsi="Times New Roman" w:cs="Times New Roman"/>
-          <w:sz w:val="24"/>
-          <w:szCs w:val="28"/>
-        </w:rPr>
-      </w:pPr>
-      <w:r>
-        <w:rPr>
-          <w:rFonts w:ascii="Times New Roman" w:hAnsi="Times New Roman" w:cs="Times New Roman"/>
-          <w:sz w:val="24"/>
-          <w:szCs w:val="28"/>
-        </w:rPr>
-        <w:t xml:space="preserve">We realised that the design of our database was flawed after Monday’s lecture. We will have to push that back and prioritise redesigning and implementing it in Sprint 2. In hindsight we could have spent more time thinking through and discussing out the design of the database before beginning implementation. </w:t>
-      </w:r>
-    </w:p>
-    <w:p>
-      <w:pPr>
-        <w:pStyle w:val="PlainText"/>
-        <w:numPr>
-          <w:ilvl w:val="0"/>
-          <w:numId w:val="16"/>
-        </w:numPr>
-        <w:rPr>
-          <w:rFonts w:ascii="Times New Roman" w:hAnsi="Times New Roman" w:cs="Times New Roman"/>
-          <w:sz w:val="24"/>
-          <w:szCs w:val="28"/>
-        </w:rPr>
-      </w:pPr>
-      <w:r>
-        <w:rPr>
-          <w:rFonts w:ascii="Times New Roman" w:hAnsi="Times New Roman" w:cs="Times New Roman"/>
-          <w:sz w:val="24"/>
-          <w:szCs w:val="28"/>
-        </w:rPr>
-        <w:t xml:space="preserve">Error in the files </w:t>
-      </w:r>
-      <w:proofErr w:type="spellStart"/>
-      <w:r>
-        <w:rPr>
-          <w:rFonts w:ascii="Times New Roman" w:hAnsi="Times New Roman" w:cs="Times New Roman"/>
-          <w:sz w:val="24"/>
-          <w:szCs w:val="28"/>
-        </w:rPr>
-        <w:t>outputed</w:t>
-      </w:r>
-      <w:proofErr w:type="spellEnd"/>
-      <w:r>
-        <w:rPr>
-          <w:rFonts w:ascii="Times New Roman" w:hAnsi="Times New Roman" w:cs="Times New Roman"/>
-          <w:sz w:val="24"/>
-          <w:szCs w:val="28"/>
-        </w:rPr>
-        <w:t xml:space="preserve"> by the scraper. The </w:t>
-      </w:r>
-      <w:proofErr w:type="spellStart"/>
-      <w:r>
-        <w:rPr>
-          <w:rFonts w:ascii="Times New Roman" w:hAnsi="Times New Roman" w:cs="Times New Roman"/>
-          <w:sz w:val="24"/>
-          <w:szCs w:val="28"/>
-        </w:rPr>
-        <w:t>json</w:t>
-      </w:r>
-      <w:proofErr w:type="spellEnd"/>
-      <w:r>
-        <w:rPr>
-          <w:rFonts w:ascii="Times New Roman" w:hAnsi="Times New Roman" w:cs="Times New Roman"/>
-          <w:sz w:val="24"/>
-          <w:szCs w:val="28"/>
-        </w:rPr>
-        <w:t xml:space="preserve"> dump is producing additional unwanted forward slashes. </w:t>
-      </w:r>
-    </w:p>
-    <w:p>
-      <w:pPr>
-        <w:pStyle w:val="PlainText"/>
-        <w:rPr>
-          <w:rFonts w:ascii="Times New Roman" w:hAnsi="Times New Roman" w:cs="Times New Roman"/>
-          <w:sz w:val="24"/>
-          <w:szCs w:val="28"/>
-        </w:rPr>
-      </w:pPr>
-    </w:p>
-    <w:p>
-      <w:pPr>
-        <w:pStyle w:val="PlainText"/>
-        <w:rPr>
-          <w:rFonts w:ascii="Times New Roman" w:hAnsi="Times New Roman" w:cs="Times New Roman"/>
-          <w:sz w:val="24"/>
-          <w:szCs w:val="28"/>
-          <w:u w:val="single"/>
-        </w:rPr>
-      </w:pPr>
-      <w:r>
-        <w:rPr>
-          <w:rFonts w:ascii="Times New Roman" w:hAnsi="Times New Roman" w:cs="Times New Roman"/>
-          <w:sz w:val="24"/>
-          <w:szCs w:val="28"/>
-          <w:u w:val="single"/>
-        </w:rPr>
-        <w:t xml:space="preserve">Challenges in Sprint 1: </w:t>
-      </w:r>
-    </w:p>
-    <w:p>
-      <w:pPr>
-        <w:pStyle w:val="PlainText"/>
-        <w:numPr>
-          <w:ilvl w:val="0"/>
-          <w:numId w:val="16"/>
-        </w:numPr>
-        <w:rPr>
-          <w:rFonts w:ascii="Times New Roman" w:hAnsi="Times New Roman" w:cs="Times New Roman"/>
-          <w:sz w:val="24"/>
-          <w:szCs w:val="28"/>
-        </w:rPr>
-      </w:pPr>
-      <w:r>
-        <w:rPr>
-          <w:rFonts w:ascii="Times New Roman" w:hAnsi="Times New Roman" w:cs="Times New Roman"/>
-          <w:sz w:val="24"/>
-          <w:szCs w:val="28"/>
-        </w:rPr>
-        <w:t xml:space="preserve">Encountered some issues using git with eclipse – committed a mistake and had to try to reset the repository to a previous commit, as realised that this would affect other team members and could cause conflict issues. Resetting didn’t have the expected results and deleted some of the files – had to go back through old commits to piece back together the appropriate file, reproduce it locally and commit again. </w:t>
-      </w:r>
-    </w:p>
-    <w:p>
-      <w:pPr>
-        <w:pStyle w:val="PlainText"/>
-        <w:rPr>
-          <w:rFonts w:ascii="Times New Roman" w:hAnsi="Times New Roman" w:cs="Times New Roman"/>
-          <w:sz w:val="24"/>
-          <w:szCs w:val="28"/>
-        </w:rPr>
-      </w:pPr>
-    </w:p>
-    <w:p>
-      <w:pPr>
-        <w:pStyle w:val="PlainText"/>
-        <w:rPr>
-          <w:rFonts w:ascii="Times New Roman" w:hAnsi="Times New Roman" w:cs="Times New Roman"/>
-          <w:sz w:val="24"/>
-          <w:szCs w:val="28"/>
-          <w:u w:val="single"/>
-        </w:rPr>
-      </w:pPr>
-      <w:r>
-        <w:rPr>
-          <w:rFonts w:ascii="Times New Roman" w:hAnsi="Times New Roman" w:cs="Times New Roman"/>
-          <w:sz w:val="24"/>
-          <w:szCs w:val="28"/>
-          <w:u w:val="single"/>
-        </w:rPr>
-        <w:t xml:space="preserve">Feedback from customer: </w:t>
-      </w:r>
-    </w:p>
-    <w:p>
-      <w:pPr>
-        <w:pStyle w:val="PlainText"/>
-        <w:numPr>
-          <w:ilvl w:val="0"/>
-          <w:numId w:val="16"/>
-        </w:numPr>
-        <w:rPr>
-          <w:rFonts w:ascii="Times New Roman" w:hAnsi="Times New Roman" w:cs="Times New Roman"/>
-          <w:sz w:val="24"/>
-          <w:szCs w:val="28"/>
-        </w:rPr>
-      </w:pPr>
-      <w:r>
-        <w:rPr>
-          <w:rFonts w:ascii="Times New Roman" w:hAnsi="Times New Roman" w:cs="Times New Roman"/>
-          <w:sz w:val="24"/>
-          <w:szCs w:val="28"/>
-        </w:rPr>
-        <w:t xml:space="preserve">After initial functionality priority focus should be features like expanding on a historical way of accessing the data (real time updates), predictions. Weather and heatmap sensors are prioritised lower than the above features, but can be considered for Sprint 3. </w:t>
-      </w:r>
-    </w:p>
-    <w:p>
-      <w:pPr>
-        <w:pStyle w:val="PlainText"/>
-        <w:numPr>
-          <w:ilvl w:val="0"/>
-          <w:numId w:val="16"/>
-        </w:numPr>
-        <w:rPr>
-          <w:rFonts w:ascii="Times New Roman" w:hAnsi="Times New Roman" w:cs="Times New Roman"/>
-          <w:sz w:val="24"/>
-          <w:szCs w:val="28"/>
-        </w:rPr>
-      </w:pPr>
-      <w:r>
-        <w:rPr>
-          <w:rFonts w:ascii="Times New Roman" w:hAnsi="Times New Roman" w:cs="Times New Roman"/>
-          <w:sz w:val="24"/>
-          <w:szCs w:val="28"/>
-        </w:rPr>
-        <w:t xml:space="preserve">Ensure that as we move forward into the Flask application part of the project that we design efficient SQL queries. Aim for response time – less than a second. High priority in terms of user retention. </w:t>
-      </w:r>
-      <w:r>
-        <w:rPr>
-          <w:rFonts w:ascii="Times New Roman" w:hAnsi="Times New Roman" w:cs="Times New Roman"/>
-          <w:sz w:val="24"/>
-          <w:szCs w:val="28"/>
-        </w:rPr>
-        <w:t xml:space="preserve">This should be taken into consideration as we decide how long to leave the scraper running for – the more data to check the longer the query will take. </w:t>
-      </w:r>
-    </w:p>
-    <w:p>
-      <w:pPr>
-        <w:pStyle w:val="PlainText"/>
-        <w:rPr>
-          <w:rFonts w:ascii="Times New Roman" w:hAnsi="Times New Roman" w:cs="Times New Roman"/>
-          <w:sz w:val="24"/>
-          <w:szCs w:val="28"/>
-        </w:rPr>
-      </w:pPr>
-    </w:p>
-    <w:p>
-      <w:pPr>
-        <w:pStyle w:val="PlainText"/>
-        <w:rPr>
-          <w:rFonts w:ascii="Times New Roman" w:hAnsi="Times New Roman" w:cs="Times New Roman"/>
-          <w:sz w:val="28"/>
-          <w:szCs w:val="28"/>
-          <w:u w:val="single"/>
-        </w:rPr>
-      </w:pPr>
-      <w:r>
-        <w:rPr>
-          <w:rFonts w:ascii="Times New Roman" w:hAnsi="Times New Roman" w:cs="Times New Roman"/>
-          <w:sz w:val="28"/>
-          <w:szCs w:val="28"/>
-          <w:u w:val="single"/>
-        </w:rPr>
-        <w:t>Sprint 2: Planning Meeting 27</w:t>
-      </w:r>
-      <w:r>
-        <w:rPr>
-          <w:rFonts w:ascii="Times New Roman" w:hAnsi="Times New Roman" w:cs="Times New Roman"/>
-          <w:sz w:val="28"/>
-          <w:szCs w:val="28"/>
-          <w:u w:val="single"/>
-          <w:vertAlign w:val="superscript"/>
-        </w:rPr>
-        <w:t>th</w:t>
-      </w:r>
-      <w:r>
-        <w:rPr>
-          <w:rFonts w:ascii="Times New Roman" w:hAnsi="Times New Roman" w:cs="Times New Roman"/>
-          <w:sz w:val="28"/>
-          <w:szCs w:val="28"/>
-          <w:u w:val="single"/>
-        </w:rPr>
-        <w:t xml:space="preserve"> March 2017</w:t>
-      </w:r>
-    </w:p>
-    <w:p>
-      <w:pPr>
-        <w:pStyle w:val="PlainText"/>
-        <w:rPr>
-          <w:rFonts w:ascii="Times New Roman" w:hAnsi="Times New Roman" w:cs="Times New Roman"/>
-          <w:sz w:val="28"/>
-          <w:szCs w:val="28"/>
-          <w:u w:val="single"/>
-        </w:rPr>
-      </w:pPr>
-    </w:p>
-    <w:p>
-      <w:pPr>
-        <w:pStyle w:val="PlainText"/>
-        <w:rPr>
-          <w:rFonts w:ascii="Times New Roman" w:hAnsi="Times New Roman" w:cs="Times New Roman"/>
-          <w:sz w:val="24"/>
-          <w:szCs w:val="28"/>
-        </w:rPr>
-      </w:pPr>
-      <w:r>
-        <w:rPr>
-          <w:rFonts w:ascii="Times New Roman" w:hAnsi="Times New Roman" w:cs="Times New Roman"/>
-          <w:sz w:val="24"/>
-          <w:szCs w:val="28"/>
-        </w:rPr>
-        <w:t>Attended by:</w:t>
-      </w:r>
-    </w:p>
-    <w:p>
-      <w:pPr>
-        <w:pStyle w:val="PlainText"/>
-        <w:rPr>
-          <w:rFonts w:ascii="Times New Roman" w:hAnsi="Times New Roman" w:cs="Times New Roman"/>
-          <w:sz w:val="24"/>
-          <w:szCs w:val="28"/>
-        </w:rPr>
-      </w:pPr>
-      <w:r>
-        <w:rPr>
-          <w:rFonts w:ascii="Times New Roman" w:hAnsi="Times New Roman" w:cs="Times New Roman"/>
-          <w:sz w:val="24"/>
-          <w:szCs w:val="28"/>
-        </w:rPr>
-        <w:t>Customer: Devin Stacey</w:t>
-      </w:r>
-    </w:p>
-    <w:p>
-      <w:pPr>
-        <w:pStyle w:val="PlainText"/>
-        <w:rPr>
-          <w:rFonts w:ascii="Times New Roman" w:hAnsi="Times New Roman" w:cs="Times New Roman"/>
-          <w:sz w:val="24"/>
-          <w:szCs w:val="28"/>
-        </w:rPr>
-      </w:pPr>
-      <w:r>
-        <w:rPr>
-          <w:rFonts w:ascii="Times New Roman" w:hAnsi="Times New Roman" w:cs="Times New Roman"/>
-          <w:sz w:val="24"/>
-          <w:szCs w:val="28"/>
-        </w:rPr>
-        <w:t xml:space="preserve">Team Members: Pamela, Katherine, Emma. </w:t>
-      </w:r>
-    </w:p>
-    <w:p>
-      <w:pPr>
-        <w:pStyle w:val="PlainText"/>
-        <w:rPr>
-          <w:rFonts w:ascii="Times New Roman" w:hAnsi="Times New Roman" w:cs="Times New Roman"/>
-          <w:sz w:val="24"/>
-          <w:szCs w:val="28"/>
-        </w:rPr>
-      </w:pPr>
-    </w:p>
-    <w:p>
-      <w:pPr>
-        <w:pStyle w:val="PlainText"/>
-        <w:rPr>
-          <w:rFonts w:ascii="Times New Roman" w:hAnsi="Times New Roman" w:cs="Times New Roman"/>
-          <w:sz w:val="24"/>
-          <w:szCs w:val="28"/>
-        </w:rPr>
-      </w:pPr>
-      <w:r>
-        <w:rPr>
-          <w:rFonts w:ascii="Times New Roman" w:hAnsi="Times New Roman" w:cs="Times New Roman"/>
-          <w:sz w:val="24"/>
-          <w:szCs w:val="28"/>
-        </w:rPr>
-        <w:t>Plan for Sprint 2:</w:t>
-      </w:r>
-    </w:p>
-    <w:p>
-      <w:pPr>
-        <w:pStyle w:val="PlainText"/>
-        <w:numPr>
-          <w:ilvl w:val="0"/>
-          <w:numId w:val="16"/>
-        </w:numPr>
-        <w:rPr>
-          <w:rFonts w:ascii="Times New Roman" w:hAnsi="Times New Roman" w:cs="Times New Roman"/>
-          <w:sz w:val="24"/>
-          <w:szCs w:val="28"/>
-        </w:rPr>
-      </w:pPr>
-      <w:r>
-        <w:rPr>
-          <w:rFonts w:ascii="Times New Roman" w:hAnsi="Times New Roman" w:cs="Times New Roman"/>
-          <w:sz w:val="24"/>
-          <w:szCs w:val="28"/>
-        </w:rPr>
-        <w:t xml:space="preserve">Discussed </w:t>
-      </w:r>
-      <w:r>
-        <w:rPr>
-          <w:rFonts w:ascii="Times New Roman" w:hAnsi="Times New Roman" w:cs="Times New Roman"/>
-          <w:sz w:val="24"/>
-          <w:szCs w:val="28"/>
-        </w:rPr>
-        <w:t xml:space="preserve">the redesign for the database – it needs to have 2 tables, one for static data and one for dynamic data. </w:t>
-      </w:r>
-      <w:r>
-        <w:rPr>
-          <w:rFonts w:ascii="Times New Roman" w:hAnsi="Times New Roman" w:cs="Times New Roman"/>
-          <w:sz w:val="24"/>
-          <w:szCs w:val="28"/>
-        </w:rPr>
-        <w:t xml:space="preserve">Possibly a table for predictive data in the future. </w:t>
-      </w:r>
-    </w:p>
-    <w:p>
-      <w:pPr>
-        <w:pStyle w:val="PlainText"/>
-        <w:numPr>
-          <w:ilvl w:val="0"/>
-          <w:numId w:val="16"/>
-        </w:numPr>
-        <w:rPr>
-          <w:rFonts w:ascii="Times New Roman" w:hAnsi="Times New Roman" w:cs="Times New Roman"/>
-          <w:sz w:val="24"/>
-          <w:szCs w:val="28"/>
-        </w:rPr>
-      </w:pPr>
-      <w:r>
-        <w:rPr>
-          <w:rFonts w:ascii="Times New Roman" w:hAnsi="Times New Roman" w:cs="Times New Roman"/>
-          <w:sz w:val="24"/>
-          <w:szCs w:val="28"/>
-        </w:rPr>
-        <w:t>Implement this new design through Amazon RDS. We were initially</w:t>
-      </w:r>
-      <w:r>
-        <w:rPr>
-          <w:rFonts w:ascii="Times New Roman" w:hAnsi="Times New Roman" w:cs="Times New Roman"/>
-          <w:sz w:val="24"/>
-          <w:szCs w:val="28"/>
-        </w:rPr>
-        <w:t xml:space="preserve"> using workbench but based on</w:t>
-      </w:r>
-      <w:r>
-        <w:rPr>
-          <w:rFonts w:ascii="Times New Roman" w:hAnsi="Times New Roman" w:cs="Times New Roman"/>
-          <w:sz w:val="24"/>
-          <w:szCs w:val="28"/>
-        </w:rPr>
-        <w:t xml:space="preserve"> advice given by Devin, we are going to implement the </w:t>
-      </w:r>
-      <w:proofErr w:type="spellStart"/>
-      <w:r>
-        <w:rPr>
-          <w:rFonts w:ascii="Times New Roman" w:hAnsi="Times New Roman" w:cs="Times New Roman"/>
-          <w:sz w:val="24"/>
-          <w:szCs w:val="28"/>
-        </w:rPr>
-        <w:t>db</w:t>
-      </w:r>
-      <w:proofErr w:type="spellEnd"/>
-      <w:r>
-        <w:rPr>
-          <w:rFonts w:ascii="Times New Roman" w:hAnsi="Times New Roman" w:cs="Times New Roman"/>
-          <w:sz w:val="24"/>
-          <w:szCs w:val="28"/>
-        </w:rPr>
-        <w:t xml:space="preserve"> through python instead</w:t>
-      </w:r>
-      <w:r>
-        <w:rPr>
-          <w:rFonts w:ascii="Times New Roman" w:hAnsi="Times New Roman" w:cs="Times New Roman"/>
-          <w:sz w:val="24"/>
-          <w:szCs w:val="28"/>
-        </w:rPr>
-        <w:t xml:space="preserve"> to avoid </w:t>
-      </w:r>
-      <w:r>
-        <w:rPr>
-          <w:rFonts w:ascii="Times New Roman" w:hAnsi="Times New Roman" w:cs="Times New Roman"/>
-          <w:sz w:val="24"/>
-          <w:szCs w:val="28"/>
-        </w:rPr>
-        <w:t>unnecessary</w:t>
-      </w:r>
-      <w:r>
-        <w:rPr>
-          <w:rFonts w:ascii="Times New Roman" w:hAnsi="Times New Roman" w:cs="Times New Roman"/>
-          <w:sz w:val="24"/>
-          <w:szCs w:val="28"/>
-        </w:rPr>
-        <w:t xml:space="preserve"> dependencies for the client’s machine and to increase abstraction of the final product for the client. </w:t>
-      </w:r>
-    </w:p>
-    <w:p>
-      <w:pPr>
-        <w:pStyle w:val="PlainText"/>
-        <w:numPr>
-          <w:ilvl w:val="0"/>
-          <w:numId w:val="16"/>
-        </w:numPr>
-        <w:rPr>
-          <w:rFonts w:ascii="Times New Roman" w:hAnsi="Times New Roman" w:cs="Times New Roman"/>
-          <w:sz w:val="24"/>
-          <w:szCs w:val="28"/>
-        </w:rPr>
-      </w:pPr>
-      <w:r>
-        <w:rPr>
-          <w:rFonts w:ascii="Times New Roman" w:hAnsi="Times New Roman" w:cs="Times New Roman"/>
-          <w:sz w:val="24"/>
-          <w:szCs w:val="28"/>
-        </w:rPr>
-        <w:t>Once the database is ready, implement functionality in the scraper fo</w:t>
-      </w:r>
-      <w:r>
-        <w:rPr>
-          <w:rFonts w:ascii="Times New Roman" w:hAnsi="Times New Roman" w:cs="Times New Roman"/>
-          <w:sz w:val="24"/>
-          <w:szCs w:val="28"/>
-        </w:rPr>
-        <w:t xml:space="preserve">r writing to the database, using SQL alchemy and/or </w:t>
-      </w:r>
-      <w:proofErr w:type="spellStart"/>
-      <w:r>
-        <w:rPr>
-          <w:rFonts w:ascii="Times New Roman" w:hAnsi="Times New Roman" w:cs="Times New Roman"/>
-          <w:sz w:val="24"/>
-          <w:szCs w:val="28"/>
-        </w:rPr>
-        <w:t>pymysql</w:t>
-      </w:r>
-      <w:proofErr w:type="spellEnd"/>
-      <w:r>
-        <w:rPr>
-          <w:rFonts w:ascii="Times New Roman" w:hAnsi="Times New Roman" w:cs="Times New Roman"/>
-          <w:sz w:val="24"/>
-          <w:szCs w:val="28"/>
-        </w:rPr>
-        <w:t xml:space="preserve">. </w:t>
-      </w:r>
-    </w:p>
-    <w:p>
-      <w:pPr>
-        <w:pStyle w:val="PlainText"/>
-        <w:numPr>
-          <w:ilvl w:val="0"/>
-          <w:numId w:val="16"/>
-        </w:numPr>
-        <w:rPr>
-          <w:rFonts w:ascii="Times New Roman" w:hAnsi="Times New Roman" w:cs="Times New Roman"/>
-          <w:sz w:val="24"/>
-          <w:szCs w:val="28"/>
-        </w:rPr>
-      </w:pPr>
-      <w:r>
-        <w:rPr>
-          <w:rFonts w:ascii="Times New Roman" w:hAnsi="Times New Roman" w:cs="Times New Roman"/>
-          <w:sz w:val="24"/>
-          <w:szCs w:val="28"/>
-        </w:rPr>
-        <w:t xml:space="preserve">Transfer data already collected in file format to the database. </w:t>
-      </w:r>
-    </w:p>
-    <w:p>
-      <w:pPr>
-        <w:pStyle w:val="PlainText"/>
-        <w:numPr>
-          <w:ilvl w:val="0"/>
-          <w:numId w:val="16"/>
-        </w:numPr>
-        <w:rPr>
-          <w:rFonts w:ascii="Times New Roman" w:hAnsi="Times New Roman" w:cs="Times New Roman"/>
-          <w:sz w:val="24"/>
-          <w:szCs w:val="28"/>
-        </w:rPr>
-      </w:pPr>
-      <w:r>
-        <w:rPr>
-          <w:rFonts w:ascii="Times New Roman" w:hAnsi="Times New Roman" w:cs="Times New Roman"/>
-          <w:sz w:val="24"/>
-          <w:szCs w:val="28"/>
-        </w:rPr>
-        <w:t xml:space="preserve">Start working on the Flask application – in particular look at how to decompose this aspect of the project – as Devin advised that each team member should get experience with using Flask. </w:t>
-      </w:r>
-    </w:p>
-    <w:p>
-      <w:pPr>
-        <w:pStyle w:val="PlainText"/>
-        <w:numPr>
-          <w:ilvl w:val="0"/>
-          <w:numId w:val="16"/>
-        </w:numPr>
-        <w:rPr>
-          <w:rFonts w:ascii="Times New Roman" w:hAnsi="Times New Roman" w:cs="Times New Roman"/>
-          <w:sz w:val="24"/>
-          <w:szCs w:val="28"/>
-        </w:rPr>
-      </w:pPr>
-      <w:r>
-        <w:rPr>
-          <w:rFonts w:ascii="Times New Roman" w:hAnsi="Times New Roman" w:cs="Times New Roman"/>
-          <w:sz w:val="24"/>
-          <w:szCs w:val="28"/>
-        </w:rPr>
-        <w:t xml:space="preserve">Start working on additional features such as predictive analysis, real time responses etc. </w:t>
-      </w:r>
+          <w:numId w:val="5"/>
+        </w:numPr>
+        <w:rPr>
+          <w:rFonts w:ascii="Times New Roman" w:hAnsi="Times New Roman" w:cs="Times New Roman"/>
+          <w:sz w:val="24"/>
+          <w:szCs w:val="28"/>
+        </w:rPr>
+      </w:pPr>
+      <w:r>
+        <w:rPr>
+          <w:rFonts w:ascii="Times New Roman" w:hAnsi="Times New Roman" w:cs="Times New Roman"/>
+          <w:sz w:val="24"/>
+          <w:szCs w:val="28"/>
+        </w:rPr>
+        <w:t>Refactored code – tidied it up</w:t>
+      </w:r>
+    </w:p>
+    <w:p>
+      <w:pPr>
+        <w:pStyle w:val="PlainText"/>
+        <w:numPr>
+          <w:ilvl w:val="0"/>
+          <w:numId w:val="5"/>
+        </w:numPr>
+        <w:rPr>
+          <w:rFonts w:ascii="Times New Roman" w:hAnsi="Times New Roman" w:cs="Times New Roman"/>
+          <w:sz w:val="24"/>
+          <w:szCs w:val="28"/>
+        </w:rPr>
+      </w:pPr>
+      <w:r>
+        <w:rPr>
+          <w:rFonts w:ascii="Times New Roman" w:hAnsi="Times New Roman" w:cs="Times New Roman"/>
+          <w:sz w:val="24"/>
+          <w:szCs w:val="28"/>
+        </w:rPr>
+        <w:t>Changed the layout of the project</w:t>
+      </w:r>
+    </w:p>
+    <w:p>
+      <w:pPr>
+        <w:pStyle w:val="PlainText"/>
+        <w:numPr>
+          <w:ilvl w:val="0"/>
+          <w:numId w:val="5"/>
+        </w:numPr>
+        <w:rPr>
+          <w:rFonts w:ascii="Times New Roman" w:hAnsi="Times New Roman" w:cs="Times New Roman"/>
+          <w:sz w:val="24"/>
+          <w:szCs w:val="28"/>
+        </w:rPr>
+      </w:pPr>
+      <w:r>
+        <w:rPr>
+          <w:rFonts w:ascii="Times New Roman" w:hAnsi="Times New Roman" w:cs="Times New Roman"/>
+          <w:sz w:val="24"/>
+          <w:szCs w:val="28"/>
+        </w:rPr>
+        <w:t>Researched flask and its implementation</w:t>
+      </w:r>
+    </w:p>
+    <w:p>
+      <w:pPr>
+        <w:pStyle w:val="PlainText"/>
+        <w:numPr>
+          <w:ilvl w:val="0"/>
+          <w:numId w:val="5"/>
+        </w:numPr>
+        <w:rPr>
+          <w:rFonts w:ascii="Times New Roman" w:hAnsi="Times New Roman" w:cs="Times New Roman"/>
+          <w:sz w:val="24"/>
+          <w:szCs w:val="28"/>
+        </w:rPr>
+      </w:pPr>
+      <w:r>
+        <w:rPr>
+          <w:rFonts w:ascii="Times New Roman" w:hAnsi="Times New Roman" w:cs="Times New Roman"/>
+          <w:sz w:val="24"/>
+          <w:szCs w:val="28"/>
+        </w:rPr>
+        <w:t xml:space="preserve">Next step: Work on the front end set up in HTML and CSS.  </w:t>
+      </w:r>
+    </w:p>
+    <w:p>
+      <w:pPr>
+        <w:pStyle w:val="PlainText"/>
+        <w:numPr>
+          <w:ilvl w:val="0"/>
+          <w:numId w:val="5"/>
+        </w:numPr>
+        <w:rPr>
+          <w:rFonts w:ascii="Times New Roman" w:hAnsi="Times New Roman" w:cs="Times New Roman"/>
+          <w:sz w:val="24"/>
+          <w:szCs w:val="28"/>
+        </w:rPr>
+      </w:pPr>
+      <w:r>
+        <w:rPr>
+          <w:rFonts w:ascii="Times New Roman" w:hAnsi="Times New Roman" w:cs="Times New Roman"/>
+          <w:sz w:val="24"/>
+          <w:szCs w:val="28"/>
+        </w:rPr>
+        <w:t>Blocked: Need the DB populated and Flask to be set up before it is possible to access the data.</w:t>
+      </w:r>
+    </w:p>
+    <w:p>
+      <w:pPr>
+        <w:pStyle w:val="PlainText"/>
+        <w:ind w:left="360"/>
+        <w:rPr>
+          <w:rFonts w:ascii="Times New Roman" w:hAnsi="Times New Roman" w:cs="Times New Roman"/>
+          <w:sz w:val="24"/>
+          <w:szCs w:val="28"/>
+        </w:rPr>
+      </w:pPr>
     </w:p>
     <w:p>
       <w:pPr>
@@ -5592,7 +5928,7 @@
 </file>
 
 <file path=customXml/itemProps1.xml><?xml version="1.0" encoding="utf-8"?>
-<ds:datastoreItem xmlns:ds="http://schemas.openxmlformats.org/officeDocument/2006/customXml" ds:itemID="{D1F41840-BBE4-4980-92F4-61BEE6B23D40}">
+<ds:datastoreItem xmlns:ds="http://schemas.openxmlformats.org/officeDocument/2006/customXml" ds:itemID="{92C6A069-2100-4746-8D46-C5CC796F3101}">
   <ds:schemaRefs>
     <ds:schemaRef ds:uri="http://schemas.openxmlformats.org/officeDocument/2006/bibliography"/>
   </ds:schemaRefs>

</xml_diff>

<commit_message>
Please read scrum log and let me know if any changes need to be made.
</commit_message>
<xml_diff>
--- a/src/docs/scrum-log.docx
+++ b/src/docs/scrum-log.docx
@@ -416,7 +416,25 @@
           <w:sz w:val="24"/>
           <w:szCs w:val="24"/>
         </w:rPr>
-        <w:t xml:space="preserve">Plan standups (may vary over the break in terms of what days suit – the team will decide on regular days prior to when classes recommence). </w:t>
+        <w:t xml:space="preserve">Plan </w:t>
+      </w:r>
+      <w:proofErr w:type="spellStart"/>
+      <w:r>
+        <w:rPr>
+          <w:rFonts w:ascii="Times New Roman" w:hAnsi="Times New Roman" w:cs="Times New Roman"/>
+          <w:sz w:val="24"/>
+          <w:szCs w:val="24"/>
+        </w:rPr>
+        <w:t>standups</w:t>
+      </w:r>
+      <w:proofErr w:type="spellEnd"/>
+      <w:r>
+        <w:rPr>
+          <w:rFonts w:ascii="Times New Roman" w:hAnsi="Times New Roman" w:cs="Times New Roman"/>
+          <w:sz w:val="24"/>
+          <w:szCs w:val="24"/>
+        </w:rPr>
+        <w:t xml:space="preserve"> (may vary over the break in terms of what days suit – the team will decide on regular days prior to when classes recommence). </w:t>
       </w:r>
     </w:p>
     <w:p>
@@ -498,14 +516,32 @@
           <w:sz w:val="24"/>
           <w:szCs w:val="24"/>
         </w:rPr>
-        <w:t xml:space="preserve">Create basic html/css front end site. </w:t>
-      </w:r>
+        <w:t>Create basic html/</w:t>
+      </w:r>
+      <w:proofErr w:type="spellStart"/>
       <w:r>
         <w:rPr>
           <w:rFonts w:ascii="Times New Roman" w:hAnsi="Times New Roman" w:cs="Times New Roman"/>
           <w:sz w:val="24"/>
           <w:szCs w:val="24"/>
         </w:rPr>
+        <w:t>css</w:t>
+      </w:r>
+      <w:proofErr w:type="spellEnd"/>
+      <w:r>
+        <w:rPr>
+          <w:rFonts w:ascii="Times New Roman" w:hAnsi="Times New Roman" w:cs="Times New Roman"/>
+          <w:sz w:val="24"/>
+          <w:szCs w:val="24"/>
+        </w:rPr>
+        <w:t xml:space="preserve"> front end site. </w:t>
+      </w:r>
+      <w:r>
+        <w:rPr>
+          <w:rFonts w:ascii="Times New Roman" w:hAnsi="Times New Roman" w:cs="Times New Roman"/>
+          <w:sz w:val="24"/>
+          <w:szCs w:val="24"/>
+        </w:rPr>
         <w:t>(Priority: Medium 1)</w:t>
       </w:r>
     </w:p>
@@ -552,6 +588,7 @@
           <w:u w:val="single"/>
         </w:rPr>
       </w:pPr>
+      <w:proofErr w:type="spellStart"/>
       <w:r>
         <w:rPr>
           <w:rFonts w:ascii="Times New Roman" w:hAnsi="Times New Roman" w:cs="Times New Roman"/>
@@ -560,7 +597,17 @@
           <w:u w:val="single"/>
         </w:rPr>
         <w:lastRenderedPageBreak/>
-        <w:t xml:space="preserve">Standup Meeting: 14th March 2017: </w:t>
+        <w:t>Standup</w:t>
+      </w:r>
+      <w:proofErr w:type="spellEnd"/>
+      <w:r>
+        <w:rPr>
+          <w:rFonts w:ascii="Times New Roman" w:hAnsi="Times New Roman" w:cs="Times New Roman"/>
+          <w:sz w:val="28"/>
+          <w:szCs w:val="28"/>
+          <w:u w:val="single"/>
+        </w:rPr>
+        <w:t xml:space="preserve"> Meeting: 14th March 2017: </w:t>
       </w:r>
     </w:p>
     <w:p>
@@ -946,7 +993,25 @@
           <w:sz w:val="24"/>
           <w:szCs w:val="28"/>
         </w:rPr>
-        <w:t xml:space="preserve">Looked at scraping the API and using javascript to access information. </w:t>
+        <w:t xml:space="preserve">Looked at scraping the API and using </w:t>
+      </w:r>
+      <w:proofErr w:type="spellStart"/>
+      <w:r>
+        <w:rPr>
+          <w:rFonts w:ascii="Times New Roman" w:hAnsi="Times New Roman" w:cs="Times New Roman"/>
+          <w:sz w:val="24"/>
+          <w:szCs w:val="28"/>
+        </w:rPr>
+        <w:t>javascript</w:t>
+      </w:r>
+      <w:proofErr w:type="spellEnd"/>
+      <w:r>
+        <w:rPr>
+          <w:rFonts w:ascii="Times New Roman" w:hAnsi="Times New Roman" w:cs="Times New Roman"/>
+          <w:sz w:val="24"/>
+          <w:szCs w:val="28"/>
+        </w:rPr>
+        <w:t xml:space="preserve"> to access information. </w:t>
       </w:r>
     </w:p>
     <w:p>
@@ -1045,6 +1110,7 @@
           <w:u w:val="single"/>
         </w:rPr>
       </w:pPr>
+      <w:proofErr w:type="spellStart"/>
       <w:r>
         <w:rPr>
           <w:rFonts w:ascii="Times New Roman" w:hAnsi="Times New Roman" w:cs="Times New Roman"/>
@@ -1052,7 +1118,17 @@
           <w:szCs w:val="28"/>
           <w:u w:val="single"/>
         </w:rPr>
-        <w:t>Standup Meeting: 17</w:t>
+        <w:t>Standup</w:t>
+      </w:r>
+      <w:proofErr w:type="spellEnd"/>
+      <w:r>
+        <w:rPr>
+          <w:rFonts w:ascii="Times New Roman" w:hAnsi="Times New Roman" w:cs="Times New Roman"/>
+          <w:sz w:val="28"/>
+          <w:szCs w:val="28"/>
+          <w:u w:val="single"/>
+        </w:rPr>
+        <w:t xml:space="preserve"> Meeting: 17</w:t>
       </w:r>
       <w:r>
         <w:rPr>
@@ -1364,7 +1440,25 @@
           <w:sz w:val="24"/>
           <w:szCs w:val="28"/>
         </w:rPr>
-        <w:t xml:space="preserve">Familiarized myself with and have thoroughly read through the documenation for creating a MySQL instance and connecting to a database on a MySQL DB instance via Amazon Web Services. </w:t>
+        <w:t xml:space="preserve">Familiarized myself with and have thoroughly read through the </w:t>
+      </w:r>
+      <w:proofErr w:type="spellStart"/>
+      <w:r>
+        <w:rPr>
+          <w:rFonts w:ascii="Times New Roman" w:hAnsi="Times New Roman" w:cs="Times New Roman"/>
+          <w:sz w:val="24"/>
+          <w:szCs w:val="28"/>
+        </w:rPr>
+        <w:t>documenation</w:t>
+      </w:r>
+      <w:proofErr w:type="spellEnd"/>
+      <w:r>
+        <w:rPr>
+          <w:rFonts w:ascii="Times New Roman" w:hAnsi="Times New Roman" w:cs="Times New Roman"/>
+          <w:sz w:val="24"/>
+          <w:szCs w:val="28"/>
+        </w:rPr>
+        <w:t xml:space="preserve"> for creating a MySQL instance and connecting to a database on a MySQL DB instance via Amazon Web Services. </w:t>
       </w:r>
     </w:p>
     <w:p>
@@ -1387,7 +1481,25 @@
           <w:sz w:val="24"/>
           <w:szCs w:val="28"/>
         </w:rPr>
-        <w:t xml:space="preserve">Read through Amazon VPC documention. </w:t>
+        <w:t xml:space="preserve">Read through Amazon VPC </w:t>
+      </w:r>
+      <w:proofErr w:type="spellStart"/>
+      <w:r>
+        <w:rPr>
+          <w:rFonts w:ascii="Times New Roman" w:hAnsi="Times New Roman" w:cs="Times New Roman"/>
+          <w:sz w:val="24"/>
+          <w:szCs w:val="28"/>
+        </w:rPr>
+        <w:t>documention</w:t>
+      </w:r>
+      <w:proofErr w:type="spellEnd"/>
+      <w:r>
+        <w:rPr>
+          <w:rFonts w:ascii="Times New Roman" w:hAnsi="Times New Roman" w:cs="Times New Roman"/>
+          <w:sz w:val="24"/>
+          <w:szCs w:val="28"/>
+        </w:rPr>
+        <w:t xml:space="preserve">. </w:t>
       </w:r>
     </w:p>
     <w:p>
@@ -1456,6 +1568,7 @@
           <w:u w:val="single"/>
         </w:rPr>
       </w:pPr>
+      <w:proofErr w:type="spellStart"/>
       <w:r>
         <w:rPr>
           <w:rFonts w:ascii="Times New Roman" w:hAnsi="Times New Roman" w:cs="Times New Roman"/>
@@ -1463,8 +1576,9 @@
           <w:szCs w:val="28"/>
           <w:u w:val="single"/>
         </w:rPr>
-        <w:t>Standup Meeting: 21st</w:t>
-      </w:r>
+        <w:t>Standup</w:t>
+      </w:r>
+      <w:proofErr w:type="spellEnd"/>
       <w:r>
         <w:rPr>
           <w:rFonts w:ascii="Times New Roman" w:hAnsi="Times New Roman" w:cs="Times New Roman"/>
@@ -1472,6 +1586,15 @@
           <w:szCs w:val="28"/>
           <w:u w:val="single"/>
         </w:rPr>
+        <w:t xml:space="preserve"> Meeting: 21st</w:t>
+      </w:r>
+      <w:r>
+        <w:rPr>
+          <w:rFonts w:ascii="Times New Roman" w:hAnsi="Times New Roman" w:cs="Times New Roman"/>
+          <w:sz w:val="28"/>
+          <w:szCs w:val="28"/>
+          <w:u w:val="single"/>
+        </w:rPr>
         <w:t xml:space="preserve"> March 2017: </w:t>
       </w:r>
     </w:p>
@@ -1549,7 +1672,25 @@
           <w:sz w:val="24"/>
           <w:szCs w:val="28"/>
         </w:rPr>
-        <w:t xml:space="preserve">Got sidetracked by some git and eclipse errors which needed to be resolved before moving forward. </w:t>
+        <w:t xml:space="preserve">Got </w:t>
+      </w:r>
+      <w:proofErr w:type="spellStart"/>
+      <w:r>
+        <w:rPr>
+          <w:rFonts w:ascii="Times New Roman" w:hAnsi="Times New Roman" w:cs="Times New Roman"/>
+          <w:sz w:val="24"/>
+          <w:szCs w:val="28"/>
+        </w:rPr>
+        <w:t>sidetracked</w:t>
+      </w:r>
+      <w:proofErr w:type="spellEnd"/>
+      <w:r>
+        <w:rPr>
+          <w:rFonts w:ascii="Times New Roman" w:hAnsi="Times New Roman" w:cs="Times New Roman"/>
+          <w:sz w:val="24"/>
+          <w:szCs w:val="28"/>
+        </w:rPr>
+        <w:t xml:space="preserve"> by some git and eclipse errors which needed to be resolved before moving forward. </w:t>
       </w:r>
     </w:p>
     <w:p>
@@ -1671,7 +1812,25 @@
           <w:sz w:val="24"/>
           <w:szCs w:val="28"/>
         </w:rPr>
-        <w:t xml:space="preserve">The map and first marker marker are set up. </w:t>
+        <w:t xml:space="preserve">The map and first marker </w:t>
+      </w:r>
+      <w:proofErr w:type="spellStart"/>
+      <w:r>
+        <w:rPr>
+          <w:rFonts w:ascii="Times New Roman" w:hAnsi="Times New Roman" w:cs="Times New Roman"/>
+          <w:sz w:val="24"/>
+          <w:szCs w:val="28"/>
+        </w:rPr>
+        <w:t>marker</w:t>
+      </w:r>
+      <w:proofErr w:type="spellEnd"/>
+      <w:r>
+        <w:rPr>
+          <w:rFonts w:ascii="Times New Roman" w:hAnsi="Times New Roman" w:cs="Times New Roman"/>
+          <w:sz w:val="24"/>
+          <w:szCs w:val="28"/>
+        </w:rPr>
+        <w:t xml:space="preserve"> are set up. </w:t>
       </w:r>
     </w:p>
     <w:p>
@@ -2182,7 +2341,43 @@
           <w:sz w:val="24"/>
           <w:szCs w:val="28"/>
         </w:rPr>
-        <w:t xml:space="preserve">Error in the files outputed by the scraper. The json dump is producing additional unwanted forward slashes. </w:t>
+        <w:t xml:space="preserve">Error in the files </w:t>
+      </w:r>
+      <w:proofErr w:type="spellStart"/>
+      <w:r>
+        <w:rPr>
+          <w:rFonts w:ascii="Times New Roman" w:hAnsi="Times New Roman" w:cs="Times New Roman"/>
+          <w:sz w:val="24"/>
+          <w:szCs w:val="28"/>
+        </w:rPr>
+        <w:t>outputed</w:t>
+      </w:r>
+      <w:proofErr w:type="spellEnd"/>
+      <w:r>
+        <w:rPr>
+          <w:rFonts w:ascii="Times New Roman" w:hAnsi="Times New Roman" w:cs="Times New Roman"/>
+          <w:sz w:val="24"/>
+          <w:szCs w:val="28"/>
+        </w:rPr>
+        <w:t xml:space="preserve"> by the scraper. The </w:t>
+      </w:r>
+      <w:proofErr w:type="spellStart"/>
+      <w:r>
+        <w:rPr>
+          <w:rFonts w:ascii="Times New Roman" w:hAnsi="Times New Roman" w:cs="Times New Roman"/>
+          <w:sz w:val="24"/>
+          <w:szCs w:val="28"/>
+        </w:rPr>
+        <w:t>json</w:t>
+      </w:r>
+      <w:proofErr w:type="spellEnd"/>
+      <w:r>
+        <w:rPr>
+          <w:rFonts w:ascii="Times New Roman" w:hAnsi="Times New Roman" w:cs="Times New Roman"/>
+          <w:sz w:val="24"/>
+          <w:szCs w:val="28"/>
+        </w:rPr>
+        <w:t xml:space="preserve"> dump is producing additional unwanted forward slashes. </w:t>
       </w:r>
     </w:p>
     <w:p>
@@ -2534,7 +2729,25 @@
           <w:sz w:val="24"/>
           <w:szCs w:val="28"/>
         </w:rPr>
-        <w:t xml:space="preserve"> advice given by Devin, we are going to implement the db through python instead</w:t>
+        <w:t xml:space="preserve"> advice given by Devin, we are going to implement the </w:t>
+      </w:r>
+      <w:proofErr w:type="spellStart"/>
+      <w:r>
+        <w:rPr>
+          <w:rFonts w:ascii="Times New Roman" w:hAnsi="Times New Roman" w:cs="Times New Roman"/>
+          <w:sz w:val="24"/>
+          <w:szCs w:val="28"/>
+        </w:rPr>
+        <w:t>db</w:t>
+      </w:r>
+      <w:proofErr w:type="spellEnd"/>
+      <w:r>
+        <w:rPr>
+          <w:rFonts w:ascii="Times New Roman" w:hAnsi="Times New Roman" w:cs="Times New Roman"/>
+          <w:sz w:val="24"/>
+          <w:szCs w:val="28"/>
+        </w:rPr>
+        <w:t xml:space="preserve"> through python instead</w:t>
       </w:r>
       <w:r>
         <w:rPr>
@@ -2588,7 +2801,25 @@
           <w:sz w:val="24"/>
           <w:szCs w:val="28"/>
         </w:rPr>
-        <w:t xml:space="preserve">r writing to the database, using SQL alchemy and/or pymysql. </w:t>
+        <w:t xml:space="preserve">r writing to the database, using SQL alchemy and/or </w:t>
+      </w:r>
+      <w:proofErr w:type="spellStart"/>
+      <w:r>
+        <w:rPr>
+          <w:rFonts w:ascii="Times New Roman" w:hAnsi="Times New Roman" w:cs="Times New Roman"/>
+          <w:sz w:val="24"/>
+          <w:szCs w:val="28"/>
+        </w:rPr>
+        <w:t>pymysql</w:t>
+      </w:r>
+      <w:proofErr w:type="spellEnd"/>
+      <w:r>
+        <w:rPr>
+          <w:rFonts w:ascii="Times New Roman" w:hAnsi="Times New Roman" w:cs="Times New Roman"/>
+          <w:sz w:val="24"/>
+          <w:szCs w:val="28"/>
+        </w:rPr>
+        <w:t xml:space="preserve">. </w:t>
       </w:r>
     </w:p>
     <w:p>
@@ -2679,6 +2910,7 @@
           <w:u w:val="single"/>
         </w:rPr>
       </w:pPr>
+      <w:proofErr w:type="spellStart"/>
       <w:r>
         <w:rPr>
           <w:rFonts w:ascii="Times New Roman" w:hAnsi="Times New Roman" w:cs="Times New Roman"/>
@@ -2686,8 +2918,9 @@
           <w:szCs w:val="28"/>
           <w:u w:val="single"/>
         </w:rPr>
-        <w:t>Standup Meeting: 31st</w:t>
-      </w:r>
+        <w:t>Standup</w:t>
+      </w:r>
+      <w:proofErr w:type="spellEnd"/>
       <w:r>
         <w:rPr>
           <w:rFonts w:ascii="Times New Roman" w:hAnsi="Times New Roman" w:cs="Times New Roman"/>
@@ -2695,6 +2928,15 @@
           <w:szCs w:val="28"/>
           <w:u w:val="single"/>
         </w:rPr>
+        <w:t xml:space="preserve"> Meeting: 31st</w:t>
+      </w:r>
+      <w:r>
+        <w:rPr>
+          <w:rFonts w:ascii="Times New Roman" w:hAnsi="Times New Roman" w:cs="Times New Roman"/>
+          <w:sz w:val="28"/>
+          <w:szCs w:val="28"/>
+          <w:u w:val="single"/>
+        </w:rPr>
         <w:t xml:space="preserve"> March 2017: </w:t>
       </w:r>
     </w:p>
@@ -2748,15 +2990,7 @@
           <w:sz w:val="24"/>
           <w:szCs w:val="28"/>
         </w:rPr>
-        <w:t>Redesigned DB from one large table to a 2-table one-to-one relation structure</w:t>
-      </w:r>
-      <w:r>
-        <w:rPr>
-          <w:rFonts w:ascii="Times New Roman" w:hAnsi="Times New Roman" w:cs="Times New Roman"/>
-          <w:sz w:val="24"/>
-          <w:szCs w:val="28"/>
-        </w:rPr>
-        <w:t xml:space="preserve">. </w:t>
+        <w:t xml:space="preserve">Redesigned DB from one large table to a 2-table one-to-one relation structure. </w:t>
       </w:r>
     </w:p>
     <w:p>
@@ -2840,15 +3074,7 @@
           <w:sz w:val="24"/>
           <w:szCs w:val="28"/>
         </w:rPr>
-        <w:t>code to create said tables in the DB</w:t>
-      </w:r>
-      <w:r>
-        <w:rPr>
-          <w:rFonts w:ascii="Times New Roman" w:hAnsi="Times New Roman" w:cs="Times New Roman"/>
-          <w:sz w:val="24"/>
-          <w:szCs w:val="28"/>
-        </w:rPr>
-        <w:t xml:space="preserve">. </w:t>
+        <w:t xml:space="preserve">code to create said tables in the DB. </w:t>
       </w:r>
     </w:p>
     <w:p>
@@ -2879,367 +3105,1913 @@
           <w:szCs w:val="28"/>
         </w:rPr>
         <w:t xml:space="preserve">nstalled flask, </w:t>
+      </w:r>
+      <w:proofErr w:type="spellStart"/>
+      <w:r>
+        <w:rPr>
+          <w:rFonts w:ascii="Times New Roman" w:hAnsi="Times New Roman" w:cs="Times New Roman"/>
+          <w:sz w:val="24"/>
+          <w:szCs w:val="28"/>
+        </w:rPr>
+        <w:t>sqlalchemy</w:t>
+      </w:r>
+      <w:proofErr w:type="spellEnd"/>
+      <w:r>
+        <w:rPr>
+          <w:rFonts w:ascii="Times New Roman" w:hAnsi="Times New Roman" w:cs="Times New Roman"/>
+          <w:sz w:val="24"/>
+          <w:szCs w:val="28"/>
+        </w:rPr>
+        <w:t>, and other packages in preparation for next step</w:t>
+      </w:r>
+    </w:p>
+    <w:p>
+      <w:pPr>
+        <w:pStyle w:val="PlainText"/>
+        <w:numPr>
+          <w:ilvl w:val="0"/>
+          <w:numId w:val="3"/>
+        </w:numPr>
+        <w:rPr>
+          <w:rFonts w:ascii="Times New Roman" w:hAnsi="Times New Roman" w:cs="Times New Roman"/>
+          <w:sz w:val="24"/>
+          <w:szCs w:val="28"/>
+        </w:rPr>
+      </w:pPr>
+      <w:r>
+        <w:rPr>
+          <w:rFonts w:ascii="Times New Roman" w:hAnsi="Times New Roman" w:cs="Times New Roman"/>
+          <w:sz w:val="24"/>
+          <w:szCs w:val="28"/>
+        </w:rPr>
+        <w:t>Next step:</w:t>
+      </w:r>
+      <w:r>
+        <w:rPr>
+          <w:rFonts w:ascii="Times New Roman" w:hAnsi="Times New Roman" w:cs="Times New Roman"/>
+          <w:sz w:val="24"/>
+          <w:szCs w:val="28"/>
+        </w:rPr>
+        <w:t xml:space="preserve"> create weather data scraper</w:t>
+      </w:r>
+    </w:p>
+    <w:p>
+      <w:pPr>
+        <w:pStyle w:val="PlainText"/>
+        <w:numPr>
+          <w:ilvl w:val="0"/>
+          <w:numId w:val="3"/>
+        </w:numPr>
+        <w:rPr>
+          <w:rFonts w:ascii="Times New Roman" w:hAnsi="Times New Roman" w:cs="Times New Roman"/>
+          <w:sz w:val="24"/>
+          <w:szCs w:val="28"/>
+        </w:rPr>
+      </w:pPr>
+      <w:r>
+        <w:rPr>
+          <w:rFonts w:ascii="Times New Roman" w:hAnsi="Times New Roman" w:cs="Times New Roman"/>
+          <w:sz w:val="24"/>
+          <w:szCs w:val="28"/>
+        </w:rPr>
+        <w:t xml:space="preserve">Not Blocked. </w:t>
+      </w:r>
+    </w:p>
+    <w:p>
+      <w:pPr>
+        <w:pStyle w:val="PlainText"/>
+        <w:ind w:left="720"/>
+        <w:rPr>
+          <w:rFonts w:ascii="Times New Roman" w:hAnsi="Times New Roman" w:cs="Times New Roman"/>
+          <w:sz w:val="24"/>
+          <w:szCs w:val="28"/>
+        </w:rPr>
+      </w:pPr>
+    </w:p>
+    <w:p>
+      <w:pPr>
+        <w:pStyle w:val="PlainText"/>
+        <w:rPr>
+          <w:rFonts w:ascii="Times New Roman" w:hAnsi="Times New Roman" w:cs="Times New Roman"/>
+          <w:sz w:val="24"/>
+          <w:szCs w:val="28"/>
+          <w:u w:val="single"/>
+        </w:rPr>
+      </w:pPr>
+      <w:r>
+        <w:rPr>
+          <w:rFonts w:ascii="Times New Roman" w:hAnsi="Times New Roman" w:cs="Times New Roman"/>
+          <w:sz w:val="24"/>
+          <w:szCs w:val="28"/>
+          <w:u w:val="single"/>
+        </w:rPr>
+        <w:t xml:space="preserve">Pamela: </w:t>
+      </w:r>
+    </w:p>
+    <w:p>
+      <w:pPr>
+        <w:pStyle w:val="PlainText"/>
+        <w:numPr>
+          <w:ilvl w:val="0"/>
+          <w:numId w:val="4"/>
+        </w:numPr>
+        <w:rPr>
+          <w:rFonts w:ascii="Times New Roman" w:hAnsi="Times New Roman" w:cs="Times New Roman"/>
+          <w:sz w:val="24"/>
+          <w:szCs w:val="28"/>
+        </w:rPr>
+      </w:pPr>
+      <w:r>
+        <w:rPr>
+          <w:rFonts w:ascii="Times New Roman" w:hAnsi="Times New Roman" w:cs="Times New Roman"/>
+          <w:sz w:val="24"/>
+          <w:szCs w:val="28"/>
+        </w:rPr>
+        <w:t>Fine-tuned the scraper as far as possible whilst waiting for the DB</w:t>
+      </w:r>
+    </w:p>
+    <w:p>
+      <w:pPr>
+        <w:pStyle w:val="PlainText"/>
+        <w:numPr>
+          <w:ilvl w:val="0"/>
+          <w:numId w:val="4"/>
+        </w:numPr>
+        <w:rPr>
+          <w:rFonts w:ascii="Times New Roman" w:hAnsi="Times New Roman" w:cs="Times New Roman"/>
+          <w:sz w:val="24"/>
+          <w:szCs w:val="28"/>
+        </w:rPr>
+      </w:pPr>
+      <w:r>
+        <w:rPr>
+          <w:rFonts w:ascii="Times New Roman" w:hAnsi="Times New Roman" w:cs="Times New Roman"/>
+          <w:sz w:val="24"/>
+          <w:szCs w:val="28"/>
+        </w:rPr>
+        <w:t xml:space="preserve">Helped debug the </w:t>
+      </w:r>
+      <w:proofErr w:type="spellStart"/>
+      <w:r>
+        <w:rPr>
+          <w:rFonts w:ascii="Times New Roman" w:hAnsi="Times New Roman" w:cs="Times New Roman"/>
+          <w:sz w:val="24"/>
+          <w:szCs w:val="28"/>
+        </w:rPr>
+        <w:t>db</w:t>
+      </w:r>
+      <w:proofErr w:type="spellEnd"/>
+      <w:r>
+        <w:rPr>
+          <w:rFonts w:ascii="Times New Roman" w:hAnsi="Times New Roman" w:cs="Times New Roman"/>
+          <w:sz w:val="24"/>
+          <w:szCs w:val="28"/>
+        </w:rPr>
+        <w:t xml:space="preserve"> script</w:t>
+      </w:r>
+      <w:r>
+        <w:rPr>
+          <w:rFonts w:ascii="Times New Roman" w:hAnsi="Times New Roman" w:cs="Times New Roman"/>
+          <w:sz w:val="24"/>
+          <w:szCs w:val="28"/>
+        </w:rPr>
+        <w:t xml:space="preserve"> via code editing</w:t>
+      </w:r>
+    </w:p>
+    <w:p>
+      <w:pPr>
+        <w:pStyle w:val="PlainText"/>
+        <w:numPr>
+          <w:ilvl w:val="0"/>
+          <w:numId w:val="4"/>
+        </w:numPr>
+        <w:rPr>
+          <w:rFonts w:ascii="Times New Roman" w:hAnsi="Times New Roman" w:cs="Times New Roman"/>
+          <w:sz w:val="24"/>
+          <w:szCs w:val="28"/>
+        </w:rPr>
+      </w:pPr>
+      <w:r>
+        <w:rPr>
+          <w:rFonts w:ascii="Times New Roman" w:hAnsi="Times New Roman" w:cs="Times New Roman"/>
+          <w:sz w:val="24"/>
+          <w:szCs w:val="28"/>
+        </w:rPr>
+        <w:t xml:space="preserve">Next step: </w:t>
+      </w:r>
+      <w:r>
+        <w:rPr>
+          <w:rFonts w:ascii="Times New Roman" w:hAnsi="Times New Roman" w:cs="Times New Roman"/>
+          <w:sz w:val="24"/>
+          <w:szCs w:val="28"/>
+        </w:rPr>
+        <w:t>address and fix issue with the time for the scraper and other bugs</w:t>
+      </w:r>
+      <w:r>
+        <w:rPr>
+          <w:rFonts w:ascii="Times New Roman" w:hAnsi="Times New Roman" w:cs="Times New Roman"/>
+          <w:sz w:val="24"/>
+          <w:szCs w:val="28"/>
+        </w:rPr>
+        <w:t xml:space="preserve"> </w:t>
+      </w:r>
+    </w:p>
+    <w:p>
+      <w:pPr>
+        <w:pStyle w:val="PlainText"/>
+        <w:numPr>
+          <w:ilvl w:val="0"/>
+          <w:numId w:val="4"/>
+        </w:numPr>
+        <w:rPr>
+          <w:rFonts w:ascii="Times New Roman" w:hAnsi="Times New Roman" w:cs="Times New Roman"/>
+          <w:sz w:val="24"/>
+          <w:szCs w:val="28"/>
+        </w:rPr>
+      </w:pPr>
+      <w:r>
+        <w:rPr>
+          <w:rFonts w:ascii="Times New Roman" w:hAnsi="Times New Roman" w:cs="Times New Roman"/>
+          <w:sz w:val="24"/>
+          <w:szCs w:val="28"/>
+        </w:rPr>
+        <w:t xml:space="preserve">Not Blocked.  </w:t>
+      </w:r>
+    </w:p>
+    <w:p>
+      <w:pPr>
+        <w:pStyle w:val="PlainText"/>
+        <w:rPr>
+          <w:rFonts w:ascii="Times New Roman" w:hAnsi="Times New Roman" w:cs="Times New Roman"/>
+          <w:sz w:val="24"/>
+          <w:szCs w:val="28"/>
+        </w:rPr>
+      </w:pPr>
+    </w:p>
+    <w:p>
+      <w:pPr>
+        <w:pStyle w:val="PlainText"/>
+        <w:rPr>
+          <w:rFonts w:ascii="Times New Roman" w:hAnsi="Times New Roman" w:cs="Times New Roman"/>
+          <w:sz w:val="24"/>
+          <w:szCs w:val="28"/>
+          <w:u w:val="single"/>
+        </w:rPr>
+      </w:pPr>
+      <w:r>
+        <w:rPr>
+          <w:rFonts w:ascii="Times New Roman" w:hAnsi="Times New Roman" w:cs="Times New Roman"/>
+          <w:sz w:val="24"/>
+          <w:szCs w:val="28"/>
+          <w:u w:val="single"/>
+        </w:rPr>
+        <w:t xml:space="preserve">Emma: </w:t>
+      </w:r>
+    </w:p>
+    <w:p>
+      <w:pPr>
+        <w:pStyle w:val="PlainText"/>
+        <w:numPr>
+          <w:ilvl w:val="0"/>
+          <w:numId w:val="5"/>
+        </w:numPr>
+        <w:rPr>
+          <w:rFonts w:ascii="Times New Roman" w:hAnsi="Times New Roman" w:cs="Times New Roman"/>
+          <w:sz w:val="24"/>
+          <w:szCs w:val="28"/>
+        </w:rPr>
+      </w:pPr>
+      <w:r>
+        <w:rPr>
+          <w:rFonts w:ascii="Times New Roman" w:hAnsi="Times New Roman" w:cs="Times New Roman"/>
+          <w:sz w:val="24"/>
+          <w:szCs w:val="28"/>
+        </w:rPr>
+        <w:t>Refactored code – tidied it up</w:t>
+      </w:r>
+    </w:p>
+    <w:p>
+      <w:pPr>
+        <w:pStyle w:val="PlainText"/>
+        <w:numPr>
+          <w:ilvl w:val="0"/>
+          <w:numId w:val="5"/>
+        </w:numPr>
+        <w:rPr>
+          <w:rFonts w:ascii="Times New Roman" w:hAnsi="Times New Roman" w:cs="Times New Roman"/>
+          <w:sz w:val="24"/>
+          <w:szCs w:val="28"/>
+        </w:rPr>
+      </w:pPr>
+      <w:r>
+        <w:rPr>
+          <w:rFonts w:ascii="Times New Roman" w:hAnsi="Times New Roman" w:cs="Times New Roman"/>
+          <w:sz w:val="24"/>
+          <w:szCs w:val="28"/>
+        </w:rPr>
+        <w:t>Changed the layout of the project</w:t>
+      </w:r>
+    </w:p>
+    <w:p>
+      <w:pPr>
+        <w:pStyle w:val="PlainText"/>
+        <w:numPr>
+          <w:ilvl w:val="0"/>
+          <w:numId w:val="5"/>
+        </w:numPr>
+        <w:rPr>
+          <w:rFonts w:ascii="Times New Roman" w:hAnsi="Times New Roman" w:cs="Times New Roman"/>
+          <w:sz w:val="24"/>
+          <w:szCs w:val="28"/>
+        </w:rPr>
+      </w:pPr>
+      <w:r>
+        <w:rPr>
+          <w:rFonts w:ascii="Times New Roman" w:hAnsi="Times New Roman" w:cs="Times New Roman"/>
+          <w:sz w:val="24"/>
+          <w:szCs w:val="28"/>
+        </w:rPr>
+        <w:t>Researched flask and its implementation</w:t>
+      </w:r>
+    </w:p>
+    <w:p>
+      <w:pPr>
+        <w:pStyle w:val="PlainText"/>
+        <w:numPr>
+          <w:ilvl w:val="0"/>
+          <w:numId w:val="5"/>
+        </w:numPr>
+        <w:rPr>
+          <w:rFonts w:ascii="Times New Roman" w:hAnsi="Times New Roman" w:cs="Times New Roman"/>
+          <w:sz w:val="24"/>
+          <w:szCs w:val="28"/>
+        </w:rPr>
+      </w:pPr>
+      <w:r>
+        <w:rPr>
+          <w:rFonts w:ascii="Times New Roman" w:hAnsi="Times New Roman" w:cs="Times New Roman"/>
+          <w:sz w:val="24"/>
+          <w:szCs w:val="28"/>
+        </w:rPr>
+        <w:t>Next step: Work on the fro</w:t>
+      </w:r>
+      <w:r>
+        <w:rPr>
+          <w:rFonts w:ascii="Times New Roman" w:hAnsi="Times New Roman" w:cs="Times New Roman"/>
+          <w:sz w:val="24"/>
+          <w:szCs w:val="28"/>
+        </w:rPr>
+        <w:t>nt end set up in HTML and CSS and create weather database and code to create table within said database</w:t>
+      </w:r>
+    </w:p>
+    <w:p>
+      <w:pPr>
+        <w:pStyle w:val="PlainText"/>
+        <w:numPr>
+          <w:ilvl w:val="0"/>
+          <w:numId w:val="5"/>
+        </w:numPr>
+        <w:rPr>
+          <w:rFonts w:ascii="Times New Roman" w:hAnsi="Times New Roman" w:cs="Times New Roman"/>
+          <w:sz w:val="24"/>
+          <w:szCs w:val="28"/>
+        </w:rPr>
+      </w:pPr>
+      <w:r>
+        <w:rPr>
+          <w:rFonts w:ascii="Times New Roman" w:hAnsi="Times New Roman" w:cs="Times New Roman"/>
+          <w:sz w:val="24"/>
+          <w:szCs w:val="28"/>
+        </w:rPr>
+        <w:t>Blocked: Need the DB populated and Flask to be set up before it is possible to access the data.</w:t>
+      </w:r>
+    </w:p>
+    <w:p>
+      <w:pPr>
+        <w:pStyle w:val="PlainText"/>
+        <w:rPr>
+          <w:rFonts w:ascii="Times New Roman" w:hAnsi="Times New Roman" w:cs="Times New Roman"/>
+          <w:sz w:val="24"/>
+          <w:szCs w:val="28"/>
+        </w:rPr>
+      </w:pPr>
+    </w:p>
+    <w:p>
+      <w:pPr>
+        <w:pStyle w:val="PlainText"/>
+        <w:rPr>
+          <w:rFonts w:ascii="Times New Roman" w:hAnsi="Times New Roman" w:cs="Times New Roman"/>
+          <w:sz w:val="28"/>
+          <w:szCs w:val="28"/>
+          <w:u w:val="single"/>
+        </w:rPr>
+      </w:pPr>
+      <w:proofErr w:type="spellStart"/>
+      <w:r>
+        <w:rPr>
+          <w:rFonts w:ascii="Times New Roman" w:hAnsi="Times New Roman" w:cs="Times New Roman"/>
+          <w:sz w:val="28"/>
+          <w:szCs w:val="28"/>
+          <w:u w:val="single"/>
+        </w:rPr>
+        <w:t>Standup</w:t>
+      </w:r>
+      <w:proofErr w:type="spellEnd"/>
+      <w:r>
+        <w:rPr>
+          <w:rFonts w:ascii="Times New Roman" w:hAnsi="Times New Roman" w:cs="Times New Roman"/>
+          <w:sz w:val="28"/>
+          <w:szCs w:val="28"/>
+          <w:u w:val="single"/>
+        </w:rPr>
+        <w:t xml:space="preserve"> Meeting: </w:t>
+      </w:r>
+      <w:r>
+        <w:rPr>
+          <w:rFonts w:ascii="Times New Roman" w:hAnsi="Times New Roman" w:cs="Times New Roman"/>
+          <w:sz w:val="28"/>
+          <w:szCs w:val="28"/>
+          <w:u w:val="single"/>
+        </w:rPr>
+        <w:t>5th</w:t>
+      </w:r>
+      <w:r>
+        <w:rPr>
+          <w:rFonts w:ascii="Times New Roman" w:hAnsi="Times New Roman" w:cs="Times New Roman"/>
+          <w:sz w:val="28"/>
+          <w:szCs w:val="28"/>
+          <w:u w:val="single"/>
+        </w:rPr>
+        <w:t xml:space="preserve"> </w:t>
+      </w:r>
+      <w:r>
+        <w:rPr>
+          <w:rFonts w:ascii="Times New Roman" w:hAnsi="Times New Roman" w:cs="Times New Roman"/>
+          <w:sz w:val="28"/>
+          <w:szCs w:val="28"/>
+          <w:u w:val="single"/>
+        </w:rPr>
+        <w:t>April</w:t>
+      </w:r>
+      <w:r>
+        <w:rPr>
+          <w:rFonts w:ascii="Times New Roman" w:hAnsi="Times New Roman" w:cs="Times New Roman"/>
+          <w:sz w:val="28"/>
+          <w:szCs w:val="28"/>
+          <w:u w:val="single"/>
+        </w:rPr>
+        <w:t xml:space="preserve"> 2017: </w:t>
+      </w:r>
+    </w:p>
+    <w:p>
+      <w:pPr>
+        <w:pStyle w:val="PlainText"/>
+        <w:rPr>
+          <w:rFonts w:ascii="Times New Roman" w:hAnsi="Times New Roman" w:cs="Times New Roman"/>
+          <w:sz w:val="28"/>
+          <w:szCs w:val="28"/>
+          <w:u w:val="single"/>
+        </w:rPr>
+      </w:pPr>
+    </w:p>
+    <w:p>
+      <w:pPr>
+        <w:pStyle w:val="PlainText"/>
+        <w:rPr>
+          <w:rFonts w:ascii="Times New Roman" w:hAnsi="Times New Roman" w:cs="Times New Roman"/>
+          <w:sz w:val="24"/>
+          <w:szCs w:val="28"/>
+          <w:u w:val="single"/>
+        </w:rPr>
+      </w:pPr>
+      <w:r>
+        <w:rPr>
+          <w:rFonts w:ascii="Times New Roman" w:hAnsi="Times New Roman" w:cs="Times New Roman"/>
+          <w:sz w:val="24"/>
+          <w:szCs w:val="28"/>
+          <w:u w:val="single"/>
+        </w:rPr>
+        <w:t xml:space="preserve">Katherine: </w:t>
+      </w:r>
+    </w:p>
+    <w:p>
+      <w:pPr>
+        <w:pStyle w:val="PlainText"/>
+        <w:numPr>
+          <w:ilvl w:val="0"/>
+          <w:numId w:val="3"/>
+        </w:numPr>
+        <w:rPr>
+          <w:rFonts w:ascii="Times New Roman" w:hAnsi="Times New Roman" w:cs="Times New Roman"/>
+          <w:sz w:val="24"/>
+          <w:szCs w:val="28"/>
+        </w:rPr>
+      </w:pPr>
+      <w:r>
+        <w:rPr>
+          <w:rFonts w:ascii="Times New Roman" w:hAnsi="Times New Roman" w:cs="Times New Roman"/>
+          <w:sz w:val="24"/>
+          <w:szCs w:val="28"/>
+        </w:rPr>
+        <w:t>Created</w:t>
+      </w:r>
+      <w:r>
+        <w:rPr>
+          <w:rFonts w:ascii="Times New Roman" w:hAnsi="Times New Roman" w:cs="Times New Roman"/>
+          <w:sz w:val="24"/>
+          <w:szCs w:val="28"/>
+        </w:rPr>
+        <w:t xml:space="preserve"> weather data scraper</w:t>
+      </w:r>
+    </w:p>
+    <w:p>
+      <w:pPr>
+        <w:pStyle w:val="PlainText"/>
+        <w:numPr>
+          <w:ilvl w:val="0"/>
+          <w:numId w:val="3"/>
+        </w:numPr>
+        <w:rPr>
+          <w:rFonts w:ascii="Times New Roman" w:hAnsi="Times New Roman" w:cs="Times New Roman"/>
+          <w:sz w:val="24"/>
+          <w:szCs w:val="28"/>
+        </w:rPr>
+      </w:pPr>
+      <w:r>
+        <w:rPr>
+          <w:rFonts w:ascii="Times New Roman" w:hAnsi="Times New Roman" w:cs="Times New Roman"/>
+          <w:sz w:val="24"/>
+          <w:szCs w:val="28"/>
+        </w:rPr>
+        <w:t>Wrote code to populate weather DB</w:t>
+      </w:r>
+    </w:p>
+    <w:p>
+      <w:pPr>
+        <w:pStyle w:val="PlainText"/>
+        <w:numPr>
+          <w:ilvl w:val="0"/>
+          <w:numId w:val="3"/>
+        </w:numPr>
+        <w:rPr>
+          <w:rFonts w:ascii="Times New Roman" w:hAnsi="Times New Roman" w:cs="Times New Roman"/>
+          <w:sz w:val="24"/>
+          <w:szCs w:val="28"/>
+        </w:rPr>
+      </w:pPr>
+      <w:r>
+        <w:rPr>
+          <w:rFonts w:ascii="Times New Roman" w:hAnsi="Times New Roman" w:cs="Times New Roman"/>
+          <w:sz w:val="24"/>
+          <w:szCs w:val="28"/>
+        </w:rPr>
+        <w:t xml:space="preserve">Next step: create </w:t>
+      </w:r>
+      <w:r>
+        <w:rPr>
+          <w:rFonts w:ascii="Times New Roman" w:hAnsi="Times New Roman" w:cs="Times New Roman"/>
+          <w:sz w:val="24"/>
+          <w:szCs w:val="28"/>
+        </w:rPr>
+        <w:t xml:space="preserve">skeleton of </w:t>
+      </w:r>
+      <w:r>
+        <w:rPr>
+          <w:rFonts w:ascii="Times New Roman" w:hAnsi="Times New Roman" w:cs="Times New Roman"/>
+          <w:sz w:val="24"/>
+          <w:szCs w:val="28"/>
+        </w:rPr>
+        <w:t>flask app to process dynamic data</w:t>
+      </w:r>
+      <w:r>
+        <w:rPr>
+          <w:rFonts w:ascii="Times New Roman" w:hAnsi="Times New Roman" w:cs="Times New Roman"/>
+          <w:sz w:val="24"/>
+          <w:szCs w:val="28"/>
+        </w:rPr>
+        <w:t xml:space="preserve"> and formulate SQL queries that users would use pertaining to said dynamic data</w:t>
+      </w:r>
+    </w:p>
+    <w:p>
+      <w:pPr>
+        <w:pStyle w:val="PlainText"/>
+        <w:numPr>
+          <w:ilvl w:val="0"/>
+          <w:numId w:val="3"/>
+        </w:numPr>
+        <w:rPr>
+          <w:rFonts w:ascii="Times New Roman" w:hAnsi="Times New Roman" w:cs="Times New Roman"/>
+          <w:sz w:val="24"/>
+          <w:szCs w:val="28"/>
+        </w:rPr>
+      </w:pPr>
+      <w:r>
+        <w:rPr>
+          <w:rFonts w:ascii="Times New Roman" w:hAnsi="Times New Roman" w:cs="Times New Roman"/>
+          <w:sz w:val="24"/>
+          <w:szCs w:val="28"/>
+        </w:rPr>
+        <w:t xml:space="preserve">Not Blocked. </w:t>
+      </w:r>
+    </w:p>
+    <w:p>
+      <w:pPr>
+        <w:pStyle w:val="PlainText"/>
+        <w:ind w:left="720"/>
+        <w:rPr>
+          <w:rFonts w:ascii="Times New Roman" w:hAnsi="Times New Roman" w:cs="Times New Roman"/>
+          <w:sz w:val="24"/>
+          <w:szCs w:val="28"/>
+        </w:rPr>
+      </w:pPr>
+    </w:p>
+    <w:p>
+      <w:pPr>
+        <w:pStyle w:val="PlainText"/>
+        <w:rPr>
+          <w:rFonts w:ascii="Times New Roman" w:hAnsi="Times New Roman" w:cs="Times New Roman"/>
+          <w:sz w:val="24"/>
+          <w:szCs w:val="28"/>
+          <w:u w:val="single"/>
+        </w:rPr>
+      </w:pPr>
+      <w:r>
+        <w:rPr>
+          <w:rFonts w:ascii="Times New Roman" w:hAnsi="Times New Roman" w:cs="Times New Roman"/>
+          <w:sz w:val="24"/>
+          <w:szCs w:val="28"/>
+          <w:u w:val="single"/>
+        </w:rPr>
+        <w:t xml:space="preserve">Pamela: </w:t>
+      </w:r>
+    </w:p>
+    <w:p>
+      <w:pPr>
+        <w:pStyle w:val="PlainText"/>
+        <w:numPr>
+          <w:ilvl w:val="0"/>
+          <w:numId w:val="4"/>
+        </w:numPr>
+        <w:rPr>
+          <w:rFonts w:ascii="Times New Roman" w:hAnsi="Times New Roman" w:cs="Times New Roman"/>
+          <w:sz w:val="24"/>
+          <w:szCs w:val="28"/>
+        </w:rPr>
+      </w:pPr>
+      <w:r>
+        <w:rPr>
+          <w:rFonts w:ascii="Times New Roman" w:hAnsi="Times New Roman" w:cs="Times New Roman"/>
+          <w:sz w:val="24"/>
+          <w:szCs w:val="28"/>
+        </w:rPr>
+        <w:t>Used object mapping in SQL alchemy to optimise scraper</w:t>
+      </w:r>
+    </w:p>
+    <w:p>
+      <w:pPr>
+        <w:pStyle w:val="PlainText"/>
+        <w:numPr>
+          <w:ilvl w:val="0"/>
+          <w:numId w:val="4"/>
+        </w:numPr>
+        <w:rPr>
+          <w:rFonts w:ascii="Times New Roman" w:hAnsi="Times New Roman" w:cs="Times New Roman"/>
+          <w:sz w:val="24"/>
+          <w:szCs w:val="28"/>
+        </w:rPr>
+      </w:pPr>
+      <w:r>
+        <w:rPr>
+          <w:rFonts w:ascii="Times New Roman" w:hAnsi="Times New Roman" w:cs="Times New Roman"/>
+          <w:sz w:val="24"/>
+          <w:szCs w:val="28"/>
+        </w:rPr>
+        <w:t>Identified and fixed a problem with Mercian prime concerning the main scraper</w:t>
+      </w:r>
+      <w:r>
+        <w:rPr>
+          <w:rFonts w:ascii="Times New Roman" w:hAnsi="Times New Roman" w:cs="Times New Roman"/>
+          <w:sz w:val="24"/>
+          <w:szCs w:val="28"/>
+        </w:rPr>
+        <w:t xml:space="preserve"> and the Dublin bikes DB (see sprint 2 challenges for more details)</w:t>
+      </w:r>
+    </w:p>
+    <w:p>
+      <w:pPr>
+        <w:pStyle w:val="PlainText"/>
+        <w:numPr>
+          <w:ilvl w:val="0"/>
+          <w:numId w:val="4"/>
+        </w:numPr>
+        <w:rPr>
+          <w:rFonts w:ascii="Times New Roman" w:hAnsi="Times New Roman" w:cs="Times New Roman"/>
+          <w:sz w:val="24"/>
+          <w:szCs w:val="28"/>
+        </w:rPr>
+      </w:pPr>
+      <w:r>
+        <w:rPr>
+          <w:rFonts w:ascii="Times New Roman" w:hAnsi="Times New Roman" w:cs="Times New Roman"/>
+          <w:sz w:val="24"/>
+          <w:szCs w:val="28"/>
+        </w:rPr>
+        <w:t>Helped debug the DB and scraper</w:t>
+      </w:r>
+      <w:r>
+        <w:rPr>
+          <w:rFonts w:ascii="Times New Roman" w:hAnsi="Times New Roman" w:cs="Times New Roman"/>
+          <w:sz w:val="24"/>
+          <w:szCs w:val="28"/>
+        </w:rPr>
+        <w:t xml:space="preserve"> script via code editing</w:t>
+      </w:r>
+    </w:p>
+    <w:p>
+      <w:pPr>
+        <w:pStyle w:val="PlainText"/>
+        <w:numPr>
+          <w:ilvl w:val="0"/>
+          <w:numId w:val="4"/>
+        </w:numPr>
+        <w:rPr>
+          <w:rFonts w:ascii="Times New Roman" w:hAnsi="Times New Roman" w:cs="Times New Roman"/>
+          <w:sz w:val="24"/>
+          <w:szCs w:val="28"/>
+        </w:rPr>
+      </w:pPr>
+      <w:r>
+        <w:rPr>
+          <w:rFonts w:ascii="Times New Roman" w:hAnsi="Times New Roman" w:cs="Times New Roman"/>
+          <w:sz w:val="24"/>
+          <w:szCs w:val="28"/>
+        </w:rPr>
+        <w:t xml:space="preserve">Next step: </w:t>
+      </w:r>
+      <w:r>
+        <w:rPr>
+          <w:rFonts w:ascii="Times New Roman" w:hAnsi="Times New Roman" w:cs="Times New Roman"/>
+          <w:sz w:val="24"/>
+          <w:szCs w:val="28"/>
+        </w:rPr>
+        <w:t>Host the site on EC2</w:t>
+      </w:r>
+    </w:p>
+    <w:p>
+      <w:pPr>
+        <w:pStyle w:val="PlainText"/>
+        <w:numPr>
+          <w:ilvl w:val="0"/>
+          <w:numId w:val="4"/>
+        </w:numPr>
+        <w:rPr>
+          <w:rFonts w:ascii="Times New Roman" w:hAnsi="Times New Roman" w:cs="Times New Roman"/>
+          <w:sz w:val="24"/>
+          <w:szCs w:val="28"/>
+        </w:rPr>
+      </w:pPr>
+      <w:r>
+        <w:rPr>
+          <w:rFonts w:ascii="Times New Roman" w:hAnsi="Times New Roman" w:cs="Times New Roman"/>
+          <w:sz w:val="24"/>
+          <w:szCs w:val="28"/>
+        </w:rPr>
+        <w:t xml:space="preserve">Not Blocked.  </w:t>
+      </w:r>
+    </w:p>
+    <w:p>
+      <w:pPr>
+        <w:pStyle w:val="PlainText"/>
+        <w:rPr>
+          <w:rFonts w:ascii="Times New Roman" w:hAnsi="Times New Roman" w:cs="Times New Roman"/>
+          <w:sz w:val="24"/>
+          <w:szCs w:val="28"/>
+        </w:rPr>
+      </w:pPr>
+    </w:p>
+    <w:p>
+      <w:pPr>
+        <w:pStyle w:val="PlainText"/>
+        <w:rPr>
+          <w:rFonts w:ascii="Times New Roman" w:hAnsi="Times New Roman" w:cs="Times New Roman"/>
+          <w:sz w:val="24"/>
+          <w:szCs w:val="28"/>
+          <w:u w:val="single"/>
+        </w:rPr>
+      </w:pPr>
+      <w:r>
+        <w:rPr>
+          <w:rFonts w:ascii="Times New Roman" w:hAnsi="Times New Roman" w:cs="Times New Roman"/>
+          <w:sz w:val="24"/>
+          <w:szCs w:val="28"/>
+          <w:u w:val="single"/>
+        </w:rPr>
+        <w:t xml:space="preserve">Emma: </w:t>
+      </w:r>
+    </w:p>
+    <w:p>
+      <w:pPr>
+        <w:pStyle w:val="PlainText"/>
+        <w:numPr>
+          <w:ilvl w:val="0"/>
+          <w:numId w:val="5"/>
+        </w:numPr>
+        <w:rPr>
+          <w:rFonts w:ascii="Times New Roman" w:hAnsi="Times New Roman" w:cs="Times New Roman"/>
+          <w:sz w:val="24"/>
+          <w:szCs w:val="28"/>
+        </w:rPr>
+      </w:pPr>
+      <w:r>
+        <w:rPr>
+          <w:rFonts w:ascii="Times New Roman" w:hAnsi="Times New Roman" w:cs="Times New Roman"/>
+          <w:sz w:val="24"/>
+          <w:szCs w:val="28"/>
+        </w:rPr>
+        <w:t>Created a DB to contain the weather data</w:t>
+      </w:r>
+    </w:p>
+    <w:p>
+      <w:pPr>
+        <w:pStyle w:val="PlainText"/>
+        <w:numPr>
+          <w:ilvl w:val="0"/>
+          <w:numId w:val="5"/>
+        </w:numPr>
+        <w:rPr>
+          <w:rFonts w:ascii="Times New Roman" w:hAnsi="Times New Roman" w:cs="Times New Roman"/>
+          <w:sz w:val="24"/>
+          <w:szCs w:val="28"/>
+        </w:rPr>
+      </w:pPr>
+      <w:r>
+        <w:rPr>
+          <w:rFonts w:ascii="Times New Roman" w:hAnsi="Times New Roman" w:cs="Times New Roman"/>
+          <w:sz w:val="24"/>
+          <w:szCs w:val="28"/>
+        </w:rPr>
+        <w:lastRenderedPageBreak/>
+        <w:t>Helped debug scraper code via code editing</w:t>
+      </w:r>
+    </w:p>
+    <w:p>
+      <w:pPr>
+        <w:pStyle w:val="PlainText"/>
+        <w:numPr>
+          <w:ilvl w:val="0"/>
+          <w:numId w:val="5"/>
+        </w:numPr>
+        <w:rPr>
+          <w:rFonts w:ascii="Times New Roman" w:hAnsi="Times New Roman" w:cs="Times New Roman"/>
+          <w:sz w:val="24"/>
+          <w:szCs w:val="28"/>
+        </w:rPr>
+      </w:pPr>
+      <w:r>
+        <w:rPr>
+          <w:rFonts w:ascii="Times New Roman" w:hAnsi="Times New Roman" w:cs="Times New Roman"/>
+          <w:sz w:val="24"/>
+          <w:szCs w:val="28"/>
+        </w:rPr>
+        <w:t xml:space="preserve">Next step: </w:t>
+      </w:r>
+      <w:r>
+        <w:rPr>
+          <w:rFonts w:ascii="Times New Roman" w:hAnsi="Times New Roman" w:cs="Times New Roman"/>
+          <w:sz w:val="24"/>
+          <w:szCs w:val="28"/>
+        </w:rPr>
+        <w:t>Create a flask app to process the static data from the Dublin bikes DB</w:t>
+      </w:r>
+    </w:p>
+    <w:p>
+      <w:pPr>
+        <w:pStyle w:val="PlainText"/>
+        <w:numPr>
+          <w:ilvl w:val="0"/>
+          <w:numId w:val="5"/>
+        </w:numPr>
+        <w:rPr>
+          <w:rFonts w:ascii="Times New Roman" w:hAnsi="Times New Roman" w:cs="Times New Roman"/>
+          <w:sz w:val="24"/>
+          <w:szCs w:val="28"/>
+        </w:rPr>
+      </w:pPr>
+      <w:r>
+        <w:rPr>
+          <w:rFonts w:ascii="Times New Roman" w:hAnsi="Times New Roman" w:cs="Times New Roman"/>
+          <w:sz w:val="24"/>
+          <w:szCs w:val="28"/>
+        </w:rPr>
+        <w:t>Not Blocked</w:t>
+      </w:r>
+    </w:p>
+    <w:p>
+      <w:pPr>
+        <w:pStyle w:val="PlainText"/>
+        <w:rPr>
+          <w:rFonts w:ascii="Times New Roman" w:hAnsi="Times New Roman" w:cs="Times New Roman"/>
+          <w:sz w:val="24"/>
+          <w:szCs w:val="28"/>
+        </w:rPr>
+      </w:pPr>
+    </w:p>
+    <w:p>
+      <w:pPr>
+        <w:pStyle w:val="PlainText"/>
+        <w:rPr>
+          <w:rFonts w:ascii="Times New Roman" w:hAnsi="Times New Roman" w:cs="Times New Roman"/>
+          <w:sz w:val="28"/>
+          <w:szCs w:val="28"/>
+          <w:u w:val="single"/>
+        </w:rPr>
+      </w:pPr>
+      <w:r>
+        <w:rPr>
+          <w:rFonts w:ascii="Times New Roman" w:hAnsi="Times New Roman" w:cs="Times New Roman"/>
+          <w:sz w:val="28"/>
+          <w:szCs w:val="28"/>
+          <w:u w:val="single"/>
+        </w:rPr>
+        <w:t xml:space="preserve">Sprint </w:t>
+      </w:r>
+      <w:r>
+        <w:rPr>
+          <w:rFonts w:ascii="Times New Roman" w:hAnsi="Times New Roman" w:cs="Times New Roman"/>
+          <w:sz w:val="28"/>
+          <w:szCs w:val="28"/>
+          <w:u w:val="single"/>
+        </w:rPr>
+        <w:t>2: Retrospective 7</w:t>
+      </w:r>
+      <w:r>
+        <w:rPr>
+          <w:rFonts w:ascii="Times New Roman" w:hAnsi="Times New Roman" w:cs="Times New Roman"/>
+          <w:sz w:val="28"/>
+          <w:szCs w:val="28"/>
+          <w:u w:val="single"/>
+          <w:vertAlign w:val="superscript"/>
+        </w:rPr>
+        <w:t>th</w:t>
+      </w:r>
+      <w:r>
+        <w:rPr>
+          <w:rFonts w:ascii="Times New Roman" w:hAnsi="Times New Roman" w:cs="Times New Roman"/>
+          <w:sz w:val="28"/>
+          <w:szCs w:val="28"/>
+          <w:u w:val="single"/>
+        </w:rPr>
+        <w:t xml:space="preserve"> </w:t>
+      </w:r>
+      <w:r>
+        <w:rPr>
+          <w:rFonts w:ascii="Times New Roman" w:hAnsi="Times New Roman" w:cs="Times New Roman"/>
+          <w:sz w:val="28"/>
+          <w:szCs w:val="28"/>
+          <w:u w:val="single"/>
+        </w:rPr>
+        <w:t>April</w:t>
+      </w:r>
+      <w:r>
+        <w:rPr>
+          <w:rFonts w:ascii="Times New Roman" w:hAnsi="Times New Roman" w:cs="Times New Roman"/>
+          <w:sz w:val="28"/>
+          <w:szCs w:val="28"/>
+          <w:u w:val="single"/>
+        </w:rPr>
+        <w:t xml:space="preserve"> 2017</w:t>
+      </w:r>
+    </w:p>
+    <w:p>
+      <w:pPr>
+        <w:pStyle w:val="PlainText"/>
+        <w:rPr>
+          <w:rFonts w:ascii="Times New Roman" w:hAnsi="Times New Roman" w:cs="Times New Roman"/>
+          <w:sz w:val="24"/>
+          <w:szCs w:val="28"/>
+          <w:u w:val="single"/>
+        </w:rPr>
+      </w:pPr>
+    </w:p>
+    <w:p>
+      <w:pPr>
+        <w:pStyle w:val="PlainText"/>
+        <w:rPr>
+          <w:rFonts w:ascii="Times New Roman" w:hAnsi="Times New Roman" w:cs="Times New Roman"/>
+          <w:sz w:val="24"/>
+          <w:szCs w:val="28"/>
+          <w:u w:val="single"/>
+        </w:rPr>
+      </w:pPr>
+      <w:r>
+        <w:rPr>
+          <w:rFonts w:ascii="Times New Roman" w:hAnsi="Times New Roman" w:cs="Times New Roman"/>
+          <w:sz w:val="24"/>
+          <w:szCs w:val="28"/>
+          <w:u w:val="single"/>
+        </w:rPr>
+        <w:t>Attended By:</w:t>
+      </w:r>
+    </w:p>
+    <w:p>
+      <w:pPr>
+        <w:pStyle w:val="PlainText"/>
+        <w:rPr>
+          <w:rFonts w:ascii="Times New Roman" w:hAnsi="Times New Roman" w:cs="Times New Roman"/>
+          <w:sz w:val="24"/>
+          <w:szCs w:val="28"/>
+        </w:rPr>
+      </w:pPr>
+      <w:r>
+        <w:rPr>
+          <w:rFonts w:ascii="Times New Roman" w:hAnsi="Times New Roman" w:cs="Times New Roman"/>
+          <w:sz w:val="24"/>
+          <w:szCs w:val="28"/>
+        </w:rPr>
+        <w:t xml:space="preserve">Team Members: Pamela, Katherine, Emma. </w:t>
+      </w:r>
+    </w:p>
+    <w:p>
+      <w:pPr>
+        <w:pStyle w:val="PlainText"/>
+        <w:rPr>
+          <w:rFonts w:ascii="Times New Roman" w:hAnsi="Times New Roman" w:cs="Times New Roman"/>
+          <w:sz w:val="24"/>
+          <w:szCs w:val="28"/>
+        </w:rPr>
+      </w:pPr>
+    </w:p>
+    <w:p>
+      <w:pPr>
+        <w:pStyle w:val="PlainText"/>
+        <w:rPr>
+          <w:rFonts w:ascii="Times New Roman" w:hAnsi="Times New Roman" w:cs="Times New Roman"/>
+          <w:sz w:val="24"/>
+          <w:szCs w:val="28"/>
+          <w:u w:val="single"/>
+        </w:rPr>
+      </w:pPr>
+      <w:r>
+        <w:rPr>
+          <w:rFonts w:ascii="Times New Roman" w:hAnsi="Times New Roman" w:cs="Times New Roman"/>
+          <w:sz w:val="24"/>
+          <w:szCs w:val="28"/>
+          <w:u w:val="single"/>
+        </w:rPr>
+        <w:t xml:space="preserve">Discussed current state of project: </w:t>
+      </w:r>
+    </w:p>
+    <w:p>
+      <w:pPr>
+        <w:pStyle w:val="PlainText"/>
+        <w:rPr>
+          <w:rFonts w:ascii="Times New Roman" w:hAnsi="Times New Roman" w:cs="Times New Roman"/>
+          <w:sz w:val="24"/>
+          <w:szCs w:val="28"/>
+        </w:rPr>
+      </w:pPr>
+      <w:r>
+        <w:rPr>
+          <w:rFonts w:ascii="Times New Roman" w:hAnsi="Times New Roman" w:cs="Times New Roman"/>
+          <w:sz w:val="24"/>
+          <w:szCs w:val="28"/>
+        </w:rPr>
+        <w:t>All items listed below are complete and additive items to what has been mentioned in the previous sprints</w:t>
+      </w:r>
+      <w:r>
+        <w:rPr>
+          <w:rFonts w:ascii="Times New Roman" w:hAnsi="Times New Roman" w:cs="Times New Roman"/>
+          <w:sz w:val="24"/>
+          <w:szCs w:val="28"/>
+        </w:rPr>
+        <w:t>.</w:t>
+      </w:r>
+    </w:p>
+    <w:p>
+      <w:pPr>
+        <w:pStyle w:val="PlainText"/>
+        <w:rPr>
+          <w:rFonts w:ascii="Times New Roman" w:hAnsi="Times New Roman" w:cs="Times New Roman"/>
+          <w:sz w:val="24"/>
+          <w:szCs w:val="28"/>
+        </w:rPr>
+      </w:pPr>
+    </w:p>
+    <w:p>
+      <w:pPr>
+        <w:pStyle w:val="PlainText"/>
+        <w:numPr>
+          <w:ilvl w:val="0"/>
+          <w:numId w:val="15"/>
+        </w:numPr>
+        <w:rPr>
+          <w:rFonts w:ascii="Times New Roman" w:hAnsi="Times New Roman" w:cs="Times New Roman"/>
+          <w:sz w:val="24"/>
+          <w:szCs w:val="28"/>
+          <w:u w:val="single"/>
+        </w:rPr>
+      </w:pPr>
+      <w:r>
+        <w:rPr>
+          <w:rFonts w:ascii="Times New Roman" w:hAnsi="Times New Roman" w:cs="Times New Roman"/>
+          <w:sz w:val="24"/>
+          <w:szCs w:val="28"/>
+        </w:rPr>
+        <w:t>The main scraper is running and transferring data from the Dublin Bikes API, storing it to text files and then sending those files to and populating an appropriate database that has been set up with two tables – one for static and another for dynamic data. This</w:t>
+      </w:r>
+      <w:r>
+        <w:rPr>
+          <w:rFonts w:ascii="Times New Roman" w:hAnsi="Times New Roman" w:cs="Times New Roman"/>
+          <w:sz w:val="24"/>
+          <w:szCs w:val="28"/>
+        </w:rPr>
+        <w:t xml:space="preserve"> improved database is set up on Am</w:t>
+      </w:r>
+      <w:r>
+        <w:rPr>
+          <w:rFonts w:ascii="Times New Roman" w:hAnsi="Times New Roman" w:cs="Times New Roman"/>
+          <w:sz w:val="24"/>
+          <w:szCs w:val="28"/>
+        </w:rPr>
+        <w:t xml:space="preserve">azon RDS. </w:t>
+      </w:r>
+      <w:r>
+        <w:rPr>
+          <w:rFonts w:ascii="Times New Roman" w:hAnsi="Times New Roman" w:cs="Times New Roman"/>
+          <w:sz w:val="24"/>
+          <w:szCs w:val="28"/>
+        </w:rPr>
+        <w:t xml:space="preserve">Security groups are set to open so that it can be accessed remotely. </w:t>
+      </w:r>
+    </w:p>
+    <w:p>
+      <w:pPr>
+        <w:pStyle w:val="PlainText"/>
+        <w:numPr>
+          <w:ilvl w:val="0"/>
+          <w:numId w:val="15"/>
+        </w:numPr>
+        <w:rPr>
+          <w:rFonts w:ascii="Times New Roman" w:hAnsi="Times New Roman" w:cs="Times New Roman"/>
+          <w:sz w:val="24"/>
+          <w:szCs w:val="28"/>
+          <w:u w:val="single"/>
+        </w:rPr>
+      </w:pPr>
+      <w:r>
+        <w:rPr>
+          <w:rFonts w:ascii="Times New Roman" w:hAnsi="Times New Roman" w:cs="Times New Roman"/>
+          <w:sz w:val="24"/>
+          <w:szCs w:val="28"/>
+        </w:rPr>
+        <w:t>The weather scraper is running and transferring data fr</w:t>
+      </w:r>
+      <w:r>
+        <w:rPr>
+          <w:rFonts w:ascii="Times New Roman" w:hAnsi="Times New Roman" w:cs="Times New Roman"/>
+          <w:sz w:val="24"/>
+          <w:szCs w:val="28"/>
+        </w:rPr>
+        <w:t>om the current open weather API to the weather data base.</w:t>
+      </w:r>
+    </w:p>
+    <w:p>
+      <w:pPr>
+        <w:pStyle w:val="PlainText"/>
+        <w:numPr>
+          <w:ilvl w:val="0"/>
+          <w:numId w:val="15"/>
+        </w:numPr>
+        <w:rPr>
+          <w:rFonts w:ascii="Times New Roman" w:hAnsi="Times New Roman" w:cs="Times New Roman"/>
+          <w:sz w:val="24"/>
+          <w:szCs w:val="28"/>
+          <w:u w:val="single"/>
+        </w:rPr>
+      </w:pPr>
+      <w:r>
+        <w:rPr>
+          <w:rFonts w:ascii="Times New Roman" w:hAnsi="Times New Roman" w:cs="Times New Roman"/>
+          <w:sz w:val="24"/>
+          <w:szCs w:val="28"/>
+        </w:rPr>
+        <w:t>The weather data base, set up on Amazon RDS, is complete with appropriate tables.  Security groups are set to open so that it can be accessed remotely.</w:t>
+      </w:r>
+    </w:p>
+    <w:p>
+      <w:pPr>
+        <w:pStyle w:val="PlainText"/>
+        <w:numPr>
+          <w:ilvl w:val="0"/>
+          <w:numId w:val="15"/>
+        </w:numPr>
+        <w:rPr>
+          <w:rFonts w:ascii="Times New Roman" w:hAnsi="Times New Roman" w:cs="Times New Roman"/>
+          <w:sz w:val="24"/>
+          <w:szCs w:val="28"/>
+          <w:u w:val="single"/>
+        </w:rPr>
+      </w:pPr>
+      <w:r>
+        <w:rPr>
+          <w:rFonts w:ascii="Times New Roman" w:hAnsi="Times New Roman" w:cs="Times New Roman"/>
+          <w:sz w:val="24"/>
+          <w:szCs w:val="28"/>
+        </w:rPr>
+        <w:t>The website is now being hosted</w:t>
+      </w:r>
+      <w:r>
+        <w:rPr>
+          <w:rFonts w:ascii="Times New Roman" w:hAnsi="Times New Roman" w:cs="Times New Roman"/>
+          <w:sz w:val="24"/>
+          <w:szCs w:val="28"/>
+        </w:rPr>
+        <w:t>.</w:t>
+      </w:r>
+    </w:p>
+    <w:p>
+      <w:pPr>
+        <w:pStyle w:val="PlainText"/>
+        <w:numPr>
+          <w:ilvl w:val="0"/>
+          <w:numId w:val="15"/>
+        </w:numPr>
+        <w:rPr>
+          <w:rFonts w:ascii="Times New Roman" w:hAnsi="Times New Roman" w:cs="Times New Roman"/>
+          <w:sz w:val="24"/>
+          <w:szCs w:val="28"/>
+          <w:u w:val="single"/>
+        </w:rPr>
+      </w:pPr>
+      <w:r>
+        <w:rPr>
+          <w:rFonts w:ascii="Times New Roman" w:hAnsi="Times New Roman" w:cs="Times New Roman"/>
+          <w:sz w:val="24"/>
+          <w:szCs w:val="28"/>
+        </w:rPr>
+        <w:t>A Flask app has been designed to process the static data from the databases, turning it into a JSON file, and then pushing that to the front end.</w:t>
+      </w:r>
+      <w:r>
+        <w:rPr>
+          <w:rFonts w:ascii="Times New Roman" w:hAnsi="Times New Roman" w:cs="Times New Roman"/>
+          <w:sz w:val="24"/>
+          <w:szCs w:val="28"/>
+        </w:rPr>
+        <w:t xml:space="preserve">  This was done via paired programming.</w:t>
+      </w:r>
+    </w:p>
+    <w:p>
+      <w:pPr>
+        <w:pStyle w:val="PlainText"/>
+        <w:rPr>
+          <w:rFonts w:ascii="Times New Roman" w:hAnsi="Times New Roman" w:cs="Times New Roman"/>
+          <w:sz w:val="24"/>
+          <w:szCs w:val="28"/>
+          <w:u w:val="single"/>
+        </w:rPr>
+      </w:pPr>
+    </w:p>
+    <w:p>
+      <w:pPr>
+        <w:pStyle w:val="PlainText"/>
+        <w:rPr>
+          <w:rFonts w:ascii="Times New Roman" w:hAnsi="Times New Roman" w:cs="Times New Roman"/>
+          <w:sz w:val="24"/>
+          <w:szCs w:val="28"/>
+          <w:u w:val="single"/>
+        </w:rPr>
+      </w:pPr>
+      <w:r>
+        <w:rPr>
+          <w:rFonts w:ascii="Times New Roman" w:hAnsi="Times New Roman" w:cs="Times New Roman"/>
+          <w:sz w:val="24"/>
+          <w:szCs w:val="28"/>
+          <w:u w:val="single"/>
+        </w:rPr>
+        <w:t xml:space="preserve">Issues to be addressed: </w:t>
+      </w:r>
+    </w:p>
+    <w:p>
+      <w:pPr>
+        <w:pStyle w:val="PlainText"/>
+        <w:numPr>
+          <w:ilvl w:val="0"/>
+          <w:numId w:val="16"/>
+        </w:numPr>
+        <w:rPr>
+          <w:rFonts w:ascii="Times New Roman" w:hAnsi="Times New Roman" w:cs="Times New Roman"/>
+          <w:sz w:val="24"/>
+          <w:szCs w:val="28"/>
+        </w:rPr>
+      </w:pPr>
+      <w:r>
+        <w:rPr>
+          <w:rFonts w:ascii="Times New Roman" w:hAnsi="Times New Roman" w:cs="Times New Roman"/>
+          <w:sz w:val="24"/>
+          <w:szCs w:val="28"/>
+        </w:rPr>
+        <w:t>A better grasp of the function of flask is necessary – although the project is moving along well, flask seems to be a bit of a road block wherein we require more information than has been given by the slides and some tutorials.  This is particular</w:t>
+      </w:r>
+      <w:r>
+        <w:rPr>
+          <w:rFonts w:ascii="Times New Roman" w:hAnsi="Times New Roman" w:cs="Times New Roman"/>
+          <w:sz w:val="24"/>
+          <w:szCs w:val="28"/>
+        </w:rPr>
+        <w:t>ly important</w:t>
+      </w:r>
+      <w:r>
+        <w:rPr>
+          <w:rFonts w:ascii="Times New Roman" w:hAnsi="Times New Roman" w:cs="Times New Roman"/>
+          <w:sz w:val="24"/>
+          <w:szCs w:val="28"/>
+        </w:rPr>
+        <w:t xml:space="preserve"> in terms of dynamic data.</w:t>
+      </w:r>
+    </w:p>
+    <w:p>
+      <w:pPr>
+        <w:pStyle w:val="PlainText"/>
+        <w:ind w:left="720"/>
+        <w:rPr>
+          <w:rFonts w:ascii="Times New Roman" w:hAnsi="Times New Roman" w:cs="Times New Roman"/>
+          <w:sz w:val="24"/>
+          <w:szCs w:val="28"/>
+        </w:rPr>
+      </w:pPr>
+      <w:r>
+        <w:rPr>
+          <w:rFonts w:ascii="Times New Roman" w:hAnsi="Times New Roman" w:cs="Times New Roman"/>
+          <w:sz w:val="24"/>
+          <w:szCs w:val="28"/>
+        </w:rPr>
+        <w:t xml:space="preserve"> </w:t>
+      </w:r>
+    </w:p>
+    <w:p>
+      <w:pPr>
+        <w:pStyle w:val="PlainText"/>
+        <w:rPr>
+          <w:rFonts w:ascii="Times New Roman" w:hAnsi="Times New Roman" w:cs="Times New Roman"/>
+          <w:sz w:val="24"/>
+          <w:szCs w:val="28"/>
+          <w:u w:val="single"/>
+        </w:rPr>
+      </w:pPr>
+      <w:r>
+        <w:rPr>
+          <w:rFonts w:ascii="Times New Roman" w:hAnsi="Times New Roman" w:cs="Times New Roman"/>
+          <w:sz w:val="24"/>
+          <w:szCs w:val="28"/>
+          <w:u w:val="single"/>
+        </w:rPr>
+        <w:t>Challenges in Sprint 2</w:t>
+      </w:r>
+      <w:r>
+        <w:rPr>
+          <w:rFonts w:ascii="Times New Roman" w:hAnsi="Times New Roman" w:cs="Times New Roman"/>
+          <w:sz w:val="24"/>
+          <w:szCs w:val="28"/>
+          <w:u w:val="single"/>
+        </w:rPr>
+        <w:t xml:space="preserve">: </w:t>
+      </w:r>
+    </w:p>
+    <w:p>
+      <w:pPr>
+        <w:pStyle w:val="PlainText"/>
+        <w:numPr>
+          <w:ilvl w:val="0"/>
+          <w:numId w:val="16"/>
+        </w:numPr>
+        <w:rPr>
+          <w:rFonts w:ascii="Times New Roman" w:hAnsi="Times New Roman" w:cs="Times New Roman"/>
+          <w:sz w:val="24"/>
+          <w:szCs w:val="28"/>
+        </w:rPr>
+      </w:pPr>
+      <w:r>
+        <w:rPr>
+          <w:rFonts w:ascii="Times New Roman" w:hAnsi="Times New Roman" w:cs="Times New Roman"/>
+          <w:sz w:val="24"/>
+          <w:szCs w:val="28"/>
+        </w:rPr>
+        <w:t xml:space="preserve">There were some issues getting the main scraper configured, specifically in that SQL columns were too narrow.  The prime example of this was the </w:t>
+      </w:r>
+      <w:r>
+        <w:rPr>
+          <w:rFonts w:ascii="Times New Roman" w:hAnsi="Times New Roman" w:cs="Times New Roman"/>
+          <w:sz w:val="24"/>
+          <w:szCs w:val="28"/>
+        </w:rPr>
+        <w:t xml:space="preserve">last updated column which continuously noted that there were duplicate values, which should not have been the case (it was a composite key with </w:t>
+      </w:r>
+      <w:proofErr w:type="spellStart"/>
+      <w:r>
+        <w:rPr>
+          <w:rFonts w:ascii="Times New Roman" w:hAnsi="Times New Roman" w:cs="Times New Roman"/>
+          <w:sz w:val="24"/>
+          <w:szCs w:val="28"/>
+        </w:rPr>
+        <w:t>station_number</w:t>
+      </w:r>
+      <w:proofErr w:type="spellEnd"/>
+      <w:r>
+        <w:rPr>
+          <w:rFonts w:ascii="Times New Roman" w:hAnsi="Times New Roman" w:cs="Times New Roman"/>
+          <w:sz w:val="24"/>
+          <w:szCs w:val="28"/>
+        </w:rPr>
+        <w:t xml:space="preserve">.  Setting up the table in such a way should have, theoretically, made duplicate values impossible). After several hours of research, rewriting code, and checking the database, it was discovered that the data type given for </w:t>
+      </w:r>
+      <w:proofErr w:type="spellStart"/>
+      <w:r>
+        <w:rPr>
+          <w:rFonts w:ascii="Times New Roman" w:hAnsi="Times New Roman" w:cs="Times New Roman"/>
+          <w:sz w:val="24"/>
+          <w:szCs w:val="28"/>
+        </w:rPr>
+        <w:t>last_updated</w:t>
+      </w:r>
+      <w:proofErr w:type="spellEnd"/>
+      <w:r>
+        <w:rPr>
+          <w:rFonts w:ascii="Times New Roman" w:hAnsi="Times New Roman" w:cs="Times New Roman"/>
+          <w:sz w:val="24"/>
+          <w:szCs w:val="28"/>
+        </w:rPr>
+        <w:t xml:space="preserve">, date time, was too small to contain the number it was receiving.  The database attempted to execute the code despite this issue by plugging in the largest possible integer it could handle, in this case an integer known as the Mercian Prime. Because each entry was the Mercian Prime, there were obviously several duplicates. This problem which caused a lot of grief had a straightforward and quick fix and was solved by simply changing the data type for that column to </w:t>
+      </w:r>
+      <w:proofErr w:type="spellStart"/>
+      <w:r>
+        <w:rPr>
+          <w:rFonts w:ascii="Times New Roman" w:hAnsi="Times New Roman" w:cs="Times New Roman"/>
+          <w:sz w:val="24"/>
+          <w:szCs w:val="28"/>
+        </w:rPr>
+        <w:t>BigInt</w:t>
+      </w:r>
+      <w:proofErr w:type="spellEnd"/>
+      <w:r>
+        <w:rPr>
+          <w:rFonts w:ascii="Times New Roman" w:hAnsi="Times New Roman" w:cs="Times New Roman"/>
+          <w:sz w:val="24"/>
+          <w:szCs w:val="28"/>
+        </w:rPr>
+        <w:t>.</w:t>
+      </w:r>
+    </w:p>
+    <w:p>
+      <w:pPr>
+        <w:pStyle w:val="PlainText"/>
+        <w:ind w:left="720"/>
+        <w:rPr>
+          <w:rFonts w:ascii="Times New Roman" w:hAnsi="Times New Roman" w:cs="Times New Roman"/>
+          <w:sz w:val="24"/>
+          <w:szCs w:val="28"/>
+        </w:rPr>
+      </w:pPr>
+    </w:p>
+    <w:p>
+      <w:pPr>
+        <w:pStyle w:val="PlainText"/>
+        <w:numPr>
+          <w:ilvl w:val="0"/>
+          <w:numId w:val="16"/>
+        </w:numPr>
+        <w:rPr>
+          <w:rFonts w:ascii="Times New Roman" w:hAnsi="Times New Roman" w:cs="Times New Roman"/>
+          <w:sz w:val="24"/>
+          <w:szCs w:val="28"/>
+        </w:rPr>
+      </w:pPr>
+      <w:r>
+        <w:rPr>
+          <w:rFonts w:ascii="Times New Roman" w:hAnsi="Times New Roman" w:cs="Times New Roman"/>
+          <w:sz w:val="24"/>
+          <w:szCs w:val="28"/>
+        </w:rPr>
+        <w:lastRenderedPageBreak/>
+        <w:t>There was a problem</w:t>
+      </w:r>
+      <w:r>
+        <w:rPr>
+          <w:rFonts w:ascii="Times New Roman" w:hAnsi="Times New Roman" w:cs="Times New Roman"/>
+          <w:sz w:val="24"/>
+          <w:szCs w:val="28"/>
+        </w:rPr>
+        <w:t xml:space="preserve"> concerning the flask app for static data in that the static data didn’t work with the syntax .items. After much research, it was discovered that this is because JSON is a dictionary stored as a list.  This resulted in code changes.</w:t>
+      </w:r>
+    </w:p>
+    <w:p>
+      <w:pPr>
+        <w:pStyle w:val="PlainText"/>
+        <w:numPr>
+          <w:ilvl w:val="0"/>
+          <w:numId w:val="16"/>
+        </w:numPr>
+        <w:rPr>
+          <w:rFonts w:ascii="Times New Roman" w:hAnsi="Times New Roman" w:cs="Times New Roman"/>
+          <w:sz w:val="24"/>
+          <w:szCs w:val="28"/>
+        </w:rPr>
+      </w:pPr>
+      <w:r>
+        <w:rPr>
+          <w:rFonts w:ascii="Times New Roman" w:hAnsi="Times New Roman" w:cs="Times New Roman"/>
+          <w:sz w:val="24"/>
+          <w:szCs w:val="28"/>
+        </w:rPr>
+        <w:t>Along similar lines, initially there was a problem with the weather scraper in that the code threw errors concerning the way the JSON file was accessed. The method we had first learned to access the open weather API JSON file was through java script with JSON.  This is different than how it is done in python.</w:t>
+      </w:r>
+      <w:r>
+        <w:rPr>
+          <w:rFonts w:ascii="Times New Roman" w:hAnsi="Times New Roman" w:cs="Times New Roman"/>
+          <w:sz w:val="24"/>
+          <w:szCs w:val="28"/>
+        </w:rPr>
+        <w:t xml:space="preserve"> </w:t>
+      </w:r>
+    </w:p>
+    <w:p>
+      <w:pPr>
+        <w:pStyle w:val="PlainText"/>
+        <w:ind w:left="720"/>
+        <w:rPr>
+          <w:rFonts w:ascii="Times New Roman" w:hAnsi="Times New Roman" w:cs="Times New Roman"/>
+          <w:sz w:val="24"/>
+          <w:szCs w:val="28"/>
+        </w:rPr>
+      </w:pPr>
+    </w:p>
+    <w:p>
+      <w:pPr>
+        <w:pStyle w:val="PlainText"/>
+        <w:numPr>
+          <w:ilvl w:val="0"/>
+          <w:numId w:val="16"/>
+        </w:numPr>
+        <w:rPr>
+          <w:rFonts w:ascii="Times New Roman" w:hAnsi="Times New Roman" w:cs="Times New Roman"/>
+          <w:sz w:val="24"/>
+          <w:szCs w:val="28"/>
+        </w:rPr>
+      </w:pPr>
+      <w:r>
+        <w:rPr>
+          <w:rFonts w:ascii="Times New Roman" w:hAnsi="Times New Roman" w:cs="Times New Roman"/>
+          <w:sz w:val="24"/>
+          <w:szCs w:val="28"/>
+        </w:rPr>
+        <w:t xml:space="preserve">There is apparently an issue with windows 7 pip installing the correct version of </w:t>
+      </w:r>
+      <w:proofErr w:type="spellStart"/>
+      <w:r>
+        <w:rPr>
+          <w:rFonts w:ascii="Times New Roman" w:hAnsi="Times New Roman" w:cs="Times New Roman"/>
+          <w:sz w:val="24"/>
+          <w:szCs w:val="28"/>
+        </w:rPr>
+        <w:t>pymysql</w:t>
+      </w:r>
+      <w:proofErr w:type="spellEnd"/>
+      <w:r>
+        <w:rPr>
+          <w:rFonts w:ascii="Times New Roman" w:hAnsi="Times New Roman" w:cs="Times New Roman"/>
+          <w:sz w:val="24"/>
+          <w:szCs w:val="28"/>
+        </w:rPr>
+        <w:t>.  The first thought was that pip3 could resolve the issue, however</w:t>
+      </w:r>
+      <w:r>
+        <w:rPr>
+          <w:rFonts w:ascii="Times New Roman" w:hAnsi="Times New Roman" w:cs="Times New Roman"/>
+          <w:sz w:val="24"/>
+          <w:szCs w:val="28"/>
+        </w:rPr>
+        <w:t>,</w:t>
+      </w:r>
+      <w:r>
+        <w:rPr>
+          <w:rFonts w:ascii="Times New Roman" w:hAnsi="Times New Roman" w:cs="Times New Roman"/>
+          <w:sz w:val="24"/>
+          <w:szCs w:val="28"/>
+        </w:rPr>
+        <w:t xml:space="preserve"> this was not recognized by the command line.  This means that one of the team ma</w:t>
+      </w:r>
+      <w:r>
+        <w:rPr>
+          <w:rFonts w:ascii="Times New Roman" w:hAnsi="Times New Roman" w:cs="Times New Roman"/>
+          <w:sz w:val="24"/>
+          <w:szCs w:val="28"/>
+        </w:rPr>
+        <w:t xml:space="preserve">tes, Katherine, cannot </w:t>
+      </w:r>
+      <w:r>
+        <w:rPr>
+          <w:rFonts w:ascii="Times New Roman" w:hAnsi="Times New Roman" w:cs="Times New Roman"/>
+          <w:sz w:val="24"/>
+          <w:szCs w:val="28"/>
+        </w:rPr>
+        <w:t xml:space="preserve">run any code requiring </w:t>
+      </w:r>
+      <w:proofErr w:type="spellStart"/>
+      <w:r>
+        <w:rPr>
+          <w:rFonts w:ascii="Times New Roman" w:hAnsi="Times New Roman" w:cs="Times New Roman"/>
+          <w:sz w:val="24"/>
+          <w:szCs w:val="28"/>
+        </w:rPr>
+        <w:t>pymysql</w:t>
+      </w:r>
+      <w:proofErr w:type="spellEnd"/>
+      <w:r>
+        <w:rPr>
+          <w:rFonts w:ascii="Times New Roman" w:hAnsi="Times New Roman" w:cs="Times New Roman"/>
+          <w:sz w:val="24"/>
+          <w:szCs w:val="28"/>
+        </w:rPr>
+        <w:t>.  Work arounds were developed so that if such a code written by her needed to be tested, it would be pushed to git, run, and any errors would be reported back to her.</w:t>
+      </w:r>
+    </w:p>
+    <w:p>
+      <w:pPr>
+        <w:pStyle w:val="PlainText"/>
+        <w:rPr>
+          <w:rFonts w:ascii="Times New Roman" w:hAnsi="Times New Roman" w:cs="Times New Roman"/>
+          <w:sz w:val="24"/>
+          <w:szCs w:val="28"/>
+        </w:rPr>
+      </w:pPr>
+    </w:p>
+    <w:p>
+      <w:pPr>
+        <w:pStyle w:val="PlainText"/>
+        <w:rPr>
+          <w:rFonts w:ascii="Times New Roman" w:hAnsi="Times New Roman" w:cs="Times New Roman"/>
+          <w:sz w:val="28"/>
+          <w:szCs w:val="28"/>
+          <w:u w:val="single"/>
+        </w:rPr>
+      </w:pPr>
+      <w:r>
+        <w:rPr>
+          <w:rFonts w:ascii="Times New Roman" w:hAnsi="Times New Roman" w:cs="Times New Roman"/>
+          <w:sz w:val="28"/>
+          <w:szCs w:val="28"/>
+          <w:u w:val="single"/>
+        </w:rPr>
+        <w:t xml:space="preserve">Sprint 3: Planning Meeting </w:t>
+      </w:r>
+      <w:r>
+        <w:rPr>
+          <w:rFonts w:ascii="Times New Roman" w:hAnsi="Times New Roman" w:cs="Times New Roman"/>
+          <w:sz w:val="28"/>
+          <w:szCs w:val="28"/>
+          <w:u w:val="single"/>
+        </w:rPr>
+        <w:t>7</w:t>
+      </w:r>
+      <w:r>
+        <w:rPr>
+          <w:rFonts w:ascii="Times New Roman" w:hAnsi="Times New Roman" w:cs="Times New Roman"/>
+          <w:sz w:val="28"/>
+          <w:szCs w:val="28"/>
+          <w:u w:val="single"/>
+          <w:vertAlign w:val="superscript"/>
+        </w:rPr>
+        <w:t>th</w:t>
+      </w:r>
+      <w:r>
+        <w:rPr>
+          <w:rFonts w:ascii="Times New Roman" w:hAnsi="Times New Roman" w:cs="Times New Roman"/>
+          <w:sz w:val="28"/>
+          <w:szCs w:val="28"/>
+          <w:u w:val="single"/>
+        </w:rPr>
+        <w:t xml:space="preserve"> </w:t>
+      </w:r>
+      <w:r>
+        <w:rPr>
+          <w:rFonts w:ascii="Times New Roman" w:hAnsi="Times New Roman" w:cs="Times New Roman"/>
+          <w:sz w:val="28"/>
+          <w:szCs w:val="28"/>
+          <w:u w:val="single"/>
+        </w:rPr>
+        <w:t>April</w:t>
+      </w:r>
+      <w:r>
+        <w:rPr>
+          <w:rFonts w:ascii="Times New Roman" w:hAnsi="Times New Roman" w:cs="Times New Roman"/>
+          <w:sz w:val="28"/>
+          <w:szCs w:val="28"/>
+          <w:u w:val="single"/>
+        </w:rPr>
+        <w:t xml:space="preserve"> 2017</w:t>
+      </w:r>
+    </w:p>
+    <w:p>
+      <w:pPr>
+        <w:pStyle w:val="PlainText"/>
+        <w:rPr>
+          <w:rFonts w:ascii="Times New Roman" w:hAnsi="Times New Roman" w:cs="Times New Roman"/>
+          <w:sz w:val="28"/>
+          <w:szCs w:val="28"/>
+          <w:u w:val="single"/>
+        </w:rPr>
+      </w:pPr>
+    </w:p>
+    <w:p>
+      <w:pPr>
+        <w:pStyle w:val="PlainText"/>
+        <w:rPr>
+          <w:rFonts w:ascii="Times New Roman" w:hAnsi="Times New Roman" w:cs="Times New Roman"/>
+          <w:sz w:val="24"/>
+          <w:szCs w:val="28"/>
+        </w:rPr>
+      </w:pPr>
+      <w:r>
+        <w:rPr>
+          <w:rFonts w:ascii="Times New Roman" w:hAnsi="Times New Roman" w:cs="Times New Roman"/>
+          <w:sz w:val="24"/>
+          <w:szCs w:val="28"/>
+        </w:rPr>
+        <w:t>Attended by:</w:t>
+      </w:r>
+    </w:p>
+    <w:p>
+      <w:pPr>
+        <w:pStyle w:val="PlainText"/>
+        <w:rPr>
+          <w:rFonts w:ascii="Times New Roman" w:hAnsi="Times New Roman" w:cs="Times New Roman"/>
+          <w:sz w:val="24"/>
+          <w:szCs w:val="28"/>
+        </w:rPr>
+      </w:pPr>
+      <w:r>
+        <w:rPr>
+          <w:rFonts w:ascii="Times New Roman" w:hAnsi="Times New Roman" w:cs="Times New Roman"/>
+          <w:sz w:val="24"/>
+          <w:szCs w:val="28"/>
+        </w:rPr>
+        <w:t xml:space="preserve">Team Members: Pamela, Katherine, Emma. </w:t>
+      </w:r>
+    </w:p>
+    <w:p>
+      <w:pPr>
+        <w:pStyle w:val="PlainText"/>
+        <w:rPr>
+          <w:rFonts w:ascii="Times New Roman" w:hAnsi="Times New Roman" w:cs="Times New Roman"/>
+          <w:sz w:val="24"/>
+          <w:szCs w:val="28"/>
+        </w:rPr>
+      </w:pPr>
+    </w:p>
+    <w:p>
+      <w:pPr>
+        <w:pStyle w:val="PlainText"/>
+        <w:rPr>
+          <w:rFonts w:ascii="Times New Roman" w:hAnsi="Times New Roman" w:cs="Times New Roman"/>
+          <w:sz w:val="24"/>
+          <w:szCs w:val="28"/>
+        </w:rPr>
+      </w:pPr>
+      <w:r>
+        <w:rPr>
+          <w:rFonts w:ascii="Times New Roman" w:hAnsi="Times New Roman" w:cs="Times New Roman"/>
+          <w:sz w:val="24"/>
+          <w:szCs w:val="28"/>
+        </w:rPr>
+        <w:t>Plan for Sprint 3</w:t>
+      </w:r>
+      <w:r>
+        <w:rPr>
+          <w:rFonts w:ascii="Times New Roman" w:hAnsi="Times New Roman" w:cs="Times New Roman"/>
+          <w:sz w:val="24"/>
+          <w:szCs w:val="28"/>
+        </w:rPr>
+        <w:t>:</w:t>
+      </w:r>
+    </w:p>
+    <w:p>
+      <w:pPr>
+        <w:pStyle w:val="PlainText"/>
+        <w:numPr>
+          <w:ilvl w:val="0"/>
+          <w:numId w:val="16"/>
+        </w:numPr>
+        <w:rPr>
+          <w:rFonts w:ascii="Times New Roman" w:hAnsi="Times New Roman" w:cs="Times New Roman"/>
+          <w:sz w:val="24"/>
+          <w:szCs w:val="28"/>
+        </w:rPr>
+      </w:pPr>
+      <w:r>
+        <w:rPr>
+          <w:rFonts w:ascii="Times New Roman" w:hAnsi="Times New Roman" w:cs="Times New Roman"/>
+          <w:sz w:val="24"/>
+          <w:szCs w:val="28"/>
+        </w:rPr>
+        <w:t xml:space="preserve">Discussed the </w:t>
+      </w:r>
+      <w:r>
+        <w:rPr>
+          <w:rFonts w:ascii="Times New Roman" w:hAnsi="Times New Roman" w:cs="Times New Roman"/>
+          <w:sz w:val="24"/>
+          <w:szCs w:val="28"/>
+        </w:rPr>
+        <w:t>completion of the dynamic flask app and have decided that this would best be done via paired programming.</w:t>
+      </w:r>
+    </w:p>
+    <w:p>
+      <w:pPr>
+        <w:pStyle w:val="PlainText"/>
+        <w:numPr>
+          <w:ilvl w:val="0"/>
+          <w:numId w:val="16"/>
+        </w:numPr>
+        <w:rPr>
+          <w:rFonts w:ascii="Times New Roman" w:hAnsi="Times New Roman" w:cs="Times New Roman"/>
+          <w:sz w:val="24"/>
+          <w:szCs w:val="28"/>
+        </w:rPr>
+      </w:pPr>
+      <w:r>
+        <w:rPr>
+          <w:rFonts w:ascii="Times New Roman" w:hAnsi="Times New Roman" w:cs="Times New Roman"/>
+          <w:sz w:val="24"/>
+          <w:szCs w:val="28"/>
+        </w:rPr>
+        <w:t>Decided to create and implement user stories.</w:t>
+      </w:r>
+    </w:p>
+    <w:p>
+      <w:pPr>
+        <w:pStyle w:val="PlainText"/>
+        <w:numPr>
+          <w:ilvl w:val="0"/>
+          <w:numId w:val="16"/>
+        </w:numPr>
+        <w:rPr>
+          <w:rFonts w:ascii="Times New Roman" w:hAnsi="Times New Roman" w:cs="Times New Roman"/>
+          <w:sz w:val="24"/>
+          <w:szCs w:val="28"/>
+        </w:rPr>
+      </w:pPr>
+      <w:r>
+        <w:rPr>
+          <w:rFonts w:ascii="Times New Roman" w:hAnsi="Times New Roman" w:cs="Times New Roman"/>
+          <w:sz w:val="24"/>
+          <w:szCs w:val="28"/>
+        </w:rPr>
+        <w:t>Planned other predictive analytic SQL queries concerning both bike and weather data which might be helpful to the user.</w:t>
+      </w:r>
+    </w:p>
+    <w:p>
+      <w:pPr>
+        <w:pStyle w:val="PlainText"/>
+        <w:numPr>
+          <w:ilvl w:val="0"/>
+          <w:numId w:val="16"/>
+        </w:numPr>
+        <w:rPr>
+          <w:rFonts w:ascii="Times New Roman" w:hAnsi="Times New Roman" w:cs="Times New Roman"/>
+          <w:sz w:val="24"/>
+          <w:szCs w:val="28"/>
+        </w:rPr>
+      </w:pPr>
+      <w:r>
+        <w:rPr>
+          <w:rFonts w:ascii="Times New Roman" w:hAnsi="Times New Roman" w:cs="Times New Roman"/>
+          <w:sz w:val="24"/>
+          <w:szCs w:val="28"/>
+        </w:rPr>
+        <w:t>Once these additional SQL queries are created, add them to the dynamic flask app and connect that to the front end.</w:t>
+      </w:r>
+    </w:p>
+    <w:p>
+      <w:pPr>
+        <w:pStyle w:val="PlainText"/>
+        <w:numPr>
+          <w:ilvl w:val="0"/>
+          <w:numId w:val="16"/>
+        </w:numPr>
+        <w:rPr>
+          <w:rFonts w:ascii="Times New Roman" w:hAnsi="Times New Roman" w:cs="Times New Roman"/>
+          <w:sz w:val="24"/>
+          <w:szCs w:val="28"/>
+        </w:rPr>
+      </w:pPr>
+      <w:r>
+        <w:rPr>
+          <w:rFonts w:ascii="Times New Roman" w:hAnsi="Times New Roman" w:cs="Times New Roman"/>
+          <w:sz w:val="24"/>
+          <w:szCs w:val="28"/>
+        </w:rPr>
+        <w:t>Discussed the front end, user view design in terms of said queries</w:t>
       </w:r>
       <w:bookmarkStart w:id="0" w:name="_GoBack"/>
       <w:bookmarkEnd w:id="0"/>
-      <w:r>
-        <w:rPr>
-          <w:rFonts w:ascii="Times New Roman" w:hAnsi="Times New Roman" w:cs="Times New Roman"/>
-          <w:sz w:val="24"/>
-          <w:szCs w:val="28"/>
-        </w:rPr>
-        <w:t>sqlalchemy, and other packages in preparation for next step</w:t>
-      </w:r>
-    </w:p>
-    <w:p>
-      <w:pPr>
-        <w:pStyle w:val="PlainText"/>
-        <w:numPr>
-          <w:ilvl w:val="0"/>
-          <w:numId w:val="3"/>
-        </w:numPr>
-        <w:rPr>
-          <w:rFonts w:ascii="Times New Roman" w:hAnsi="Times New Roman" w:cs="Times New Roman"/>
-          <w:sz w:val="24"/>
-          <w:szCs w:val="28"/>
-        </w:rPr>
-      </w:pPr>
-      <w:r>
-        <w:rPr>
-          <w:rFonts w:ascii="Times New Roman" w:hAnsi="Times New Roman" w:cs="Times New Roman"/>
-          <w:sz w:val="24"/>
-          <w:szCs w:val="28"/>
-        </w:rPr>
-        <w:t>Next step:</w:t>
-      </w:r>
-    </w:p>
-    <w:p>
-      <w:pPr>
-        <w:pStyle w:val="PlainText"/>
-        <w:numPr>
-          <w:ilvl w:val="0"/>
-          <w:numId w:val="3"/>
-        </w:numPr>
-        <w:rPr>
-          <w:rFonts w:ascii="Times New Roman" w:hAnsi="Times New Roman" w:cs="Times New Roman"/>
-          <w:sz w:val="24"/>
-          <w:szCs w:val="28"/>
-        </w:rPr>
-      </w:pPr>
-      <w:r>
-        <w:rPr>
-          <w:rFonts w:ascii="Times New Roman" w:hAnsi="Times New Roman" w:cs="Times New Roman"/>
-          <w:sz w:val="24"/>
-          <w:szCs w:val="28"/>
-        </w:rPr>
-        <w:t xml:space="preserve">Not Blocked. </w:t>
-      </w:r>
-    </w:p>
-    <w:p>
-      <w:pPr>
-        <w:pStyle w:val="PlainText"/>
-        <w:ind w:left="720"/>
-        <w:rPr>
-          <w:rFonts w:ascii="Times New Roman" w:hAnsi="Times New Roman" w:cs="Times New Roman"/>
-          <w:sz w:val="24"/>
-          <w:szCs w:val="28"/>
-        </w:rPr>
-      </w:pPr>
-    </w:p>
-    <w:p>
-      <w:pPr>
-        <w:pStyle w:val="PlainText"/>
-        <w:rPr>
-          <w:rFonts w:ascii="Times New Roman" w:hAnsi="Times New Roman" w:cs="Times New Roman"/>
-          <w:sz w:val="24"/>
-          <w:szCs w:val="28"/>
-          <w:u w:val="single"/>
-        </w:rPr>
-      </w:pPr>
-      <w:r>
-        <w:rPr>
-          <w:rFonts w:ascii="Times New Roman" w:hAnsi="Times New Roman" w:cs="Times New Roman"/>
-          <w:sz w:val="24"/>
-          <w:szCs w:val="28"/>
-          <w:u w:val="single"/>
-        </w:rPr>
-        <w:t xml:space="preserve">Pamela: </w:t>
-      </w:r>
-    </w:p>
-    <w:p>
-      <w:pPr>
-        <w:pStyle w:val="PlainText"/>
-        <w:numPr>
-          <w:ilvl w:val="0"/>
-          <w:numId w:val="4"/>
-        </w:numPr>
-        <w:rPr>
-          <w:rFonts w:ascii="Times New Roman" w:hAnsi="Times New Roman" w:cs="Times New Roman"/>
-          <w:sz w:val="24"/>
-          <w:szCs w:val="28"/>
-        </w:rPr>
-      </w:pPr>
-      <w:r>
-        <w:rPr>
-          <w:rFonts w:ascii="Times New Roman" w:hAnsi="Times New Roman" w:cs="Times New Roman"/>
-          <w:sz w:val="24"/>
-          <w:szCs w:val="28"/>
-        </w:rPr>
-        <w:t>Fine-tuned the scraper as far as possible whilst waiting for the DB</w:t>
-      </w:r>
-    </w:p>
-    <w:p>
-      <w:pPr>
-        <w:pStyle w:val="PlainText"/>
-        <w:numPr>
-          <w:ilvl w:val="0"/>
-          <w:numId w:val="4"/>
-        </w:numPr>
-        <w:rPr>
-          <w:rFonts w:ascii="Times New Roman" w:hAnsi="Times New Roman" w:cs="Times New Roman"/>
-          <w:sz w:val="24"/>
-          <w:szCs w:val="28"/>
-        </w:rPr>
-      </w:pPr>
-      <w:r>
-        <w:rPr>
-          <w:rFonts w:ascii="Times New Roman" w:hAnsi="Times New Roman" w:cs="Times New Roman"/>
-          <w:sz w:val="24"/>
-          <w:szCs w:val="28"/>
-        </w:rPr>
-        <w:t>Helped debug the db script</w:t>
-      </w:r>
-    </w:p>
-    <w:p>
-      <w:pPr>
-        <w:pStyle w:val="PlainText"/>
-        <w:numPr>
-          <w:ilvl w:val="0"/>
-          <w:numId w:val="4"/>
-        </w:numPr>
-        <w:rPr>
-          <w:rFonts w:ascii="Times New Roman" w:hAnsi="Times New Roman" w:cs="Times New Roman"/>
-          <w:sz w:val="24"/>
-          <w:szCs w:val="28"/>
-        </w:rPr>
-      </w:pPr>
-      <w:r>
-        <w:rPr>
-          <w:rFonts w:ascii="Times New Roman" w:hAnsi="Times New Roman" w:cs="Times New Roman"/>
-          <w:sz w:val="24"/>
-          <w:szCs w:val="28"/>
-        </w:rPr>
-        <w:t xml:space="preserve">Next step: </w:t>
-      </w:r>
-      <w:r>
-        <w:rPr>
-          <w:rFonts w:ascii="Times New Roman" w:hAnsi="Times New Roman" w:cs="Times New Roman"/>
-          <w:sz w:val="24"/>
-          <w:szCs w:val="28"/>
-        </w:rPr>
-        <w:t>address and fix issue with the time for the scraper and other bugs</w:t>
-      </w:r>
-      <w:r>
-        <w:rPr>
-          <w:rFonts w:ascii="Times New Roman" w:hAnsi="Times New Roman" w:cs="Times New Roman"/>
-          <w:sz w:val="24"/>
-          <w:szCs w:val="28"/>
-        </w:rPr>
-        <w:t xml:space="preserve"> </w:t>
-      </w:r>
-    </w:p>
-    <w:p>
-      <w:pPr>
-        <w:pStyle w:val="PlainText"/>
-        <w:numPr>
-          <w:ilvl w:val="0"/>
-          <w:numId w:val="4"/>
-        </w:numPr>
-        <w:rPr>
-          <w:rFonts w:ascii="Times New Roman" w:hAnsi="Times New Roman" w:cs="Times New Roman"/>
-          <w:sz w:val="24"/>
-          <w:szCs w:val="28"/>
-        </w:rPr>
-      </w:pPr>
-      <w:r>
-        <w:rPr>
-          <w:rFonts w:ascii="Times New Roman" w:hAnsi="Times New Roman" w:cs="Times New Roman"/>
-          <w:sz w:val="24"/>
-          <w:szCs w:val="28"/>
-        </w:rPr>
-        <w:t xml:space="preserve">Not Blocked.  </w:t>
-      </w:r>
-    </w:p>
-    <w:p>
-      <w:pPr>
-        <w:pStyle w:val="PlainText"/>
-        <w:rPr>
-          <w:rFonts w:ascii="Times New Roman" w:hAnsi="Times New Roman" w:cs="Times New Roman"/>
-          <w:sz w:val="24"/>
-          <w:szCs w:val="28"/>
-        </w:rPr>
-      </w:pPr>
-    </w:p>
-    <w:p>
-      <w:pPr>
-        <w:pStyle w:val="PlainText"/>
-        <w:rPr>
-          <w:rFonts w:ascii="Times New Roman" w:hAnsi="Times New Roman" w:cs="Times New Roman"/>
-          <w:sz w:val="24"/>
-          <w:szCs w:val="28"/>
-          <w:u w:val="single"/>
-        </w:rPr>
-      </w:pPr>
-      <w:r>
-        <w:rPr>
-          <w:rFonts w:ascii="Times New Roman" w:hAnsi="Times New Roman" w:cs="Times New Roman"/>
-          <w:sz w:val="24"/>
-          <w:szCs w:val="28"/>
-          <w:u w:val="single"/>
-        </w:rPr>
-        <w:t xml:space="preserve">Emma: </w:t>
-      </w:r>
-    </w:p>
-    <w:p>
-      <w:pPr>
-        <w:pStyle w:val="PlainText"/>
-        <w:numPr>
-          <w:ilvl w:val="0"/>
-          <w:numId w:val="5"/>
-        </w:numPr>
-        <w:rPr>
-          <w:rFonts w:ascii="Times New Roman" w:hAnsi="Times New Roman" w:cs="Times New Roman"/>
-          <w:sz w:val="24"/>
-          <w:szCs w:val="28"/>
-        </w:rPr>
-      </w:pPr>
-      <w:r>
-        <w:rPr>
-          <w:rFonts w:ascii="Times New Roman" w:hAnsi="Times New Roman" w:cs="Times New Roman"/>
-          <w:sz w:val="24"/>
-          <w:szCs w:val="28"/>
-        </w:rPr>
-        <w:t>Refactored code – tidied it up</w:t>
-      </w:r>
-    </w:p>
-    <w:p>
-      <w:pPr>
-        <w:pStyle w:val="PlainText"/>
-        <w:numPr>
-          <w:ilvl w:val="0"/>
-          <w:numId w:val="5"/>
-        </w:numPr>
-        <w:rPr>
-          <w:rFonts w:ascii="Times New Roman" w:hAnsi="Times New Roman" w:cs="Times New Roman"/>
-          <w:sz w:val="24"/>
-          <w:szCs w:val="28"/>
-        </w:rPr>
-      </w:pPr>
-      <w:r>
-        <w:rPr>
-          <w:rFonts w:ascii="Times New Roman" w:hAnsi="Times New Roman" w:cs="Times New Roman"/>
-          <w:sz w:val="24"/>
-          <w:szCs w:val="28"/>
-        </w:rPr>
-        <w:t>Changed the layout of the project</w:t>
-      </w:r>
-    </w:p>
-    <w:p>
-      <w:pPr>
-        <w:pStyle w:val="PlainText"/>
-        <w:numPr>
-          <w:ilvl w:val="0"/>
-          <w:numId w:val="5"/>
-        </w:numPr>
-        <w:rPr>
-          <w:rFonts w:ascii="Times New Roman" w:hAnsi="Times New Roman" w:cs="Times New Roman"/>
-          <w:sz w:val="24"/>
-          <w:szCs w:val="28"/>
-        </w:rPr>
-      </w:pPr>
-      <w:r>
-        <w:rPr>
-          <w:rFonts w:ascii="Times New Roman" w:hAnsi="Times New Roman" w:cs="Times New Roman"/>
-          <w:sz w:val="24"/>
-          <w:szCs w:val="28"/>
-        </w:rPr>
-        <w:t>Researched flask and its implementation</w:t>
-      </w:r>
-    </w:p>
-    <w:p>
-      <w:pPr>
-        <w:pStyle w:val="PlainText"/>
-        <w:numPr>
-          <w:ilvl w:val="0"/>
-          <w:numId w:val="5"/>
-        </w:numPr>
-        <w:rPr>
-          <w:rFonts w:ascii="Times New Roman" w:hAnsi="Times New Roman" w:cs="Times New Roman"/>
-          <w:sz w:val="24"/>
-          <w:szCs w:val="28"/>
-        </w:rPr>
-      </w:pPr>
-      <w:r>
-        <w:rPr>
-          <w:rFonts w:ascii="Times New Roman" w:hAnsi="Times New Roman" w:cs="Times New Roman"/>
-          <w:sz w:val="24"/>
-          <w:szCs w:val="28"/>
-        </w:rPr>
-        <w:t xml:space="preserve">Next step: Work on the front end set up in HTML and CSS.  </w:t>
-      </w:r>
-    </w:p>
-    <w:p>
-      <w:pPr>
-        <w:pStyle w:val="PlainText"/>
-        <w:numPr>
-          <w:ilvl w:val="0"/>
-          <w:numId w:val="5"/>
-        </w:numPr>
-        <w:rPr>
-          <w:rFonts w:ascii="Times New Roman" w:hAnsi="Times New Roman" w:cs="Times New Roman"/>
-          <w:sz w:val="24"/>
-          <w:szCs w:val="28"/>
-        </w:rPr>
-      </w:pPr>
-      <w:r>
-        <w:rPr>
-          <w:rFonts w:ascii="Times New Roman" w:hAnsi="Times New Roman" w:cs="Times New Roman"/>
-          <w:sz w:val="24"/>
-          <w:szCs w:val="28"/>
-        </w:rPr>
-        <w:t>Blocked: Need the DB populated and Flask to be set up before it is possible to access the data.</w:t>
-      </w:r>
-    </w:p>
-    <w:p>
-      <w:pPr>
-        <w:pStyle w:val="PlainText"/>
-        <w:ind w:left="360"/>
-        <w:rPr>
-          <w:rFonts w:ascii="Times New Roman" w:hAnsi="Times New Roman" w:cs="Times New Roman"/>
-          <w:sz w:val="24"/>
-          <w:szCs w:val="28"/>
-        </w:rPr>
-      </w:pPr>
-    </w:p>
-    <w:p>
-      <w:pPr>
-        <w:pStyle w:val="PlainText"/>
-        <w:rPr>
-          <w:rFonts w:ascii="Times New Roman" w:hAnsi="Times New Roman" w:cs="Times New Roman"/>
-          <w:sz w:val="24"/>
-          <w:szCs w:val="28"/>
-        </w:rPr>
-      </w:pPr>
-    </w:p>
-    <w:p>
-      <w:pPr>
-        <w:pStyle w:val="PlainText"/>
-        <w:rPr>
-          <w:rFonts w:ascii="Times New Roman" w:hAnsi="Times New Roman" w:cs="Times New Roman"/>
-          <w:sz w:val="24"/>
-          <w:szCs w:val="28"/>
-        </w:rPr>
-      </w:pPr>
     </w:p>
     <w:p>
       <w:pPr>
@@ -5928,7 +7700,7 @@
 </file>
 
 <file path=customXml/itemProps1.xml><?xml version="1.0" encoding="utf-8"?>
-<ds:datastoreItem xmlns:ds="http://schemas.openxmlformats.org/officeDocument/2006/customXml" ds:itemID="{92C6A069-2100-4746-8D46-C5CC796F3101}">
+<ds:datastoreItem xmlns:ds="http://schemas.openxmlformats.org/officeDocument/2006/customXml" ds:itemID="{75EC3D74-F6F3-48E2-87C7-D07B4F8D3D41}">
   <ds:schemaRefs>
     <ds:schemaRef ds:uri="http://schemas.openxmlformats.org/officeDocument/2006/bibliography"/>
   </ds:schemaRefs>

</xml_diff>